<commit_message>
Ended variables for gibbd, marriage. Fix bag with format functions
</commit_message>
<xml_diff>
--- a/documents/buy_sale/patterns/buy_sale_deal.docx
+++ b/documents/buy_sale/patterns/buy_sale_deal.docx
@@ -84,7 +84,14 @@
               <w:rPr>
                 <w:lang w:val="en-US"/>
               </w:rPr>
-              <w:t>{city</w:t>
+              <w:t>{</w:t>
+            </w:r>
+            <w:proofErr w:type="spellStart"/>
+            <w:r>
+              <w:rPr>
+                <w:lang w:val="en-US"/>
+              </w:rPr>
+              <w:t>city</w:t>
             </w:r>
             <w:r>
               <w:rPr>
@@ -92,6 +99,7 @@
               </w:rPr>
               <w:t>_contract</w:t>
             </w:r>
+            <w:proofErr w:type="spellEnd"/>
             <w:r>
               <w:rPr>
                 <w:lang w:val="en-US"/>
@@ -207,12 +215,14 @@
       <w:r>
         <w:t>_</w:t>
       </w:r>
+      <w:proofErr w:type="spellStart"/>
       <w:r>
         <w:rPr>
           <w:lang w:val="en-US"/>
         </w:rPr>
         <w:t>fio</w:t>
       </w:r>
+      <w:proofErr w:type="spellEnd"/>
       <w:r>
         <w:t>}</w:t>
       </w:r>
@@ -243,12 +253,14 @@
       <w:r>
         <w:t>_</w:t>
       </w:r>
+      <w:proofErr w:type="spellStart"/>
       <w:r>
         <w:rPr>
           <w:lang w:val="en-US"/>
         </w:rPr>
         <w:t>fio</w:t>
       </w:r>
+      <w:proofErr w:type="spellEnd"/>
       <w:r>
         <w:t>}</w:t>
       </w:r>
@@ -335,12 +347,14 @@
       <w:r>
         <w:t>- государственный регистрационный знак: ${</w:t>
       </w:r>
+      <w:proofErr w:type="spellStart"/>
       <w:r>
         <w:rPr>
           <w:lang w:val="en-US"/>
         </w:rPr>
         <w:t>reg</w:t>
       </w:r>
+      <w:proofErr w:type="spellEnd"/>
       <w:r>
         <w:t>_</w:t>
       </w:r>
@@ -484,12 +498,14 @@
       <w:r>
         <w:t>- шасси (рама) N: ${</w:t>
       </w:r>
+      <w:proofErr w:type="spellStart"/>
       <w:r>
         <w:rPr>
           <w:lang w:val="en-US"/>
         </w:rPr>
         <w:t>shassi</w:t>
       </w:r>
+      <w:proofErr w:type="spellEnd"/>
       <w:r>
         <w:t>};</w:t>
       </w:r>
@@ -585,13 +601,1295 @@
         <w:jc w:val="both"/>
       </w:pPr>
       <w:r>
-        <w:t>1.2. Продавец обязуется передать Покупателю транспортное средство, оснащенное серийным оборудованием и комплектующими изделиями, установленными заводом-изготовителем, а также следующим дополнительным оборудованием:</w:t>
+        <w:t xml:space="preserve">1.2. Продавец обязуется передать Покупателю транспортное средство, оснащенное серийным оборудованием и комплектующими изделиями, установленными заводом-изготовителем, а также следующим дополнительным оборудованием: </w:t>
+      </w:r>
+      <w:r>
+        <w:t>${</w:t>
+      </w:r>
+      <w:r>
+        <w:rPr>
+          <w:lang w:val="en-US"/>
+        </w:rPr>
+        <w:t>additional</w:t>
+      </w:r>
+      <w:r>
+        <w:t>_</w:t>
+      </w:r>
+      <w:r>
+        <w:rPr>
+          <w:lang w:val="en-US"/>
+        </w:rPr>
+        <w:t>equip</w:t>
+      </w:r>
+      <w:r>
+        <w:t>}</w:t>
+      </w:r>
+      <w:r>
+        <w:t>.</w:t>
+      </w:r>
+    </w:p>
+    <w:p>
+      <w:pPr>
+        <w:pStyle w:val="ConsPlusNormal"/>
+        <w:ind w:firstLine="540"/>
+        <w:jc w:val="both"/>
+        <w:rPr>
+          <w:sz w:val="2"/>
+          <w:szCs w:val="2"/>
+        </w:rPr>
+      </w:pPr>
+      <w:r>
+        <w:t xml:space="preserve">1.3. </w:t>
+      </w:r>
+      <w:r>
+        <w:t>Транспортное средство, отчуждаемое по настоящему договору принадлежит Продавцу на праве собственности, что подтверждается паспортом транспортного средства (</w:t>
+      </w:r>
+      <w:proofErr w:type="gramStart"/>
+      <w:r>
+        <w:t xml:space="preserve">ПТС) </w:t>
+      </w:r>
+      <w:r>
+        <w:t xml:space="preserve"> серии</w:t>
+      </w:r>
+      <w:proofErr w:type="gramEnd"/>
+      <w:r>
+        <w:t xml:space="preserve"> </w:t>
+      </w:r>
+      <w:r>
+        <w:t>${</w:t>
+      </w:r>
+      <w:r>
+        <w:rPr>
+          <w:lang w:val="en-US"/>
+        </w:rPr>
+        <w:t>serial</w:t>
+      </w:r>
+      <w:r>
+        <w:t>_</w:t>
+      </w:r>
+      <w:r>
+        <w:rPr>
+          <w:lang w:val="en-US"/>
+        </w:rPr>
+        <w:t>car</w:t>
+      </w:r>
+      <w:r>
+        <w:t>} N</w:t>
+      </w:r>
+      <w:r>
+        <w:t xml:space="preserve"> </w:t>
+      </w:r>
+      <w:r>
+        <w:t>$</w:t>
+      </w:r>
+      <w:r>
+        <w:t>{</w:t>
+      </w:r>
+      <w:r>
+        <w:rPr>
+          <w:lang w:val="en-US"/>
+        </w:rPr>
+        <w:t>number</w:t>
+      </w:r>
+      <w:r>
+        <w:t>_</w:t>
+      </w:r>
+      <w:r>
+        <w:rPr>
+          <w:lang w:val="en-US"/>
+        </w:rPr>
+        <w:t>of</w:t>
+      </w:r>
+      <w:r>
+        <w:t>_</w:t>
+      </w:r>
+      <w:proofErr w:type="spellStart"/>
+      <w:r>
+        <w:t>serial_car</w:t>
+      </w:r>
+      <w:proofErr w:type="spellEnd"/>
+      <w:r>
+        <w:t>}</w:t>
+      </w:r>
+      <w:r>
+        <w:t>, выдан</w:t>
+      </w:r>
+      <w:r>
+        <w:t>н</w:t>
+      </w:r>
+      <w:r>
+        <w:t>о</w:t>
+      </w:r>
+      <w:r>
+        <w:t>го</w:t>
+      </w:r>
+      <w:r>
+        <w:t xml:space="preserve"> </w:t>
+      </w:r>
+      <w:r>
+        <w:t>${</w:t>
+      </w:r>
+      <w:proofErr w:type="spellStart"/>
+      <w:r>
+        <w:rPr>
+          <w:lang w:val="en-US"/>
+        </w:rPr>
+        <w:t>bywho</w:t>
+      </w:r>
+      <w:proofErr w:type="spellEnd"/>
+      <w:r>
+        <w:t>_</w:t>
+      </w:r>
+      <w:r>
+        <w:rPr>
+          <w:lang w:val="en-US"/>
+        </w:rPr>
+        <w:t>serial</w:t>
+      </w:r>
+      <w:r>
+        <w:t>_</w:t>
+      </w:r>
+      <w:r>
+        <w:rPr>
+          <w:lang w:val="en-US"/>
+        </w:rPr>
+        <w:t>car</w:t>
+      </w:r>
+      <w:r>
+        <w:t xml:space="preserve">} </w:t>
+      </w:r>
+      <w:r>
+        <w:t>${</w:t>
+      </w:r>
+      <w:r>
+        <w:rPr>
+          <w:lang w:val="en-US"/>
+        </w:rPr>
+        <w:t>date</w:t>
+      </w:r>
+      <w:r>
+        <w:t>_</w:t>
+      </w:r>
+      <w:r>
+        <w:rPr>
+          <w:lang w:val="en-US"/>
+        </w:rPr>
+        <w:t>of</w:t>
+      </w:r>
+      <w:r>
+        <w:t>_</w:t>
+      </w:r>
+      <w:proofErr w:type="spellStart"/>
+      <w:r>
+        <w:t>serial_car</w:t>
+      </w:r>
+      <w:proofErr w:type="spellEnd"/>
+      <w:r>
+        <w:t>}</w:t>
+      </w:r>
+      <w:r>
+        <w:t>г.</w:t>
+      </w:r>
+      <w:r>
+        <w:rPr>
+          <w:sz w:val="2"/>
+          <w:szCs w:val="2"/>
+        </w:rPr>
+        <w:t xml:space="preserve"> </w:t>
+      </w:r>
+    </w:p>
+    <w:p>
+      <w:pPr>
+        <w:pStyle w:val="ConsPlusNormal"/>
+        <w:ind w:firstLine="540"/>
+        <w:jc w:val="both"/>
+      </w:pPr>
+      <w:r>
+        <w:t xml:space="preserve">1.4. </w:t>
+      </w:r>
+      <w:r>
+        <w:t>Продавец гарантирует, что передаваемое транспортное средство в споре или под арестом не состоит, не является предметом залога и не обременено другими правами третьих лиц, в розыске не находится.</w:t>
+      </w:r>
+    </w:p>
+    <w:p>
+      <w:pPr>
+        <w:pStyle w:val="ConsPlusNormal"/>
+        <w:ind w:firstLine="540"/>
+        <w:jc w:val="both"/>
+      </w:pPr>
+      <w:r>
+        <w:t>Продавец гарантирует, что не заключал с иными лицами договоров реализации транспортного средства.</w:t>
+      </w:r>
+    </w:p>
+    <w:p>
+      <w:pPr>
+        <w:pStyle w:val="ConsPlusNormal"/>
+        <w:jc w:val="center"/>
+      </w:pPr>
+    </w:p>
+    <w:p>
+      <w:pPr>
+        <w:pStyle w:val="ConsPlusNormal"/>
+        <w:jc w:val="center"/>
+      </w:pPr>
+      <w:r>
+        <w:t>2. Качество транспортного средства</w:t>
+      </w:r>
+    </w:p>
+    <w:p>
+      <w:pPr>
+        <w:pStyle w:val="ConsPlusNormal"/>
+        <w:jc w:val="center"/>
+      </w:pPr>
+    </w:p>
+    <w:p>
+      <w:pPr>
+        <w:pStyle w:val="ConsPlusNormal"/>
+        <w:ind w:firstLine="540"/>
+        <w:jc w:val="both"/>
+      </w:pPr>
+      <w:r>
+        <w:t>2.1. Общее состояние транспортного средства:</w:t>
+      </w:r>
+      <w:r>
+        <w:t xml:space="preserve"> ${</w:t>
+      </w:r>
+      <w:r>
+        <w:rPr>
+          <w:lang w:val="en-US"/>
+        </w:rPr>
+        <w:t>status</w:t>
+      </w:r>
+      <w:r>
+        <w:t>_</w:t>
+      </w:r>
+      <w:r>
+        <w:rPr>
+          <w:lang w:val="en-US"/>
+        </w:rPr>
+        <w:t>of</w:t>
+      </w:r>
+      <w:r>
+        <w:t>_</w:t>
+      </w:r>
+      <w:r>
+        <w:rPr>
+          <w:lang w:val="en-US"/>
+        </w:rPr>
+        <w:t>car</w:t>
+      </w:r>
+      <w:r>
+        <w:t>}</w:t>
+      </w:r>
+      <w:r>
+        <w:t>.</w:t>
+      </w:r>
+    </w:p>
+    <w:p>
+      <w:pPr>
+        <w:pStyle w:val="ConsPlusNormal"/>
+        <w:ind w:firstLine="540"/>
+        <w:jc w:val="both"/>
+      </w:pPr>
+      <w:r>
+        <w:t>2.2. Последнее техническое обслуживание транспортного средства проведено "</w:t>
+      </w:r>
+      <w:r>
+        <w:t>${</w:t>
+      </w:r>
+      <w:proofErr w:type="spellStart"/>
+      <w:r>
+        <w:rPr>
+          <w:lang w:val="en-US"/>
+        </w:rPr>
+        <w:t>ts</w:t>
+      </w:r>
+      <w:proofErr w:type="spellEnd"/>
+      <w:r>
+        <w:t>_</w:t>
+      </w:r>
+      <w:r>
+        <w:rPr>
+          <w:lang w:val="en-US"/>
+        </w:rPr>
+        <w:t>day</w:t>
+      </w:r>
+      <w:r>
+        <w:t>}</w:t>
+      </w:r>
+      <w:r>
+        <w:t xml:space="preserve">" </w:t>
+      </w:r>
+      <w:r>
+        <w:t>${</w:t>
+      </w:r>
+      <w:proofErr w:type="spellStart"/>
+      <w:r>
+        <w:rPr>
+          <w:lang w:val="en-US"/>
+        </w:rPr>
+        <w:t>ts</w:t>
+      </w:r>
+      <w:proofErr w:type="spellEnd"/>
+      <w:r>
+        <w:t>_</w:t>
+      </w:r>
+      <w:r>
+        <w:rPr>
+          <w:lang w:val="en-US"/>
+        </w:rPr>
+        <w:t>month</w:t>
+      </w:r>
+      <w:r>
+        <w:t>} ${</w:t>
+      </w:r>
+      <w:proofErr w:type="spellStart"/>
+      <w:r>
+        <w:rPr>
+          <w:lang w:val="en-US"/>
+        </w:rPr>
+        <w:t>ts</w:t>
+      </w:r>
+      <w:proofErr w:type="spellEnd"/>
+      <w:r>
+        <w:t>_</w:t>
+      </w:r>
+      <w:r>
+        <w:rPr>
+          <w:lang w:val="en-US"/>
+        </w:rPr>
+        <w:t>year</w:t>
+      </w:r>
+      <w:r>
+        <w:t>}</w:t>
+      </w:r>
+      <w:r>
+        <w:t xml:space="preserve"> </w:t>
+      </w:r>
+      <w:r>
+        <w:t>г. ${</w:t>
+      </w:r>
+      <w:proofErr w:type="spellStart"/>
+      <w:r>
+        <w:rPr>
+          <w:lang w:val="en-US"/>
+        </w:rPr>
+        <w:t>ts</w:t>
+      </w:r>
+      <w:proofErr w:type="spellEnd"/>
+      <w:r>
+        <w:t>_</w:t>
+      </w:r>
+      <w:proofErr w:type="spellStart"/>
+      <w:r>
+        <w:rPr>
+          <w:lang w:val="en-US"/>
+        </w:rPr>
+        <w:t>bywho</w:t>
+      </w:r>
+      <w:proofErr w:type="spellEnd"/>
+      <w:r>
+        <w:t xml:space="preserve">} </w:t>
+      </w:r>
+      <w:r>
+        <w:t>(организация, проводившая техническое обслуживание</w:t>
+      </w:r>
+      <w:r>
+        <w:t xml:space="preserve"> либо самостоятельно</w:t>
+      </w:r>
+      <w:r>
+        <w:t>).</w:t>
+      </w:r>
+    </w:p>
+    <w:p>
+      <w:pPr>
+        <w:pStyle w:val="ConsPlusNormal"/>
+        <w:ind w:firstLine="540"/>
+        <w:jc w:val="both"/>
+      </w:pPr>
+      <w:r>
+        <w:t>2.3. Повреждения и эксплуатационные дефекты</w:t>
+      </w:r>
+    </w:p>
+    <w:p>
+      <w:pPr>
+        <w:pStyle w:val="ConsPlusNormal"/>
+        <w:ind w:firstLine="540"/>
+        <w:jc w:val="both"/>
+      </w:pPr>
+      <w:r>
+        <w:t>2.3.1. В период владения Продавцом транспортное средство получило следующие механические повреждения и эксплуатационные дефекты:</w:t>
+      </w:r>
+      <w:r>
+        <w:t xml:space="preserve"> </w:t>
+      </w:r>
+      <w:r>
+        <w:t>${</w:t>
+      </w:r>
+      <w:r>
+        <w:rPr>
+          <w:lang w:val="en-US"/>
+        </w:rPr>
+        <w:t>defects</w:t>
+      </w:r>
+      <w:r>
+        <w:t>_</w:t>
+      </w:r>
+      <w:r>
+        <w:rPr>
+          <w:lang w:val="en-US"/>
+        </w:rPr>
+        <w:t>all</w:t>
+      </w:r>
+      <w:r>
+        <w:t>}</w:t>
+      </w:r>
+    </w:p>
+    <w:p>
+      <w:pPr>
+        <w:pStyle w:val="ConsPlusNormal"/>
+        <w:ind w:firstLine="540"/>
+        <w:jc w:val="both"/>
+        <w:rPr>
+          <w:sz w:val="2"/>
+          <w:szCs w:val="2"/>
+        </w:rPr>
+      </w:pPr>
+      <w:r>
+        <w:t>2.3.</w:t>
+      </w:r>
+      <w:r>
+        <w:t>2</w:t>
+      </w:r>
+      <w:r>
+        <w:t xml:space="preserve">. Транспортное средство передается Покупателю со следующими </w:t>
+      </w:r>
+      <w:proofErr w:type="spellStart"/>
+      <w:r>
+        <w:t>неустраненными</w:t>
+      </w:r>
+      <w:proofErr w:type="spellEnd"/>
+      <w:r>
+        <w:t xml:space="preserve"> повреждениями и эксплуатационными дефектами: </w:t>
+      </w:r>
+      <w:r>
+        <w:t>${</w:t>
+      </w:r>
+      <w:r>
+        <w:rPr>
+          <w:lang w:val="en-US"/>
+        </w:rPr>
+        <w:t>defects</w:t>
+      </w:r>
+      <w:r>
+        <w:t>_</w:t>
+      </w:r>
+      <w:proofErr w:type="spellStart"/>
+      <w:r>
+        <w:rPr>
+          <w:lang w:val="en-US"/>
+        </w:rPr>
+        <w:t>rightnow</w:t>
+      </w:r>
+      <w:proofErr w:type="spellEnd"/>
+      <w:r>
+        <w:t>}</w:t>
+      </w:r>
+    </w:p>
+    <w:p>
+      <w:pPr>
+        <w:pStyle w:val="ConsPlusNormal"/>
+        <w:ind w:firstLine="540"/>
+        <w:jc w:val="both"/>
+      </w:pPr>
+      <w:r>
+        <w:t xml:space="preserve">2.4. Транспортное средство имеет следующие особенности, которые не влияют на безопасность товара и не являются недостатками: </w:t>
+      </w:r>
+      <w:r>
+        <w:t>${</w:t>
+      </w:r>
+      <w:r>
+        <w:rPr>
+          <w:lang w:val="en-US"/>
+        </w:rPr>
+        <w:t>features</w:t>
+      </w:r>
+      <w:r>
+        <w:t xml:space="preserve">} </w:t>
+      </w:r>
+      <w:r>
+        <w:t>(например, вибрация при эксплуатации, визг тормозов, превышение нормы потребления моторного масла, толчки при переключении трансмиссии и т.д.).</w:t>
+      </w:r>
+    </w:p>
+    <w:p>
+      <w:pPr>
+        <w:pStyle w:val="ConsPlusNormal"/>
+        <w:jc w:val="center"/>
+      </w:pPr>
+    </w:p>
+    <w:p>
+      <w:pPr>
+        <w:pStyle w:val="ConsPlusNormal"/>
+        <w:jc w:val="center"/>
+      </w:pPr>
+    </w:p>
+    <w:p>
+      <w:pPr>
+        <w:pStyle w:val="ConsPlusNormal"/>
+        <w:jc w:val="center"/>
+      </w:pPr>
+      <w:r>
+        <w:t>3. Цена, срок и порядок оплаты</w:t>
+      </w:r>
+    </w:p>
+    <w:p>
+      <w:pPr>
+        <w:pStyle w:val="ConsPlusNormal"/>
+        <w:jc w:val="center"/>
+      </w:pPr>
+    </w:p>
+    <w:p>
+      <w:pPr>
+        <w:pStyle w:val="ConsPlusNormal"/>
+        <w:ind w:firstLine="540"/>
+        <w:jc w:val="both"/>
+      </w:pPr>
+      <w:r>
+        <w:t xml:space="preserve">3.1. </w:t>
+      </w:r>
+      <w:r>
+        <w:t>По соглашению Сторон ц</w:t>
+      </w:r>
+      <w:r>
+        <w:t xml:space="preserve">ена транспортного средства составляет </w:t>
+      </w:r>
+      <w:r>
+        <w:t>${</w:t>
+      </w:r>
+      <w:r>
+        <w:rPr>
+          <w:lang w:val="en-US"/>
+        </w:rPr>
+        <w:t>price</w:t>
+      </w:r>
+      <w:r>
+        <w:t>}</w:t>
+      </w:r>
+      <w:r>
+        <w:t xml:space="preserve"> (</w:t>
+      </w:r>
+      <w:r>
+        <w:t>${</w:t>
+      </w:r>
+      <w:r>
+        <w:rPr>
+          <w:lang w:val="en-US"/>
+        </w:rPr>
+        <w:t>price</w:t>
+      </w:r>
+      <w:r>
+        <w:t>_</w:t>
+      </w:r>
+      <w:proofErr w:type="spellStart"/>
+      <w:r>
+        <w:rPr>
+          <w:lang w:val="en-US"/>
+        </w:rPr>
+        <w:t>str</w:t>
+      </w:r>
+      <w:proofErr w:type="spellEnd"/>
+      <w:r>
+        <w:t>}</w:t>
+      </w:r>
+      <w:r>
+        <w:t>) руб.</w:t>
+      </w:r>
+    </w:p>
+    <w:p>
+      <w:pPr>
+        <w:pStyle w:val="ConsPlusNormal"/>
+        <w:ind w:firstLine="540"/>
+        <w:jc w:val="both"/>
+      </w:pPr>
+      <w:r>
+        <w:t>3.2. Стоимость указанных в Договоре инструментов и принадлежностей, а также дополнительно установленного оборудования включена в цену транспортного средства.</w:t>
+      </w:r>
+    </w:p>
+    <w:p>
+      <w:pPr>
+        <w:pStyle w:val="ConsPlusNormal"/>
+        <w:ind w:firstLine="540"/>
+        <w:jc w:val="both"/>
+        <w:rPr>
+          <w:sz w:val="2"/>
+          <w:szCs w:val="2"/>
+        </w:rPr>
+      </w:pPr>
+      <w:r>
+        <w:t xml:space="preserve">3.3. Покупатель оплачивает стоимость транспортного средства путем передачи наличных денег Продавцу не позднее </w:t>
+      </w:r>
+      <w:r>
+        <w:t>"${</w:t>
+      </w:r>
+      <w:proofErr w:type="spellStart"/>
+      <w:r>
+        <w:t>day_of_pay</w:t>
+      </w:r>
+      <w:proofErr w:type="spellEnd"/>
+      <w:r>
+        <w:t>}</w:t>
+      </w:r>
+      <w:r>
+        <w:t xml:space="preserve">" </w:t>
+      </w:r>
+      <w:r>
+        <w:t>${</w:t>
+      </w:r>
+      <w:r>
+        <w:rPr>
+          <w:lang w:val="en-US"/>
+        </w:rPr>
+        <w:t>month</w:t>
+      </w:r>
+      <w:r>
+        <w:t>_</w:t>
+      </w:r>
+      <w:r>
+        <w:rPr>
+          <w:lang w:val="en-US"/>
+        </w:rPr>
+        <w:t>of</w:t>
+      </w:r>
+      <w:r>
+        <w:t>_</w:t>
+      </w:r>
+      <w:r>
+        <w:rPr>
+          <w:lang w:val="en-US"/>
+        </w:rPr>
+        <w:t>pay</w:t>
+      </w:r>
+      <w:r>
+        <w:t>} ${</w:t>
+      </w:r>
+      <w:proofErr w:type="spellStart"/>
+      <w:r>
+        <w:t>year_of_pay</w:t>
+      </w:r>
+      <w:proofErr w:type="spellEnd"/>
+      <w:r>
+        <w:t>}</w:t>
+      </w:r>
+      <w:r>
+        <w:t xml:space="preserve"> г. При получении денежных средств Продавец в соответствии с п. 2 ст. 408 ГК РФ </w:t>
+      </w:r>
+      <w:r>
+        <w:t>выдает</w:t>
+      </w:r>
+      <w:r>
+        <w:t xml:space="preserve"> расписку.</w:t>
+      </w:r>
+      <w:r>
+        <w:rPr>
+          <w:sz w:val="2"/>
+          <w:szCs w:val="2"/>
+        </w:rPr>
+        <w:t xml:space="preserve"> </w:t>
+      </w:r>
+    </w:p>
+    <w:p>
+      <w:pPr>
+        <w:pStyle w:val="ConsPlusNormal"/>
+        <w:ind w:firstLine="540"/>
+        <w:jc w:val="both"/>
+      </w:pPr>
+      <w:r>
+        <w:t>3.4. Цена транспортного средства не включает расходы, связанные с оформлением Договора. Такие расходы Покупатель несет дополнительно.</w:t>
+      </w:r>
+    </w:p>
+    <w:p>
+      <w:pPr>
+        <w:pStyle w:val="ConsPlusNormal"/>
+        <w:jc w:val="center"/>
+      </w:pPr>
+    </w:p>
+    <w:p>
+      <w:pPr>
+        <w:pStyle w:val="ConsPlusNormal"/>
+        <w:jc w:val="center"/>
+      </w:pPr>
+      <w:r>
+        <w:t>4. Срок и условия передачи транспортного средства</w:t>
+      </w:r>
+    </w:p>
+    <w:p>
+      <w:pPr>
+        <w:pStyle w:val="ConsPlusNormal"/>
+        <w:jc w:val="center"/>
+      </w:pPr>
+    </w:p>
+    <w:p>
+      <w:pPr>
+        <w:pStyle w:val="ConsPlusNormal"/>
+        <w:ind w:firstLine="540"/>
+        <w:jc w:val="both"/>
+      </w:pPr>
+      <w:r>
+        <w:t xml:space="preserve">4.1. </w:t>
+      </w:r>
+      <w:r>
+        <w:t>Продавец передает Покупателю соответствующее условиям Договора транспортное средство со всеми принадлежностями после исполнения Покупателем обязанности по оплате.</w:t>
+      </w:r>
+    </w:p>
+    <w:p>
+      <w:pPr>
+        <w:pStyle w:val="ConsPlusNormal"/>
+        <w:ind w:firstLine="540"/>
+        <w:jc w:val="both"/>
+      </w:pPr>
+      <w:r>
+        <w:t>4.</w:t>
+      </w:r>
+      <w:r>
+        <w:t>2</w:t>
+      </w:r>
+      <w:r>
+        <w:t>. Одновременно с передачей транспортного средства Продавец передает Покупателю следующие документы:</w:t>
+      </w:r>
+    </w:p>
+    <w:p>
+      <w:pPr>
+        <w:pStyle w:val="ConsPlusNormal"/>
+        <w:ind w:firstLine="540"/>
+        <w:jc w:val="both"/>
+      </w:pPr>
+      <w:r>
+        <w:t>- паспорт транспортного средства серия</w:t>
+      </w:r>
+      <w:r>
+        <w:t xml:space="preserve"> </w:t>
+      </w:r>
+      <w:r>
+        <w:t>${</w:t>
+      </w:r>
+      <w:proofErr w:type="spellStart"/>
+      <w:r>
+        <w:t>serial</w:t>
+      </w:r>
+      <w:proofErr w:type="spellEnd"/>
+      <w:r>
+        <w:t>_</w:t>
+      </w:r>
+      <w:r>
+        <w:rPr>
+          <w:lang w:val="en-US"/>
+        </w:rPr>
+        <w:t>car</w:t>
+      </w:r>
+      <w:r>
+        <w:t>}</w:t>
+      </w:r>
+      <w:r>
+        <w:t xml:space="preserve"> N </w:t>
+      </w:r>
+      <w:r>
+        <w:t>${</w:t>
+      </w:r>
+      <w:r>
+        <w:rPr>
+          <w:lang w:val="en-US"/>
+        </w:rPr>
+        <w:t xml:space="preserve"> </w:t>
+      </w:r>
+      <w:r>
+        <w:rPr>
+          <w:lang w:val="en-US"/>
+        </w:rPr>
+        <w:t>number</w:t>
+      </w:r>
+      <w:r>
+        <w:t>_</w:t>
+      </w:r>
+      <w:r>
+        <w:rPr>
+          <w:lang w:val="en-US"/>
+        </w:rPr>
+        <w:t>of</w:t>
+      </w:r>
+      <w:r>
+        <w:t>_</w:t>
+      </w:r>
+      <w:proofErr w:type="spellStart"/>
+      <w:r>
+        <w:t>serial_car</w:t>
+      </w:r>
+      <w:proofErr w:type="spellEnd"/>
+      <w:r>
+        <w:t xml:space="preserve"> </w:t>
       </w:r>
       <w:bookmarkStart w:id="0" w:name="_GoBack"/>
       <w:bookmarkEnd w:id="0"/>
       <w:r>
+        <w:t>}</w:t>
+      </w:r>
+      <w:r>
+        <w:t xml:space="preserve">, </w:t>
+      </w:r>
+      <w:r>
+        <w:t>дата выдачи "</w:t>
+      </w:r>
+      <w:r>
+        <w:t>${</w:t>
+      </w:r>
+      <w:r>
+        <w:rPr>
+          <w:lang w:val="en-US"/>
+        </w:rPr>
+        <w:t>day</w:t>
+      </w:r>
+      <w:r>
+        <w:t>_</w:t>
+      </w:r>
+      <w:r>
+        <w:rPr>
+          <w:lang w:val="en-US"/>
+        </w:rPr>
+        <w:t>car</w:t>
+      </w:r>
+      <w:r>
+        <w:t>}</w:t>
+      </w:r>
+      <w:r>
+        <w:t xml:space="preserve">" </w:t>
+      </w:r>
+      <w:r>
+        <w:t>${</w:t>
+      </w:r>
+      <w:r>
+        <w:rPr>
+          <w:lang w:val="en-US"/>
+        </w:rPr>
+        <w:t>month</w:t>
+      </w:r>
+      <w:r>
+        <w:t>_</w:t>
+      </w:r>
+      <w:r>
+        <w:rPr>
+          <w:lang w:val="en-US"/>
+        </w:rPr>
+        <w:t>car</w:t>
+      </w:r>
+      <w:r>
+        <w:t>} ${</w:t>
+      </w:r>
+      <w:r>
+        <w:rPr>
+          <w:lang w:val="en-US"/>
+        </w:rPr>
+        <w:t>year</w:t>
+      </w:r>
+      <w:r>
+        <w:t>_</w:t>
+      </w:r>
+      <w:r>
+        <w:rPr>
+          <w:lang w:val="en-US"/>
+        </w:rPr>
+        <w:t>car</w:t>
+      </w:r>
+      <w:r>
+        <w:t>}</w:t>
+      </w:r>
+      <w:r>
+        <w:t xml:space="preserve"> г. с подписью Продавца в графе "Подпись прежнего собственника</w:t>
+      </w:r>
+      <w:proofErr w:type="gramStart"/>
+      <w:r>
+        <w:t>";</w:t>
+      </w:r>
+      <w:r>
+        <w:t>$</w:t>
+      </w:r>
+      <w:proofErr w:type="gramEnd"/>
+      <w:r>
+        <w:t>{</w:t>
+      </w:r>
+      <w:r>
+        <w:rPr>
+          <w:lang w:val="en-US"/>
+        </w:rPr>
+        <w:t>other</w:t>
+      </w:r>
+      <w:r>
+        <w:t>_</w:t>
+      </w:r>
+      <w:r>
+        <w:rPr>
+          <w:lang w:val="en-US"/>
+        </w:rPr>
+        <w:t>documents</w:t>
+      </w:r>
+      <w:r>
+        <w:t>_</w:t>
+      </w:r>
+      <w:r>
+        <w:rPr>
+          <w:lang w:val="en-US"/>
+        </w:rPr>
+        <w:t>car</w:t>
+      </w:r>
+      <w:r>
+        <w:t>}</w:t>
+      </w:r>
+    </w:p>
+    <w:p>
+      <w:pPr>
+        <w:pStyle w:val="ConsPlusNormal"/>
+        <w:ind w:firstLine="540"/>
+        <w:jc w:val="both"/>
+      </w:pPr>
+      <w:r>
+        <w:t>4.</w:t>
+      </w:r>
+      <w:r>
+        <w:t>3</w:t>
+      </w:r>
+      <w:r>
+        <w:t>. Одновременно с передачей транспортного средства Продавец передает Покупателю следующие инструменты и принадлежности:</w:t>
+      </w:r>
+      <w:r>
+        <w:t xml:space="preserve"> ${</w:t>
+      </w:r>
+      <w:r>
+        <w:rPr>
+          <w:lang w:val="en-US"/>
+        </w:rPr>
+        <w:t>equipment</w:t>
+      </w:r>
+      <w:r>
+        <w:t>_</w:t>
+      </w:r>
+      <w:r>
+        <w:rPr>
+          <w:lang w:val="en-US"/>
+        </w:rPr>
+        <w:t>for</w:t>
+      </w:r>
+      <w:r>
+        <w:t>_</w:t>
+      </w:r>
+      <w:r>
+        <w:rPr>
+          <w:lang w:val="en-US"/>
+        </w:rPr>
+        <w:t>car</w:t>
+      </w:r>
+      <w:r>
+        <w:t>} ${</w:t>
+      </w:r>
+      <w:r>
+        <w:rPr>
+          <w:lang w:val="en-US"/>
+        </w:rPr>
+        <w:t>marriage</w:t>
+      </w:r>
+      <w:r>
+        <w:t>_</w:t>
+      </w:r>
+      <w:r>
+        <w:rPr>
+          <w:lang w:val="en-US"/>
+        </w:rPr>
+        <w:t>info</w:t>
+      </w:r>
+      <w:r>
+        <w:t>}</w:t>
+      </w:r>
+    </w:p>
+    <w:p>
+      <w:pPr>
+        <w:pStyle w:val="ConsPlusNormal"/>
+        <w:ind w:firstLine="540"/>
+        <w:jc w:val="both"/>
+      </w:pPr>
+      <w:proofErr w:type="gramStart"/>
+      <w:r>
+        <w:t>4.</w:t>
+      </w:r>
+      <w:r>
+        <w:t>$</w:t>
+      </w:r>
+      <w:proofErr w:type="gramEnd"/>
+      <w:r>
+        <w:t>{</w:t>
+      </w:r>
+      <w:r>
+        <w:rPr>
+          <w:lang w:val="en-US"/>
+        </w:rPr>
+        <w:t>marriage</w:t>
+      </w:r>
+      <w:r>
+        <w:t>_</w:t>
+      </w:r>
+      <w:r>
+        <w:rPr>
+          <w:lang w:val="en-US"/>
+        </w:rPr>
+        <w:t>number</w:t>
+      </w:r>
+      <w:r>
+        <w:t>}</w:t>
+      </w:r>
+      <w:r>
+        <w:t>. Право собственности на транспортное средство, а также риск его случайной гибели и случайного повреждения переходит к Покупателю в момент передачи транспортного средства.</w:t>
+      </w:r>
+    </w:p>
+    <w:p>
+      <w:pPr>
+        <w:pStyle w:val="ConsPlusNormal"/>
+        <w:jc w:val="center"/>
+      </w:pPr>
+    </w:p>
+    <w:p>
+      <w:pPr>
+        <w:pStyle w:val="ConsPlusNormal"/>
+        <w:jc w:val="center"/>
+      </w:pPr>
+      <w:r>
+        <w:t>5. Приемка транспортного средства</w:t>
+      </w:r>
+    </w:p>
+    <w:p>
+      <w:pPr>
+        <w:pStyle w:val="ConsPlusNormal"/>
+        <w:jc w:val="center"/>
+      </w:pPr>
+    </w:p>
+    <w:p>
+      <w:pPr>
+        <w:pStyle w:val="ConsPlusNormal"/>
+        <w:ind w:firstLine="540"/>
+        <w:jc w:val="both"/>
+      </w:pPr>
+      <w:r>
+        <w:t>5.1. Приемка транспортного средства осуществляется в месте его передачи Покупателю. Во время приемки производятся идентификация, осмотр и проверка транспортного средства по качеству и комплектности.</w:t>
+      </w:r>
+    </w:p>
+    <w:p>
+      <w:pPr>
+        <w:pStyle w:val="ConsPlusNormal"/>
+        <w:ind w:firstLine="540"/>
+        <w:jc w:val="both"/>
+      </w:pPr>
+      <w:r>
+        <w:t>5.2. Покупатель проверяет наличие документов на транспортное средство.</w:t>
+      </w:r>
+    </w:p>
+    <w:p>
+      <w:pPr>
+        <w:pStyle w:val="ConsPlusNormal"/>
+        <w:ind w:firstLine="540"/>
+        <w:jc w:val="both"/>
+      </w:pPr>
+      <w:r>
+        <w:t xml:space="preserve">5.3. Идентификация транспортного средства заключается в проверке соответствия фактических данных сведениям, содержащимся в ПТС. </w:t>
+      </w:r>
+    </w:p>
+    <w:p>
+      <w:pPr>
+        <w:pStyle w:val="ConsPlusNormal"/>
+        <w:ind w:firstLine="540"/>
+        <w:jc w:val="both"/>
+      </w:pPr>
+      <w:r>
+        <w:t>5.4. Осмотр транспортного средства должен проводиться в светлое время суток либо при искусственном освещении, позволяющем провести такой осмотр.</w:t>
+      </w:r>
+    </w:p>
+    <w:p>
+      <w:pPr>
+        <w:pStyle w:val="ConsPlusNormal"/>
+        <w:ind w:firstLine="540"/>
+        <w:jc w:val="both"/>
+      </w:pPr>
+      <w:r>
+        <w:t>5.</w:t>
+      </w:r>
+      <w:r>
+        <w:t>5</w:t>
+      </w:r>
+      <w:r>
+        <w:t>. Все обнаруженные при приемке недостатки, в том числе по комплектности, заносятся в акт приема-п</w:t>
+      </w:r>
+      <w:r>
+        <w:t>ередачи транспортного средства.</w:t>
+      </w:r>
+    </w:p>
+    <w:p>
+      <w:pPr>
+        <w:pStyle w:val="ConsPlusNormal"/>
+        <w:ind w:firstLine="540"/>
+        <w:jc w:val="both"/>
+      </w:pPr>
+      <w:r>
+        <w:t>5.6</w:t>
+      </w:r>
+      <w:r>
+        <w:t>. Покупатель обязан в течение 10 (десяти) суток после подписания акта приема-передачи транспортного средства изменить регистрационные данные о собственнике транспортного средства, обратившись с соответствующим заявлением в регистрационное подразделение ГИБДД.</w:t>
+      </w:r>
+    </w:p>
+    <w:p>
+      <w:pPr>
+        <w:pStyle w:val="ConsPlusNormal"/>
+        <w:ind w:firstLine="540"/>
+        <w:jc w:val="both"/>
+      </w:pPr>
+      <w:r>
+        <w:t>5.7</w:t>
+      </w:r>
+      <w:r>
+        <w:t>. В случае подачи заявления в регистрирующий орган о сохранении регистрационных знаков</w:t>
+      </w:r>
+      <w:r>
+        <w:t>,</w:t>
+      </w:r>
+      <w:r>
+        <w:t xml:space="preserve"> Продавец должен сообщить об этом Покупателю в день подачи заявления.</w:t>
+      </w:r>
+    </w:p>
+    <w:p>
+      <w:pPr>
+        <w:pStyle w:val="ConsPlusNormal"/>
+        <w:ind w:firstLine="540"/>
+        <w:jc w:val="both"/>
+      </w:pPr>
+    </w:p>
+    <w:p>
+      <w:pPr>
+        <w:pStyle w:val="ConsPlusNormal"/>
+        <w:jc w:val="center"/>
+      </w:pPr>
+      <w:r>
+        <w:t>6. Ответственность Сторон</w:t>
+      </w:r>
+    </w:p>
+    <w:p>
+      <w:pPr>
+        <w:pStyle w:val="ConsPlusNormal"/>
+        <w:jc w:val="center"/>
+      </w:pPr>
+    </w:p>
+    <w:p>
+      <w:pPr>
+        <w:pStyle w:val="ConsPlusNormal"/>
+        <w:ind w:firstLine="540"/>
+        <w:jc w:val="both"/>
+      </w:pPr>
+      <w:r>
+        <w:t xml:space="preserve">6.1. За нарушение сроков оплаты стоимости транспортного средства Продавец вправе требовать с Покупателя уплаты неустойки (пеней) в размере </w:t>
+      </w:r>
+      <w:r>
+        <w:t>${</w:t>
+      </w:r>
+      <w:r>
+        <w:rPr>
+          <w:lang w:val="en-US"/>
+        </w:rPr>
+        <w:t>penalty</w:t>
+      </w:r>
+      <w:r>
+        <w:t>_</w:t>
+      </w:r>
+      <w:r>
+        <w:rPr>
+          <w:lang w:val="en-US"/>
+        </w:rPr>
+        <w:t>for</w:t>
+      </w:r>
+      <w:r>
+        <w:t>_</w:t>
+      </w:r>
+      <w:r>
+        <w:rPr>
+          <w:lang w:val="en-US"/>
+        </w:rPr>
+        <w:t>buyer</w:t>
+      </w:r>
+      <w:r>
+        <w:t>}</w:t>
+      </w:r>
+      <w:r>
+        <w:t xml:space="preserve"> процента от неуплаченной</w:t>
+      </w:r>
+      <w:r>
+        <w:t xml:space="preserve"> суммы за каждый день просрочки</w:t>
+      </w:r>
+      <w:r>
+        <w:t>.</w:t>
+      </w:r>
+    </w:p>
+    <w:p>
+      <w:pPr>
+        <w:pStyle w:val="ConsPlusNormal"/>
+        <w:ind w:firstLine="540"/>
+        <w:jc w:val="both"/>
+      </w:pPr>
+      <w:r>
+        <w:t>6.2. За нарушение сроков передачи транспортного средства Покупатель вправе требовать с Продавца упл</w:t>
+      </w:r>
+      <w:r>
+        <w:t>аты неустойки (пеней) в размере ${</w:t>
+      </w:r>
+      <w:r>
+        <w:rPr>
+          <w:lang w:val="en-US"/>
+        </w:rPr>
+        <w:t>penalty</w:t>
+      </w:r>
+      <w:r>
+        <w:t>_</w:t>
+      </w:r>
+      <w:r>
+        <w:rPr>
+          <w:lang w:val="en-US"/>
+        </w:rPr>
+        <w:t>for</w:t>
+      </w:r>
+      <w:r>
+        <w:t>_</w:t>
+      </w:r>
+      <w:r>
+        <w:rPr>
+          <w:lang w:val="en-US"/>
+        </w:rPr>
+        <w:t>vendor</w:t>
+      </w:r>
+      <w:r>
+        <w:t xml:space="preserve">} </w:t>
+      </w:r>
+      <w:r>
+        <w:t>процента от стоимости транспортного ср</w:t>
+      </w:r>
+      <w:r>
+        <w:t>едства за каждый день просрочки</w:t>
+      </w:r>
+      <w:r>
+        <w:t>.</w:t>
+      </w:r>
+      <w:r>
         <w:t xml:space="preserve"> </w:t>
       </w:r>
+    </w:p>
+    <w:p>
+      <w:pPr>
+        <w:pStyle w:val="ConsPlusNormal"/>
+        <w:ind w:firstLine="540"/>
+        <w:jc w:val="both"/>
+      </w:pPr>
+      <w:r>
+        <w:t xml:space="preserve">6.3. При нарушении предусмотренных Договором гарантий Продавца Покупатель вправе требовать с Продавца уплаты неустойки (штрафа) в размере </w:t>
+      </w:r>
       <w:r>
         <w:t>${</w:t>
       </w:r>
@@ -599,893 +1897,7 @@
         <w:rPr>
           <w:lang w:val="en-US"/>
         </w:rPr>
-        <w:t>additional</w:t>
-      </w:r>
-      <w:r>
-        <w:t>_</w:t>
-      </w:r>
-      <w:r>
-        <w:rPr>
-          <w:lang w:val="en-US"/>
-        </w:rPr>
-        <w:t>equip</w:t>
-      </w:r>
-      <w:r>
-        <w:t>}</w:t>
-      </w:r>
-      <w:r>
-        <w:t>.</w:t>
-      </w:r>
-    </w:p>
-    <w:p>
-      <w:pPr>
-        <w:pStyle w:val="ConsPlusNormal"/>
-        <w:ind w:firstLine="540"/>
-        <w:jc w:val="both"/>
-        <w:rPr>
-          <w:sz w:val="2"/>
-          <w:szCs w:val="2"/>
-        </w:rPr>
-      </w:pPr>
-      <w:r>
-        <w:t xml:space="preserve">1.3. </w:t>
-      </w:r>
-      <w:r>
-        <w:t xml:space="preserve">Транспортное средство, отчуждаемое по настоящему договору принадлежит Продавцу на праве собственности, что подтверждается паспортом транспортного средства (ПТС) </w:t>
-      </w:r>
-      <w:r>
-        <w:t xml:space="preserve"> серии </w:t>
-      </w:r>
-      <w:r>
-        <w:t>${</w:t>
-      </w:r>
-      <w:r>
-        <w:rPr>
-          <w:lang w:val="en-US"/>
-        </w:rPr>
-        <w:t>serial</w:t>
-      </w:r>
-      <w:r>
-        <w:t>_</w:t>
-      </w:r>
-      <w:r>
-        <w:rPr>
-          <w:lang w:val="en-US"/>
-        </w:rPr>
-        <w:t>car</w:t>
-      </w:r>
-      <w:r>
-        <w:t>} N</w:t>
-      </w:r>
-      <w:r>
-        <w:t xml:space="preserve"> </w:t>
-      </w:r>
-      <w:r>
-        <w:t>$</w:t>
-      </w:r>
-      <w:r>
-        <w:t>{</w:t>
-      </w:r>
-      <w:r>
-        <w:rPr>
-          <w:lang w:val="en-US"/>
-        </w:rPr>
-        <w:t>number</w:t>
-      </w:r>
-      <w:r>
-        <w:t>_</w:t>
-      </w:r>
-      <w:r>
-        <w:rPr>
-          <w:lang w:val="en-US"/>
-        </w:rPr>
-        <w:t>of</w:t>
-      </w:r>
-      <w:r>
-        <w:t>_</w:t>
-      </w:r>
-      <w:r>
-        <w:t>serial_car</w:t>
-      </w:r>
-      <w:r>
-        <w:t>}</w:t>
-      </w:r>
-      <w:r>
-        <w:t>, выдан</w:t>
-      </w:r>
-      <w:r>
-        <w:t>н</w:t>
-      </w:r>
-      <w:r>
-        <w:t>о</w:t>
-      </w:r>
-      <w:r>
-        <w:t>го</w:t>
-      </w:r>
-      <w:r>
-        <w:t xml:space="preserve"> </w:t>
-      </w:r>
-      <w:r>
-        <w:t>${</w:t>
-      </w:r>
-      <w:r>
-        <w:rPr>
-          <w:lang w:val="en-US"/>
-        </w:rPr>
-        <w:t>bywho</w:t>
-      </w:r>
-      <w:r>
-        <w:t>_</w:t>
-      </w:r>
-      <w:r>
-        <w:rPr>
-          <w:lang w:val="en-US"/>
-        </w:rPr>
-        <w:t>serial</w:t>
-      </w:r>
-      <w:r>
-        <w:t>_</w:t>
-      </w:r>
-      <w:r>
-        <w:rPr>
-          <w:lang w:val="en-US"/>
-        </w:rPr>
-        <w:t>car</w:t>
-      </w:r>
-      <w:r>
-        <w:t xml:space="preserve">} </w:t>
-      </w:r>
-      <w:r>
-        <w:t>${</w:t>
-      </w:r>
-      <w:r>
-        <w:rPr>
-          <w:lang w:val="en-US"/>
-        </w:rPr>
-        <w:t>date</w:t>
-      </w:r>
-      <w:r>
-        <w:t>_</w:t>
-      </w:r>
-      <w:r>
-        <w:rPr>
-          <w:lang w:val="en-US"/>
-        </w:rPr>
-        <w:t>of</w:t>
-      </w:r>
-      <w:r>
-        <w:t>_</w:t>
-      </w:r>
-      <w:r>
-        <w:t>serial_car</w:t>
-      </w:r>
-      <w:r>
-        <w:t>}</w:t>
-      </w:r>
-      <w:r>
-        <w:t>г.</w:t>
-      </w:r>
-      <w:r>
-        <w:rPr>
-          <w:sz w:val="2"/>
-          <w:szCs w:val="2"/>
-        </w:rPr>
-        <w:t xml:space="preserve"> </w:t>
-      </w:r>
-    </w:p>
-    <w:p>
-      <w:pPr>
-        <w:pStyle w:val="ConsPlusNormal"/>
-        <w:ind w:firstLine="540"/>
-        <w:jc w:val="both"/>
-      </w:pPr>
-      <w:r>
-        <w:t xml:space="preserve">1.4. </w:t>
-      </w:r>
-      <w:r>
-        <w:t>Продавец гарантирует, что передаваемое транспортное средство в споре или под арестом не состоит, не является предметом залога и не обременено другими правами третьих лиц, в розыске не находится.</w:t>
-      </w:r>
-    </w:p>
-    <w:p>
-      <w:pPr>
-        <w:pStyle w:val="ConsPlusNormal"/>
-        <w:ind w:firstLine="540"/>
-        <w:jc w:val="both"/>
-      </w:pPr>
-      <w:r>
-        <w:t>Продавец гарантирует, что не заключал с иными лицами договоров реализации транспортного средства.</w:t>
-      </w:r>
-    </w:p>
-    <w:p>
-      <w:pPr>
-        <w:pStyle w:val="ConsPlusNormal"/>
-        <w:jc w:val="center"/>
-      </w:pPr>
-    </w:p>
-    <w:p>
-      <w:pPr>
-        <w:pStyle w:val="ConsPlusNormal"/>
-        <w:jc w:val="center"/>
-      </w:pPr>
-      <w:r>
-        <w:t>2. Качество транспортного средства</w:t>
-      </w:r>
-    </w:p>
-    <w:p>
-      <w:pPr>
-        <w:pStyle w:val="ConsPlusNormal"/>
-        <w:jc w:val="center"/>
-      </w:pPr>
-    </w:p>
-    <w:p>
-      <w:pPr>
-        <w:pStyle w:val="ConsPlusNormal"/>
-        <w:ind w:firstLine="540"/>
-        <w:jc w:val="both"/>
-      </w:pPr>
-      <w:r>
-        <w:t>2.1. Общее состояние транспортного средства:</w:t>
-      </w:r>
-      <w:r>
-        <w:t xml:space="preserve"> ${</w:t>
-      </w:r>
-      <w:r>
-        <w:rPr>
-          <w:lang w:val="en-US"/>
-        </w:rPr>
-        <w:t>status</w:t>
-      </w:r>
-      <w:r>
-        <w:t>_</w:t>
-      </w:r>
-      <w:r>
-        <w:rPr>
-          <w:lang w:val="en-US"/>
-        </w:rPr>
-        <w:t>of</w:t>
-      </w:r>
-      <w:r>
-        <w:t>_</w:t>
-      </w:r>
-      <w:r>
-        <w:rPr>
-          <w:lang w:val="en-US"/>
-        </w:rPr>
-        <w:t>car</w:t>
-      </w:r>
-      <w:r>
-        <w:t>}</w:t>
-      </w:r>
-      <w:r>
-        <w:t>.</w:t>
-      </w:r>
-    </w:p>
-    <w:p>
-      <w:pPr>
-        <w:pStyle w:val="ConsPlusNormal"/>
-        <w:ind w:firstLine="540"/>
-        <w:jc w:val="both"/>
-      </w:pPr>
-      <w:r>
-        <w:t>2.2. Последнее техническое обслуживание транспортного средства проведено "</w:t>
-      </w:r>
-      <w:r>
-        <w:t>${</w:t>
-      </w:r>
-      <w:r>
-        <w:rPr>
-          <w:lang w:val="en-US"/>
-        </w:rPr>
-        <w:t>ts</w:t>
-      </w:r>
-      <w:r>
-        <w:t>_</w:t>
-      </w:r>
-      <w:r>
-        <w:rPr>
-          <w:lang w:val="en-US"/>
-        </w:rPr>
-        <w:t>day</w:t>
-      </w:r>
-      <w:r>
-        <w:t>}</w:t>
-      </w:r>
-      <w:r>
-        <w:t xml:space="preserve">" </w:t>
-      </w:r>
-      <w:r>
-        <w:t>${</w:t>
-      </w:r>
-      <w:r>
-        <w:rPr>
-          <w:lang w:val="en-US"/>
-        </w:rPr>
-        <w:t>ts</w:t>
-      </w:r>
-      <w:r>
-        <w:t>_</w:t>
-      </w:r>
-      <w:r>
-        <w:rPr>
-          <w:lang w:val="en-US"/>
-        </w:rPr>
-        <w:t>month</w:t>
-      </w:r>
-      <w:r>
-        <w:t>} ${</w:t>
-      </w:r>
-      <w:r>
-        <w:rPr>
-          <w:lang w:val="en-US"/>
-        </w:rPr>
-        <w:t>ts</w:t>
-      </w:r>
-      <w:r>
-        <w:t>_</w:t>
-      </w:r>
-      <w:r>
-        <w:rPr>
-          <w:lang w:val="en-US"/>
-        </w:rPr>
-        <w:t>year</w:t>
-      </w:r>
-      <w:r>
-        <w:t>}</w:t>
-      </w:r>
-      <w:r>
-        <w:t xml:space="preserve"> </w:t>
-      </w:r>
-      <w:r>
-        <w:t>г. ${</w:t>
-      </w:r>
-      <w:r>
-        <w:rPr>
-          <w:lang w:val="en-US"/>
-        </w:rPr>
-        <w:t>ts</w:t>
-      </w:r>
-      <w:r>
-        <w:t>_</w:t>
-      </w:r>
-      <w:r>
-        <w:rPr>
-          <w:lang w:val="en-US"/>
-        </w:rPr>
-        <w:t>bywho</w:t>
-      </w:r>
-      <w:r>
-        <w:t xml:space="preserve">} </w:t>
-      </w:r>
-      <w:r>
-        <w:t>(организация, проводившая техническое обслуживание</w:t>
-      </w:r>
-      <w:r>
-        <w:t xml:space="preserve"> либо самостоятельно</w:t>
-      </w:r>
-      <w:r>
-        <w:t>).</w:t>
-      </w:r>
-    </w:p>
-    <w:p>
-      <w:pPr>
-        <w:pStyle w:val="ConsPlusNormal"/>
-        <w:ind w:firstLine="540"/>
-        <w:jc w:val="both"/>
-      </w:pPr>
-      <w:r>
-        <w:t>2.3. Повреждения и эксплуатационные дефекты</w:t>
-      </w:r>
-    </w:p>
-    <w:p>
-      <w:pPr>
-        <w:pStyle w:val="ConsPlusNormal"/>
-        <w:ind w:firstLine="540"/>
-        <w:jc w:val="both"/>
-      </w:pPr>
-      <w:r>
-        <w:t>2.3.1. В период владения Продавцом транспортное средство получило следующие механические повреждения и эксплуатационные дефекты:</w:t>
-      </w:r>
-      <w:r>
-        <w:t xml:space="preserve"> </w:t>
-      </w:r>
-      <w:r>
-        <w:t>${</w:t>
-      </w:r>
-      <w:r>
-        <w:rPr>
-          <w:lang w:val="en-US"/>
-        </w:rPr>
-        <w:t>defects</w:t>
-      </w:r>
-      <w:r>
-        <w:t>_</w:t>
-      </w:r>
-      <w:r>
-        <w:rPr>
-          <w:lang w:val="en-US"/>
-        </w:rPr>
-        <w:t>all</w:t>
-      </w:r>
-      <w:r>
-        <w:t>}</w:t>
-      </w:r>
-    </w:p>
-    <w:p>
-      <w:pPr>
-        <w:pStyle w:val="ConsPlusNormal"/>
-        <w:ind w:firstLine="540"/>
-        <w:jc w:val="both"/>
-        <w:rPr>
-          <w:sz w:val="2"/>
-          <w:szCs w:val="2"/>
-        </w:rPr>
-      </w:pPr>
-      <w:r>
-        <w:t>2.3.</w:t>
-      </w:r>
-      <w:r>
-        <w:t>2</w:t>
-      </w:r>
-      <w:r>
-        <w:t xml:space="preserve">. Транспортное средство передается Покупателю со следующими неустраненными повреждениями и эксплуатационными дефектами: </w:t>
-      </w:r>
-      <w:r>
-        <w:t>${</w:t>
-      </w:r>
-      <w:r>
-        <w:rPr>
-          <w:lang w:val="en-US"/>
-        </w:rPr>
-        <w:t>defects</w:t>
-      </w:r>
-      <w:r>
-        <w:t>_</w:t>
-      </w:r>
-      <w:r>
-        <w:rPr>
-          <w:lang w:val="en-US"/>
-        </w:rPr>
-        <w:t>rightnow</w:t>
-      </w:r>
-      <w:r>
-        <w:t>}</w:t>
-      </w:r>
-    </w:p>
-    <w:p>
-      <w:pPr>
-        <w:pStyle w:val="ConsPlusNormal"/>
-        <w:ind w:firstLine="540"/>
-        <w:jc w:val="both"/>
-      </w:pPr>
-      <w:r>
-        <w:t xml:space="preserve">2.4. Транспортное средство имеет следующие особенности, которые не влияют на безопасность товара и не являются недостатками: </w:t>
-      </w:r>
-      <w:r>
-        <w:t>${</w:t>
-      </w:r>
-      <w:r>
-        <w:rPr>
-          <w:lang w:val="en-US"/>
-        </w:rPr>
-        <w:t>features</w:t>
-      </w:r>
-      <w:r>
-        <w:t xml:space="preserve">} </w:t>
-      </w:r>
-      <w:r>
-        <w:t>(например, вибрация при эксплуатации, визг тормозов, превышение нормы потребления моторного масла, толчки при переключении трансмиссии и т.д.).</w:t>
-      </w:r>
-    </w:p>
-    <w:p>
-      <w:pPr>
-        <w:pStyle w:val="ConsPlusNormal"/>
-        <w:jc w:val="center"/>
-      </w:pPr>
-    </w:p>
-    <w:p>
-      <w:pPr>
-        <w:pStyle w:val="ConsPlusNormal"/>
-        <w:jc w:val="center"/>
-      </w:pPr>
-    </w:p>
-    <w:p>
-      <w:pPr>
-        <w:pStyle w:val="ConsPlusNormal"/>
-        <w:jc w:val="center"/>
-      </w:pPr>
-      <w:r>
-        <w:t>3. Цена, срок и порядок оплаты</w:t>
-      </w:r>
-    </w:p>
-    <w:p>
-      <w:pPr>
-        <w:pStyle w:val="ConsPlusNormal"/>
-        <w:jc w:val="center"/>
-      </w:pPr>
-    </w:p>
-    <w:p>
-      <w:pPr>
-        <w:pStyle w:val="ConsPlusNormal"/>
-        <w:ind w:firstLine="540"/>
-        <w:jc w:val="both"/>
-      </w:pPr>
-      <w:r>
-        <w:t xml:space="preserve">3.1. </w:t>
-      </w:r>
-      <w:r>
-        <w:t>По соглашению Сторон ц</w:t>
-      </w:r>
-      <w:r>
-        <w:t xml:space="preserve">ена транспортного средства составляет </w:t>
-      </w:r>
-      <w:r>
-        <w:t>${</w:t>
-      </w:r>
-      <w:r>
-        <w:rPr>
-          <w:lang w:val="en-US"/>
-        </w:rPr>
-        <w:t>price</w:t>
-      </w:r>
-      <w:r>
-        <w:t>}</w:t>
-      </w:r>
-      <w:r>
-        <w:t xml:space="preserve"> (</w:t>
-      </w:r>
-      <w:r>
-        <w:t>${</w:t>
-      </w:r>
-      <w:r>
-        <w:rPr>
-          <w:lang w:val="en-US"/>
-        </w:rPr>
-        <w:t>price</w:t>
-      </w:r>
-      <w:r>
-        <w:t>_</w:t>
-      </w:r>
-      <w:r>
-        <w:rPr>
-          <w:lang w:val="en-US"/>
-        </w:rPr>
-        <w:t>str</w:t>
-      </w:r>
-      <w:r>
-        <w:t>}</w:t>
-      </w:r>
-      <w:r>
-        <w:t>) руб.</w:t>
-      </w:r>
-    </w:p>
-    <w:p>
-      <w:pPr>
-        <w:pStyle w:val="ConsPlusNormal"/>
-        <w:ind w:firstLine="540"/>
-        <w:jc w:val="both"/>
-      </w:pPr>
-      <w:r>
-        <w:t>3.2. Стоимость указанных в Договоре инструментов и принадлежностей, а также дополнительно установленного оборудования включена в цену транспортного средства.</w:t>
-      </w:r>
-    </w:p>
-    <w:p>
-      <w:pPr>
-        <w:pStyle w:val="ConsPlusNormal"/>
-        <w:ind w:firstLine="540"/>
-        <w:jc w:val="both"/>
-        <w:rPr>
-          <w:sz w:val="2"/>
-          <w:szCs w:val="2"/>
-        </w:rPr>
-      </w:pPr>
-      <w:r>
-        <w:t xml:space="preserve">3.3. Покупатель оплачивает стоимость транспортного средства путем передачи наличных денег Продавцу не позднее </w:t>
-      </w:r>
-      <w:r>
-        <w:t>"${day_of_pay}</w:t>
-      </w:r>
-      <w:r>
-        <w:t xml:space="preserve">" </w:t>
-      </w:r>
-      <w:r>
-        <w:t>${</w:t>
-      </w:r>
-      <w:r>
-        <w:rPr>
-          <w:lang w:val="en-US"/>
-        </w:rPr>
-        <w:t>month</w:t>
-      </w:r>
-      <w:r>
-        <w:t>_</w:t>
-      </w:r>
-      <w:r>
-        <w:rPr>
-          <w:lang w:val="en-US"/>
-        </w:rPr>
-        <w:t>of</w:t>
-      </w:r>
-      <w:r>
-        <w:t>_</w:t>
-      </w:r>
-      <w:r>
-        <w:rPr>
-          <w:lang w:val="en-US"/>
-        </w:rPr>
-        <w:t>pay</w:t>
-      </w:r>
-      <w:r>
-        <w:t>} ${year_of_pay}</w:t>
-      </w:r>
-      <w:r>
-        <w:t xml:space="preserve"> г. При получении денежных средств Продавец в соответствии с п. 2 ст. 408 ГК РФ </w:t>
-      </w:r>
-      <w:r>
-        <w:t>выдает</w:t>
-      </w:r>
-      <w:r>
-        <w:t xml:space="preserve"> расписку.</w:t>
-      </w:r>
-      <w:r>
-        <w:rPr>
-          <w:sz w:val="2"/>
-          <w:szCs w:val="2"/>
-        </w:rPr>
-        <w:t xml:space="preserve"> </w:t>
-      </w:r>
-    </w:p>
-    <w:p>
-      <w:pPr>
-        <w:pStyle w:val="ConsPlusNormal"/>
-        <w:ind w:firstLine="540"/>
-        <w:jc w:val="both"/>
-      </w:pPr>
-      <w:r>
-        <w:t>3.4. Цена транспортного средства не включает расходы, связанные с оформлением Договора. Такие расходы Покупатель несет дополнительно.</w:t>
-      </w:r>
-    </w:p>
-    <w:p>
-      <w:pPr>
-        <w:pStyle w:val="ConsPlusNormal"/>
-        <w:jc w:val="center"/>
-      </w:pPr>
-    </w:p>
-    <w:p>
-      <w:pPr>
-        <w:pStyle w:val="ConsPlusNormal"/>
-        <w:jc w:val="center"/>
-      </w:pPr>
-      <w:r>
-        <w:t>4. Срок и условия передачи транспортного средства</w:t>
-      </w:r>
-    </w:p>
-    <w:p>
-      <w:pPr>
-        <w:pStyle w:val="ConsPlusNormal"/>
-        <w:jc w:val="center"/>
-      </w:pPr>
-    </w:p>
-    <w:p>
-      <w:pPr>
-        <w:pStyle w:val="ConsPlusNormal"/>
-        <w:ind w:firstLine="540"/>
-        <w:jc w:val="both"/>
-      </w:pPr>
-      <w:r>
-        <w:t xml:space="preserve">4.1. </w:t>
-      </w:r>
-      <w:r>
-        <w:t>Продавец передает Покупателю соответствующее условиям Договора транспортное средство со всеми принадлежностями после исполнения Покупателем обязанности по оплате.</w:t>
-      </w:r>
-    </w:p>
-    <w:p>
-      <w:pPr>
-        <w:pStyle w:val="ConsPlusNormal"/>
-        <w:ind w:firstLine="540"/>
-        <w:jc w:val="both"/>
-      </w:pPr>
-      <w:r>
-        <w:t>4.</w:t>
-      </w:r>
-      <w:r>
-        <w:t>2</w:t>
-      </w:r>
-      <w:r>
-        <w:t>. Одновременно с передачей транспортного средства Продавец передает Покупателю следующие документы:</w:t>
-      </w:r>
-    </w:p>
-    <w:p>
-      <w:pPr>
-        <w:pStyle w:val="ConsPlusNormal"/>
-        <w:ind w:firstLine="540"/>
-        <w:jc w:val="both"/>
-      </w:pPr>
-      <w:r>
-        <w:t>- паспорт транспортного средства серия</w:t>
-      </w:r>
-      <w:r>
-        <w:t xml:space="preserve"> </w:t>
-      </w:r>
-      <w:r>
-        <w:t>${serial_</w:t>
-      </w:r>
-      <w:r>
-        <w:rPr>
-          <w:lang w:val="en-US"/>
-        </w:rPr>
-        <w:t>car</w:t>
-      </w:r>
-      <w:r>
-        <w:t>_</w:t>
-      </w:r>
-      <w:r>
-        <w:rPr>
-          <w:lang w:val="en-US"/>
-        </w:rPr>
-        <w:t>chars</w:t>
-      </w:r>
-      <w:r>
-        <w:t>}</w:t>
-      </w:r>
-      <w:r>
-        <w:t xml:space="preserve"> N </w:t>
-      </w:r>
-      <w:r>
-        <w:t>${</w:t>
-      </w:r>
-      <w:r>
-        <w:rPr>
-          <w:lang w:val="en-US"/>
-        </w:rPr>
-        <w:t>serial</w:t>
-      </w:r>
-      <w:r>
-        <w:t>_</w:t>
-      </w:r>
-      <w:r>
-        <w:rPr>
-          <w:lang w:val="en-US"/>
-        </w:rPr>
-        <w:t>car</w:t>
-      </w:r>
-      <w:r>
-        <w:t>_</w:t>
-      </w:r>
-      <w:r>
-        <w:rPr>
-          <w:lang w:val="en-US"/>
-        </w:rPr>
-        <w:t>numbers</w:t>
-      </w:r>
-      <w:r>
-        <w:t>}</w:t>
-      </w:r>
-      <w:r>
-        <w:t xml:space="preserve">, </w:t>
-      </w:r>
-      <w:r>
-        <w:t>дата выдачи "</w:t>
-      </w:r>
-      <w:r>
-        <w:t>${</w:t>
-      </w:r>
-      <w:r>
-        <w:rPr>
-          <w:lang w:val="en-US"/>
-        </w:rPr>
-        <w:t>day</w:t>
-      </w:r>
-      <w:r>
-        <w:t>_</w:t>
-      </w:r>
-      <w:r>
-        <w:rPr>
-          <w:lang w:val="en-US"/>
-        </w:rPr>
-        <w:t>car</w:t>
-      </w:r>
-      <w:r>
-        <w:t>}</w:t>
-      </w:r>
-      <w:r>
-        <w:t xml:space="preserve">" </w:t>
-      </w:r>
-      <w:r>
-        <w:t>${</w:t>
-      </w:r>
-      <w:r>
-        <w:rPr>
-          <w:lang w:val="en-US"/>
-        </w:rPr>
-        <w:t>month</w:t>
-      </w:r>
-      <w:r>
-        <w:t>_</w:t>
-      </w:r>
-      <w:r>
-        <w:rPr>
-          <w:lang w:val="en-US"/>
-        </w:rPr>
-        <w:t>car</w:t>
-      </w:r>
-      <w:r>
-        <w:t>} ${</w:t>
-      </w:r>
-      <w:r>
-        <w:rPr>
-          <w:lang w:val="en-US"/>
-        </w:rPr>
-        <w:t>year</w:t>
-      </w:r>
-      <w:r>
-        <w:t>_</w:t>
-      </w:r>
-      <w:r>
-        <w:rPr>
-          <w:lang w:val="en-US"/>
-        </w:rPr>
-        <w:t>car</w:t>
-      </w:r>
-      <w:r>
-        <w:t>}</w:t>
-      </w:r>
-      <w:r>
-        <w:t xml:space="preserve"> г. с подписью Продавца в графе "Подпись прежнего собственника";</w:t>
-      </w:r>
-      <w:r>
-        <w:t>${</w:t>
-      </w:r>
-      <w:r>
-        <w:rPr>
-          <w:lang w:val="en-US"/>
-        </w:rPr>
-        <w:t>other</w:t>
-      </w:r>
-      <w:r>
-        <w:t>_</w:t>
-      </w:r>
-      <w:r>
-        <w:rPr>
-          <w:lang w:val="en-US"/>
-        </w:rPr>
-        <w:t>documents</w:t>
-      </w:r>
-      <w:r>
-        <w:t>_</w:t>
-      </w:r>
-      <w:r>
-        <w:rPr>
-          <w:lang w:val="en-US"/>
-        </w:rPr>
-        <w:t>car</w:t>
-      </w:r>
-      <w:r>
-        <w:t>}</w:t>
-      </w:r>
-    </w:p>
-    <w:p>
-      <w:pPr>
-        <w:pStyle w:val="ConsPlusNormal"/>
-        <w:ind w:firstLine="540"/>
-        <w:jc w:val="both"/>
-      </w:pPr>
-      <w:r>
-        <w:t>4.</w:t>
-      </w:r>
-      <w:r>
-        <w:t>3</w:t>
-      </w:r>
-      <w:r>
-        <w:t>. Одновременно с передачей транспортного средства Продавец передает Покупателю следующие инструменты и принадлежности:</w:t>
-      </w:r>
-      <w:r>
-        <w:t xml:space="preserve"> ${</w:t>
-      </w:r>
-      <w:r>
-        <w:rPr>
-          <w:lang w:val="en-US"/>
-        </w:rPr>
-        <w:t>equipment</w:t>
+        <w:t>penalty</w:t>
       </w:r>
       <w:r>
         <w:t>_</w:t>
@@ -1499,342 +1911,14 @@
       <w:r>
         <w:t>_</w:t>
       </w:r>
-      <w:r>
-        <w:rPr>
-          <w:lang w:val="en-US"/>
-        </w:rPr>
-        <w:t>car</w:t>
-      </w:r>
-      <w:r>
-        <w:t>} ${</w:t>
-      </w:r>
-      <w:r>
-        <w:rPr>
-          <w:lang w:val="en-US"/>
-        </w:rPr>
-        <w:t>marriage</w:t>
-      </w:r>
-      <w:r>
-        <w:t>_</w:t>
-      </w:r>
-      <w:r>
-        <w:rPr>
-          <w:lang w:val="en-US"/>
-        </w:rPr>
-        <w:t>info</w:t>
-      </w:r>
-      <w:r>
-        <w:t>}</w:t>
-      </w:r>
-    </w:p>
-    <w:p>
-      <w:pPr>
-        <w:pStyle w:val="ConsPlusNormal"/>
-        <w:ind w:firstLine="540"/>
-        <w:jc w:val="both"/>
-      </w:pPr>
-      <w:r>
-        <w:t>4.</w:t>
-      </w:r>
-      <w:r>
-        <w:t>$</w:t>
-      </w:r>
-      <w:r>
-        <w:t>{</w:t>
-      </w:r>
-      <w:r>
-        <w:rPr>
-          <w:lang w:val="en-US"/>
-        </w:rPr>
-        <w:t>marriage</w:t>
-      </w:r>
-      <w:r>
-        <w:t>_</w:t>
-      </w:r>
-      <w:r>
-        <w:rPr>
-          <w:lang w:val="en-US"/>
-        </w:rPr>
-        <w:t>number</w:t>
-      </w:r>
-      <w:r>
-        <w:t>}</w:t>
-      </w:r>
-      <w:r>
-        <w:t>. Право собственности на транспортное средство, а также риск его случайной гибели и случайного повреждения переходит к Покупателю в момент передачи транспортного средства.</w:t>
-      </w:r>
-    </w:p>
-    <w:p>
-      <w:pPr>
-        <w:pStyle w:val="ConsPlusNormal"/>
-        <w:jc w:val="center"/>
-      </w:pPr>
-    </w:p>
-    <w:p>
-      <w:pPr>
-        <w:pStyle w:val="ConsPlusNormal"/>
-        <w:jc w:val="center"/>
-      </w:pPr>
-      <w:r>
-        <w:t>5. Приемка транспортного средства</w:t>
-      </w:r>
-    </w:p>
-    <w:p>
-      <w:pPr>
-        <w:pStyle w:val="ConsPlusNormal"/>
-        <w:jc w:val="center"/>
-      </w:pPr>
-    </w:p>
-    <w:p>
-      <w:pPr>
-        <w:pStyle w:val="ConsPlusNormal"/>
-        <w:ind w:firstLine="540"/>
-        <w:jc w:val="both"/>
-      </w:pPr>
-      <w:r>
-        <w:t>5.1. Приемка транспортного средства осуществляется в месте его передачи Покупателю. Во время приемки производятся идентификация, осмотр и проверка транспортного средства по качеству и комплектности.</w:t>
-      </w:r>
-    </w:p>
-    <w:p>
-      <w:pPr>
-        <w:pStyle w:val="ConsPlusNormal"/>
-        <w:ind w:firstLine="540"/>
-        <w:jc w:val="both"/>
-      </w:pPr>
-      <w:r>
-        <w:t>5.2. Покупатель проверяет наличие документов на транспортное средство.</w:t>
-      </w:r>
-    </w:p>
-    <w:p>
-      <w:pPr>
-        <w:pStyle w:val="ConsPlusNormal"/>
-        <w:ind w:firstLine="540"/>
-        <w:jc w:val="both"/>
-      </w:pPr>
-      <w:r>
-        <w:t xml:space="preserve">5.3. Идентификация транспортного средства заключается в проверке соответствия фактических данных сведениям, содержащимся в ПТС. </w:t>
-      </w:r>
-    </w:p>
-    <w:p>
-      <w:pPr>
-        <w:pStyle w:val="ConsPlusNormal"/>
-        <w:ind w:firstLine="540"/>
-        <w:jc w:val="both"/>
-      </w:pPr>
-      <w:r>
-        <w:t>5.4. Осмотр транспортного средства должен проводиться в светлое время суток либо при искусственном освещении, позволяющем провести такой осмотр.</w:t>
-      </w:r>
-    </w:p>
-    <w:p>
-      <w:pPr>
-        <w:pStyle w:val="ConsPlusNormal"/>
-        <w:ind w:firstLine="540"/>
-        <w:jc w:val="both"/>
-      </w:pPr>
-      <w:r>
-        <w:t>5.</w:t>
-      </w:r>
-      <w:r>
-        <w:t>5</w:t>
-      </w:r>
-      <w:r>
-        <w:t>. Все обнаруженные при приемке недостатки, в том числе по комплектности, заносятся в акт приема-п</w:t>
-      </w:r>
-      <w:r>
-        <w:t>ередачи транспортного средства.</w:t>
-      </w:r>
-    </w:p>
-    <w:p>
-      <w:pPr>
-        <w:pStyle w:val="ConsPlusNormal"/>
-        <w:ind w:firstLine="540"/>
-        <w:jc w:val="both"/>
-      </w:pPr>
-      <w:r>
-        <w:t>5.6</w:t>
-      </w:r>
-      <w:r>
-        <w:t>. Покупатель обязан в течение 10 (десяти) суток после подписания акта приема-передачи транспортного средства изменить регистрационные данные о собственнике транспортного средства, обратившись с соответствующим заявлением в регистрационное подразделение ГИБДД.</w:t>
-      </w:r>
-    </w:p>
-    <w:p>
-      <w:pPr>
-        <w:pStyle w:val="ConsPlusNormal"/>
-        <w:ind w:firstLine="540"/>
-        <w:jc w:val="both"/>
-      </w:pPr>
-      <w:r>
-        <w:t>5.7</w:t>
-      </w:r>
-      <w:r>
-        <w:t>. В случае подачи заявления в регистрирующий орган о сохранении регистрационных знаков</w:t>
-      </w:r>
-      <w:r>
-        <w:t>,</w:t>
-      </w:r>
-      <w:r>
-        <w:t xml:space="preserve"> Продавец должен сообщить об этом Покупателю в день подачи заявления.</w:t>
-      </w:r>
-    </w:p>
-    <w:p>
-      <w:pPr>
-        <w:pStyle w:val="ConsPlusNormal"/>
-        <w:ind w:firstLine="540"/>
-        <w:jc w:val="both"/>
-      </w:pPr>
-    </w:p>
-    <w:p>
-      <w:pPr>
-        <w:pStyle w:val="ConsPlusNormal"/>
-        <w:jc w:val="center"/>
-      </w:pPr>
-      <w:r>
-        <w:t>6. Ответственность Сторон</w:t>
-      </w:r>
-    </w:p>
-    <w:p>
-      <w:pPr>
-        <w:pStyle w:val="ConsPlusNormal"/>
-        <w:jc w:val="center"/>
-      </w:pPr>
-    </w:p>
-    <w:p>
-      <w:pPr>
-        <w:pStyle w:val="ConsPlusNormal"/>
-        <w:ind w:firstLine="540"/>
-        <w:jc w:val="both"/>
-      </w:pPr>
-      <w:r>
-        <w:t xml:space="preserve">6.1. За нарушение сроков оплаты стоимости транспортного средства Продавец вправе требовать с Покупателя уплаты неустойки (пеней) в размере </w:t>
-      </w:r>
-      <w:r>
-        <w:t>${</w:t>
-      </w:r>
-      <w:r>
-        <w:rPr>
-          <w:lang w:val="en-US"/>
-        </w:rPr>
-        <w:t>penalty</w:t>
-      </w:r>
-      <w:r>
-        <w:t>_</w:t>
-      </w:r>
-      <w:r>
-        <w:rPr>
-          <w:lang w:val="en-US"/>
-        </w:rPr>
-        <w:t>for</w:t>
-      </w:r>
-      <w:r>
-        <w:t>_</w:t>
-      </w:r>
-      <w:r>
-        <w:rPr>
-          <w:lang w:val="en-US"/>
-        </w:rPr>
-        <w:t>buyer</w:t>
-      </w:r>
-      <w:r>
-        <w:t>}</w:t>
-      </w:r>
-      <w:r>
-        <w:t xml:space="preserve"> процента от неуплаченной</w:t>
-      </w:r>
-      <w:r>
-        <w:t xml:space="preserve"> суммы за каждый день просрочки</w:t>
-      </w:r>
-      <w:r>
-        <w:t>.</w:t>
-      </w:r>
-    </w:p>
-    <w:p>
-      <w:pPr>
-        <w:pStyle w:val="ConsPlusNormal"/>
-        <w:ind w:firstLine="540"/>
-        <w:jc w:val="both"/>
-      </w:pPr>
-      <w:r>
-        <w:t>6.2. За нарушение сроков передачи транспортного средства Покупатель вправе требовать с Продавца упл</w:t>
-      </w:r>
-      <w:r>
-        <w:t>аты неустойки (пеней) в размере ${</w:t>
-      </w:r>
-      <w:r>
-        <w:rPr>
-          <w:lang w:val="en-US"/>
-        </w:rPr>
-        <w:t>penalty</w:t>
-      </w:r>
-      <w:r>
-        <w:t>_</w:t>
-      </w:r>
-      <w:r>
-        <w:rPr>
-          <w:lang w:val="en-US"/>
-        </w:rPr>
-        <w:t>for</w:t>
-      </w:r>
-      <w:r>
-        <w:t>_</w:t>
-      </w:r>
-      <w:r>
-        <w:rPr>
-          <w:lang w:val="en-US"/>
-        </w:rPr>
-        <w:t>vendor</w:t>
-      </w:r>
-      <w:r>
-        <w:t xml:space="preserve">} </w:t>
-      </w:r>
-      <w:r>
-        <w:t>процента от стоимости транспортного ср</w:t>
-      </w:r>
-      <w:r>
-        <w:t>едства за каждый день просрочки</w:t>
-      </w:r>
-      <w:r>
-        <w:t>.</w:t>
-      </w:r>
-      <w:r>
-        <w:t xml:space="preserve"> </w:t>
-      </w:r>
-    </w:p>
-    <w:p>
-      <w:pPr>
-        <w:pStyle w:val="ConsPlusNormal"/>
-        <w:ind w:firstLine="540"/>
-        <w:jc w:val="both"/>
-      </w:pPr>
-      <w:r>
-        <w:t xml:space="preserve">6.3. При нарушении предусмотренных Договором гарантий Продавца Покупатель вправе требовать с Продавца уплаты неустойки (штрафа) в размере </w:t>
-      </w:r>
-      <w:r>
-        <w:t>${</w:t>
-      </w:r>
-      <w:r>
-        <w:rPr>
-          <w:lang w:val="en-US"/>
-        </w:rPr>
-        <w:t>penalty</w:t>
-      </w:r>
-      <w:r>
-        <w:t>_</w:t>
-      </w:r>
-      <w:r>
-        <w:rPr>
-          <w:lang w:val="en-US"/>
-        </w:rPr>
-        <w:t>for</w:t>
-      </w:r>
-      <w:r>
-        <w:t>_</w:t>
-      </w:r>
+      <w:proofErr w:type="spellStart"/>
       <w:r>
         <w:rPr>
           <w:lang w:val="en-US"/>
         </w:rPr>
         <w:t>garanty</w:t>
       </w:r>
+      <w:proofErr w:type="spellEnd"/>
       <w:r>
         <w:t>}</w:t>
       </w:r>
@@ -2023,12 +2107,14 @@
             <w:r>
               <w:t>_</w:t>
             </w:r>
+            <w:proofErr w:type="spellStart"/>
             <w:r>
               <w:rPr>
                 <w:lang w:val="en-US"/>
               </w:rPr>
               <w:t>fio</w:t>
             </w:r>
+            <w:proofErr w:type="spellEnd"/>
             <w:r>
               <w:t>}</w:t>
             </w:r>
@@ -2061,6 +2147,7 @@
             <w:r>
               <w:t>_</w:t>
             </w:r>
+            <w:proofErr w:type="gramStart"/>
             <w:r>
               <w:rPr>
                 <w:lang w:val="en-US"/>
@@ -2068,7 +2155,11 @@
               <w:t>day</w:t>
             </w:r>
             <w:r>
-              <w:t>}${</w:t>
+              <w:t>}$</w:t>
+            </w:r>
+            <w:proofErr w:type="gramEnd"/>
+            <w:r>
+              <w:t>{</w:t>
             </w:r>
             <w:r>
               <w:rPr>
@@ -2153,12 +2244,14 @@
             <w:r>
               <w:t>_</w:t>
             </w:r>
+            <w:proofErr w:type="spellStart"/>
             <w:r>
               <w:rPr>
                 <w:lang w:val="en-US"/>
               </w:rPr>
               <w:t>ch</w:t>
             </w:r>
+            <w:proofErr w:type="spellEnd"/>
             <w:r>
               <w:t>}</w:t>
             </w:r>
@@ -2186,12 +2279,14 @@
             <w:r>
               <w:t>_</w:t>
             </w:r>
+            <w:proofErr w:type="spellStart"/>
             <w:r>
               <w:rPr>
                 <w:lang w:val="en-US"/>
               </w:rPr>
               <w:t>ser</w:t>
             </w:r>
+            <w:proofErr w:type="spellEnd"/>
             <w:r>
               <w:t>}</w:t>
             </w:r>
@@ -2210,21 +2305,25 @@
             <w:r>
               <w:t>_</w:t>
             </w:r>
+            <w:proofErr w:type="spellStart"/>
             <w:r>
               <w:rPr>
                 <w:lang w:val="en-US"/>
               </w:rPr>
               <w:t>ser</w:t>
             </w:r>
-            <w:r>
-              <w:t>_</w:t>
-            </w:r>
+            <w:proofErr w:type="spellEnd"/>
+            <w:r>
+              <w:t>_</w:t>
+            </w:r>
+            <w:proofErr w:type="spellStart"/>
             <w:r>
               <w:rPr>
                 <w:lang w:val="en-US"/>
               </w:rPr>
               <w:t>bywho</w:t>
             </w:r>
+            <w:proofErr w:type="spellEnd"/>
             <w:r>
               <w:t>}</w:t>
             </w:r>
@@ -2243,12 +2342,14 @@
             <w:r>
               <w:t>_</w:t>
             </w:r>
+            <w:proofErr w:type="spellStart"/>
             <w:r>
               <w:rPr>
                 <w:lang w:val="en-US"/>
               </w:rPr>
               <w:t>bywho</w:t>
             </w:r>
+            <w:proofErr w:type="spellEnd"/>
             <w:r>
               <w:t>_</w:t>
             </w:r>
@@ -2276,12 +2377,14 @@
             <w:r>
               <w:t>_</w:t>
             </w:r>
+            <w:proofErr w:type="spellStart"/>
             <w:r>
               <w:rPr>
                 <w:lang w:val="en-US"/>
               </w:rPr>
               <w:t>bywho</w:t>
             </w:r>
+            <w:proofErr w:type="spellEnd"/>
             <w:r>
               <w:t>_</w:t>
             </w:r>
@@ -2303,15 +2406,18 @@
             <w:r>
               <w:t>_</w:t>
             </w:r>
+            <w:proofErr w:type="spellStart"/>
             <w:r>
               <w:rPr>
                 <w:lang w:val="en-US"/>
               </w:rPr>
               <w:t>bywho</w:t>
             </w:r>
-            <w:r>
-              <w:t>_</w:t>
-            </w:r>
+            <w:proofErr w:type="spellEnd"/>
+            <w:r>
+              <w:t>_</w:t>
+            </w:r>
+            <w:proofErr w:type="gramStart"/>
             <w:r>
               <w:rPr>
                 <w:lang w:val="en-US"/>
@@ -2324,6 +2430,7 @@
             <w:r>
               <w:t>г.</w:t>
             </w:r>
+            <w:proofErr w:type="gramEnd"/>
           </w:p>
           <w:p>
             <w:pPr>
@@ -2486,12 +2593,14 @@
             <w:r>
               <w:t>_</w:t>
             </w:r>
+            <w:proofErr w:type="spellStart"/>
             <w:r>
               <w:rPr>
                 <w:lang w:val="en-US"/>
               </w:rPr>
               <w:t>fio</w:t>
             </w:r>
+            <w:proofErr w:type="spellEnd"/>
             <w:r>
               <w:t>}</w:t>
             </w:r>
@@ -2538,12 +2647,14 @@
             <w:r>
               <w:t>_</w:t>
             </w:r>
+            <w:proofErr w:type="spellStart"/>
             <w:r>
               <w:rPr>
                 <w:lang w:val="en-US"/>
               </w:rPr>
               <w:t>fio</w:t>
             </w:r>
+            <w:proofErr w:type="spellEnd"/>
             <w:r>
               <w:t>}</w:t>
             </w:r>
@@ -2573,6 +2684,7 @@
             <w:r>
               <w:t>_</w:t>
             </w:r>
+            <w:proofErr w:type="gramStart"/>
             <w:r>
               <w:rPr>
                 <w:lang w:val="en-US"/>
@@ -2580,7 +2692,11 @@
               <w:t>day</w:t>
             </w:r>
             <w:r>
-              <w:t>}${</w:t>
+              <w:t>}$</w:t>
+            </w:r>
+            <w:proofErr w:type="gramEnd"/>
+            <w:r>
+              <w:t>{</w:t>
             </w:r>
             <w:r>
               <w:rPr>
@@ -2662,12 +2778,14 @@
             <w:r>
               <w:t>_</w:t>
             </w:r>
+            <w:proofErr w:type="spellStart"/>
             <w:r>
               <w:rPr>
                 <w:lang w:val="en-US"/>
               </w:rPr>
               <w:t>ch</w:t>
             </w:r>
+            <w:proofErr w:type="spellEnd"/>
             <w:r>
               <w:t>} № ${</w:t>
             </w:r>
@@ -2689,12 +2807,14 @@
             <w:r>
               <w:t>_</w:t>
             </w:r>
+            <w:proofErr w:type="spellStart"/>
             <w:r>
               <w:rPr>
                 <w:lang w:val="en-US"/>
               </w:rPr>
               <w:t>ser</w:t>
             </w:r>
+            <w:proofErr w:type="spellEnd"/>
             <w:r>
               <w:t>} выдан ${</w:t>
             </w:r>
@@ -2707,21 +2827,25 @@
             <w:r>
               <w:t>_</w:t>
             </w:r>
+            <w:proofErr w:type="spellStart"/>
             <w:r>
               <w:rPr>
                 <w:lang w:val="en-US"/>
               </w:rPr>
               <w:t>ser</w:t>
             </w:r>
-            <w:r>
-              <w:t>_</w:t>
-            </w:r>
+            <w:proofErr w:type="spellEnd"/>
+            <w:r>
+              <w:t>_</w:t>
+            </w:r>
+            <w:proofErr w:type="spellStart"/>
             <w:r>
               <w:rPr>
                 <w:lang w:val="en-US"/>
               </w:rPr>
               <w:t>bywho</w:t>
             </w:r>
+            <w:proofErr w:type="spellEnd"/>
             <w:r>
               <w:t>} «${</w:t>
             </w:r>
@@ -2734,12 +2858,14 @@
             <w:r>
               <w:t>_</w:t>
             </w:r>
+            <w:proofErr w:type="spellStart"/>
             <w:r>
               <w:rPr>
                 <w:lang w:val="en-US"/>
               </w:rPr>
               <w:t>bywho</w:t>
             </w:r>
+            <w:proofErr w:type="spellEnd"/>
             <w:r>
               <w:t>_</w:t>
             </w:r>
@@ -2761,12 +2887,14 @@
             <w:r>
               <w:t>_</w:t>
             </w:r>
+            <w:proofErr w:type="spellStart"/>
             <w:r>
               <w:rPr>
                 <w:lang w:val="en-US"/>
               </w:rPr>
               <w:t>bywho</w:t>
             </w:r>
+            <w:proofErr w:type="spellEnd"/>
             <w:r>
               <w:t>_</w:t>
             </w:r>
@@ -2788,15 +2916,18 @@
             <w:r>
               <w:t>_</w:t>
             </w:r>
+            <w:proofErr w:type="spellStart"/>
             <w:r>
               <w:rPr>
                 <w:lang w:val="en-US"/>
               </w:rPr>
               <w:t>bywho</w:t>
             </w:r>
-            <w:r>
-              <w:t>_</w:t>
-            </w:r>
+            <w:proofErr w:type="spellEnd"/>
+            <w:r>
+              <w:t>_</w:t>
+            </w:r>
+            <w:proofErr w:type="gramStart"/>
             <w:r>
               <w:rPr>
                 <w:lang w:val="en-US"/>
@@ -2806,6 +2937,7 @@
             <w:r>
               <w:t>}г.</w:t>
             </w:r>
+            <w:proofErr w:type="gramEnd"/>
           </w:p>
           <w:p>
             <w:pPr>
@@ -2950,12 +3082,14 @@
             <w:r>
               <w:t>_</w:t>
             </w:r>
+            <w:proofErr w:type="spellStart"/>
             <w:r>
               <w:rPr>
                 <w:lang w:val="en-US"/>
               </w:rPr>
               <w:t>fio</w:t>
             </w:r>
+            <w:proofErr w:type="spellEnd"/>
             <w:r>
               <w:t>}</w:t>
             </w:r>
@@ -3069,6 +3203,8 @@
       </w:rPr>
       <w:t>_</w:t>
     </w:r>
+    <w:proofErr w:type="spellStart"/>
+    <w:proofErr w:type="gramStart"/>
     <w:r>
       <w:rPr>
         <w:i/>
@@ -3076,6 +3212,7 @@
       </w:rPr>
       <w:t>fio</w:t>
     </w:r>
+    <w:proofErr w:type="spellEnd"/>
     <w:r>
       <w:rPr>
         <w:i/>
@@ -3086,7 +3223,14 @@
       <w:rPr>
         <w:i/>
       </w:rPr>
-      <w:t xml:space="preserve">                   </w:t>
+      <w:t xml:space="preserve">   </w:t>
+    </w:r>
+    <w:proofErr w:type="gramEnd"/>
+    <w:r>
+      <w:rPr>
+        <w:i/>
+      </w:rPr>
+      <w:t xml:space="preserve">                </w:t>
     </w:r>
     <w:r>
       <w:rPr>
@@ -3125,6 +3269,7 @@
       </w:rPr>
       <w:t>_</w:t>
     </w:r>
+    <w:proofErr w:type="spellStart"/>
     <w:r>
       <w:rPr>
         <w:i/>
@@ -3132,6 +3277,7 @@
       </w:rPr>
       <w:t>fio</w:t>
     </w:r>
+    <w:proofErr w:type="spellEnd"/>
     <w:r>
       <w:rPr>
         <w:i/>
@@ -3207,7 +3353,7 @@
       <w:rPr>
         <w:noProof/>
       </w:rPr>
-      <w:t>1</w:t>
+      <w:t>3</w:t>
     </w:r>
     <w:r>
       <w:fldChar w:fldCharType="end"/>

</xml_diff>

<commit_message>
I hope this will bill work. Buy_sale try
</commit_message>
<xml_diff>
--- a/documents/buy_sale/patterns/buy_sale_deal.docx
+++ b/documents/buy_sale/patterns/buy_sale_deal.docx
@@ -84,14 +84,7 @@
               <w:rPr>
                 <w:lang w:val="en-US"/>
               </w:rPr>
-              <w:t>{</w:t>
-            </w:r>
-            <w:proofErr w:type="spellStart"/>
-            <w:r>
-              <w:rPr>
-                <w:lang w:val="en-US"/>
-              </w:rPr>
-              <w:t>city</w:t>
+              <w:t>{city</w:t>
             </w:r>
             <w:r>
               <w:rPr>
@@ -99,7 +92,6 @@
               </w:rPr>
               <w:t>_contract</w:t>
             </w:r>
-            <w:proofErr w:type="spellEnd"/>
             <w:r>
               <w:rPr>
                 <w:lang w:val="en-US"/>
@@ -190,82 +182,15 @@
         <w:pStyle w:val="ConsPlusNormal"/>
         <w:ind w:firstLine="540"/>
         <w:jc w:val="both"/>
-      </w:pPr>
-      <w:r>
-        <w:rPr>
-          <w:b/>
-        </w:rPr>
-        <w:t>Гражданин</w:t>
-      </w:r>
-      <w:r>
-        <w:rPr>
-          <w:b/>
-        </w:rPr>
-        <w:t xml:space="preserve"> </w:t>
-      </w:r>
-      <w:r>
-        <w:t>${</w:t>
-      </w:r>
-      <w:r>
-        <w:rPr>
-          <w:lang w:val="en-US"/>
-        </w:rPr>
-        <w:t>vendor</w:t>
-      </w:r>
-      <w:r>
-        <w:t>_</w:t>
-      </w:r>
-      <w:proofErr w:type="spellStart"/>
-      <w:r>
-        <w:rPr>
-          <w:lang w:val="en-US"/>
-        </w:rPr>
-        <w:t>fio</w:t>
-      </w:r>
-      <w:proofErr w:type="spellEnd"/>
-      <w:r>
-        <w:t>}</w:t>
-      </w:r>
-      <w:r>
-        <w:t xml:space="preserve">, далее именуемый "Продавец", с одной стороны, и </w:t>
-      </w:r>
-      <w:r>
-        <w:rPr>
-          <w:b/>
-        </w:rPr>
-        <w:t>гражданин</w:t>
-      </w:r>
-      <w:r>
-        <w:rPr>
-          <w:u w:val="single"/>
-        </w:rPr>
-        <w:t xml:space="preserve"> </w:t>
-      </w:r>
-      <w:r>
-        <w:t>${</w:t>
-      </w:r>
-      <w:r>
-        <w:rPr>
-          <w:lang w:val="en-US"/>
-        </w:rPr>
-        <w:t>buyer</w:t>
-      </w:r>
-      <w:r>
-        <w:t>_</w:t>
-      </w:r>
-      <w:proofErr w:type="spellStart"/>
-      <w:r>
-        <w:rPr>
-          <w:lang w:val="en-US"/>
-        </w:rPr>
-        <w:t>fio</w:t>
-      </w:r>
-      <w:proofErr w:type="spellEnd"/>
-      <w:r>
-        <w:t>}</w:t>
-      </w:r>
-      <w:r>
-        <w:t>, далее именуемый "Покупатель", с другой стороны, совместно в дальнейшем именуемые "Стороны", заключили настоящий договор (далее - Договор) о нижеследующем:</w:t>
+        <w:rPr>
+          <w:lang w:val="en-US"/>
+        </w:rPr>
+      </w:pPr>
+      <w:r>
+        <w:rPr>
+          <w:lang w:val="en-US"/>
+        </w:rPr>
+        <w:t>${header_doc}</w:t>
       </w:r>
     </w:p>
     <w:p>
@@ -347,14 +272,12 @@
       <w:r>
         <w:t>- государственный регистрационный знак: ${</w:t>
       </w:r>
-      <w:proofErr w:type="spellStart"/>
       <w:r>
         <w:rPr>
           <w:lang w:val="en-US"/>
         </w:rPr>
         <w:t>reg</w:t>
       </w:r>
-      <w:proofErr w:type="spellEnd"/>
       <w:r>
         <w:t>_</w:t>
       </w:r>
@@ -498,14 +421,12 @@
       <w:r>
         <w:t>- шасси (рама) N: ${</w:t>
       </w:r>
-      <w:proofErr w:type="spellStart"/>
       <w:r>
         <w:rPr>
           <w:lang w:val="en-US"/>
         </w:rPr>
         <w:t>shassi</w:t>
       </w:r>
-      <w:proofErr w:type="spellEnd"/>
       <w:r>
         <w:t>};</w:t>
       </w:r>
@@ -642,26 +563,96 @@
         <w:t xml:space="preserve">1.3. </w:t>
       </w:r>
       <w:r>
-        <w:t>Транспортное средство, отчуждаемое по настоящему договору принадлежит Продавцу на праве собственности, что подтверждается паспортом транспортного средства (</w:t>
-      </w:r>
-      <w:proofErr w:type="gramStart"/>
-      <w:r>
-        <w:t xml:space="preserve">ПТС) </w:t>
-      </w:r>
-      <w:r>
-        <w:t xml:space="preserve"> серии</w:t>
-      </w:r>
-      <w:proofErr w:type="gramEnd"/>
+        <w:t xml:space="preserve">Транспортное средство, отчуждаемое по настоящему договору принадлежит Продавцу на праве собственности, что подтверждается паспортом транспортного средства (ПТС) </w:t>
+      </w:r>
+      <w:r>
+        <w:t xml:space="preserve"> серии </w:t>
+      </w:r>
+      <w:r>
+        <w:t>${</w:t>
+      </w:r>
+      <w:r>
+        <w:rPr>
+          <w:lang w:val="en-US"/>
+        </w:rPr>
+        <w:t>serial</w:t>
+      </w:r>
+      <w:r>
+        <w:t>_</w:t>
+      </w:r>
+      <w:r>
+        <w:rPr>
+          <w:lang w:val="en-US"/>
+        </w:rPr>
+        <w:t>car</w:t>
+      </w:r>
+      <w:r>
+        <w:t>} N</w:t>
+      </w:r>
       <w:r>
         <w:t xml:space="preserve"> </w:t>
       </w:r>
       <w:r>
+        <w:t>$</w:t>
+      </w:r>
+      <w:r>
+        <w:t>{</w:t>
+      </w:r>
+      <w:r>
+        <w:rPr>
+          <w:lang w:val="en-US"/>
+        </w:rPr>
+        <w:t>number</w:t>
+      </w:r>
+      <w:r>
+        <w:t>_</w:t>
+      </w:r>
+      <w:r>
+        <w:rPr>
+          <w:lang w:val="en-US"/>
+        </w:rPr>
+        <w:t>of</w:t>
+      </w:r>
+      <w:r>
+        <w:t>_</w:t>
+      </w:r>
+      <w:r>
+        <w:t>serial_car</w:t>
+      </w:r>
+      <w:r>
+        <w:t>}</w:t>
+      </w:r>
+      <w:r>
+        <w:t>, выдан</w:t>
+      </w:r>
+      <w:r>
+        <w:t>н</w:t>
+      </w:r>
+      <w:r>
+        <w:t>о</w:t>
+      </w:r>
+      <w:r>
+        <w:t>го</w:t>
+      </w:r>
+      <w:r>
+        <w:t xml:space="preserve"> </w:t>
+      </w:r>
+      <w:r>
         <w:t>${</w:t>
       </w:r>
       <w:r>
         <w:rPr>
           <w:lang w:val="en-US"/>
         </w:rPr>
+        <w:t>bywho</w:t>
+      </w:r>
+      <w:r>
+        <w:t>_</w:t>
+      </w:r>
+      <w:r>
+        <w:rPr>
+          <w:lang w:val="en-US"/>
+        </w:rPr>
         <w:t>serial</w:t>
       </w:r>
       <w:r>
@@ -674,22 +665,16 @@
         <w:t>car</w:t>
       </w:r>
       <w:r>
-        <w:t>} N</w:t>
-      </w:r>
-      <w:r>
-        <w:t xml:space="preserve"> </w:t>
-      </w:r>
-      <w:r>
-        <w:t>$</w:t>
-      </w:r>
-      <w:r>
-        <w:t>{</w:t>
-      </w:r>
-      <w:r>
-        <w:rPr>
-          <w:lang w:val="en-US"/>
-        </w:rPr>
-        <w:t>number</w:t>
+        <w:t xml:space="preserve">} </w:t>
+      </w:r>
+      <w:r>
+        <w:t>${</w:t>
+      </w:r>
+      <w:r>
+        <w:rPr>
+          <w:lang w:val="en-US"/>
+        </w:rPr>
+        <w:t>date</w:t>
       </w:r>
       <w:r>
         <w:t>_</w:t>
@@ -703,87 +688,9 @@
       <w:r>
         <w:t>_</w:t>
       </w:r>
-      <w:proofErr w:type="spellStart"/>
       <w:r>
         <w:t>serial_car</w:t>
       </w:r>
-      <w:proofErr w:type="spellEnd"/>
-      <w:r>
-        <w:t>}</w:t>
-      </w:r>
-      <w:r>
-        <w:t>, выдан</w:t>
-      </w:r>
-      <w:r>
-        <w:t>н</w:t>
-      </w:r>
-      <w:r>
-        <w:t>о</w:t>
-      </w:r>
-      <w:r>
-        <w:t>го</w:t>
-      </w:r>
-      <w:r>
-        <w:t xml:space="preserve"> </w:t>
-      </w:r>
-      <w:r>
-        <w:t>${</w:t>
-      </w:r>
-      <w:proofErr w:type="spellStart"/>
-      <w:r>
-        <w:rPr>
-          <w:lang w:val="en-US"/>
-        </w:rPr>
-        <w:t>bywho</w:t>
-      </w:r>
-      <w:proofErr w:type="spellEnd"/>
-      <w:r>
-        <w:t>_</w:t>
-      </w:r>
-      <w:r>
-        <w:rPr>
-          <w:lang w:val="en-US"/>
-        </w:rPr>
-        <w:t>serial</w:t>
-      </w:r>
-      <w:r>
-        <w:t>_</w:t>
-      </w:r>
-      <w:r>
-        <w:rPr>
-          <w:lang w:val="en-US"/>
-        </w:rPr>
-        <w:t>car</w:t>
-      </w:r>
-      <w:r>
-        <w:t xml:space="preserve">} </w:t>
-      </w:r>
-      <w:r>
-        <w:t>${</w:t>
-      </w:r>
-      <w:r>
-        <w:rPr>
-          <w:lang w:val="en-US"/>
-        </w:rPr>
-        <w:t>date</w:t>
-      </w:r>
-      <w:r>
-        <w:t>_</w:t>
-      </w:r>
-      <w:r>
-        <w:rPr>
-          <w:lang w:val="en-US"/>
-        </w:rPr>
-        <w:t>of</w:t>
-      </w:r>
-      <w:r>
-        <w:t>_</w:t>
-      </w:r>
-      <w:proofErr w:type="spellStart"/>
-      <w:r>
-        <w:t>serial_car</w:t>
-      </w:r>
-      <w:proofErr w:type="spellEnd"/>
       <w:r>
         <w:t>}</w:t>
       </w:r>
@@ -897,14 +804,12 @@
       <w:r>
         <w:t>${</w:t>
       </w:r>
-      <w:proofErr w:type="spellStart"/>
       <w:r>
         <w:rPr>
           <w:lang w:val="en-US"/>
         </w:rPr>
         <w:t>ts</w:t>
       </w:r>
-      <w:proofErr w:type="spellEnd"/>
       <w:r>
         <w:t>_</w:t>
       </w:r>
@@ -923,14 +828,12 @@
       <w:r>
         <w:t>${</w:t>
       </w:r>
-      <w:proofErr w:type="spellStart"/>
       <w:r>
         <w:rPr>
           <w:lang w:val="en-US"/>
         </w:rPr>
         <w:t>ts</w:t>
       </w:r>
-      <w:proofErr w:type="spellEnd"/>
       <w:r>
         <w:t>_</w:t>
       </w:r>
@@ -943,14 +846,12 @@
       <w:r>
         <w:t>} ${</w:t>
       </w:r>
-      <w:proofErr w:type="spellStart"/>
       <w:r>
         <w:rPr>
           <w:lang w:val="en-US"/>
         </w:rPr>
         <w:t>ts</w:t>
       </w:r>
-      <w:proofErr w:type="spellEnd"/>
       <w:r>
         <w:t>_</w:t>
       </w:r>
@@ -969,25 +870,21 @@
       <w:r>
         <w:t>г. ${</w:t>
       </w:r>
-      <w:proofErr w:type="spellStart"/>
       <w:r>
         <w:rPr>
           <w:lang w:val="en-US"/>
         </w:rPr>
         <w:t>ts</w:t>
       </w:r>
-      <w:proofErr w:type="spellEnd"/>
-      <w:r>
-        <w:t>_</w:t>
-      </w:r>
-      <w:proofErr w:type="spellStart"/>
+      <w:r>
+        <w:t>_</w:t>
+      </w:r>
       <w:r>
         <w:rPr>
           <w:lang w:val="en-US"/>
         </w:rPr>
         <w:t>bywho</w:t>
       </w:r>
-      <w:proofErr w:type="spellEnd"/>
       <w:r>
         <w:t xml:space="preserve">} </w:t>
       </w:r>
@@ -1062,15 +959,7 @@
         <w:t>2</w:t>
       </w:r>
       <w:r>
-        <w:t xml:space="preserve">. Транспортное средство передается Покупателю со следующими </w:t>
-      </w:r>
-      <w:proofErr w:type="spellStart"/>
-      <w:r>
-        <w:t>неустраненными</w:t>
-      </w:r>
-      <w:proofErr w:type="spellEnd"/>
-      <w:r>
-        <w:t xml:space="preserve"> повреждениями и эксплуатационными дефектами: </w:t>
+        <w:t xml:space="preserve">. Транспортное средство передается Покупателю со следующими неустраненными повреждениями и эксплуатационными дефектами: </w:t>
       </w:r>
       <w:r>
         <w:t>${</w:t>
@@ -1084,14 +973,12 @@
       <w:r>
         <w:t>_</w:t>
       </w:r>
-      <w:proofErr w:type="spellStart"/>
       <w:r>
         <w:rPr>
           <w:lang w:val="en-US"/>
         </w:rPr>
         <w:t>rightnow</w:t>
       </w:r>
-      <w:proofErr w:type="spellEnd"/>
       <w:r>
         <w:t>}</w:t>
       </w:r>
@@ -1190,19 +1077,21 @@
       <w:r>
         <w:t>_</w:t>
       </w:r>
-      <w:proofErr w:type="spellStart"/>
       <w:r>
         <w:rPr>
           <w:lang w:val="en-US"/>
         </w:rPr>
         <w:t>str</w:t>
       </w:r>
-      <w:proofErr w:type="spellEnd"/>
       <w:r>
         <w:t>}</w:t>
       </w:r>
       <w:r>
-        <w:t>) руб.</w:t>
+        <w:t xml:space="preserve">) </w:t>
+      </w:r>
+      <w:r>
+        <w:lastRenderedPageBreak/>
+        <w:t>руб.</w:t>
       </w:r>
     </w:p>
     <w:p>
@@ -1229,15 +1118,7 @@
         <w:t xml:space="preserve">3.3. Покупатель оплачивает стоимость транспортного средства путем передачи наличных денег Продавцу не позднее </w:t>
       </w:r>
       <w:r>
-        <w:t>"${</w:t>
-      </w:r>
-      <w:proofErr w:type="spellStart"/>
-      <w:r>
-        <w:t>day_of_pay</w:t>
-      </w:r>
-      <w:proofErr w:type="spellEnd"/>
-      <w:r>
-        <w:t>}</w:t>
+        <w:t>"${day_of_pay}</w:t>
       </w:r>
       <w:r>
         <w:t xml:space="preserve">" </w:t>
@@ -1270,15 +1151,7 @@
         <w:t>pay</w:t>
       </w:r>
       <w:r>
-        <w:t>} ${</w:t>
-      </w:r>
-      <w:proofErr w:type="spellStart"/>
-      <w:r>
-        <w:t>year_of_pay</w:t>
-      </w:r>
-      <w:proofErr w:type="spellEnd"/>
-      <w:r>
-        <w:t>}</w:t>
+        <w:t>} ${year_of_pay}</w:t>
       </w:r>
       <w:r>
         <w:t xml:space="preserve"> г. При получении денежных средств Продавец в соответствии с п. 2 ст. 408 ГК РФ </w:t>
@@ -1370,66 +1243,50 @@
         <w:t xml:space="preserve"> </w:t>
       </w:r>
       <w:r>
+        <w:t>${serial_</w:t>
+      </w:r>
+      <w:r>
+        <w:rPr>
+          <w:lang w:val="en-US"/>
+        </w:rPr>
+        <w:t>car</w:t>
+      </w:r>
+      <w:r>
+        <w:t>}</w:t>
+      </w:r>
+      <w:r>
+        <w:t xml:space="preserve"> N </w:t>
+      </w:r>
+      <w:r>
         <w:t>${</w:t>
-      </w:r>
-      <w:proofErr w:type="spellStart"/>
-      <w:r>
-        <w:t>serial</w:t>
-      </w:r>
-      <w:proofErr w:type="spellEnd"/>
-      <w:r>
-        <w:t>_</w:t>
-      </w:r>
-      <w:r>
-        <w:rPr>
-          <w:lang w:val="en-US"/>
-        </w:rPr>
-        <w:t>car</w:t>
-      </w:r>
-      <w:r>
-        <w:t>}</w:t>
-      </w:r>
-      <w:r>
-        <w:t xml:space="preserve"> N </w:t>
-      </w:r>
-      <w:r>
-        <w:t>${</w:t>
-      </w:r>
-      <w:r>
-        <w:rPr>
-          <w:lang w:val="en-US"/>
-        </w:rPr>
-        <w:t xml:space="preserve"> </w:t>
-      </w:r>
-      <w:r>
-        <w:rPr>
-          <w:lang w:val="en-US"/>
-        </w:rPr>
-        <w:t>number</w:t>
-      </w:r>
-      <w:r>
-        <w:t>_</w:t>
-      </w:r>
-      <w:r>
-        <w:rPr>
-          <w:lang w:val="en-US"/>
-        </w:rPr>
-        <w:t>of</w:t>
-      </w:r>
-      <w:r>
-        <w:t>_</w:t>
-      </w:r>
-      <w:proofErr w:type="spellStart"/>
-      <w:r>
-        <w:t>serial_car</w:t>
-      </w:r>
-      <w:proofErr w:type="spellEnd"/>
-      <w:r>
-        <w:t xml:space="preserve"> </w:t>
       </w:r>
       <w:bookmarkStart w:id="0" w:name="_GoBack"/>
       <w:bookmarkEnd w:id="0"/>
       <w:r>
+        <w:rPr>
+          <w:lang w:val="en-US"/>
+        </w:rPr>
+        <w:t>number</w:t>
+      </w:r>
+      <w:r>
+        <w:t>_</w:t>
+      </w:r>
+      <w:r>
+        <w:rPr>
+          <w:lang w:val="en-US"/>
+        </w:rPr>
+        <w:t>of</w:t>
+      </w:r>
+      <w:r>
+        <w:t>_</w:t>
+      </w:r>
+      <w:r>
+        <w:t>serial_car</w:t>
+      </w:r>
+      <w:r>
+        <w:t xml:space="preserve"> </w:t>
+      </w:r>
+      <w:r>
         <w:t>}</w:t>
       </w:r>
       <w:r>
@@ -1502,16 +1359,115 @@
         <w:t>}</w:t>
       </w:r>
       <w:r>
-        <w:t xml:space="preserve"> г. с подписью Продавца в графе "Подпись прежнего собственника</w:t>
-      </w:r>
-      <w:proofErr w:type="gramStart"/>
-      <w:r>
-        <w:t>";</w:t>
+        <w:t xml:space="preserve"> г. с подписью Продавца в графе "Подпись прежнего собственника";</w:t>
+      </w:r>
+      <w:r>
+        <w:t>${</w:t>
+      </w:r>
+      <w:r>
+        <w:rPr>
+          <w:lang w:val="en-US"/>
+        </w:rPr>
+        <w:t>other</w:t>
+      </w:r>
+      <w:r>
+        <w:t>_</w:t>
+      </w:r>
+      <w:r>
+        <w:rPr>
+          <w:lang w:val="en-US"/>
+        </w:rPr>
+        <w:t>documents</w:t>
+      </w:r>
+      <w:r>
+        <w:t>_</w:t>
+      </w:r>
+      <w:r>
+        <w:rPr>
+          <w:lang w:val="en-US"/>
+        </w:rPr>
+        <w:t>car</w:t>
+      </w:r>
+      <w:r>
+        <w:t>}</w:t>
+      </w:r>
+    </w:p>
+    <w:p>
+      <w:pPr>
+        <w:pStyle w:val="ConsPlusNormal"/>
+        <w:ind w:firstLine="540"/>
+        <w:jc w:val="both"/>
+      </w:pPr>
+      <w:r>
+        <w:t>4.</w:t>
+      </w:r>
+      <w:r>
+        <w:t>3</w:t>
+      </w:r>
+      <w:r>
+        <w:t>. Одновременно с передачей транспортного средства Продавец передает Покупателю следующие инструменты и принадлежности:</w:t>
+      </w:r>
+      <w:r>
+        <w:t xml:space="preserve"> ${</w:t>
+      </w:r>
+      <w:r>
+        <w:rPr>
+          <w:lang w:val="en-US"/>
+        </w:rPr>
+        <w:t>equipment</w:t>
+      </w:r>
+      <w:r>
+        <w:t>_</w:t>
+      </w:r>
+      <w:r>
+        <w:rPr>
+          <w:lang w:val="en-US"/>
+        </w:rPr>
+        <w:t>for</w:t>
+      </w:r>
+      <w:r>
+        <w:t>_</w:t>
+      </w:r>
+      <w:r>
+        <w:rPr>
+          <w:lang w:val="en-US"/>
+        </w:rPr>
+        <w:t>car</w:t>
+      </w:r>
+      <w:r>
+        <w:t>} ${</w:t>
+      </w:r>
+      <w:r>
+        <w:rPr>
+          <w:lang w:val="en-US"/>
+        </w:rPr>
+        <w:t>marriage</w:t>
+      </w:r>
+      <w:r>
+        <w:t>_</w:t>
+      </w:r>
+      <w:r>
+        <w:rPr>
+          <w:lang w:val="en-US"/>
+        </w:rPr>
+        <w:t>info</w:t>
+      </w:r>
+      <w:r>
+        <w:t>}</w:t>
+      </w:r>
+    </w:p>
+    <w:p>
+      <w:pPr>
+        <w:pStyle w:val="ConsPlusNormal"/>
+        <w:ind w:firstLine="540"/>
+        <w:jc w:val="both"/>
+      </w:pPr>
+      <w:r>
+        <w:t>4.</w:t>
       </w:r>
       <w:r>
         <w:t>$</w:t>
       </w:r>
-      <w:proofErr w:type="gramEnd"/>
       <w:r>
         <w:t>{</w:t>
       </w:r>
@@ -1519,53 +1475,175 @@
         <w:rPr>
           <w:lang w:val="en-US"/>
         </w:rPr>
-        <w:t>other</w:t>
-      </w:r>
-      <w:r>
-        <w:t>_</w:t>
-      </w:r>
-      <w:r>
-        <w:rPr>
-          <w:lang w:val="en-US"/>
-        </w:rPr>
-        <w:t>documents</w:t>
-      </w:r>
-      <w:r>
-        <w:t>_</w:t>
-      </w:r>
-      <w:r>
-        <w:rPr>
-          <w:lang w:val="en-US"/>
-        </w:rPr>
-        <w:t>car</w:t>
+        <w:t>marriage</w:t>
+      </w:r>
+      <w:r>
+        <w:t>_</w:t>
+      </w:r>
+      <w:r>
+        <w:rPr>
+          <w:lang w:val="en-US"/>
+        </w:rPr>
+        <w:t>number</w:t>
       </w:r>
       <w:r>
         <w:t>}</w:t>
       </w:r>
-    </w:p>
-    <w:p>
-      <w:pPr>
-        <w:pStyle w:val="ConsPlusNormal"/>
-        <w:ind w:firstLine="540"/>
-        <w:jc w:val="both"/>
-      </w:pPr>
-      <w:r>
-        <w:t>4.</w:t>
-      </w:r>
-      <w:r>
-        <w:t>3</w:t>
-      </w:r>
-      <w:r>
-        <w:t>. Одновременно с передачей транспортного средства Продавец передает Покупателю следующие инструменты и принадлежности:</w:t>
-      </w:r>
-      <w:r>
-        <w:t xml:space="preserve"> ${</w:t>
-      </w:r>
-      <w:r>
-        <w:rPr>
-          <w:lang w:val="en-US"/>
-        </w:rPr>
-        <w:t>equipment</w:t>
+      <w:r>
+        <w:t>. Право собственности на транспортное средство, а также риск его случайной гибели и случайного повреждения переходит к Покупателю в момент передачи транспортного средства.</w:t>
+      </w:r>
+    </w:p>
+    <w:p>
+      <w:pPr>
+        <w:pStyle w:val="ConsPlusNormal"/>
+        <w:jc w:val="center"/>
+      </w:pPr>
+    </w:p>
+    <w:p>
+      <w:pPr>
+        <w:pStyle w:val="ConsPlusNormal"/>
+        <w:jc w:val="center"/>
+      </w:pPr>
+      <w:r>
+        <w:t>5. Приемка транспортного средства</w:t>
+      </w:r>
+    </w:p>
+    <w:p>
+      <w:pPr>
+        <w:pStyle w:val="ConsPlusNormal"/>
+        <w:jc w:val="center"/>
+      </w:pPr>
+    </w:p>
+    <w:p>
+      <w:pPr>
+        <w:pStyle w:val="ConsPlusNormal"/>
+        <w:ind w:firstLine="540"/>
+        <w:jc w:val="both"/>
+      </w:pPr>
+      <w:r>
+        <w:t>5.1. Приемка транспортного средства осуществляется в месте его передачи Покупателю. Во время приемки производятся идентификация, осмотр и проверка транспортного средства по качеству и комплектности.</w:t>
+      </w:r>
+    </w:p>
+    <w:p>
+      <w:pPr>
+        <w:pStyle w:val="ConsPlusNormal"/>
+        <w:ind w:firstLine="540"/>
+        <w:jc w:val="both"/>
+      </w:pPr>
+      <w:r>
+        <w:t>5.2. Покупатель проверяет наличие документов на транспортное средство.</w:t>
+      </w:r>
+    </w:p>
+    <w:p>
+      <w:pPr>
+        <w:pStyle w:val="ConsPlusNormal"/>
+        <w:ind w:firstLine="540"/>
+        <w:jc w:val="both"/>
+      </w:pPr>
+      <w:r>
+        <w:t xml:space="preserve">5.3. Идентификация транспортного средства заключается в проверке соответствия фактических данных сведениям, содержащимся в ПТС. </w:t>
+      </w:r>
+    </w:p>
+    <w:p>
+      <w:pPr>
+        <w:pStyle w:val="ConsPlusNormal"/>
+        <w:ind w:firstLine="540"/>
+        <w:jc w:val="both"/>
+      </w:pPr>
+      <w:r>
+        <w:t>5.4. Осмотр транспортного средства должен проводиться в светлое время суток либо при искусственном освещении, позволяющем провести такой осмотр.</w:t>
+      </w:r>
+    </w:p>
+    <w:p>
+      <w:pPr>
+        <w:pStyle w:val="ConsPlusNormal"/>
+        <w:ind w:firstLine="540"/>
+        <w:jc w:val="both"/>
+      </w:pPr>
+      <w:r>
+        <w:t>5.</w:t>
+      </w:r>
+      <w:r>
+        <w:t>5</w:t>
+      </w:r>
+      <w:r>
+        <w:t>. Все обнаруженные при приемке недостатки, в том числе по комплектности, заносятся в акт приема-п</w:t>
+      </w:r>
+      <w:r>
+        <w:t>ередачи транспортного средства.</w:t>
+      </w:r>
+    </w:p>
+    <w:p>
+      <w:pPr>
+        <w:pStyle w:val="ConsPlusNormal"/>
+        <w:ind w:firstLine="540"/>
+        <w:jc w:val="both"/>
+      </w:pPr>
+      <w:r>
+        <w:t>5.6</w:t>
+      </w:r>
+      <w:r>
+        <w:t>. Покупатель обязан в течение 10 (десяти) суток после подписания акта приема-передачи транспортного средства изменить регистрационные данные о собственнике транспортного средства, обратившись с соответствующим заявлением в регистрационное подразделение ГИБДД.</w:t>
+      </w:r>
+    </w:p>
+    <w:p>
+      <w:pPr>
+        <w:pStyle w:val="ConsPlusNormal"/>
+        <w:ind w:firstLine="540"/>
+        <w:jc w:val="both"/>
+      </w:pPr>
+      <w:r>
+        <w:t>5.7</w:t>
+      </w:r>
+      <w:r>
+        <w:t>. В случае подачи заявления в регистрирующий орган о сохранении регистрационных знаков</w:t>
+      </w:r>
+      <w:r>
+        <w:t>,</w:t>
+      </w:r>
+      <w:r>
+        <w:t xml:space="preserve"> Продавец должен сообщить об этом Покупателю в день подачи заявления.</w:t>
+      </w:r>
+    </w:p>
+    <w:p>
+      <w:pPr>
+        <w:pStyle w:val="ConsPlusNormal"/>
+        <w:ind w:firstLine="540"/>
+        <w:jc w:val="both"/>
+      </w:pPr>
+    </w:p>
+    <w:p>
+      <w:pPr>
+        <w:pStyle w:val="ConsPlusNormal"/>
+        <w:jc w:val="center"/>
+      </w:pPr>
+      <w:r>
+        <w:t>6. Ответственность Сторон</w:t>
+      </w:r>
+    </w:p>
+    <w:p>
+      <w:pPr>
+        <w:pStyle w:val="ConsPlusNormal"/>
+        <w:jc w:val="center"/>
+      </w:pPr>
+    </w:p>
+    <w:p>
+      <w:pPr>
+        <w:pStyle w:val="ConsPlusNormal"/>
+        <w:ind w:firstLine="540"/>
+        <w:jc w:val="both"/>
+      </w:pPr>
+      <w:r>
+        <w:t xml:space="preserve">6.1. За нарушение сроков оплаты стоимости транспортного средства Продавец вправе требовать с Покупателя уплаты неустойки (пеней) в размере </w:t>
+      </w:r>
+      <w:r>
+        <w:t>${</w:t>
+      </w:r>
+      <w:r>
+        <w:rPr>
+          <w:lang w:val="en-US"/>
+        </w:rPr>
+        <w:t>penalty</w:t>
       </w:r>
       <w:r>
         <w:t>_</w:t>
@@ -1583,361 +1661,128 @@
         <w:rPr>
           <w:lang w:val="en-US"/>
         </w:rPr>
-        <w:t>car</w:t>
-      </w:r>
-      <w:r>
-        <w:t>} ${</w:t>
-      </w:r>
-      <w:r>
-        <w:rPr>
-          <w:lang w:val="en-US"/>
-        </w:rPr>
-        <w:t>marriage</w:t>
-      </w:r>
-      <w:r>
-        <w:t>_</w:t>
-      </w:r>
-      <w:r>
-        <w:rPr>
-          <w:lang w:val="en-US"/>
-        </w:rPr>
-        <w:t>info</w:t>
+        <w:t>buyer</w:t>
       </w:r>
       <w:r>
         <w:t>}</w:t>
       </w:r>
-    </w:p>
-    <w:p>
-      <w:pPr>
-        <w:pStyle w:val="ConsPlusNormal"/>
-        <w:ind w:firstLine="540"/>
-        <w:jc w:val="both"/>
-      </w:pPr>
-      <w:proofErr w:type="gramStart"/>
-      <w:r>
-        <w:t>4.</w:t>
-      </w:r>
-      <w:r>
-        <w:t>$</w:t>
-      </w:r>
-      <w:proofErr w:type="gramEnd"/>
-      <w:r>
-        <w:t>{</w:t>
-      </w:r>
-      <w:r>
-        <w:rPr>
-          <w:lang w:val="en-US"/>
-        </w:rPr>
-        <w:t>marriage</w:t>
-      </w:r>
-      <w:r>
-        <w:t>_</w:t>
-      </w:r>
-      <w:r>
-        <w:rPr>
-          <w:lang w:val="en-US"/>
-        </w:rPr>
-        <w:t>number</w:t>
+      <w:r>
+        <w:t xml:space="preserve"> процента от неуплаченной</w:t>
+      </w:r>
+      <w:r>
+        <w:t xml:space="preserve"> суммы за каждый день просрочки</w:t>
+      </w:r>
+      <w:r>
+        <w:t>.</w:t>
+      </w:r>
+    </w:p>
+    <w:p>
+      <w:pPr>
+        <w:pStyle w:val="ConsPlusNormal"/>
+        <w:ind w:firstLine="540"/>
+        <w:jc w:val="both"/>
+      </w:pPr>
+      <w:r>
+        <w:t>6.2. За нарушение сроков передачи транспортного средства Покупатель вправе требовать с Продавца упл</w:t>
+      </w:r>
+      <w:r>
+        <w:t>аты неустойки (пеней) в размере ${</w:t>
+      </w:r>
+      <w:r>
+        <w:rPr>
+          <w:lang w:val="en-US"/>
+        </w:rPr>
+        <w:t>penalty</w:t>
+      </w:r>
+      <w:r>
+        <w:t>_</w:t>
+      </w:r>
+      <w:r>
+        <w:rPr>
+          <w:lang w:val="en-US"/>
+        </w:rPr>
+        <w:t>for</w:t>
+      </w:r>
+      <w:r>
+        <w:t>_</w:t>
+      </w:r>
+      <w:r>
+        <w:rPr>
+          <w:lang w:val="en-US"/>
+        </w:rPr>
+        <w:t>vendor</w:t>
+      </w:r>
+      <w:r>
+        <w:t xml:space="preserve">} </w:t>
+      </w:r>
+      <w:r>
+        <w:t>процента от стоимости транспортного ср</w:t>
+      </w:r>
+      <w:r>
+        <w:t>едства за каждый день просрочки</w:t>
+      </w:r>
+      <w:r>
+        <w:t>.</w:t>
+      </w:r>
+      <w:r>
+        <w:t xml:space="preserve"> </w:t>
+      </w:r>
+    </w:p>
+    <w:p>
+      <w:pPr>
+        <w:pStyle w:val="ConsPlusNormal"/>
+        <w:ind w:firstLine="540"/>
+        <w:jc w:val="both"/>
+      </w:pPr>
+      <w:r>
+        <w:t xml:space="preserve">6.3. При нарушении предусмотренных Договором гарантий Продавца Покупатель вправе требовать с Продавца уплаты неустойки (штрафа) в размере </w:t>
+      </w:r>
+      <w:r>
+        <w:t>${</w:t>
+      </w:r>
+      <w:r>
+        <w:rPr>
+          <w:lang w:val="en-US"/>
+        </w:rPr>
+        <w:t>penalty</w:t>
+      </w:r>
+      <w:r>
+        <w:t>_</w:t>
+      </w:r>
+      <w:r>
+        <w:rPr>
+          <w:lang w:val="en-US"/>
+        </w:rPr>
+        <w:t>for</w:t>
+      </w:r>
+      <w:r>
+        <w:t>_</w:t>
+      </w:r>
+      <w:r>
+        <w:rPr>
+          <w:lang w:val="en-US"/>
+        </w:rPr>
+        <w:t>garanty</w:t>
       </w:r>
       <w:r>
         <w:t>}</w:t>
       </w:r>
       <w:r>
-        <w:t>. Право собственности на транспортное средство, а также риск его случайной гибели и случайного повреждения переходит к Покупателю в момент передачи транспортного средства.</w:t>
-      </w:r>
-    </w:p>
-    <w:p>
-      <w:pPr>
-        <w:pStyle w:val="ConsPlusNormal"/>
-        <w:jc w:val="center"/>
-      </w:pPr>
-    </w:p>
-    <w:p>
-      <w:pPr>
-        <w:pStyle w:val="ConsPlusNormal"/>
-        <w:jc w:val="center"/>
-      </w:pPr>
-      <w:r>
-        <w:t>5. Приемка транспортного средства</w:t>
-      </w:r>
-    </w:p>
-    <w:p>
-      <w:pPr>
-        <w:pStyle w:val="ConsPlusNormal"/>
-        <w:jc w:val="center"/>
-      </w:pPr>
-    </w:p>
-    <w:p>
-      <w:pPr>
-        <w:pStyle w:val="ConsPlusNormal"/>
-        <w:ind w:firstLine="540"/>
-        <w:jc w:val="both"/>
-      </w:pPr>
-      <w:r>
-        <w:t>5.1. Приемка транспортного средства осуществляется в месте его передачи Покупателю. Во время приемки производятся идентификация, осмотр и проверка транспортного средства по качеству и комплектности.</w:t>
-      </w:r>
-    </w:p>
-    <w:p>
-      <w:pPr>
-        <w:pStyle w:val="ConsPlusNormal"/>
-        <w:ind w:firstLine="540"/>
-        <w:jc w:val="both"/>
-      </w:pPr>
-      <w:r>
-        <w:t>5.2. Покупатель проверяет наличие документов на транспортное средство.</w:t>
-      </w:r>
-    </w:p>
-    <w:p>
-      <w:pPr>
-        <w:pStyle w:val="ConsPlusNormal"/>
-        <w:ind w:firstLine="540"/>
-        <w:jc w:val="both"/>
-      </w:pPr>
-      <w:r>
-        <w:t xml:space="preserve">5.3. Идентификация транспортного средства заключается в проверке соответствия фактических данных сведениям, содержащимся в ПТС. </w:t>
-      </w:r>
-    </w:p>
-    <w:p>
-      <w:pPr>
-        <w:pStyle w:val="ConsPlusNormal"/>
-        <w:ind w:firstLine="540"/>
-        <w:jc w:val="both"/>
-      </w:pPr>
-      <w:r>
-        <w:t>5.4. Осмотр транспортного средства должен проводиться в светлое время суток либо при искусственном освещении, позволяющем провести такой осмотр.</w:t>
-      </w:r>
-    </w:p>
-    <w:p>
-      <w:pPr>
-        <w:pStyle w:val="ConsPlusNormal"/>
-        <w:ind w:firstLine="540"/>
-        <w:jc w:val="both"/>
-      </w:pPr>
-      <w:r>
-        <w:t>5.</w:t>
-      </w:r>
-      <w:r>
-        <w:t>5</w:t>
-      </w:r>
-      <w:r>
-        <w:t>. Все обнаруженные при приемке недостатки, в том числе по комплектности, заносятся в акт приема-п</w:t>
-      </w:r>
-      <w:r>
-        <w:t>ередачи транспортного средства.</w:t>
-      </w:r>
-    </w:p>
-    <w:p>
-      <w:pPr>
-        <w:pStyle w:val="ConsPlusNormal"/>
-        <w:ind w:firstLine="540"/>
-        <w:jc w:val="both"/>
-      </w:pPr>
-      <w:r>
-        <w:t>5.6</w:t>
-      </w:r>
-      <w:r>
-        <w:t>. Покупатель обязан в течение 10 (десяти) суток после подписания акта приема-передачи транспортного средства изменить регистрационные данные о собственнике транспортного средства, обратившись с соответствующим заявлением в регистрационное подразделение ГИБДД.</w:t>
-      </w:r>
-    </w:p>
-    <w:p>
-      <w:pPr>
-        <w:pStyle w:val="ConsPlusNormal"/>
-        <w:ind w:firstLine="540"/>
-        <w:jc w:val="both"/>
-      </w:pPr>
-      <w:r>
-        <w:t>5.7</w:t>
-      </w:r>
-      <w:r>
-        <w:t>. В случае подачи заявления в регистрирующий орган о сохранении регистрационных знаков</w:t>
-      </w:r>
-      <w:r>
-        <w:t>,</w:t>
-      </w:r>
-      <w:r>
-        <w:t xml:space="preserve"> Продавец должен сообщить об этом Покупателю в день подачи заявления.</w:t>
-      </w:r>
-    </w:p>
-    <w:p>
-      <w:pPr>
-        <w:pStyle w:val="ConsPlusNormal"/>
-        <w:ind w:firstLine="540"/>
-        <w:jc w:val="both"/>
-      </w:pPr>
-    </w:p>
-    <w:p>
-      <w:pPr>
-        <w:pStyle w:val="ConsPlusNormal"/>
-        <w:jc w:val="center"/>
-      </w:pPr>
-      <w:r>
-        <w:t>6. Ответственность Сторон</w:t>
-      </w:r>
-    </w:p>
-    <w:p>
-      <w:pPr>
-        <w:pStyle w:val="ConsPlusNormal"/>
-        <w:jc w:val="center"/>
-      </w:pPr>
-    </w:p>
-    <w:p>
-      <w:pPr>
-        <w:pStyle w:val="ConsPlusNormal"/>
-        <w:ind w:firstLine="540"/>
-        <w:jc w:val="both"/>
-      </w:pPr>
-      <w:r>
-        <w:t xml:space="preserve">6.1. За нарушение сроков оплаты стоимости транспортного средства Продавец вправе требовать с Покупателя уплаты неустойки (пеней) в размере </w:t>
-      </w:r>
-      <w:r>
-        <w:t>${</w:t>
-      </w:r>
-      <w:r>
-        <w:rPr>
-          <w:lang w:val="en-US"/>
-        </w:rPr>
-        <w:t>penalty</w:t>
-      </w:r>
-      <w:r>
-        <w:t>_</w:t>
-      </w:r>
-      <w:r>
-        <w:rPr>
-          <w:lang w:val="en-US"/>
-        </w:rPr>
-        <w:t>for</w:t>
-      </w:r>
-      <w:r>
-        <w:t>_</w:t>
-      </w:r>
-      <w:r>
-        <w:rPr>
-          <w:lang w:val="en-US"/>
-        </w:rPr>
-        <w:t>buyer</w:t>
-      </w:r>
-      <w:r>
-        <w:t>}</w:t>
-      </w:r>
-      <w:r>
-        <w:t xml:space="preserve"> процента от неуплаченной</w:t>
-      </w:r>
-      <w:r>
-        <w:t xml:space="preserve"> суммы за каждый день просрочки</w:t>
-      </w:r>
-      <w:r>
-        <w:t>.</w:t>
-      </w:r>
-    </w:p>
-    <w:p>
-      <w:pPr>
-        <w:pStyle w:val="ConsPlusNormal"/>
-        <w:ind w:firstLine="540"/>
-        <w:jc w:val="both"/>
-      </w:pPr>
-      <w:r>
-        <w:t>6.2. За нарушение сроков передачи транспортного средства Покупатель вправе требовать с Продавца упл</w:t>
-      </w:r>
-      <w:r>
-        <w:t>аты неустойки (пеней) в размере ${</w:t>
-      </w:r>
-      <w:r>
-        <w:rPr>
-          <w:lang w:val="en-US"/>
-        </w:rPr>
-        <w:t>penalty</w:t>
-      </w:r>
-      <w:r>
-        <w:t>_</w:t>
-      </w:r>
-      <w:r>
-        <w:rPr>
-          <w:lang w:val="en-US"/>
-        </w:rPr>
-        <w:t>for</w:t>
-      </w:r>
-      <w:r>
-        <w:t>_</w:t>
-      </w:r>
-      <w:r>
-        <w:rPr>
-          <w:lang w:val="en-US"/>
-        </w:rPr>
-        <w:t>vendor</w:t>
-      </w:r>
-      <w:r>
-        <w:t xml:space="preserve">} </w:t>
-      </w:r>
-      <w:r>
-        <w:t>процента от стоимости транспортного ср</w:t>
-      </w:r>
-      <w:r>
-        <w:t>едства за каждый день просрочки</w:t>
-      </w:r>
-      <w:r>
-        <w:t>.</w:t>
-      </w:r>
-      <w:r>
-        <w:t xml:space="preserve"> </w:t>
-      </w:r>
-    </w:p>
-    <w:p>
-      <w:pPr>
-        <w:pStyle w:val="ConsPlusNormal"/>
-        <w:ind w:firstLine="540"/>
-        <w:jc w:val="both"/>
-      </w:pPr>
-      <w:r>
-        <w:t xml:space="preserve">6.3. При нарушении предусмотренных Договором гарантий Продавца Покупатель вправе требовать с Продавца уплаты неустойки (штрафа) в размере </w:t>
-      </w:r>
-      <w:r>
-        <w:t>${</w:t>
-      </w:r>
-      <w:r>
-        <w:rPr>
-          <w:lang w:val="en-US"/>
-        </w:rPr>
-        <w:t>penalty</w:t>
-      </w:r>
-      <w:r>
-        <w:t>_</w:t>
-      </w:r>
-      <w:r>
-        <w:rPr>
-          <w:lang w:val="en-US"/>
-        </w:rPr>
-        <w:t>for</w:t>
-      </w:r>
-      <w:r>
-        <w:t>_</w:t>
-      </w:r>
-      <w:proofErr w:type="spellStart"/>
-      <w:r>
-        <w:rPr>
-          <w:lang w:val="en-US"/>
-        </w:rPr>
-        <w:t>garanty</w:t>
-      </w:r>
-      <w:proofErr w:type="spellEnd"/>
-      <w:r>
-        <w:t>}</w:t>
-      </w:r>
-      <w:r>
-        <w:t xml:space="preserve"> процентов от </w:t>
+        <w:t xml:space="preserve"> процентов от установленной Договором цены транспортного средства.</w:t>
+      </w:r>
+    </w:p>
+    <w:p>
+      <w:pPr>
+        <w:pStyle w:val="ConsPlusNormal"/>
+        <w:ind w:firstLine="540"/>
+        <w:jc w:val="both"/>
+      </w:pPr>
+      <w:r>
+        <w:t xml:space="preserve">6.4. При изъятии транспортного средства у Покупателя третьими лицами по основаниям, </w:t>
       </w:r>
       <w:r>
         <w:lastRenderedPageBreak/>
-        <w:t>установленной Договором цены транспортного средства.</w:t>
-      </w:r>
-    </w:p>
-    <w:p>
-      <w:pPr>
-        <w:pStyle w:val="ConsPlusNormal"/>
-        <w:ind w:firstLine="540"/>
-        <w:jc w:val="both"/>
-      </w:pPr>
-      <w:r>
-        <w:t>6.4. При изъятии транспортного средства у Покупателя третьими лицами по основаниям, возникшим до исполнения Договора, Продавец обязан возместить Покупателю понесенные им убытки.</w:t>
+        <w:t>возникшим до исполнения Договора, Продавец обязан возместить Покупателю понесенные им убытки.</w:t>
       </w:r>
     </w:p>
     <w:p>
@@ -2107,14 +1952,12 @@
             <w:r>
               <w:t>_</w:t>
             </w:r>
-            <w:proofErr w:type="spellStart"/>
             <w:r>
               <w:rPr>
                 <w:lang w:val="en-US"/>
               </w:rPr>
               <w:t>fio</w:t>
             </w:r>
-            <w:proofErr w:type="spellEnd"/>
             <w:r>
               <w:t>}</w:t>
             </w:r>
@@ -2147,7 +1990,6 @@
             <w:r>
               <w:t>_</w:t>
             </w:r>
-            <w:proofErr w:type="gramStart"/>
             <w:r>
               <w:rPr>
                 <w:lang w:val="en-US"/>
@@ -2155,11 +1997,7 @@
               <w:t>day</w:t>
             </w:r>
             <w:r>
-              <w:t>}$</w:t>
-            </w:r>
-            <w:proofErr w:type="gramEnd"/>
-            <w:r>
-              <w:t>{</w:t>
+              <w:t>}${</w:t>
             </w:r>
             <w:r>
               <w:rPr>
@@ -2244,14 +2082,12 @@
             <w:r>
               <w:t>_</w:t>
             </w:r>
-            <w:proofErr w:type="spellStart"/>
             <w:r>
               <w:rPr>
                 <w:lang w:val="en-US"/>
               </w:rPr>
               <w:t>ch</w:t>
             </w:r>
-            <w:proofErr w:type="spellEnd"/>
             <w:r>
               <w:t>}</w:t>
             </w:r>
@@ -2279,14 +2115,12 @@
             <w:r>
               <w:t>_</w:t>
             </w:r>
-            <w:proofErr w:type="spellStart"/>
             <w:r>
               <w:rPr>
                 <w:lang w:val="en-US"/>
               </w:rPr>
               <w:t>ser</w:t>
             </w:r>
-            <w:proofErr w:type="spellEnd"/>
             <w:r>
               <w:t>}</w:t>
             </w:r>
@@ -2305,25 +2139,21 @@
             <w:r>
               <w:t>_</w:t>
             </w:r>
-            <w:proofErr w:type="spellStart"/>
             <w:r>
               <w:rPr>
                 <w:lang w:val="en-US"/>
               </w:rPr>
               <w:t>ser</w:t>
             </w:r>
-            <w:proofErr w:type="spellEnd"/>
-            <w:r>
-              <w:t>_</w:t>
-            </w:r>
-            <w:proofErr w:type="spellStart"/>
+            <w:r>
+              <w:t>_</w:t>
+            </w:r>
             <w:r>
               <w:rPr>
                 <w:lang w:val="en-US"/>
               </w:rPr>
               <w:t>bywho</w:t>
             </w:r>
-            <w:proofErr w:type="spellEnd"/>
             <w:r>
               <w:t>}</w:t>
             </w:r>
@@ -2342,14 +2172,12 @@
             <w:r>
               <w:t>_</w:t>
             </w:r>
-            <w:proofErr w:type="spellStart"/>
             <w:r>
               <w:rPr>
                 <w:lang w:val="en-US"/>
               </w:rPr>
               <w:t>bywho</w:t>
             </w:r>
-            <w:proofErr w:type="spellEnd"/>
             <w:r>
               <w:t>_</w:t>
             </w:r>
@@ -2377,14 +2205,12 @@
             <w:r>
               <w:t>_</w:t>
             </w:r>
-            <w:proofErr w:type="spellStart"/>
             <w:r>
               <w:rPr>
                 <w:lang w:val="en-US"/>
               </w:rPr>
               <w:t>bywho</w:t>
             </w:r>
-            <w:proofErr w:type="spellEnd"/>
             <w:r>
               <w:t>_</w:t>
             </w:r>
@@ -2406,18 +2232,15 @@
             <w:r>
               <w:t>_</w:t>
             </w:r>
-            <w:proofErr w:type="spellStart"/>
             <w:r>
               <w:rPr>
                 <w:lang w:val="en-US"/>
               </w:rPr>
               <w:t>bywho</w:t>
             </w:r>
-            <w:proofErr w:type="spellEnd"/>
-            <w:r>
-              <w:t>_</w:t>
-            </w:r>
-            <w:proofErr w:type="gramStart"/>
+            <w:r>
+              <w:t>_</w:t>
+            </w:r>
             <w:r>
               <w:rPr>
                 <w:lang w:val="en-US"/>
@@ -2430,7 +2253,6 @@
             <w:r>
               <w:t>г.</w:t>
             </w:r>
-            <w:proofErr w:type="gramEnd"/>
           </w:p>
           <w:p>
             <w:pPr>
@@ -2593,14 +2415,12 @@
             <w:r>
               <w:t>_</w:t>
             </w:r>
-            <w:proofErr w:type="spellStart"/>
             <w:r>
               <w:rPr>
                 <w:lang w:val="en-US"/>
               </w:rPr>
               <w:t>fio</w:t>
             </w:r>
-            <w:proofErr w:type="spellEnd"/>
             <w:r>
               <w:t>}</w:t>
             </w:r>
@@ -2647,14 +2467,12 @@
             <w:r>
               <w:t>_</w:t>
             </w:r>
-            <w:proofErr w:type="spellStart"/>
             <w:r>
               <w:rPr>
                 <w:lang w:val="en-US"/>
               </w:rPr>
               <w:t>fio</w:t>
             </w:r>
-            <w:proofErr w:type="spellEnd"/>
             <w:r>
               <w:t>}</w:t>
             </w:r>
@@ -2684,7 +2502,6 @@
             <w:r>
               <w:t>_</w:t>
             </w:r>
-            <w:proofErr w:type="gramStart"/>
             <w:r>
               <w:rPr>
                 <w:lang w:val="en-US"/>
@@ -2692,11 +2509,7 @@
               <w:t>day</w:t>
             </w:r>
             <w:r>
-              <w:t>}$</w:t>
-            </w:r>
-            <w:proofErr w:type="gramEnd"/>
-            <w:r>
-              <w:t>{</w:t>
+              <w:t>}${</w:t>
             </w:r>
             <w:r>
               <w:rPr>
@@ -2778,14 +2591,12 @@
             <w:r>
               <w:t>_</w:t>
             </w:r>
-            <w:proofErr w:type="spellStart"/>
             <w:r>
               <w:rPr>
                 <w:lang w:val="en-US"/>
               </w:rPr>
               <w:t>ch</w:t>
             </w:r>
-            <w:proofErr w:type="spellEnd"/>
             <w:r>
               <w:t>} № ${</w:t>
             </w:r>
@@ -2807,14 +2618,12 @@
             <w:r>
               <w:t>_</w:t>
             </w:r>
-            <w:proofErr w:type="spellStart"/>
             <w:r>
               <w:rPr>
                 <w:lang w:val="en-US"/>
               </w:rPr>
               <w:t>ser</w:t>
             </w:r>
-            <w:proofErr w:type="spellEnd"/>
             <w:r>
               <w:t>} выдан ${</w:t>
             </w:r>
@@ -2827,25 +2636,21 @@
             <w:r>
               <w:t>_</w:t>
             </w:r>
-            <w:proofErr w:type="spellStart"/>
             <w:r>
               <w:rPr>
                 <w:lang w:val="en-US"/>
               </w:rPr>
               <w:t>ser</w:t>
             </w:r>
-            <w:proofErr w:type="spellEnd"/>
-            <w:r>
-              <w:t>_</w:t>
-            </w:r>
-            <w:proofErr w:type="spellStart"/>
+            <w:r>
+              <w:t>_</w:t>
+            </w:r>
             <w:r>
               <w:rPr>
                 <w:lang w:val="en-US"/>
               </w:rPr>
               <w:t>bywho</w:t>
             </w:r>
-            <w:proofErr w:type="spellEnd"/>
             <w:r>
               <w:t>} «${</w:t>
             </w:r>
@@ -2858,14 +2663,12 @@
             <w:r>
               <w:t>_</w:t>
             </w:r>
-            <w:proofErr w:type="spellStart"/>
             <w:r>
               <w:rPr>
                 <w:lang w:val="en-US"/>
               </w:rPr>
               <w:t>bywho</w:t>
             </w:r>
-            <w:proofErr w:type="spellEnd"/>
             <w:r>
               <w:t>_</w:t>
             </w:r>
@@ -2887,14 +2690,12 @@
             <w:r>
               <w:t>_</w:t>
             </w:r>
-            <w:proofErr w:type="spellStart"/>
             <w:r>
               <w:rPr>
                 <w:lang w:val="en-US"/>
               </w:rPr>
               <w:t>bywho</w:t>
             </w:r>
-            <w:proofErr w:type="spellEnd"/>
             <w:r>
               <w:t>_</w:t>
             </w:r>
@@ -2916,18 +2717,15 @@
             <w:r>
               <w:t>_</w:t>
             </w:r>
-            <w:proofErr w:type="spellStart"/>
             <w:r>
               <w:rPr>
                 <w:lang w:val="en-US"/>
               </w:rPr>
               <w:t>bywho</w:t>
             </w:r>
-            <w:proofErr w:type="spellEnd"/>
-            <w:r>
-              <w:t>_</w:t>
-            </w:r>
-            <w:proofErr w:type="gramStart"/>
+            <w:r>
+              <w:t>_</w:t>
+            </w:r>
             <w:r>
               <w:rPr>
                 <w:lang w:val="en-US"/>
@@ -2937,7 +2735,6 @@
             <w:r>
               <w:t>}г.</w:t>
             </w:r>
-            <w:proofErr w:type="gramEnd"/>
           </w:p>
           <w:p>
             <w:pPr>
@@ -3082,14 +2879,12 @@
             <w:r>
               <w:t>_</w:t>
             </w:r>
-            <w:proofErr w:type="spellStart"/>
             <w:r>
               <w:rPr>
                 <w:lang w:val="en-US"/>
               </w:rPr>
               <w:t>fio</w:t>
             </w:r>
-            <w:proofErr w:type="spellEnd"/>
             <w:r>
               <w:t>}</w:t>
             </w:r>
@@ -3203,8 +2998,6 @@
       </w:rPr>
       <w:t>_</w:t>
     </w:r>
-    <w:proofErr w:type="spellStart"/>
-    <w:proofErr w:type="gramStart"/>
     <w:r>
       <w:rPr>
         <w:i/>
@@ -3212,7 +3005,6 @@
       </w:rPr>
       <w:t>fio</w:t>
     </w:r>
-    <w:proofErr w:type="spellEnd"/>
     <w:r>
       <w:rPr>
         <w:i/>
@@ -3223,14 +3015,7 @@
       <w:rPr>
         <w:i/>
       </w:rPr>
-      <w:t xml:space="preserve">   </w:t>
-    </w:r>
-    <w:proofErr w:type="gramEnd"/>
-    <w:r>
-      <w:rPr>
-        <w:i/>
-      </w:rPr>
-      <w:t xml:space="preserve">                </w:t>
+      <w:t xml:space="preserve">                   </w:t>
     </w:r>
     <w:r>
       <w:rPr>
@@ -3269,7 +3054,6 @@
       </w:rPr>
       <w:t>_</w:t>
     </w:r>
-    <w:proofErr w:type="spellStart"/>
     <w:r>
       <w:rPr>
         <w:i/>
@@ -3277,7 +3061,6 @@
       </w:rPr>
       <w:t>fio</w:t>
     </w:r>
-    <w:proofErr w:type="spellEnd"/>
     <w:r>
       <w:rPr>
         <w:i/>

</xml_diff>

<commit_message>
Fix marriage info. Correct data
</commit_message>
<xml_diff>
--- a/documents/buy_sale/patterns/buy_sale_deal.docx
+++ b/documents/buy_sale/patterns/buy_sale_deal.docx
@@ -182,9 +182,6 @@
         <w:pStyle w:val="ConsPlusNormal"/>
         <w:ind w:firstLine="540"/>
         <w:jc w:val="both"/>
-        <w:rPr>
-          <w:lang w:val="en-US"/>
-        </w:rPr>
       </w:pPr>
       <w:r>
         <w:rPr>
@@ -192,13 +189,8 @@
         </w:rPr>
         <w:t>${header_doc}</w:t>
       </w:r>
-    </w:p>
-    <w:p>
-      <w:pPr>
-        <w:pStyle w:val="ConsPlusNormal"/>
-        <w:ind w:firstLine="540"/>
-        <w:jc w:val="both"/>
-      </w:pPr>
+      <w:bookmarkStart w:id="0" w:name="_GoBack"/>
+      <w:bookmarkEnd w:id="0"/>
     </w:p>
     <w:p>
       <w:pPr>
@@ -1087,20 +1079,17 @@
         <w:t>}</w:t>
       </w:r>
       <w:r>
-        <w:t xml:space="preserve">) </w:t>
-      </w:r>
+        <w:t>) руб.</w:t>
+      </w:r>
+    </w:p>
+    <w:p>
+      <w:pPr>
+        <w:pStyle w:val="ConsPlusNormal"/>
+        <w:ind w:firstLine="540"/>
+        <w:jc w:val="both"/>
+      </w:pPr>
       <w:r>
         <w:lastRenderedPageBreak/>
-        <w:t>руб.</w:t>
-      </w:r>
-    </w:p>
-    <w:p>
-      <w:pPr>
-        <w:pStyle w:val="ConsPlusNormal"/>
-        <w:ind w:firstLine="540"/>
-        <w:jc w:val="both"/>
-      </w:pPr>
-      <w:r>
         <w:t>3.2. Стоимость указанных в Договоре инструментов и принадлежностей, а также дополнительно установленного оборудования включена в цену транспортного средства.</w:t>
       </w:r>
     </w:p>
@@ -1260,8 +1249,6 @@
       <w:r>
         <w:t>${</w:t>
       </w:r>
-      <w:bookmarkStart w:id="0" w:name="_GoBack"/>
-      <w:bookmarkEnd w:id="0"/>
       <w:r>
         <w:rPr>
           <w:lang w:val="en-US"/>
@@ -1778,11 +1765,11 @@
         <w:jc w:val="both"/>
       </w:pPr>
       <w:r>
-        <w:t xml:space="preserve">6.4. При изъятии транспортного средства у Покупателя третьими лицами по основаниям, </w:t>
+        <w:t xml:space="preserve">6.4. При изъятии транспортного средства у Покупателя третьими лицами по основаниям, возникшим до исполнения Договора, Продавец обязан возместить Покупателю понесенные им </w:t>
       </w:r>
       <w:r>
         <w:lastRenderedPageBreak/>
-        <w:t>возникшим до исполнения Договора, Продавец обязан возместить Покупателю понесенные им убытки.</w:t>
+        <w:t>убытки.</w:t>
       </w:r>
     </w:p>
     <w:p>
@@ -3136,7 +3123,7 @@
       <w:rPr>
         <w:noProof/>
       </w:rPr>
-      <w:t>3</w:t>
+      <w:t>1</w:t>
     </w:r>
     <w:r>
       <w:fldChar w:fldCharType="end"/>

</xml_diff>

<commit_message>
H l e b u s h e k    p u s h Select and insert for physical complete, almost
</commit_message>
<xml_diff>
--- a/documents/buy_sale/patterns/buy_sale_deal.docx
+++ b/documents/buy_sale/patterns/buy_sale_deal.docx
@@ -189,321 +189,1420 @@
         </w:rPr>
         <w:t>${header_doc}</w:t>
       </w:r>
+    </w:p>
+    <w:p>
+      <w:pPr>
+        <w:pStyle w:val="ConsPlusNormal"/>
+        <w:jc w:val="center"/>
+      </w:pPr>
+      <w:r>
+        <w:t>1. Предмет Договора</w:t>
+      </w:r>
+    </w:p>
+    <w:p>
+      <w:pPr>
+        <w:pStyle w:val="ConsPlusNormal"/>
+        <w:jc w:val="center"/>
+      </w:pPr>
+    </w:p>
+    <w:p>
+      <w:pPr>
+        <w:pStyle w:val="ConsPlusNormal"/>
+        <w:ind w:firstLine="540"/>
+        <w:jc w:val="both"/>
+      </w:pPr>
+      <w:r>
+        <w:t>1.1. Продавец обязуется передать в собственность Покупателя, а Покупатель обязуется принять и оплатить следующее транспортное средство (далее - транспортное средство):</w:t>
+      </w:r>
+    </w:p>
+    <w:p>
+      <w:pPr>
+        <w:pStyle w:val="ConsPlusNormal"/>
+        <w:ind w:firstLine="540"/>
+        <w:jc w:val="both"/>
+      </w:pPr>
+      <w:r>
+        <w:t>- марка, модель: ${</w:t>
+      </w:r>
+      <w:r>
+        <w:rPr>
+          <w:lang w:val="en-US"/>
+        </w:rPr>
+        <w:t>mark</w:t>
+      </w:r>
+      <w:r>
+        <w:t>};</w:t>
+      </w:r>
+    </w:p>
+    <w:p>
+      <w:pPr>
+        <w:pStyle w:val="ConsPlusNormal"/>
+        <w:ind w:firstLine="540"/>
+        <w:jc w:val="both"/>
+      </w:pPr>
+      <w:r>
+        <w:t>- идентификационный номер (VIN): ${</w:t>
+      </w:r>
+      <w:r>
+        <w:rPr>
+          <w:lang w:val="en-US"/>
+        </w:rPr>
+        <w:t>vin</w:t>
+      </w:r>
+      <w:r>
+        <w:t>};</w:t>
+      </w:r>
+    </w:p>
+    <w:p>
+      <w:pPr>
+        <w:pStyle w:val="ConsPlusNormal"/>
+        <w:ind w:firstLine="540"/>
+        <w:jc w:val="both"/>
+      </w:pPr>
+      <w:r>
+        <w:t>- государственный регистрационный знак: ${</w:t>
+      </w:r>
+      <w:r>
+        <w:rPr>
+          <w:lang w:val="en-US"/>
+        </w:rPr>
+        <w:t>reg</w:t>
+      </w:r>
+      <w:r>
+        <w:t>_</w:t>
+      </w:r>
+      <w:r>
+        <w:rPr>
+          <w:lang w:val="en-US"/>
+        </w:rPr>
+        <w:t>number</w:t>
+      </w:r>
+      <w:r>
+        <w:t>};</w:t>
+      </w:r>
+    </w:p>
+    <w:p>
+      <w:pPr>
+        <w:pStyle w:val="ConsPlusNormal"/>
+        <w:ind w:firstLine="540"/>
+        <w:jc w:val="both"/>
+      </w:pPr>
+      <w:r>
+        <w:t>- наименование (тип): ${</w:t>
+      </w:r>
+      <w:r>
+        <w:rPr>
+          <w:lang w:val="en-US"/>
+        </w:rPr>
+        <w:t>car</w:t>
+      </w:r>
+      <w:r>
+        <w:t>_</w:t>
+      </w:r>
+      <w:r>
+        <w:rPr>
+          <w:lang w:val="en-US"/>
+        </w:rPr>
+        <w:t>type</w:t>
+      </w:r>
+      <w:r>
+        <w:t>};</w:t>
+      </w:r>
+    </w:p>
+    <w:p>
+      <w:pPr>
+        <w:pStyle w:val="ConsPlusNormal"/>
+        <w:ind w:firstLine="540"/>
+        <w:jc w:val="both"/>
+      </w:pPr>
+      <w:r>
+        <w:t>- категория (А, В, С, D, М, прицеп): ${};</w:t>
+      </w:r>
+    </w:p>
+    <w:p>
+      <w:pPr>
+        <w:pStyle w:val="ConsPlusNormal"/>
+        <w:ind w:firstLine="540"/>
+        <w:jc w:val="both"/>
+      </w:pPr>
+      <w:r>
+        <w:t>- год изготовления: ${</w:t>
+      </w:r>
+      <w:r>
+        <w:rPr>
+          <w:lang w:val="en-US"/>
+        </w:rPr>
+        <w:t>date</w:t>
+      </w:r>
+      <w:r>
+        <w:t>_</w:t>
+      </w:r>
+      <w:r>
+        <w:rPr>
+          <w:lang w:val="en-US"/>
+        </w:rPr>
+        <w:t>of</w:t>
+      </w:r>
+      <w:r>
+        <w:t>_</w:t>
+      </w:r>
+      <w:r>
+        <w:rPr>
+          <w:lang w:val="en-US"/>
+        </w:rPr>
+        <w:t>product</w:t>
+      </w:r>
+      <w:r>
+        <w:t>};</w:t>
+      </w:r>
+    </w:p>
+    <w:p>
+      <w:pPr>
+        <w:pStyle w:val="ConsPlusNormal"/>
+        <w:ind w:firstLine="540"/>
+        <w:jc w:val="both"/>
+      </w:pPr>
+      <w:r>
+        <w:t>- модель, N двигателя: ${</w:t>
+      </w:r>
+      <w:r>
+        <w:rPr>
+          <w:lang w:val="en-US"/>
+        </w:rPr>
+        <w:t>engine</w:t>
+      </w:r>
+      <w:r>
+        <w:t>_</w:t>
+      </w:r>
+      <w:r>
+        <w:rPr>
+          <w:lang w:val="en-US"/>
+        </w:rPr>
+        <w:t>model</w:t>
+      </w:r>
+      <w:r>
+        <w:t>};</w:t>
+      </w:r>
+    </w:p>
+    <w:p>
+      <w:pPr>
+        <w:pStyle w:val="ConsPlusNormal"/>
+        <w:ind w:firstLine="540"/>
+        <w:jc w:val="both"/>
+      </w:pPr>
+      <w:r>
+        <w:t>- шасси (рама) N: ${</w:t>
+      </w:r>
+      <w:r>
+        <w:rPr>
+          <w:lang w:val="en-US"/>
+        </w:rPr>
+        <w:t>shassi</w:t>
+      </w:r>
+      <w:r>
+        <w:t>};</w:t>
+      </w:r>
+    </w:p>
+    <w:p>
+      <w:pPr>
+        <w:pStyle w:val="ConsPlusNormal"/>
+        <w:ind w:firstLine="540"/>
+        <w:jc w:val="both"/>
+      </w:pPr>
+      <w:r>
+        <w:t>- кузов (кабина, прицеп) N: ${</w:t>
+      </w:r>
+      <w:r>
+        <w:rPr>
+          <w:lang w:val="en-US"/>
+        </w:rPr>
+        <w:t>carcass</w:t>
+      </w:r>
+      <w:r>
+        <w:t>};</w:t>
+      </w:r>
+    </w:p>
+    <w:p>
+      <w:pPr>
+        <w:pStyle w:val="ConsPlusNormal"/>
+        <w:ind w:firstLine="540"/>
+        <w:jc w:val="both"/>
+      </w:pPr>
+      <w:r>
+        <w:t>- цвет кузова (кабины, прицепа): ${</w:t>
+      </w:r>
+      <w:r>
+        <w:rPr>
+          <w:lang w:val="en-US"/>
+        </w:rPr>
+        <w:t>color</w:t>
+      </w:r>
+      <w:r>
+        <w:t>_</w:t>
+      </w:r>
+      <w:r>
+        <w:rPr>
+          <w:lang w:val="en-US"/>
+        </w:rPr>
+        <w:t>carcass</w:t>
+      </w:r>
+      <w:r>
+        <w:t>};</w:t>
+      </w:r>
+    </w:p>
+    <w:p>
+      <w:pPr>
+        <w:pStyle w:val="ConsPlusNormal"/>
+        <w:ind w:firstLine="540"/>
+        <w:jc w:val="both"/>
+      </w:pPr>
+      <w:r>
+        <w:t>-иные индивидуализирующие признаки (голограм</w:t>
+      </w:r>
+      <w:r>
+        <w:t>мы, рисунки и т.д.)</w:t>
+      </w:r>
+      <w:r>
+        <w:t>: ${</w:t>
+      </w:r>
+      <w:r>
+        <w:rPr>
+          <w:lang w:val="en-US"/>
+        </w:rPr>
+        <w:t>other</w:t>
+      </w:r>
+      <w:r>
+        <w:t>_</w:t>
+      </w:r>
+      <w:r>
+        <w:rPr>
+          <w:lang w:val="en-US"/>
+        </w:rPr>
+        <w:t>parameters</w:t>
+      </w:r>
+      <w:r>
+        <w:t>}</w:t>
+      </w:r>
+      <w:r>
+        <w:t>.</w:t>
+      </w:r>
+    </w:p>
+    <w:p>
+      <w:pPr>
+        <w:pStyle w:val="ConsPlusNormal"/>
+        <w:ind w:firstLine="540"/>
+        <w:jc w:val="both"/>
+      </w:pPr>
+      <w:r>
+        <w:t xml:space="preserve">1.2. Продавец обязуется передать Покупателю транспортное средство, оснащенное серийным оборудованием и комплектующими изделиями, установленными заводом-изготовителем, а также следующим дополнительным оборудованием: </w:t>
+      </w:r>
+      <w:r>
+        <w:t>${</w:t>
+      </w:r>
+      <w:r>
+        <w:rPr>
+          <w:lang w:val="en-US"/>
+        </w:rPr>
+        <w:t>additional</w:t>
+      </w:r>
+      <w:r>
+        <w:t>_</w:t>
+      </w:r>
+      <w:r>
+        <w:rPr>
+          <w:lang w:val="en-US"/>
+        </w:rPr>
+        <w:t>equip</w:t>
+      </w:r>
+      <w:r>
+        <w:t>}</w:t>
+      </w:r>
+      <w:r>
+        <w:t>.</w:t>
+      </w:r>
+    </w:p>
+    <w:p>
+      <w:pPr>
+        <w:pStyle w:val="ConsPlusNormal"/>
+        <w:ind w:firstLine="540"/>
+        <w:jc w:val="both"/>
+        <w:rPr>
+          <w:sz w:val="2"/>
+          <w:szCs w:val="2"/>
+        </w:rPr>
+      </w:pPr>
+      <w:r>
+        <w:t xml:space="preserve">1.3. </w:t>
+      </w:r>
+      <w:r>
+        <w:t xml:space="preserve">Транспортное средство, отчуждаемое по настоящему договору принадлежит Продавцу на праве собственности, что подтверждается паспортом транспортного средства (ПТС) </w:t>
+      </w:r>
+      <w:r>
+        <w:t xml:space="preserve"> серии </w:t>
+      </w:r>
+      <w:r>
+        <w:t>${</w:t>
+      </w:r>
+      <w:r>
+        <w:rPr>
+          <w:lang w:val="en-US"/>
+        </w:rPr>
+        <w:t>serial</w:t>
+      </w:r>
+      <w:r>
+        <w:t>_</w:t>
+      </w:r>
+      <w:r>
+        <w:rPr>
+          <w:lang w:val="en-US"/>
+        </w:rPr>
+        <w:t>car</w:t>
+      </w:r>
+      <w:r>
+        <w:t>} N</w:t>
+      </w:r>
+      <w:r>
+        <w:t xml:space="preserve"> </w:t>
+      </w:r>
+      <w:r>
+        <w:t>$</w:t>
+      </w:r>
+      <w:r>
+        <w:t>{</w:t>
+      </w:r>
+      <w:r>
+        <w:rPr>
+          <w:lang w:val="en-US"/>
+        </w:rPr>
+        <w:t>number</w:t>
+      </w:r>
+      <w:r>
+        <w:t>_</w:t>
+      </w:r>
+      <w:r>
+        <w:rPr>
+          <w:lang w:val="en-US"/>
+        </w:rPr>
+        <w:t>of</w:t>
+      </w:r>
+      <w:r>
+        <w:t>_</w:t>
+      </w:r>
+      <w:r>
+        <w:t>serial_car</w:t>
+      </w:r>
+      <w:r>
+        <w:t>}</w:t>
+      </w:r>
+      <w:r>
+        <w:t>, выдан</w:t>
+      </w:r>
+      <w:r>
+        <w:t>н</w:t>
+      </w:r>
+      <w:r>
+        <w:t>о</w:t>
+      </w:r>
+      <w:r>
+        <w:t>го</w:t>
+      </w:r>
+      <w:r>
+        <w:t xml:space="preserve"> </w:t>
+      </w:r>
+      <w:r>
+        <w:t>${</w:t>
+      </w:r>
+      <w:r>
+        <w:rPr>
+          <w:lang w:val="en-US"/>
+        </w:rPr>
+        <w:t>bywho</w:t>
+      </w:r>
+      <w:r>
+        <w:t>_</w:t>
+      </w:r>
+      <w:r>
+        <w:rPr>
+          <w:lang w:val="en-US"/>
+        </w:rPr>
+        <w:t>serial</w:t>
+      </w:r>
+      <w:r>
+        <w:t>_</w:t>
+      </w:r>
+      <w:r>
+        <w:rPr>
+          <w:lang w:val="en-US"/>
+        </w:rPr>
+        <w:t>car</w:t>
+      </w:r>
+      <w:r>
+        <w:t xml:space="preserve">} </w:t>
+      </w:r>
+      <w:r>
+        <w:t>${</w:t>
+      </w:r>
+      <w:r>
+        <w:rPr>
+          <w:lang w:val="en-US"/>
+        </w:rPr>
+        <w:t>date</w:t>
+      </w:r>
+      <w:r>
+        <w:t>_</w:t>
+      </w:r>
+      <w:r>
+        <w:rPr>
+          <w:lang w:val="en-US"/>
+        </w:rPr>
+        <w:t>of</w:t>
+      </w:r>
+      <w:r>
+        <w:t>_</w:t>
+      </w:r>
+      <w:r>
+        <w:t>serial_car</w:t>
+      </w:r>
+      <w:r>
+        <w:t>}</w:t>
+      </w:r>
+      <w:r>
+        <w:t>г.</w:t>
+      </w:r>
+      <w:r>
+        <w:rPr>
+          <w:sz w:val="2"/>
+          <w:szCs w:val="2"/>
+        </w:rPr>
+        <w:t xml:space="preserve"> </w:t>
+      </w:r>
+    </w:p>
+    <w:p>
+      <w:pPr>
+        <w:pStyle w:val="ConsPlusNormal"/>
+        <w:ind w:firstLine="540"/>
+        <w:jc w:val="both"/>
+      </w:pPr>
+      <w:r>
+        <w:t xml:space="preserve">1.4. </w:t>
+      </w:r>
+      <w:r>
+        <w:t>Продавец гарантирует, что передаваемое транспортное средство в споре или под арестом не состоит, не является предметом залога и не обременено другими правами третьих лиц, в розыске не находится.</w:t>
+      </w:r>
+    </w:p>
+    <w:p>
+      <w:pPr>
+        <w:pStyle w:val="ConsPlusNormal"/>
+        <w:ind w:firstLine="540"/>
+        <w:jc w:val="both"/>
+      </w:pPr>
+      <w:r>
+        <w:t>Продавец гарантирует, что не заключал с иными лицами договоров реализации транспортного средства.</w:t>
+      </w:r>
+    </w:p>
+    <w:p>
+      <w:pPr>
+        <w:pStyle w:val="ConsPlusNormal"/>
+        <w:jc w:val="center"/>
+      </w:pPr>
+    </w:p>
+    <w:p>
+      <w:pPr>
+        <w:pStyle w:val="ConsPlusNormal"/>
+        <w:jc w:val="center"/>
+      </w:pPr>
+      <w:r>
+        <w:t>2. Качество транспортного средства</w:t>
+      </w:r>
+    </w:p>
+    <w:p>
+      <w:pPr>
+        <w:pStyle w:val="ConsPlusNormal"/>
+        <w:jc w:val="center"/>
+      </w:pPr>
+    </w:p>
+    <w:p>
+      <w:pPr>
+        <w:pStyle w:val="ConsPlusNormal"/>
+        <w:ind w:firstLine="540"/>
+        <w:jc w:val="both"/>
+      </w:pPr>
+      <w:r>
+        <w:t>2.1. Общее состояние транспортного средства:</w:t>
+      </w:r>
+      <w:r>
+        <w:t xml:space="preserve"> ${</w:t>
+      </w:r>
+      <w:r>
+        <w:rPr>
+          <w:lang w:val="en-US"/>
+        </w:rPr>
+        <w:t>status</w:t>
+      </w:r>
+      <w:r>
+        <w:t>_</w:t>
+      </w:r>
+      <w:r>
+        <w:rPr>
+          <w:lang w:val="en-US"/>
+        </w:rPr>
+        <w:t>of</w:t>
+      </w:r>
+      <w:r>
+        <w:t>_</w:t>
+      </w:r>
+      <w:r>
+        <w:rPr>
+          <w:lang w:val="en-US"/>
+        </w:rPr>
+        <w:t>car</w:t>
+      </w:r>
+      <w:r>
+        <w:t>}</w:t>
+      </w:r>
+      <w:r>
+        <w:t>.</w:t>
+      </w:r>
+    </w:p>
+    <w:p>
+      <w:pPr>
+        <w:pStyle w:val="ConsPlusNormal"/>
+        <w:ind w:firstLine="540"/>
+        <w:jc w:val="both"/>
+      </w:pPr>
+      <w:r>
+        <w:t>2.2. Последнее техническое обслуживание транспортного средства проведено "</w:t>
+      </w:r>
+      <w:r>
+        <w:t>${</w:t>
+      </w:r>
+      <w:r>
+        <w:rPr>
+          <w:lang w:val="en-US"/>
+        </w:rPr>
+        <w:t>ts</w:t>
+      </w:r>
+      <w:r>
+        <w:t>_</w:t>
+      </w:r>
+      <w:r>
+        <w:rPr>
+          <w:lang w:val="en-US"/>
+        </w:rPr>
+        <w:t>day</w:t>
+      </w:r>
+      <w:r>
+        <w:t>}</w:t>
+      </w:r>
+      <w:r>
+        <w:t xml:space="preserve">" </w:t>
+      </w:r>
+      <w:r>
+        <w:t>${</w:t>
+      </w:r>
+      <w:r>
+        <w:rPr>
+          <w:lang w:val="en-US"/>
+        </w:rPr>
+        <w:t>ts</w:t>
+      </w:r>
+      <w:r>
+        <w:t>_</w:t>
+      </w:r>
+      <w:r>
+        <w:rPr>
+          <w:lang w:val="en-US"/>
+        </w:rPr>
+        <w:t>month</w:t>
+      </w:r>
+      <w:r>
+        <w:t>} ${</w:t>
+      </w:r>
+      <w:r>
+        <w:rPr>
+          <w:lang w:val="en-US"/>
+        </w:rPr>
+        <w:t>ts</w:t>
+      </w:r>
+      <w:r>
+        <w:t>_</w:t>
+      </w:r>
+      <w:r>
+        <w:rPr>
+          <w:lang w:val="en-US"/>
+        </w:rPr>
+        <w:t>year</w:t>
+      </w:r>
+      <w:r>
+        <w:t>}</w:t>
+      </w:r>
+      <w:r>
+        <w:t xml:space="preserve"> </w:t>
+      </w:r>
+      <w:r>
+        <w:t>г. ${</w:t>
+      </w:r>
+      <w:r>
+        <w:rPr>
+          <w:lang w:val="en-US"/>
+        </w:rPr>
+        <w:t>ts</w:t>
+      </w:r>
+      <w:r>
+        <w:t>_</w:t>
+      </w:r>
+      <w:r>
+        <w:rPr>
+          <w:lang w:val="en-US"/>
+        </w:rPr>
+        <w:t>bywho</w:t>
+      </w:r>
+      <w:r>
+        <w:t xml:space="preserve">} </w:t>
+      </w:r>
+      <w:r>
+        <w:t>(организация, проводившая техническое обслуживание</w:t>
+      </w:r>
+      <w:r>
+        <w:t xml:space="preserve"> либо самостоятельно</w:t>
+      </w:r>
+      <w:r>
+        <w:t>).</w:t>
+      </w:r>
+    </w:p>
+    <w:p>
+      <w:pPr>
+        <w:pStyle w:val="ConsPlusNormal"/>
+        <w:ind w:firstLine="540"/>
+        <w:jc w:val="both"/>
+      </w:pPr>
+      <w:r>
+        <w:t>2.3. Повреждения и эксплуатационные дефекты</w:t>
+      </w:r>
+    </w:p>
+    <w:p>
+      <w:pPr>
+        <w:pStyle w:val="ConsPlusNormal"/>
+        <w:ind w:firstLine="540"/>
+        <w:jc w:val="both"/>
+      </w:pPr>
+      <w:r>
+        <w:t>2.3.1. В период владения Продавцом транспортное средство получило следующие механические повреждения и эксплуатационные дефекты:</w:t>
+      </w:r>
+      <w:r>
+        <w:t xml:space="preserve"> </w:t>
+      </w:r>
+      <w:r>
+        <w:t>${</w:t>
+      </w:r>
+      <w:r>
+        <w:rPr>
+          <w:lang w:val="en-US"/>
+        </w:rPr>
+        <w:t>defects</w:t>
+      </w:r>
+      <w:r>
+        <w:t>_</w:t>
+      </w:r>
+      <w:r>
+        <w:rPr>
+          <w:lang w:val="en-US"/>
+        </w:rPr>
+        <w:t>all</w:t>
+      </w:r>
+      <w:r>
+        <w:t>}</w:t>
+      </w:r>
+    </w:p>
+    <w:p>
+      <w:pPr>
+        <w:pStyle w:val="ConsPlusNormal"/>
+        <w:ind w:firstLine="540"/>
+        <w:jc w:val="both"/>
+        <w:rPr>
+          <w:sz w:val="2"/>
+          <w:szCs w:val="2"/>
+        </w:rPr>
+      </w:pPr>
+      <w:r>
+        <w:t>2.3.</w:t>
+      </w:r>
+      <w:r>
+        <w:t>2</w:t>
+      </w:r>
+      <w:r>
+        <w:t xml:space="preserve">. Транспортное средство передается Покупателю со следующими неустраненными повреждениями и эксплуатационными дефектами: </w:t>
+      </w:r>
+      <w:r>
+        <w:t>${</w:t>
+      </w:r>
+      <w:r>
+        <w:rPr>
+          <w:lang w:val="en-US"/>
+        </w:rPr>
+        <w:t>defects</w:t>
+      </w:r>
+      <w:r>
+        <w:t>_</w:t>
+      </w:r>
+      <w:r>
+        <w:rPr>
+          <w:lang w:val="en-US"/>
+        </w:rPr>
+        <w:t>rightnow</w:t>
+      </w:r>
+      <w:r>
+        <w:t>}</w:t>
+      </w:r>
+    </w:p>
+    <w:p>
+      <w:pPr>
+        <w:pStyle w:val="ConsPlusNormal"/>
+        <w:ind w:firstLine="540"/>
+        <w:jc w:val="both"/>
+      </w:pPr>
+      <w:r>
+        <w:t xml:space="preserve">2.4. Транспортное средство имеет следующие особенности, которые не влияют на безопасность товара и не являются недостатками: </w:t>
+      </w:r>
+      <w:r>
+        <w:t>${</w:t>
+      </w:r>
+      <w:r>
+        <w:rPr>
+          <w:lang w:val="en-US"/>
+        </w:rPr>
+        <w:t>features</w:t>
+      </w:r>
+      <w:r>
+        <w:t xml:space="preserve">} </w:t>
+      </w:r>
+      <w:r>
+        <w:t>(например, вибрация при эксплуатации, визг тормозов, превышение нормы потребления моторного масла, толчки при переключении трансмиссии и т.д.).</w:t>
+      </w:r>
+    </w:p>
+    <w:p>
+      <w:pPr>
+        <w:pStyle w:val="ConsPlusNormal"/>
+        <w:jc w:val="center"/>
+      </w:pPr>
+    </w:p>
+    <w:p>
+      <w:pPr>
+        <w:pStyle w:val="ConsPlusNormal"/>
+        <w:jc w:val="center"/>
+      </w:pPr>
+    </w:p>
+    <w:p>
+      <w:pPr>
+        <w:pStyle w:val="ConsPlusNormal"/>
+        <w:jc w:val="center"/>
+      </w:pPr>
+      <w:r>
+        <w:t>3. Цена, срок и порядок оплаты</w:t>
+      </w:r>
+    </w:p>
+    <w:p>
+      <w:pPr>
+        <w:pStyle w:val="ConsPlusNormal"/>
+        <w:jc w:val="center"/>
+      </w:pPr>
+    </w:p>
+    <w:p>
+      <w:pPr>
+        <w:pStyle w:val="ConsPlusNormal"/>
+        <w:ind w:firstLine="540"/>
+        <w:jc w:val="both"/>
+      </w:pPr>
+      <w:r>
+        <w:t xml:space="preserve">3.1. </w:t>
+      </w:r>
+      <w:r>
+        <w:t>По соглашению Сторон ц</w:t>
+      </w:r>
+      <w:r>
+        <w:t xml:space="preserve">ена транспортного средства составляет </w:t>
+      </w:r>
+      <w:r>
+        <w:t>${</w:t>
+      </w:r>
+      <w:r>
+        <w:rPr>
+          <w:lang w:val="en-US"/>
+        </w:rPr>
+        <w:t>price</w:t>
+      </w:r>
+      <w:r>
+        <w:t>}</w:t>
+      </w:r>
+      <w:r>
+        <w:t xml:space="preserve"> (</w:t>
+      </w:r>
+      <w:r>
+        <w:t>${</w:t>
+      </w:r>
+      <w:r>
+        <w:rPr>
+          <w:lang w:val="en-US"/>
+        </w:rPr>
+        <w:t>price</w:t>
+      </w:r>
+      <w:r>
+        <w:t>_</w:t>
+      </w:r>
+      <w:r>
+        <w:rPr>
+          <w:lang w:val="en-US"/>
+        </w:rPr>
+        <w:t>str</w:t>
+      </w:r>
+      <w:r>
+        <w:t>}</w:t>
+      </w:r>
+      <w:r>
+        <w:t>) руб.</w:t>
+      </w:r>
+    </w:p>
+    <w:p>
+      <w:pPr>
+        <w:pStyle w:val="ConsPlusNormal"/>
+        <w:ind w:firstLine="540"/>
+        <w:jc w:val="both"/>
+      </w:pPr>
+      <w:r>
+        <w:lastRenderedPageBreak/>
+        <w:t>3.2. Стоимость указанных в Договоре инструментов и принадлежностей, а также дополнительно установленного оборудования включена в цену транспортного средства.</w:t>
+      </w:r>
+    </w:p>
+    <w:p>
+      <w:pPr>
+        <w:pStyle w:val="ConsPlusNormal"/>
+        <w:ind w:firstLine="540"/>
+        <w:jc w:val="both"/>
+        <w:rPr>
+          <w:sz w:val="2"/>
+          <w:szCs w:val="2"/>
+        </w:rPr>
+      </w:pPr>
+      <w:r>
+        <w:t xml:space="preserve">3.3. Покупатель оплачивает стоимость транспортного средства путем передачи наличных денег Продавцу не позднее </w:t>
+      </w:r>
+      <w:r>
+        <w:t>"${day_of_pay}</w:t>
+      </w:r>
+      <w:r>
+        <w:t xml:space="preserve">" </w:t>
+      </w:r>
+      <w:r>
+        <w:t>${</w:t>
+      </w:r>
+      <w:r>
+        <w:rPr>
+          <w:lang w:val="en-US"/>
+        </w:rPr>
+        <w:t>month</w:t>
+      </w:r>
+      <w:r>
+        <w:t>_</w:t>
+      </w:r>
+      <w:r>
+        <w:rPr>
+          <w:lang w:val="en-US"/>
+        </w:rPr>
+        <w:t>of</w:t>
+      </w:r>
+      <w:r>
+        <w:t>_</w:t>
+      </w:r>
+      <w:r>
+        <w:rPr>
+          <w:lang w:val="en-US"/>
+        </w:rPr>
+        <w:t>pay</w:t>
+      </w:r>
+      <w:r>
+        <w:t>} ${year_of_pay}</w:t>
+      </w:r>
+      <w:r>
+        <w:t xml:space="preserve"> г. При получении денежных средств Продавец в соответствии с п. 2 ст. 408 ГК РФ </w:t>
+      </w:r>
+      <w:r>
+        <w:t>выдает</w:t>
+      </w:r>
+      <w:r>
+        <w:t xml:space="preserve"> расписку.</w:t>
+      </w:r>
+      <w:r>
+        <w:rPr>
+          <w:sz w:val="2"/>
+          <w:szCs w:val="2"/>
+        </w:rPr>
+        <w:t xml:space="preserve"> </w:t>
+      </w:r>
+    </w:p>
+    <w:p>
+      <w:pPr>
+        <w:pStyle w:val="ConsPlusNormal"/>
+        <w:ind w:firstLine="540"/>
+        <w:jc w:val="both"/>
+      </w:pPr>
+      <w:r>
+        <w:t>3.4. Цена транспортного средства не включает расходы, связанные с оформлением Договора. Такие расходы Покупатель несет дополнительно.</w:t>
+      </w:r>
+    </w:p>
+    <w:p>
+      <w:pPr>
+        <w:pStyle w:val="ConsPlusNormal"/>
+        <w:jc w:val="center"/>
+      </w:pPr>
+    </w:p>
+    <w:p>
+      <w:pPr>
+        <w:pStyle w:val="ConsPlusNormal"/>
+        <w:jc w:val="center"/>
+      </w:pPr>
+      <w:r>
+        <w:t>4. Срок и условия передачи транспортного средства</w:t>
+      </w:r>
+    </w:p>
+    <w:p>
+      <w:pPr>
+        <w:pStyle w:val="ConsPlusNormal"/>
+        <w:jc w:val="center"/>
+      </w:pPr>
+    </w:p>
+    <w:p>
+      <w:pPr>
+        <w:pStyle w:val="ConsPlusNormal"/>
+        <w:ind w:firstLine="540"/>
+        <w:jc w:val="both"/>
+      </w:pPr>
+      <w:r>
+        <w:t xml:space="preserve">4.1. </w:t>
+      </w:r>
+      <w:r>
+        <w:t>Продавец передает Покупателю соответствующее условиям Договора транспортное средство со всеми принадлежностями после исполнения Покупателем обязанности по оплате.</w:t>
+      </w:r>
+    </w:p>
+    <w:p>
+      <w:pPr>
+        <w:pStyle w:val="ConsPlusNormal"/>
+        <w:ind w:firstLine="540"/>
+        <w:jc w:val="both"/>
+      </w:pPr>
+      <w:r>
+        <w:t>4.</w:t>
+      </w:r>
+      <w:r>
+        <w:t>2</w:t>
+      </w:r>
+      <w:r>
+        <w:t>. Одновременно с передачей транспортного средства Продавец передает Покупателю следующие документы:</w:t>
+      </w:r>
+    </w:p>
+    <w:p>
+      <w:pPr>
+        <w:pStyle w:val="ConsPlusNormal"/>
+        <w:ind w:firstLine="540"/>
+        <w:jc w:val="both"/>
+      </w:pPr>
+      <w:r>
+        <w:t>- паспорт транспортного средства серия</w:t>
+      </w:r>
+      <w:r>
+        <w:t xml:space="preserve"> </w:t>
+      </w:r>
+      <w:r>
+        <w:t>${serial_</w:t>
+      </w:r>
+      <w:r>
+        <w:rPr>
+          <w:lang w:val="en-US"/>
+        </w:rPr>
+        <w:t>car</w:t>
+      </w:r>
+      <w:r>
+        <w:t>}</w:t>
+      </w:r>
+      <w:r>
+        <w:t xml:space="preserve"> N </w:t>
+      </w:r>
+      <w:r>
+        <w:t>${</w:t>
+      </w:r>
+      <w:r>
+        <w:rPr>
+          <w:lang w:val="en-US"/>
+        </w:rPr>
+        <w:t>number</w:t>
+      </w:r>
+      <w:r>
+        <w:t>_</w:t>
+      </w:r>
+      <w:r>
+        <w:rPr>
+          <w:lang w:val="en-US"/>
+        </w:rPr>
+        <w:t>of</w:t>
+      </w:r>
+      <w:r>
+        <w:t>_</w:t>
+      </w:r>
+      <w:r>
+        <w:t>serial_car</w:t>
+      </w:r>
+      <w:r>
+        <w:t xml:space="preserve"> </w:t>
+      </w:r>
+      <w:r>
+        <w:t>}</w:t>
+      </w:r>
+      <w:r>
+        <w:t xml:space="preserve">, </w:t>
+      </w:r>
+      <w:r>
+        <w:t>дата выдачи "</w:t>
+      </w:r>
+      <w:r>
+        <w:t>${</w:t>
+      </w:r>
+      <w:r>
+        <w:rPr>
+          <w:lang w:val="en-US"/>
+        </w:rPr>
+        <w:t>day</w:t>
+      </w:r>
+      <w:r>
+        <w:t>_</w:t>
+      </w:r>
+      <w:r>
+        <w:rPr>
+          <w:lang w:val="en-US"/>
+        </w:rPr>
+        <w:t>car</w:t>
+      </w:r>
+      <w:r>
+        <w:t>}</w:t>
+      </w:r>
+      <w:r>
+        <w:t xml:space="preserve">" </w:t>
+      </w:r>
+      <w:r>
+        <w:t>${</w:t>
+      </w:r>
+      <w:r>
+        <w:rPr>
+          <w:lang w:val="en-US"/>
+        </w:rPr>
+        <w:t>month</w:t>
+      </w:r>
+      <w:r>
+        <w:t>_</w:t>
+      </w:r>
+      <w:r>
+        <w:rPr>
+          <w:lang w:val="en-US"/>
+        </w:rPr>
+        <w:t>car</w:t>
+      </w:r>
+      <w:r>
+        <w:t>} ${</w:t>
+      </w:r>
+      <w:r>
+        <w:rPr>
+          <w:lang w:val="en-US"/>
+        </w:rPr>
+        <w:t>year</w:t>
+      </w:r>
+      <w:r>
+        <w:t>_</w:t>
+      </w:r>
+      <w:r>
+        <w:rPr>
+          <w:lang w:val="en-US"/>
+        </w:rPr>
+        <w:t>car</w:t>
+      </w:r>
+      <w:r>
+        <w:t>}</w:t>
+      </w:r>
+      <w:r>
+        <w:t xml:space="preserve"> г. с подписью Продавца в графе "Подпись прежнего собственника";</w:t>
+      </w:r>
+      <w:r>
+        <w:t>${</w:t>
+      </w:r>
+      <w:r>
+        <w:rPr>
+          <w:lang w:val="en-US"/>
+        </w:rPr>
+        <w:t>other</w:t>
+      </w:r>
+      <w:r>
+        <w:t>_</w:t>
+      </w:r>
+      <w:r>
+        <w:rPr>
+          <w:lang w:val="en-US"/>
+        </w:rPr>
+        <w:t>documents</w:t>
+      </w:r>
+      <w:r>
+        <w:t>_</w:t>
+      </w:r>
+      <w:r>
+        <w:rPr>
+          <w:lang w:val="en-US"/>
+        </w:rPr>
+        <w:t>car</w:t>
+      </w:r>
+      <w:r>
+        <w:t>}</w:t>
+      </w:r>
+    </w:p>
+    <w:p>
+      <w:pPr>
+        <w:pStyle w:val="ConsPlusNormal"/>
+        <w:ind w:firstLine="540"/>
+        <w:jc w:val="both"/>
+      </w:pPr>
+      <w:r>
+        <w:t>4.</w:t>
+      </w:r>
+      <w:r>
+        <w:t>3</w:t>
+      </w:r>
+      <w:r>
+        <w:t>. Одновременно с передачей транспортного средства Продавец передает Покупателю следующие инструменты и принадлежности:</w:t>
+      </w:r>
+      <w:r>
+        <w:t xml:space="preserve"> ${</w:t>
+      </w:r>
       <w:bookmarkStart w:id="0" w:name="_GoBack"/>
       <w:bookmarkEnd w:id="0"/>
+      <w:r>
+        <w:t>accessories</w:t>
+      </w:r>
+      <w:r>
+        <w:t>} ${</w:t>
+      </w:r>
+      <w:r>
+        <w:rPr>
+          <w:lang w:val="en-US"/>
+        </w:rPr>
+        <w:t>marriage</w:t>
+      </w:r>
+      <w:r>
+        <w:t>_</w:t>
+      </w:r>
+      <w:r>
+        <w:rPr>
+          <w:lang w:val="en-US"/>
+        </w:rPr>
+        <w:t>info</w:t>
+      </w:r>
+      <w:r>
+        <w:t>}</w:t>
+      </w:r>
+    </w:p>
+    <w:p>
+      <w:pPr>
+        <w:pStyle w:val="ConsPlusNormal"/>
+        <w:ind w:firstLine="540"/>
+        <w:jc w:val="both"/>
+      </w:pPr>
+      <w:r>
+        <w:t>4.</w:t>
+      </w:r>
+      <w:r>
+        <w:t>$</w:t>
+      </w:r>
+      <w:r>
+        <w:t>{</w:t>
+      </w:r>
+      <w:r>
+        <w:rPr>
+          <w:lang w:val="en-US"/>
+        </w:rPr>
+        <w:t>marriage</w:t>
+      </w:r>
+      <w:r>
+        <w:t>_</w:t>
+      </w:r>
+      <w:r>
+        <w:rPr>
+          <w:lang w:val="en-US"/>
+        </w:rPr>
+        <w:t>number</w:t>
+      </w:r>
+      <w:r>
+        <w:t>}</w:t>
+      </w:r>
+      <w:r>
+        <w:t>. Право собственности на транспортное средство, а также риск его случайной гибели и случайного повреждения переходит к Покупателю в момент передачи транспортного средства.</w:t>
+      </w:r>
     </w:p>
     <w:p>
       <w:pPr>
         <w:pStyle w:val="ConsPlusNormal"/>
         <w:jc w:val="center"/>
       </w:pPr>
-      <w:r>
-        <w:t>1. Предмет Договора</w:t>
-      </w:r>
     </w:p>
     <w:p>
       <w:pPr>
         <w:pStyle w:val="ConsPlusNormal"/>
         <w:jc w:val="center"/>
       </w:pPr>
-    </w:p>
-    <w:p>
-      <w:pPr>
-        <w:pStyle w:val="ConsPlusNormal"/>
-        <w:ind w:firstLine="540"/>
-        <w:jc w:val="both"/>
-      </w:pPr>
-      <w:r>
-        <w:t>1.1. Продавец обязуется передать в собственность Покупателя, а Покупатель обязуется принять и оплатить следующее транспортное средство (далее - транспортное средство):</w:t>
-      </w:r>
-    </w:p>
-    <w:p>
-      <w:pPr>
-        <w:pStyle w:val="ConsPlusNormal"/>
-        <w:ind w:firstLine="540"/>
-        <w:jc w:val="both"/>
-      </w:pPr>
-      <w:r>
-        <w:t>- марка, модель: ${</w:t>
-      </w:r>
-      <w:r>
-        <w:rPr>
-          <w:lang w:val="en-US"/>
-        </w:rPr>
-        <w:t>mark</w:t>
-      </w:r>
-      <w:r>
-        <w:t>};</w:t>
-      </w:r>
-    </w:p>
-    <w:p>
-      <w:pPr>
-        <w:pStyle w:val="ConsPlusNormal"/>
-        <w:ind w:firstLine="540"/>
-        <w:jc w:val="both"/>
-      </w:pPr>
-      <w:r>
-        <w:t>- идентификационный номер (VIN): ${</w:t>
-      </w:r>
-      <w:r>
-        <w:rPr>
-          <w:lang w:val="en-US"/>
-        </w:rPr>
-        <w:t>vin</w:t>
-      </w:r>
-      <w:r>
-        <w:t>};</w:t>
-      </w:r>
-    </w:p>
-    <w:p>
-      <w:pPr>
-        <w:pStyle w:val="ConsPlusNormal"/>
-        <w:ind w:firstLine="540"/>
-        <w:jc w:val="both"/>
-      </w:pPr>
-      <w:r>
-        <w:t>- государственный регистрационный знак: ${</w:t>
-      </w:r>
-      <w:r>
-        <w:rPr>
-          <w:lang w:val="en-US"/>
-        </w:rPr>
-        <w:t>reg</w:t>
-      </w:r>
-      <w:r>
-        <w:t>_</w:t>
-      </w:r>
-      <w:r>
-        <w:rPr>
-          <w:lang w:val="en-US"/>
-        </w:rPr>
-        <w:t>number</w:t>
-      </w:r>
-      <w:r>
-        <w:t>};</w:t>
-      </w:r>
-    </w:p>
-    <w:p>
-      <w:pPr>
-        <w:pStyle w:val="ConsPlusNormal"/>
-        <w:ind w:firstLine="540"/>
-        <w:jc w:val="both"/>
-      </w:pPr>
-      <w:r>
-        <w:t>- наименование (тип): ${</w:t>
-      </w:r>
-      <w:r>
-        <w:rPr>
-          <w:lang w:val="en-US"/>
-        </w:rPr>
-        <w:t>car</w:t>
-      </w:r>
-      <w:r>
-        <w:t>_</w:t>
-      </w:r>
-      <w:r>
-        <w:rPr>
-          <w:lang w:val="en-US"/>
-        </w:rPr>
-        <w:t>type</w:t>
-      </w:r>
-      <w:r>
-        <w:t>};</w:t>
-      </w:r>
-    </w:p>
-    <w:p>
-      <w:pPr>
-        <w:pStyle w:val="ConsPlusNormal"/>
-        <w:ind w:firstLine="540"/>
-        <w:jc w:val="both"/>
-      </w:pPr>
-      <w:r>
-        <w:t>- категория (А, В, С, D, М, прицеп): ${</w:t>
-      </w:r>
-      <w:r>
-        <w:rPr>
-          <w:lang w:val="en-US"/>
-        </w:rPr>
-        <w:t>car</w:t>
-      </w:r>
-      <w:r>
-        <w:t>_</w:t>
-      </w:r>
-      <w:r>
-        <w:rPr>
-          <w:lang w:val="en-US"/>
-        </w:rPr>
-        <w:t>type</w:t>
-      </w:r>
-      <w:r>
-        <w:t>};</w:t>
-      </w:r>
-    </w:p>
-    <w:p>
-      <w:pPr>
-        <w:pStyle w:val="ConsPlusNormal"/>
-        <w:ind w:firstLine="540"/>
-        <w:jc w:val="both"/>
-      </w:pPr>
-      <w:r>
-        <w:t>- год изготовления: ${</w:t>
-      </w:r>
-      <w:r>
-        <w:rPr>
-          <w:lang w:val="en-US"/>
-        </w:rPr>
-        <w:t>date</w:t>
-      </w:r>
-      <w:r>
-        <w:t>_</w:t>
-      </w:r>
-      <w:r>
-        <w:rPr>
-          <w:lang w:val="en-US"/>
-        </w:rPr>
-        <w:t>of</w:t>
-      </w:r>
-      <w:r>
-        <w:t>_</w:t>
-      </w:r>
-      <w:r>
-        <w:rPr>
-          <w:lang w:val="en-US"/>
-        </w:rPr>
-        <w:t>product</w:t>
-      </w:r>
-      <w:r>
-        <w:t>};</w:t>
-      </w:r>
-    </w:p>
-    <w:p>
-      <w:pPr>
-        <w:pStyle w:val="ConsPlusNormal"/>
-        <w:ind w:firstLine="540"/>
-        <w:jc w:val="both"/>
-      </w:pPr>
-      <w:r>
-        <w:t>- модель, N двигателя: ${</w:t>
-      </w:r>
-      <w:r>
-        <w:rPr>
-          <w:lang w:val="en-US"/>
-        </w:rPr>
-        <w:t>engine</w:t>
-      </w:r>
-      <w:r>
-        <w:t>_</w:t>
-      </w:r>
-      <w:r>
-        <w:rPr>
-          <w:lang w:val="en-US"/>
-        </w:rPr>
-        <w:t>model</w:t>
-      </w:r>
-      <w:r>
-        <w:t>};</w:t>
-      </w:r>
-    </w:p>
-    <w:p>
-      <w:pPr>
-        <w:pStyle w:val="ConsPlusNormal"/>
-        <w:ind w:firstLine="540"/>
-        <w:jc w:val="both"/>
-      </w:pPr>
-      <w:r>
-        <w:t>- шасси (рама) N: ${</w:t>
-      </w:r>
-      <w:r>
-        <w:rPr>
-          <w:lang w:val="en-US"/>
-        </w:rPr>
-        <w:t>shassi</w:t>
-      </w:r>
-      <w:r>
-        <w:t>};</w:t>
-      </w:r>
-    </w:p>
-    <w:p>
-      <w:pPr>
-        <w:pStyle w:val="ConsPlusNormal"/>
-        <w:ind w:firstLine="540"/>
-        <w:jc w:val="both"/>
-      </w:pPr>
-      <w:r>
-        <w:t>- кузов (кабина, прицеп) N: ${</w:t>
-      </w:r>
-      <w:r>
-        <w:rPr>
-          <w:lang w:val="en-US"/>
-        </w:rPr>
-        <w:t>carcass</w:t>
-      </w:r>
-      <w:r>
-        <w:t>};</w:t>
-      </w:r>
-    </w:p>
-    <w:p>
-      <w:pPr>
-        <w:pStyle w:val="ConsPlusNormal"/>
-        <w:ind w:firstLine="540"/>
-        <w:jc w:val="both"/>
-      </w:pPr>
-      <w:r>
-        <w:t>- цвет кузова (кабины, прицепа): ${</w:t>
-      </w:r>
-      <w:r>
-        <w:rPr>
-          <w:lang w:val="en-US"/>
-        </w:rPr>
-        <w:t>color</w:t>
-      </w:r>
-      <w:r>
-        <w:t>_</w:t>
-      </w:r>
-      <w:r>
-        <w:rPr>
-          <w:lang w:val="en-US"/>
-        </w:rPr>
-        <w:t>carcass</w:t>
-      </w:r>
-      <w:r>
-        <w:t>};</w:t>
-      </w:r>
-    </w:p>
-    <w:p>
-      <w:pPr>
-        <w:pStyle w:val="ConsPlusNormal"/>
-        <w:ind w:firstLine="540"/>
-        <w:jc w:val="both"/>
-      </w:pPr>
-      <w:r>
-        <w:t>-иные индивидуализирующие признаки (голограм</w:t>
-      </w:r>
-      <w:r>
-        <w:t>мы, рисунки и т.д.)</w:t>
-      </w:r>
-      <w:r>
-        <w:t>: ${</w:t>
-      </w:r>
-      <w:r>
-        <w:rPr>
-          <w:lang w:val="en-US"/>
-        </w:rPr>
-        <w:t>other</w:t>
-      </w:r>
-      <w:r>
-        <w:t>_</w:t>
-      </w:r>
-      <w:r>
-        <w:rPr>
-          <w:lang w:val="en-US"/>
-        </w:rPr>
-        <w:t>parameters</w:t>
+      <w:r>
+        <w:t>5. Приемка транспортного средства</w:t>
+      </w:r>
+    </w:p>
+    <w:p>
+      <w:pPr>
+        <w:pStyle w:val="ConsPlusNormal"/>
+        <w:jc w:val="center"/>
+      </w:pPr>
+    </w:p>
+    <w:p>
+      <w:pPr>
+        <w:pStyle w:val="ConsPlusNormal"/>
+        <w:ind w:firstLine="540"/>
+        <w:jc w:val="both"/>
+      </w:pPr>
+      <w:r>
+        <w:t>5.1. Приемка транспортного средства осуществляется в месте его передачи Покупателю. Во время приемки производятся идентификация, осмотр и проверка транспортного средства по качеству и комплектности.</w:t>
+      </w:r>
+    </w:p>
+    <w:p>
+      <w:pPr>
+        <w:pStyle w:val="ConsPlusNormal"/>
+        <w:ind w:firstLine="540"/>
+        <w:jc w:val="both"/>
+      </w:pPr>
+      <w:r>
+        <w:t>5.2. Покупатель проверяет наличие документов на транспортное средство.</w:t>
+      </w:r>
+    </w:p>
+    <w:p>
+      <w:pPr>
+        <w:pStyle w:val="ConsPlusNormal"/>
+        <w:ind w:firstLine="540"/>
+        <w:jc w:val="both"/>
+      </w:pPr>
+      <w:r>
+        <w:t xml:space="preserve">5.3. Идентификация транспортного средства заключается в проверке соответствия фактических данных сведениям, содержащимся в ПТС. </w:t>
+      </w:r>
+    </w:p>
+    <w:p>
+      <w:pPr>
+        <w:pStyle w:val="ConsPlusNormal"/>
+        <w:ind w:firstLine="540"/>
+        <w:jc w:val="both"/>
+      </w:pPr>
+      <w:r>
+        <w:t>5.4. Осмотр транспортного средства должен проводиться в светлое время суток либо при искусственном освещении, позволяющем провести такой осмотр.</w:t>
+      </w:r>
+    </w:p>
+    <w:p>
+      <w:pPr>
+        <w:pStyle w:val="ConsPlusNormal"/>
+        <w:ind w:firstLine="540"/>
+        <w:jc w:val="both"/>
+      </w:pPr>
+      <w:r>
+        <w:t>5.</w:t>
+      </w:r>
+      <w:r>
+        <w:t>5</w:t>
+      </w:r>
+      <w:r>
+        <w:t>. Все обнаруженные при приемке недостатки, в том числе по комплектности, заносятся в акт приема-п</w:t>
+      </w:r>
+      <w:r>
+        <w:t>ередачи транспортного средства.</w:t>
+      </w:r>
+    </w:p>
+    <w:p>
+      <w:pPr>
+        <w:pStyle w:val="ConsPlusNormal"/>
+        <w:ind w:firstLine="540"/>
+        <w:jc w:val="both"/>
+      </w:pPr>
+      <w:r>
+        <w:t>5.6</w:t>
+      </w:r>
+      <w:r>
+        <w:t>. Покупатель обязан в течение 10 (десяти) суток после подписания акта приема-передачи транспортного средства изменить регистрационные данные о собственнике транспортного средства, обратившись с соответствующим заявлением в регистрационное подразделение ГИБДД.</w:t>
+      </w:r>
+    </w:p>
+    <w:p>
+      <w:pPr>
+        <w:pStyle w:val="ConsPlusNormal"/>
+        <w:ind w:firstLine="540"/>
+        <w:jc w:val="both"/>
+      </w:pPr>
+      <w:r>
+        <w:t>5.7</w:t>
+      </w:r>
+      <w:r>
+        <w:t>. В случае подачи заявления в регистрирующий орган о сохранении регистрационных знаков</w:t>
+      </w:r>
+      <w:r>
+        <w:t>,</w:t>
+      </w:r>
+      <w:r>
+        <w:t xml:space="preserve"> Продавец должен сообщить об этом Покупателю в день подачи заявления.</w:t>
+      </w:r>
+    </w:p>
+    <w:p>
+      <w:pPr>
+        <w:pStyle w:val="ConsPlusNormal"/>
+        <w:ind w:firstLine="540"/>
+        <w:jc w:val="both"/>
+      </w:pPr>
+    </w:p>
+    <w:p>
+      <w:pPr>
+        <w:pStyle w:val="ConsPlusNormal"/>
+        <w:jc w:val="center"/>
+      </w:pPr>
+      <w:r>
+        <w:t>6. Ответственность Сторон</w:t>
+      </w:r>
+    </w:p>
+    <w:p>
+      <w:pPr>
+        <w:pStyle w:val="ConsPlusNormal"/>
+        <w:jc w:val="center"/>
+      </w:pPr>
+    </w:p>
+    <w:p>
+      <w:pPr>
+        <w:pStyle w:val="ConsPlusNormal"/>
+        <w:ind w:firstLine="540"/>
+        <w:jc w:val="both"/>
+      </w:pPr>
+      <w:r>
+        <w:t xml:space="preserve">6.1. За нарушение сроков оплаты стоимости транспортного средства Продавец вправе требовать с Покупателя уплаты неустойки (пеней) в размере </w:t>
+      </w:r>
+      <w:r>
+        <w:t>${</w:t>
+      </w:r>
+      <w:r>
+        <w:rPr>
+          <w:lang w:val="en-US"/>
+        </w:rPr>
+        <w:t>penalty</w:t>
       </w:r>
       <w:r>
         <w:t>}</w:t>
       </w:r>
       <w:r>
+        <w:t xml:space="preserve"> процента от неуплаченной</w:t>
+      </w:r>
+      <w:r>
+        <w:t xml:space="preserve"> суммы за каждый день просрочки</w:t>
+      </w:r>
+      <w:r>
         <w:t>.</w:t>
       </w:r>
     </w:p>
@@ -514,7 +1613,41 @@
         <w:jc w:val="both"/>
       </w:pPr>
       <w:r>
-        <w:t xml:space="preserve">1.2. Продавец обязуется передать Покупателю транспортное средство, оснащенное серийным оборудованием и комплектующими изделиями, установленными заводом-изготовителем, а также следующим дополнительным оборудованием: </w:t>
+        <w:t>6.2. За нарушение сроков передачи транспортного средства Покупатель вправе требовать с Продавца упл</w:t>
+      </w:r>
+      <w:r>
+        <w:t>аты неустойки (пеней) в размере ${</w:t>
+      </w:r>
+      <w:r>
+        <w:rPr>
+          <w:lang w:val="en-US"/>
+        </w:rPr>
+        <w:t>penalty</w:t>
+      </w:r>
+      <w:r>
+        <w:t xml:space="preserve">} </w:t>
+      </w:r>
+      <w:r>
+        <w:t>процента от стоимости транспортного ср</w:t>
+      </w:r>
+      <w:r>
+        <w:t>едства за каждый день просрочки</w:t>
+      </w:r>
+      <w:r>
+        <w:t>.</w:t>
+      </w:r>
+      <w:r>
+        <w:t xml:space="preserve"> </w:t>
+      </w:r>
+    </w:p>
+    <w:p>
+      <w:pPr>
+        <w:pStyle w:val="ConsPlusNormal"/>
+        <w:ind w:firstLine="540"/>
+        <w:jc w:val="both"/>
+      </w:pPr>
+      <w:r>
+        <w:t xml:space="preserve">6.3. При нарушении предусмотренных Договором гарантий Продавца Покупатель вправе требовать с Продавца уплаты неустойки (штрафа) в размере </w:t>
       </w:r>
       <w:r>
         <w:t>${</w:t>
@@ -523,1233 +1656,7 @@
         <w:rPr>
           <w:lang w:val="en-US"/>
         </w:rPr>
-        <w:t>additional</w:t>
-      </w:r>
-      <w:r>
-        <w:t>_</w:t>
-      </w:r>
-      <w:r>
-        <w:rPr>
-          <w:lang w:val="en-US"/>
-        </w:rPr>
-        <w:t>equip</w:t>
-      </w:r>
-      <w:r>
-        <w:t>}</w:t>
-      </w:r>
-      <w:r>
-        <w:t>.</w:t>
-      </w:r>
-    </w:p>
-    <w:p>
-      <w:pPr>
-        <w:pStyle w:val="ConsPlusNormal"/>
-        <w:ind w:firstLine="540"/>
-        <w:jc w:val="both"/>
-        <w:rPr>
-          <w:sz w:val="2"/>
-          <w:szCs w:val="2"/>
-        </w:rPr>
-      </w:pPr>
-      <w:r>
-        <w:t xml:space="preserve">1.3. </w:t>
-      </w:r>
-      <w:r>
-        <w:t xml:space="preserve">Транспортное средство, отчуждаемое по настоящему договору принадлежит Продавцу на праве собственности, что подтверждается паспортом транспортного средства (ПТС) </w:t>
-      </w:r>
-      <w:r>
-        <w:t xml:space="preserve"> серии </w:t>
-      </w:r>
-      <w:r>
-        <w:t>${</w:t>
-      </w:r>
-      <w:r>
-        <w:rPr>
-          <w:lang w:val="en-US"/>
-        </w:rPr>
-        <w:t>serial</w:t>
-      </w:r>
-      <w:r>
-        <w:t>_</w:t>
-      </w:r>
-      <w:r>
-        <w:rPr>
-          <w:lang w:val="en-US"/>
-        </w:rPr>
-        <w:t>car</w:t>
-      </w:r>
-      <w:r>
-        <w:t>} N</w:t>
-      </w:r>
-      <w:r>
-        <w:t xml:space="preserve"> </w:t>
-      </w:r>
-      <w:r>
-        <w:t>$</w:t>
-      </w:r>
-      <w:r>
-        <w:t>{</w:t>
-      </w:r>
-      <w:r>
-        <w:rPr>
-          <w:lang w:val="en-US"/>
-        </w:rPr>
-        <w:t>number</w:t>
-      </w:r>
-      <w:r>
-        <w:t>_</w:t>
-      </w:r>
-      <w:r>
-        <w:rPr>
-          <w:lang w:val="en-US"/>
-        </w:rPr>
-        <w:t>of</w:t>
-      </w:r>
-      <w:r>
-        <w:t>_</w:t>
-      </w:r>
-      <w:r>
-        <w:t>serial_car</w:t>
-      </w:r>
-      <w:r>
-        <w:t>}</w:t>
-      </w:r>
-      <w:r>
-        <w:t>, выдан</w:t>
-      </w:r>
-      <w:r>
-        <w:t>н</w:t>
-      </w:r>
-      <w:r>
-        <w:t>о</w:t>
-      </w:r>
-      <w:r>
-        <w:t>го</w:t>
-      </w:r>
-      <w:r>
-        <w:t xml:space="preserve"> </w:t>
-      </w:r>
-      <w:r>
-        <w:t>${</w:t>
-      </w:r>
-      <w:r>
-        <w:rPr>
-          <w:lang w:val="en-US"/>
-        </w:rPr>
-        <w:t>bywho</w:t>
-      </w:r>
-      <w:r>
-        <w:t>_</w:t>
-      </w:r>
-      <w:r>
-        <w:rPr>
-          <w:lang w:val="en-US"/>
-        </w:rPr>
-        <w:t>serial</w:t>
-      </w:r>
-      <w:r>
-        <w:t>_</w:t>
-      </w:r>
-      <w:r>
-        <w:rPr>
-          <w:lang w:val="en-US"/>
-        </w:rPr>
-        <w:t>car</w:t>
-      </w:r>
-      <w:r>
-        <w:t xml:space="preserve">} </w:t>
-      </w:r>
-      <w:r>
-        <w:t>${</w:t>
-      </w:r>
-      <w:r>
-        <w:rPr>
-          <w:lang w:val="en-US"/>
-        </w:rPr>
-        <w:t>date</w:t>
-      </w:r>
-      <w:r>
-        <w:t>_</w:t>
-      </w:r>
-      <w:r>
-        <w:rPr>
-          <w:lang w:val="en-US"/>
-        </w:rPr>
-        <w:t>of</w:t>
-      </w:r>
-      <w:r>
-        <w:t>_</w:t>
-      </w:r>
-      <w:r>
-        <w:t>serial_car</w:t>
-      </w:r>
-      <w:r>
-        <w:t>}</w:t>
-      </w:r>
-      <w:r>
-        <w:t>г.</w:t>
-      </w:r>
-      <w:r>
-        <w:rPr>
-          <w:sz w:val="2"/>
-          <w:szCs w:val="2"/>
-        </w:rPr>
-        <w:t xml:space="preserve"> </w:t>
-      </w:r>
-    </w:p>
-    <w:p>
-      <w:pPr>
-        <w:pStyle w:val="ConsPlusNormal"/>
-        <w:ind w:firstLine="540"/>
-        <w:jc w:val="both"/>
-      </w:pPr>
-      <w:r>
-        <w:t xml:space="preserve">1.4. </w:t>
-      </w:r>
-      <w:r>
-        <w:t>Продавец гарантирует, что передаваемое транспортное средство в споре или под арестом не состоит, не является предметом залога и не обременено другими правами третьих лиц, в розыске не находится.</w:t>
-      </w:r>
-    </w:p>
-    <w:p>
-      <w:pPr>
-        <w:pStyle w:val="ConsPlusNormal"/>
-        <w:ind w:firstLine="540"/>
-        <w:jc w:val="both"/>
-      </w:pPr>
-      <w:r>
-        <w:t>Продавец гарантирует, что не заключал с иными лицами договоров реализации транспортного средства.</w:t>
-      </w:r>
-    </w:p>
-    <w:p>
-      <w:pPr>
-        <w:pStyle w:val="ConsPlusNormal"/>
-        <w:jc w:val="center"/>
-      </w:pPr>
-    </w:p>
-    <w:p>
-      <w:pPr>
-        <w:pStyle w:val="ConsPlusNormal"/>
-        <w:jc w:val="center"/>
-      </w:pPr>
-      <w:r>
-        <w:t>2. Качество транспортного средства</w:t>
-      </w:r>
-    </w:p>
-    <w:p>
-      <w:pPr>
-        <w:pStyle w:val="ConsPlusNormal"/>
-        <w:jc w:val="center"/>
-      </w:pPr>
-    </w:p>
-    <w:p>
-      <w:pPr>
-        <w:pStyle w:val="ConsPlusNormal"/>
-        <w:ind w:firstLine="540"/>
-        <w:jc w:val="both"/>
-      </w:pPr>
-      <w:r>
-        <w:t>2.1. Общее состояние транспортного средства:</w:t>
-      </w:r>
-      <w:r>
-        <w:t xml:space="preserve"> ${</w:t>
-      </w:r>
-      <w:r>
-        <w:rPr>
-          <w:lang w:val="en-US"/>
-        </w:rPr>
-        <w:t>status</w:t>
-      </w:r>
-      <w:r>
-        <w:t>_</w:t>
-      </w:r>
-      <w:r>
-        <w:rPr>
-          <w:lang w:val="en-US"/>
-        </w:rPr>
-        <w:t>of</w:t>
-      </w:r>
-      <w:r>
-        <w:t>_</w:t>
-      </w:r>
-      <w:r>
-        <w:rPr>
-          <w:lang w:val="en-US"/>
-        </w:rPr>
-        <w:t>car</w:t>
-      </w:r>
-      <w:r>
-        <w:t>}</w:t>
-      </w:r>
-      <w:r>
-        <w:t>.</w:t>
-      </w:r>
-    </w:p>
-    <w:p>
-      <w:pPr>
-        <w:pStyle w:val="ConsPlusNormal"/>
-        <w:ind w:firstLine="540"/>
-        <w:jc w:val="both"/>
-      </w:pPr>
-      <w:r>
-        <w:t>2.2. Последнее техническое обслуживание транспортного средства проведено "</w:t>
-      </w:r>
-      <w:r>
-        <w:t>${</w:t>
-      </w:r>
-      <w:r>
-        <w:rPr>
-          <w:lang w:val="en-US"/>
-        </w:rPr>
-        <w:t>ts</w:t>
-      </w:r>
-      <w:r>
-        <w:t>_</w:t>
-      </w:r>
-      <w:r>
-        <w:rPr>
-          <w:lang w:val="en-US"/>
-        </w:rPr>
-        <w:t>day</w:t>
-      </w:r>
-      <w:r>
-        <w:t>}</w:t>
-      </w:r>
-      <w:r>
-        <w:t xml:space="preserve">" </w:t>
-      </w:r>
-      <w:r>
-        <w:t>${</w:t>
-      </w:r>
-      <w:r>
-        <w:rPr>
-          <w:lang w:val="en-US"/>
-        </w:rPr>
-        <w:t>ts</w:t>
-      </w:r>
-      <w:r>
-        <w:t>_</w:t>
-      </w:r>
-      <w:r>
-        <w:rPr>
-          <w:lang w:val="en-US"/>
-        </w:rPr>
-        <w:t>month</w:t>
-      </w:r>
-      <w:r>
-        <w:t>} ${</w:t>
-      </w:r>
-      <w:r>
-        <w:rPr>
-          <w:lang w:val="en-US"/>
-        </w:rPr>
-        <w:t>ts</w:t>
-      </w:r>
-      <w:r>
-        <w:t>_</w:t>
-      </w:r>
-      <w:r>
-        <w:rPr>
-          <w:lang w:val="en-US"/>
-        </w:rPr>
-        <w:t>year</w:t>
-      </w:r>
-      <w:r>
-        <w:t>}</w:t>
-      </w:r>
-      <w:r>
-        <w:t xml:space="preserve"> </w:t>
-      </w:r>
-      <w:r>
-        <w:t>г. ${</w:t>
-      </w:r>
-      <w:r>
-        <w:rPr>
-          <w:lang w:val="en-US"/>
-        </w:rPr>
-        <w:t>ts</w:t>
-      </w:r>
-      <w:r>
-        <w:t>_</w:t>
-      </w:r>
-      <w:r>
-        <w:rPr>
-          <w:lang w:val="en-US"/>
-        </w:rPr>
-        <w:t>bywho</w:t>
-      </w:r>
-      <w:r>
-        <w:t xml:space="preserve">} </w:t>
-      </w:r>
-      <w:r>
-        <w:t>(организация, проводившая техническое обслуживание</w:t>
-      </w:r>
-      <w:r>
-        <w:t xml:space="preserve"> либо самостоятельно</w:t>
-      </w:r>
-      <w:r>
-        <w:t>).</w:t>
-      </w:r>
-    </w:p>
-    <w:p>
-      <w:pPr>
-        <w:pStyle w:val="ConsPlusNormal"/>
-        <w:ind w:firstLine="540"/>
-        <w:jc w:val="both"/>
-      </w:pPr>
-      <w:r>
-        <w:t>2.3. Повреждения и эксплуатационные дефекты</w:t>
-      </w:r>
-    </w:p>
-    <w:p>
-      <w:pPr>
-        <w:pStyle w:val="ConsPlusNormal"/>
-        <w:ind w:firstLine="540"/>
-        <w:jc w:val="both"/>
-      </w:pPr>
-      <w:r>
-        <w:t>2.3.1. В период владения Продавцом транспортное средство получило следующие механические повреждения и эксплуатационные дефекты:</w:t>
-      </w:r>
-      <w:r>
-        <w:t xml:space="preserve"> </w:t>
-      </w:r>
-      <w:r>
-        <w:t>${</w:t>
-      </w:r>
-      <w:r>
-        <w:rPr>
-          <w:lang w:val="en-US"/>
-        </w:rPr>
-        <w:t>defects</w:t>
-      </w:r>
-      <w:r>
-        <w:t>_</w:t>
-      </w:r>
-      <w:r>
-        <w:rPr>
-          <w:lang w:val="en-US"/>
-        </w:rPr>
-        <w:t>all</w:t>
-      </w:r>
-      <w:r>
-        <w:t>}</w:t>
-      </w:r>
-    </w:p>
-    <w:p>
-      <w:pPr>
-        <w:pStyle w:val="ConsPlusNormal"/>
-        <w:ind w:firstLine="540"/>
-        <w:jc w:val="both"/>
-        <w:rPr>
-          <w:sz w:val="2"/>
-          <w:szCs w:val="2"/>
-        </w:rPr>
-      </w:pPr>
-      <w:r>
-        <w:t>2.3.</w:t>
-      </w:r>
-      <w:r>
-        <w:t>2</w:t>
-      </w:r>
-      <w:r>
-        <w:t xml:space="preserve">. Транспортное средство передается Покупателю со следующими неустраненными повреждениями и эксплуатационными дефектами: </w:t>
-      </w:r>
-      <w:r>
-        <w:t>${</w:t>
-      </w:r>
-      <w:r>
-        <w:rPr>
-          <w:lang w:val="en-US"/>
-        </w:rPr>
-        <w:t>defects</w:t>
-      </w:r>
-      <w:r>
-        <w:t>_</w:t>
-      </w:r>
-      <w:r>
-        <w:rPr>
-          <w:lang w:val="en-US"/>
-        </w:rPr>
-        <w:t>rightnow</w:t>
-      </w:r>
-      <w:r>
-        <w:t>}</w:t>
-      </w:r>
-    </w:p>
-    <w:p>
-      <w:pPr>
-        <w:pStyle w:val="ConsPlusNormal"/>
-        <w:ind w:firstLine="540"/>
-        <w:jc w:val="both"/>
-      </w:pPr>
-      <w:r>
-        <w:t xml:space="preserve">2.4. Транспортное средство имеет следующие особенности, которые не влияют на безопасность товара и не являются недостатками: </w:t>
-      </w:r>
-      <w:r>
-        <w:t>${</w:t>
-      </w:r>
-      <w:r>
-        <w:rPr>
-          <w:lang w:val="en-US"/>
-        </w:rPr>
-        <w:t>features</w:t>
-      </w:r>
-      <w:r>
-        <w:t xml:space="preserve">} </w:t>
-      </w:r>
-      <w:r>
-        <w:t>(например, вибрация при эксплуатации, визг тормозов, превышение нормы потребления моторного масла, толчки при переключении трансмиссии и т.д.).</w:t>
-      </w:r>
-    </w:p>
-    <w:p>
-      <w:pPr>
-        <w:pStyle w:val="ConsPlusNormal"/>
-        <w:jc w:val="center"/>
-      </w:pPr>
-    </w:p>
-    <w:p>
-      <w:pPr>
-        <w:pStyle w:val="ConsPlusNormal"/>
-        <w:jc w:val="center"/>
-      </w:pPr>
-    </w:p>
-    <w:p>
-      <w:pPr>
-        <w:pStyle w:val="ConsPlusNormal"/>
-        <w:jc w:val="center"/>
-      </w:pPr>
-      <w:r>
-        <w:t>3. Цена, срок и порядок оплаты</w:t>
-      </w:r>
-    </w:p>
-    <w:p>
-      <w:pPr>
-        <w:pStyle w:val="ConsPlusNormal"/>
-        <w:jc w:val="center"/>
-      </w:pPr>
-    </w:p>
-    <w:p>
-      <w:pPr>
-        <w:pStyle w:val="ConsPlusNormal"/>
-        <w:ind w:firstLine="540"/>
-        <w:jc w:val="both"/>
-      </w:pPr>
-      <w:r>
-        <w:t xml:space="preserve">3.1. </w:t>
-      </w:r>
-      <w:r>
-        <w:t>По соглашению Сторон ц</w:t>
-      </w:r>
-      <w:r>
-        <w:t xml:space="preserve">ена транспортного средства составляет </w:t>
-      </w:r>
-      <w:r>
-        <w:t>${</w:t>
-      </w:r>
-      <w:r>
-        <w:rPr>
-          <w:lang w:val="en-US"/>
-        </w:rPr>
-        <w:t>price</w:t>
-      </w:r>
-      <w:r>
-        <w:t>}</w:t>
-      </w:r>
-      <w:r>
-        <w:t xml:space="preserve"> (</w:t>
-      </w:r>
-      <w:r>
-        <w:t>${</w:t>
-      </w:r>
-      <w:r>
-        <w:rPr>
-          <w:lang w:val="en-US"/>
-        </w:rPr>
-        <w:t>price</w:t>
-      </w:r>
-      <w:r>
-        <w:t>_</w:t>
-      </w:r>
-      <w:r>
-        <w:rPr>
-          <w:lang w:val="en-US"/>
-        </w:rPr>
-        <w:t>str</w:t>
-      </w:r>
-      <w:r>
-        <w:t>}</w:t>
-      </w:r>
-      <w:r>
-        <w:t>) руб.</w:t>
-      </w:r>
-    </w:p>
-    <w:p>
-      <w:pPr>
-        <w:pStyle w:val="ConsPlusNormal"/>
-        <w:ind w:firstLine="540"/>
-        <w:jc w:val="both"/>
-      </w:pPr>
-      <w:r>
-        <w:lastRenderedPageBreak/>
-        <w:t>3.2. Стоимость указанных в Договоре инструментов и принадлежностей, а также дополнительно установленного оборудования включена в цену транспортного средства.</w:t>
-      </w:r>
-    </w:p>
-    <w:p>
-      <w:pPr>
-        <w:pStyle w:val="ConsPlusNormal"/>
-        <w:ind w:firstLine="540"/>
-        <w:jc w:val="both"/>
-        <w:rPr>
-          <w:sz w:val="2"/>
-          <w:szCs w:val="2"/>
-        </w:rPr>
-      </w:pPr>
-      <w:r>
-        <w:t xml:space="preserve">3.3. Покупатель оплачивает стоимость транспортного средства путем передачи наличных денег Продавцу не позднее </w:t>
-      </w:r>
-      <w:r>
-        <w:t>"${day_of_pay}</w:t>
-      </w:r>
-      <w:r>
-        <w:t xml:space="preserve">" </w:t>
-      </w:r>
-      <w:r>
-        <w:t>${</w:t>
-      </w:r>
-      <w:r>
-        <w:rPr>
-          <w:lang w:val="en-US"/>
-        </w:rPr>
-        <w:t>month</w:t>
-      </w:r>
-      <w:r>
-        <w:t>_</w:t>
-      </w:r>
-      <w:r>
-        <w:rPr>
-          <w:lang w:val="en-US"/>
-        </w:rPr>
-        <w:t>of</w:t>
-      </w:r>
-      <w:r>
-        <w:t>_</w:t>
-      </w:r>
-      <w:r>
-        <w:rPr>
-          <w:lang w:val="en-US"/>
-        </w:rPr>
-        <w:t>pay</w:t>
-      </w:r>
-      <w:r>
-        <w:t>} ${year_of_pay}</w:t>
-      </w:r>
-      <w:r>
-        <w:t xml:space="preserve"> г. При получении денежных средств Продавец в соответствии с п. 2 ст. 408 ГК РФ </w:t>
-      </w:r>
-      <w:r>
-        <w:t>выдает</w:t>
-      </w:r>
-      <w:r>
-        <w:t xml:space="preserve"> расписку.</w:t>
-      </w:r>
-      <w:r>
-        <w:rPr>
-          <w:sz w:val="2"/>
-          <w:szCs w:val="2"/>
-        </w:rPr>
-        <w:t xml:space="preserve"> </w:t>
-      </w:r>
-    </w:p>
-    <w:p>
-      <w:pPr>
-        <w:pStyle w:val="ConsPlusNormal"/>
-        <w:ind w:firstLine="540"/>
-        <w:jc w:val="both"/>
-      </w:pPr>
-      <w:r>
-        <w:t>3.4. Цена транспортного средства не включает расходы, связанные с оформлением Договора. Такие расходы Покупатель несет дополнительно.</w:t>
-      </w:r>
-    </w:p>
-    <w:p>
-      <w:pPr>
-        <w:pStyle w:val="ConsPlusNormal"/>
-        <w:jc w:val="center"/>
-      </w:pPr>
-    </w:p>
-    <w:p>
-      <w:pPr>
-        <w:pStyle w:val="ConsPlusNormal"/>
-        <w:jc w:val="center"/>
-      </w:pPr>
-      <w:r>
-        <w:t>4. Срок и условия передачи транспортного средства</w:t>
-      </w:r>
-    </w:p>
-    <w:p>
-      <w:pPr>
-        <w:pStyle w:val="ConsPlusNormal"/>
-        <w:jc w:val="center"/>
-      </w:pPr>
-    </w:p>
-    <w:p>
-      <w:pPr>
-        <w:pStyle w:val="ConsPlusNormal"/>
-        <w:ind w:firstLine="540"/>
-        <w:jc w:val="both"/>
-      </w:pPr>
-      <w:r>
-        <w:t xml:space="preserve">4.1. </w:t>
-      </w:r>
-      <w:r>
-        <w:t>Продавец передает Покупателю соответствующее условиям Договора транспортное средство со всеми принадлежностями после исполнения Покупателем обязанности по оплате.</w:t>
-      </w:r>
-    </w:p>
-    <w:p>
-      <w:pPr>
-        <w:pStyle w:val="ConsPlusNormal"/>
-        <w:ind w:firstLine="540"/>
-        <w:jc w:val="both"/>
-      </w:pPr>
-      <w:r>
-        <w:t>4.</w:t>
-      </w:r>
-      <w:r>
-        <w:t>2</w:t>
-      </w:r>
-      <w:r>
-        <w:t>. Одновременно с передачей транспортного средства Продавец передает Покупателю следующие документы:</w:t>
-      </w:r>
-    </w:p>
-    <w:p>
-      <w:pPr>
-        <w:pStyle w:val="ConsPlusNormal"/>
-        <w:ind w:firstLine="540"/>
-        <w:jc w:val="both"/>
-      </w:pPr>
-      <w:r>
-        <w:t>- паспорт транспортного средства серия</w:t>
-      </w:r>
-      <w:r>
-        <w:t xml:space="preserve"> </w:t>
-      </w:r>
-      <w:r>
-        <w:t>${serial_</w:t>
-      </w:r>
-      <w:r>
-        <w:rPr>
-          <w:lang w:val="en-US"/>
-        </w:rPr>
-        <w:t>car</w:t>
-      </w:r>
-      <w:r>
-        <w:t>}</w:t>
-      </w:r>
-      <w:r>
-        <w:t xml:space="preserve"> N </w:t>
-      </w:r>
-      <w:r>
-        <w:t>${</w:t>
-      </w:r>
-      <w:r>
-        <w:rPr>
-          <w:lang w:val="en-US"/>
-        </w:rPr>
-        <w:t>number</w:t>
-      </w:r>
-      <w:r>
-        <w:t>_</w:t>
-      </w:r>
-      <w:r>
-        <w:rPr>
-          <w:lang w:val="en-US"/>
-        </w:rPr>
-        <w:t>of</w:t>
-      </w:r>
-      <w:r>
-        <w:t>_</w:t>
-      </w:r>
-      <w:r>
-        <w:t>serial_car</w:t>
-      </w:r>
-      <w:r>
-        <w:t xml:space="preserve"> </w:t>
-      </w:r>
-      <w:r>
-        <w:t>}</w:t>
-      </w:r>
-      <w:r>
-        <w:t xml:space="preserve">, </w:t>
-      </w:r>
-      <w:r>
-        <w:t>дата выдачи "</w:t>
-      </w:r>
-      <w:r>
-        <w:t>${</w:t>
-      </w:r>
-      <w:r>
-        <w:rPr>
-          <w:lang w:val="en-US"/>
-        </w:rPr>
-        <w:t>day</w:t>
-      </w:r>
-      <w:r>
-        <w:t>_</w:t>
-      </w:r>
-      <w:r>
-        <w:rPr>
-          <w:lang w:val="en-US"/>
-        </w:rPr>
-        <w:t>car</w:t>
-      </w:r>
-      <w:r>
-        <w:t>}</w:t>
-      </w:r>
-      <w:r>
-        <w:t xml:space="preserve">" </w:t>
-      </w:r>
-      <w:r>
-        <w:t>${</w:t>
-      </w:r>
-      <w:r>
-        <w:rPr>
-          <w:lang w:val="en-US"/>
-        </w:rPr>
-        <w:t>month</w:t>
-      </w:r>
-      <w:r>
-        <w:t>_</w:t>
-      </w:r>
-      <w:r>
-        <w:rPr>
-          <w:lang w:val="en-US"/>
-        </w:rPr>
-        <w:t>car</w:t>
-      </w:r>
-      <w:r>
-        <w:t>} ${</w:t>
-      </w:r>
-      <w:r>
-        <w:rPr>
-          <w:lang w:val="en-US"/>
-        </w:rPr>
-        <w:t>year</w:t>
-      </w:r>
-      <w:r>
-        <w:t>_</w:t>
-      </w:r>
-      <w:r>
-        <w:rPr>
-          <w:lang w:val="en-US"/>
-        </w:rPr>
-        <w:t>car</w:t>
-      </w:r>
-      <w:r>
-        <w:t>}</w:t>
-      </w:r>
-      <w:r>
-        <w:t xml:space="preserve"> г. с подписью Продавца в графе "Подпись прежнего собственника";</w:t>
-      </w:r>
-      <w:r>
-        <w:t>${</w:t>
-      </w:r>
-      <w:r>
-        <w:rPr>
-          <w:lang w:val="en-US"/>
-        </w:rPr>
-        <w:t>other</w:t>
-      </w:r>
-      <w:r>
-        <w:t>_</w:t>
-      </w:r>
-      <w:r>
-        <w:rPr>
-          <w:lang w:val="en-US"/>
-        </w:rPr>
-        <w:t>documents</w:t>
-      </w:r>
-      <w:r>
-        <w:t>_</w:t>
-      </w:r>
-      <w:r>
-        <w:rPr>
-          <w:lang w:val="en-US"/>
-        </w:rPr>
-        <w:t>car</w:t>
-      </w:r>
-      <w:r>
-        <w:t>}</w:t>
-      </w:r>
-    </w:p>
-    <w:p>
-      <w:pPr>
-        <w:pStyle w:val="ConsPlusNormal"/>
-        <w:ind w:firstLine="540"/>
-        <w:jc w:val="both"/>
-      </w:pPr>
-      <w:r>
-        <w:t>4.</w:t>
-      </w:r>
-      <w:r>
-        <w:t>3</w:t>
-      </w:r>
-      <w:r>
-        <w:t>. Одновременно с передачей транспортного средства Продавец передает Покупателю следующие инструменты и принадлежности:</w:t>
-      </w:r>
-      <w:r>
-        <w:t xml:space="preserve"> ${</w:t>
-      </w:r>
-      <w:r>
-        <w:rPr>
-          <w:lang w:val="en-US"/>
-        </w:rPr>
-        <w:t>equipment</w:t>
-      </w:r>
-      <w:r>
-        <w:t>_</w:t>
-      </w:r>
-      <w:r>
-        <w:rPr>
-          <w:lang w:val="en-US"/>
-        </w:rPr>
-        <w:t>for</w:t>
-      </w:r>
-      <w:r>
-        <w:t>_</w:t>
-      </w:r>
-      <w:r>
-        <w:rPr>
-          <w:lang w:val="en-US"/>
-        </w:rPr>
-        <w:t>car</w:t>
-      </w:r>
-      <w:r>
-        <w:t>} ${</w:t>
-      </w:r>
-      <w:r>
-        <w:rPr>
-          <w:lang w:val="en-US"/>
-        </w:rPr>
-        <w:t>marriage</w:t>
-      </w:r>
-      <w:r>
-        <w:t>_</w:t>
-      </w:r>
-      <w:r>
-        <w:rPr>
-          <w:lang w:val="en-US"/>
-        </w:rPr>
-        <w:t>info</w:t>
-      </w:r>
-      <w:r>
-        <w:t>}</w:t>
-      </w:r>
-    </w:p>
-    <w:p>
-      <w:pPr>
-        <w:pStyle w:val="ConsPlusNormal"/>
-        <w:ind w:firstLine="540"/>
-        <w:jc w:val="both"/>
-      </w:pPr>
-      <w:r>
-        <w:t>4.</w:t>
-      </w:r>
-      <w:r>
-        <w:t>$</w:t>
-      </w:r>
-      <w:r>
-        <w:t>{</w:t>
-      </w:r>
-      <w:r>
-        <w:rPr>
-          <w:lang w:val="en-US"/>
-        </w:rPr>
-        <w:t>marriage</w:t>
-      </w:r>
-      <w:r>
-        <w:t>_</w:t>
-      </w:r>
-      <w:r>
-        <w:rPr>
-          <w:lang w:val="en-US"/>
-        </w:rPr>
-        <w:t>number</w:t>
-      </w:r>
-      <w:r>
-        <w:t>}</w:t>
-      </w:r>
-      <w:r>
-        <w:t>. Право собственности на транспортное средство, а также риск его случайной гибели и случайного повреждения переходит к Покупателю в момент передачи транспортного средства.</w:t>
-      </w:r>
-    </w:p>
-    <w:p>
-      <w:pPr>
-        <w:pStyle w:val="ConsPlusNormal"/>
-        <w:jc w:val="center"/>
-      </w:pPr>
-    </w:p>
-    <w:p>
-      <w:pPr>
-        <w:pStyle w:val="ConsPlusNormal"/>
-        <w:jc w:val="center"/>
-      </w:pPr>
-      <w:r>
-        <w:t>5. Приемка транспортного средства</w:t>
-      </w:r>
-    </w:p>
-    <w:p>
-      <w:pPr>
-        <w:pStyle w:val="ConsPlusNormal"/>
-        <w:jc w:val="center"/>
-      </w:pPr>
-    </w:p>
-    <w:p>
-      <w:pPr>
-        <w:pStyle w:val="ConsPlusNormal"/>
-        <w:ind w:firstLine="540"/>
-        <w:jc w:val="both"/>
-      </w:pPr>
-      <w:r>
-        <w:t>5.1. Приемка транспортного средства осуществляется в месте его передачи Покупателю. Во время приемки производятся идентификация, осмотр и проверка транспортного средства по качеству и комплектности.</w:t>
-      </w:r>
-    </w:p>
-    <w:p>
-      <w:pPr>
-        <w:pStyle w:val="ConsPlusNormal"/>
-        <w:ind w:firstLine="540"/>
-        <w:jc w:val="both"/>
-      </w:pPr>
-      <w:r>
-        <w:t>5.2. Покупатель проверяет наличие документов на транспортное средство.</w:t>
-      </w:r>
-    </w:p>
-    <w:p>
-      <w:pPr>
-        <w:pStyle w:val="ConsPlusNormal"/>
-        <w:ind w:firstLine="540"/>
-        <w:jc w:val="both"/>
-      </w:pPr>
-      <w:r>
-        <w:t xml:space="preserve">5.3. Идентификация транспортного средства заключается в проверке соответствия фактических данных сведениям, содержащимся в ПТС. </w:t>
-      </w:r>
-    </w:p>
-    <w:p>
-      <w:pPr>
-        <w:pStyle w:val="ConsPlusNormal"/>
-        <w:ind w:firstLine="540"/>
-        <w:jc w:val="both"/>
-      </w:pPr>
-      <w:r>
-        <w:t>5.4. Осмотр транспортного средства должен проводиться в светлое время суток либо при искусственном освещении, позволяющем провести такой осмотр.</w:t>
-      </w:r>
-    </w:p>
-    <w:p>
-      <w:pPr>
-        <w:pStyle w:val="ConsPlusNormal"/>
-        <w:ind w:firstLine="540"/>
-        <w:jc w:val="both"/>
-      </w:pPr>
-      <w:r>
-        <w:t>5.</w:t>
-      </w:r>
-      <w:r>
-        <w:t>5</w:t>
-      </w:r>
-      <w:r>
-        <w:t>. Все обнаруженные при приемке недостатки, в том числе по комплектности, заносятся в акт приема-п</w:t>
-      </w:r>
-      <w:r>
-        <w:t>ередачи транспортного средства.</w:t>
-      </w:r>
-    </w:p>
-    <w:p>
-      <w:pPr>
-        <w:pStyle w:val="ConsPlusNormal"/>
-        <w:ind w:firstLine="540"/>
-        <w:jc w:val="both"/>
-      </w:pPr>
-      <w:r>
-        <w:t>5.6</w:t>
-      </w:r>
-      <w:r>
-        <w:t>. Покупатель обязан в течение 10 (десяти) суток после подписания акта приема-передачи транспортного средства изменить регистрационные данные о собственнике транспортного средства, обратившись с соответствующим заявлением в регистрационное подразделение ГИБДД.</w:t>
-      </w:r>
-    </w:p>
-    <w:p>
-      <w:pPr>
-        <w:pStyle w:val="ConsPlusNormal"/>
-        <w:ind w:firstLine="540"/>
-        <w:jc w:val="both"/>
-      </w:pPr>
-      <w:r>
-        <w:t>5.7</w:t>
-      </w:r>
-      <w:r>
-        <w:t>. В случае подачи заявления в регистрирующий орган о сохранении регистрационных знаков</w:t>
-      </w:r>
-      <w:r>
-        <w:t>,</w:t>
-      </w:r>
-      <w:r>
-        <w:t xml:space="preserve"> Продавец должен сообщить об этом Покупателю в день подачи заявления.</w:t>
-      </w:r>
-    </w:p>
-    <w:p>
-      <w:pPr>
-        <w:pStyle w:val="ConsPlusNormal"/>
-        <w:ind w:firstLine="540"/>
-        <w:jc w:val="both"/>
-      </w:pPr>
-    </w:p>
-    <w:p>
-      <w:pPr>
-        <w:pStyle w:val="ConsPlusNormal"/>
-        <w:jc w:val="center"/>
-      </w:pPr>
-      <w:r>
-        <w:t>6. Ответственность Сторон</w:t>
-      </w:r>
-    </w:p>
-    <w:p>
-      <w:pPr>
-        <w:pStyle w:val="ConsPlusNormal"/>
-        <w:jc w:val="center"/>
-      </w:pPr>
-    </w:p>
-    <w:p>
-      <w:pPr>
-        <w:pStyle w:val="ConsPlusNormal"/>
-        <w:ind w:firstLine="540"/>
-        <w:jc w:val="both"/>
-      </w:pPr>
-      <w:r>
-        <w:t xml:space="preserve">6.1. За нарушение сроков оплаты стоимости транспортного средства Продавец вправе требовать с Покупателя уплаты неустойки (пеней) в размере </w:t>
-      </w:r>
-      <w:r>
-        <w:t>${</w:t>
-      </w:r>
-      <w:r>
-        <w:rPr>
-          <w:lang w:val="en-US"/>
-        </w:rPr>
         <w:t>penalty</w:t>
-      </w:r>
-      <w:r>
-        <w:t>_</w:t>
-      </w:r>
-      <w:r>
-        <w:rPr>
-          <w:lang w:val="en-US"/>
-        </w:rPr>
-        <w:t>for</w:t>
-      </w:r>
-      <w:r>
-        <w:t>_</w:t>
-      </w:r>
-      <w:r>
-        <w:rPr>
-          <w:lang w:val="en-US"/>
-        </w:rPr>
-        <w:t>buyer</w:t>
-      </w:r>
-      <w:r>
-        <w:t>}</w:t>
-      </w:r>
-      <w:r>
-        <w:t xml:space="preserve"> процента от неуплаченной</w:t>
-      </w:r>
-      <w:r>
-        <w:t xml:space="preserve"> суммы за каждый день просрочки</w:t>
-      </w:r>
-      <w:r>
-        <w:t>.</w:t>
-      </w:r>
-    </w:p>
-    <w:p>
-      <w:pPr>
-        <w:pStyle w:val="ConsPlusNormal"/>
-        <w:ind w:firstLine="540"/>
-        <w:jc w:val="both"/>
-      </w:pPr>
-      <w:r>
-        <w:t>6.2. За нарушение сроков передачи транспортного средства Покупатель вправе требовать с Продавца упл</w:t>
-      </w:r>
-      <w:r>
-        <w:t>аты неустойки (пеней) в размере ${</w:t>
-      </w:r>
-      <w:r>
-        <w:rPr>
-          <w:lang w:val="en-US"/>
-        </w:rPr>
-        <w:t>penalty</w:t>
-      </w:r>
-      <w:r>
-        <w:t>_</w:t>
-      </w:r>
-      <w:r>
-        <w:rPr>
-          <w:lang w:val="en-US"/>
-        </w:rPr>
-        <w:t>for</w:t>
-      </w:r>
-      <w:r>
-        <w:t>_</w:t>
-      </w:r>
-      <w:r>
-        <w:rPr>
-          <w:lang w:val="en-US"/>
-        </w:rPr>
-        <w:t>vendor</w:t>
-      </w:r>
-      <w:r>
-        <w:t xml:space="preserve">} </w:t>
-      </w:r>
-      <w:r>
-        <w:t>процента от стоимости транспортного ср</w:t>
-      </w:r>
-      <w:r>
-        <w:t>едства за каждый день просрочки</w:t>
-      </w:r>
-      <w:r>
-        <w:t>.</w:t>
-      </w:r>
-      <w:r>
-        <w:t xml:space="preserve"> </w:t>
-      </w:r>
-    </w:p>
-    <w:p>
-      <w:pPr>
-        <w:pStyle w:val="ConsPlusNormal"/>
-        <w:ind w:firstLine="540"/>
-        <w:jc w:val="both"/>
-      </w:pPr>
-      <w:r>
-        <w:t xml:space="preserve">6.3. При нарушении предусмотренных Договором гарантий Продавца Покупатель вправе требовать с Продавца уплаты неустойки (штрафа) в размере </w:t>
-      </w:r>
-      <w:r>
-        <w:t>${</w:t>
-      </w:r>
-      <w:r>
-        <w:rPr>
-          <w:lang w:val="en-US"/>
-        </w:rPr>
-        <w:t>penalty</w:t>
-      </w:r>
-      <w:r>
-        <w:t>_</w:t>
-      </w:r>
-      <w:r>
-        <w:rPr>
-          <w:lang w:val="en-US"/>
-        </w:rPr>
-        <w:t>for</w:t>
-      </w:r>
-      <w:r>
-        <w:t>_</w:t>
-      </w:r>
-      <w:r>
-        <w:rPr>
-          <w:lang w:val="en-US"/>
-        </w:rPr>
-        <w:t>garanty</w:t>
       </w:r>
       <w:r>
         <w:t>}</w:t>
@@ -3123,7 +3030,7 @@
       <w:rPr>
         <w:noProof/>
       </w:rPr>
-      <w:t>1</w:t>
+      <w:t>3</w:t>
     </w:r>
     <w:r>
       <w:fldChar w:fldCharType="end"/>

</xml_diff>

<commit_message>
Successful insert and select from database. Create new table "buy_sale". Worked function get_doc_buy_sale()
</commit_message>
<xml_diff>
--- a/documents/buy_sale/patterns/buy_sale_deal.docx
+++ b/documents/buy_sale/patterns/buy_sale_deal.docx
@@ -114,54 +114,24 @@
             <w:pPr>
               <w:pStyle w:val="ConsPlusNormal"/>
               <w:jc w:val="right"/>
+              <w:rPr>
+                <w:lang w:val="en-US"/>
+              </w:rPr>
             </w:pPr>
             <w:r>
-              <w:t>"</w:t>
-            </w:r>
-            <w:r>
+              <w:rPr>
+                <w:lang w:val="en-US"/>
+              </w:rPr>
               <w:t>${</w:t>
             </w:r>
             <w:r>
-              <w:rPr>
-                <w:lang w:val="en-US"/>
-              </w:rPr>
-              <w:t>day</w:t>
-            </w:r>
-            <w:r>
+              <w:t>date_of_contract</w:t>
+            </w:r>
+            <w:r>
+              <w:rPr>
+                <w:lang w:val="en-US"/>
+              </w:rPr>
               <w:t>}</w:t>
-            </w:r>
-            <w:r>
-              <w:t>" </w:t>
-            </w:r>
-            <w:r>
-              <w:t>${</w:t>
-            </w:r>
-            <w:r>
-              <w:rPr>
-                <w:lang w:val="en-US"/>
-              </w:rPr>
-              <w:t>month</w:t>
-            </w:r>
-            <w:r>
-              <w:t>}</w:t>
-            </w:r>
-            <w:r>
-              <w:t> </w:t>
-            </w:r>
-            <w:r>
-              <w:t>${</w:t>
-            </w:r>
-            <w:r>
-              <w:rPr>
-                <w:lang w:val="en-US"/>
-              </w:rPr>
-              <w:t>year</w:t>
-            </w:r>
-            <w:r>
-              <w:t>}</w:t>
-            </w:r>
-            <w:r>
-              <w:t> г.</w:t>
             </w:r>
           </w:p>
         </w:tc>
@@ -316,7 +286,16 @@
         <w:jc w:val="both"/>
       </w:pPr>
       <w:r>
-        <w:t>- категория (А, В, С, D, М, прицеп): ${};</w:t>
+        <w:t>- категория (А, В, С, D, М, прицеп): ${</w:t>
+      </w:r>
+      <w:r>
+        <w:rPr>
+          <w:lang w:val="en-US"/>
+        </w:rPr>
+        <w:t>category</w:t>
+      </w:r>
+      <w:r>
+        <w:t>};</w:t>
       </w:r>
     </w:p>
     <w:p>
@@ -637,7 +616,10 @@
         <w:t>car</w:t>
       </w:r>
       <w:r>
-        <w:t xml:space="preserve">} </w:t>
+        <w:t>}</w:t>
+      </w:r>
+      <w:r>
+        <w:t xml:space="preserve"> </w:t>
       </w:r>
       <w:r>
         <w:t>${</w:t>
@@ -667,7 +649,7 @@
         <w:t>}</w:t>
       </w:r>
       <w:r>
-        <w:t>г.</w:t>
+        <w:t>.</w:t>
       </w:r>
       <w:r>
         <w:rPr>
@@ -771,7 +753,7 @@
         <w:jc w:val="both"/>
       </w:pPr>
       <w:r>
-        <w:t>2.2. Последнее техническое обслуживание транспортного средства проведено "</w:t>
+        <w:t xml:space="preserve">2.2. Последнее техническое обслуживание транспортного средства проведено </w:t>
       </w:r>
       <w:r>
         <w:t>${</w:t>
@@ -789,58 +771,19 @@
         <w:rPr>
           <w:lang w:val="en-US"/>
         </w:rPr>
-        <w:t>day</w:t>
-      </w:r>
-      <w:r>
-        <w:t>}</w:t>
-      </w:r>
-      <w:r>
-        <w:t xml:space="preserve">" </w:t>
+        <w:t>date</w:t>
+      </w:r>
+      <w:r>
+        <w:t xml:space="preserve">} </w:t>
+      </w:r>
+      <w:r>
+        <w:t xml:space="preserve">             </w:t>
+      </w:r>
+      <w:r>
+        <w:t xml:space="preserve">    </w:t>
       </w:r>
       <w:r>
         <w:t>${</w:t>
-      </w:r>
-      <w:r>
-        <w:rPr>
-          <w:lang w:val="en-US"/>
-        </w:rPr>
-        <w:t>ts</w:t>
-      </w:r>
-      <w:r>
-        <w:t>_</w:t>
-      </w:r>
-      <w:r>
-        <w:rPr>
-          <w:lang w:val="en-US"/>
-        </w:rPr>
-        <w:t>month</w:t>
-      </w:r>
-      <w:r>
-        <w:t>} ${</w:t>
-      </w:r>
-      <w:r>
-        <w:rPr>
-          <w:lang w:val="en-US"/>
-        </w:rPr>
-        <w:t>ts</w:t>
-      </w:r>
-      <w:r>
-        <w:t>_</w:t>
-      </w:r>
-      <w:r>
-        <w:rPr>
-          <w:lang w:val="en-US"/>
-        </w:rPr>
-        <w:t>year</w:t>
-      </w:r>
-      <w:r>
-        <w:t>}</w:t>
-      </w:r>
-      <w:r>
-        <w:t xml:space="preserve"> </w:t>
-      </w:r>
-      <w:r>
-        <w:t>г. ${</w:t>
       </w:r>
       <w:r>
         <w:rPr>
@@ -1069,8 +1012,11 @@
         <w:jc w:val="both"/>
       </w:pPr>
       <w:r>
+        <w:t xml:space="preserve">3.2. Стоимость указанных в Договоре инструментов и принадлежностей, а также </w:t>
+      </w:r>
+      <w:r>
         <w:lastRenderedPageBreak/>
-        <w:t>3.2. Стоимость указанных в Договоре инструментов и принадлежностей, а также дополнительно установленного оборудования включена в цену транспортного средства.</w:t>
+        <w:t>дополнительно установленного оборудования включена в цену транспортного средства.</w:t>
       </w:r>
     </w:p>
     <w:p>
@@ -1087,43 +1033,19 @@
         <w:t xml:space="preserve">3.3. Покупатель оплачивает стоимость транспортного средства путем передачи наличных денег Продавцу не позднее </w:t>
       </w:r>
       <w:r>
-        <w:t>"${day_of_pay}</w:t>
-      </w:r>
-      <w:r>
-        <w:t xml:space="preserve">" </w:t>
-      </w:r>
-      <w:r>
         <w:t>${</w:t>
       </w:r>
       <w:r>
         <w:rPr>
           <w:lang w:val="en-US"/>
         </w:rPr>
-        <w:t>month</w:t>
-      </w:r>
-      <w:r>
-        <w:t>_</w:t>
-      </w:r>
-      <w:r>
-        <w:rPr>
-          <w:lang w:val="en-US"/>
-        </w:rPr>
-        <w:t>of</w:t>
-      </w:r>
-      <w:r>
-        <w:t>_</w:t>
-      </w:r>
-      <w:r>
-        <w:rPr>
-          <w:lang w:val="en-US"/>
-        </w:rPr>
-        <w:t>pay</w:t>
-      </w:r>
-      <w:r>
-        <w:t>} ${year_of_pay}</w:t>
-      </w:r>
-      <w:r>
-        <w:t xml:space="preserve"> г. При получении денежных средств Продавец в соответствии с п. 2 ст. 408 ГК РФ </w:t>
+        <w:t>date</w:t>
+      </w:r>
+      <w:r>
+        <w:t>_of_pay}</w:t>
+      </w:r>
+      <w:r>
+        <w:t xml:space="preserve">. При получении денежных средств Продавец в соответствии с п. 2 ст. 408 ГК РФ </w:t>
       </w:r>
       <w:r>
         <w:t>выдает</w:t>
@@ -1251,194 +1173,366 @@
         <w:t>serial_car</w:t>
       </w:r>
       <w:r>
+        <w:t>}</w:t>
+      </w:r>
+      <w:r>
+        <w:t xml:space="preserve">, </w:t>
+      </w:r>
+      <w:r>
+        <w:t xml:space="preserve">дата выдачи </w:t>
+      </w:r>
+      <w:r>
+        <w:t>${date_of_serial_car}</w:t>
+      </w:r>
+      <w:r>
+        <w:t xml:space="preserve">, </w:t>
+      </w:r>
+      <w:r>
+        <w:t>с подписью Продавца в графе "Подпись прежнего собственника";</w:t>
+      </w:r>
+      <w:r>
+        <w:t>${</w:t>
+      </w:r>
+      <w:r>
+        <w:rPr>
+          <w:lang w:val="en-US"/>
+        </w:rPr>
+        <w:t>other</w:t>
+      </w:r>
+      <w:r>
+        <w:t>_</w:t>
+      </w:r>
+      <w:r>
+        <w:rPr>
+          <w:lang w:val="en-US"/>
+        </w:rPr>
+        <w:t>documents</w:t>
+      </w:r>
+      <w:r>
+        <w:t>_</w:t>
+      </w:r>
+      <w:r>
+        <w:rPr>
+          <w:lang w:val="en-US"/>
+        </w:rPr>
+        <w:t>car</w:t>
+      </w:r>
+      <w:r>
+        <w:t>}</w:t>
+      </w:r>
+    </w:p>
+    <w:p>
+      <w:pPr>
+        <w:pStyle w:val="ConsPlusNormal"/>
+        <w:ind w:firstLine="540"/>
+        <w:jc w:val="both"/>
+      </w:pPr>
+      <w:r>
+        <w:t>4.</w:t>
+      </w:r>
+      <w:r>
+        <w:t>3</w:t>
+      </w:r>
+      <w:r>
+        <w:t>. Одновременно с передачей транспортного средства Продавец передает Покупателю следующие инструменты и принадлежности:</w:t>
+      </w:r>
+      <w:r>
+        <w:t xml:space="preserve"> ${</w:t>
+      </w:r>
+      <w:r>
+        <w:t>accessories</w:t>
+      </w:r>
+      <w:r>
+        <w:t>} ${</w:t>
+      </w:r>
+      <w:r>
+        <w:rPr>
+          <w:lang w:val="en-US"/>
+        </w:rPr>
+        <w:t>marriage</w:t>
+      </w:r>
+      <w:r>
+        <w:t>_</w:t>
+      </w:r>
+      <w:r>
+        <w:rPr>
+          <w:lang w:val="en-US"/>
+        </w:rPr>
+        <w:t>info</w:t>
+      </w:r>
+      <w:r>
+        <w:t>}</w:t>
+      </w:r>
+    </w:p>
+    <w:p>
+      <w:pPr>
+        <w:pStyle w:val="ConsPlusNormal"/>
+        <w:ind w:firstLine="540"/>
+        <w:jc w:val="both"/>
+      </w:pPr>
+      <w:r>
+        <w:t>4.</w:t>
+      </w:r>
+      <w:r>
+        <w:t>$</w:t>
+      </w:r>
+      <w:r>
+        <w:t>{</w:t>
+      </w:r>
+      <w:r>
+        <w:rPr>
+          <w:lang w:val="en-US"/>
+        </w:rPr>
+        <w:t>marriage</w:t>
+      </w:r>
+      <w:r>
+        <w:t>_</w:t>
+      </w:r>
+      <w:r>
+        <w:rPr>
+          <w:lang w:val="en-US"/>
+        </w:rPr>
+        <w:t>number</w:t>
+      </w:r>
+      <w:r>
+        <w:t>}</w:t>
+      </w:r>
+      <w:r>
+        <w:t>. Право собственности на транспортное средство, а также риск его случайной гибели и случайного повреждения переходит к Покупателю в момент передачи транспортного средства.</w:t>
+      </w:r>
+    </w:p>
+    <w:p>
+      <w:pPr>
+        <w:pStyle w:val="ConsPlusNormal"/>
+        <w:jc w:val="center"/>
+      </w:pPr>
+    </w:p>
+    <w:p>
+      <w:pPr>
+        <w:pStyle w:val="ConsPlusNormal"/>
+        <w:jc w:val="center"/>
+      </w:pPr>
+      <w:r>
+        <w:t>5. Приемка транспортного средства</w:t>
+      </w:r>
+    </w:p>
+    <w:p>
+      <w:pPr>
+        <w:pStyle w:val="ConsPlusNormal"/>
+        <w:jc w:val="center"/>
+      </w:pPr>
+    </w:p>
+    <w:p>
+      <w:pPr>
+        <w:pStyle w:val="ConsPlusNormal"/>
+        <w:ind w:firstLine="540"/>
+        <w:jc w:val="both"/>
+      </w:pPr>
+      <w:r>
+        <w:t>5.1. Приемка транспортного средства осуществляется в месте его передачи Покупателю. Во время приемки производятся идентификация, осмотр и проверка транспортного средства по качеству и комплектности.</w:t>
+      </w:r>
+    </w:p>
+    <w:p>
+      <w:pPr>
+        <w:pStyle w:val="ConsPlusNormal"/>
+        <w:ind w:firstLine="540"/>
+        <w:jc w:val="both"/>
+      </w:pPr>
+      <w:r>
+        <w:t>5.2. Покупатель проверяет наличие документов на транспортное средство.</w:t>
+      </w:r>
+    </w:p>
+    <w:p>
+      <w:pPr>
+        <w:pStyle w:val="ConsPlusNormal"/>
+        <w:ind w:firstLine="540"/>
+        <w:jc w:val="both"/>
+      </w:pPr>
+      <w:r>
+        <w:t xml:space="preserve">5.3. Идентификация транспортного средства заключается в проверке соответствия фактических данных сведениям, содержащимся в ПТС. </w:t>
+      </w:r>
+    </w:p>
+    <w:p>
+      <w:pPr>
+        <w:pStyle w:val="ConsPlusNormal"/>
+        <w:ind w:firstLine="540"/>
+        <w:jc w:val="both"/>
+      </w:pPr>
+      <w:r>
+        <w:t>5.4. Осмотр транспортного средства должен проводиться в светлое время суток либо при искусственном освещении, позволяющем провести такой осмотр.</w:t>
+      </w:r>
+    </w:p>
+    <w:p>
+      <w:pPr>
+        <w:pStyle w:val="ConsPlusNormal"/>
+        <w:ind w:firstLine="540"/>
+        <w:jc w:val="both"/>
+      </w:pPr>
+      <w:r>
+        <w:t>5.</w:t>
+      </w:r>
+      <w:r>
+        <w:t>5</w:t>
+      </w:r>
+      <w:r>
+        <w:t>. Все обнаруженные при приемке недостатки, в том числе по комплектности, заносятся в акт приема-п</w:t>
+      </w:r>
+      <w:r>
+        <w:t>ередачи транспортного средства.</w:t>
+      </w:r>
+    </w:p>
+    <w:p>
+      <w:pPr>
+        <w:pStyle w:val="ConsPlusNormal"/>
+        <w:ind w:firstLine="540"/>
+        <w:jc w:val="both"/>
+      </w:pPr>
+      <w:r>
+        <w:t>5.6</w:t>
+      </w:r>
+      <w:r>
+        <w:t>. Покупатель обязан в течение 10 (десяти) суток после подписания акта приема-передачи транспортного средства изменить регистрационные данные о собственнике транспортного средства, обратившись с соответствующим заявлением в регистрационное подразделение ГИБДД.</w:t>
+      </w:r>
+    </w:p>
+    <w:p>
+      <w:pPr>
+        <w:pStyle w:val="ConsPlusNormal"/>
+        <w:ind w:firstLine="540"/>
+        <w:jc w:val="both"/>
+      </w:pPr>
+      <w:r>
+        <w:t>5.7</w:t>
+      </w:r>
+      <w:r>
+        <w:t>. В случае подачи заявления в регистрирующий орган о сохранении регистрационных знаков</w:t>
+      </w:r>
+      <w:r>
+        <w:t>,</w:t>
+      </w:r>
+      <w:r>
+        <w:t xml:space="preserve"> Продавец должен сообщить об этом Покупателю в день подачи заявления.</w:t>
+      </w:r>
+    </w:p>
+    <w:p>
+      <w:pPr>
+        <w:pStyle w:val="ConsPlusNormal"/>
+        <w:ind w:firstLine="540"/>
+        <w:jc w:val="both"/>
+      </w:pPr>
+    </w:p>
+    <w:p>
+      <w:pPr>
+        <w:pStyle w:val="ConsPlusNormal"/>
+        <w:jc w:val="center"/>
+      </w:pPr>
+      <w:r>
+        <w:t>6. Ответственность Сторон</w:t>
+      </w:r>
+    </w:p>
+    <w:p>
+      <w:pPr>
+        <w:pStyle w:val="ConsPlusNormal"/>
+        <w:jc w:val="center"/>
+      </w:pPr>
+    </w:p>
+    <w:p>
+      <w:pPr>
+        <w:pStyle w:val="ConsPlusNormal"/>
+        <w:ind w:firstLine="540"/>
+        <w:jc w:val="both"/>
+      </w:pPr>
+      <w:r>
+        <w:t xml:space="preserve">6.1. За нарушение сроков оплаты стоимости транспортного средства Продавец вправе требовать с Покупателя уплаты неустойки (пеней) в размере </w:t>
+      </w:r>
+      <w:r>
+        <w:t>${</w:t>
+      </w:r>
+      <w:r>
+        <w:rPr>
+          <w:lang w:val="en-US"/>
+        </w:rPr>
+        <w:t>penalty</w:t>
+      </w:r>
+      <w:r>
+        <w:t>}</w:t>
+      </w:r>
+      <w:r>
+        <w:t xml:space="preserve"> процента от неуплаченной</w:t>
+      </w:r>
+      <w:r>
+        <w:t xml:space="preserve"> суммы за каждый день просрочки</w:t>
+      </w:r>
+      <w:r>
+        <w:t>.</w:t>
+      </w:r>
+    </w:p>
+    <w:p>
+      <w:pPr>
+        <w:pStyle w:val="ConsPlusNormal"/>
+        <w:ind w:firstLine="540"/>
+        <w:jc w:val="both"/>
+      </w:pPr>
+      <w:r>
+        <w:t>6.2. За нарушение сроков передачи транспортного средства Покупатель вправе требовать с Продавца упл</w:t>
+      </w:r>
+      <w:r>
+        <w:t>аты неустойки (пеней) в размере ${</w:t>
+      </w:r>
+      <w:r>
+        <w:rPr>
+          <w:lang w:val="en-US"/>
+        </w:rPr>
+        <w:t>penalty</w:t>
+      </w:r>
+      <w:r>
+        <w:t xml:space="preserve">} </w:t>
+      </w:r>
+      <w:r>
+        <w:t>процента от стоимости транспортного ср</w:t>
+      </w:r>
+      <w:r>
+        <w:t>едства за каждый день просрочки</w:t>
+      </w:r>
+      <w:r>
+        <w:t>.</w:t>
+      </w:r>
+      <w:r>
         <w:t xml:space="preserve"> </w:t>
       </w:r>
+    </w:p>
+    <w:p>
+      <w:pPr>
+        <w:pStyle w:val="ConsPlusNormal"/>
+        <w:ind w:firstLine="540"/>
+        <w:jc w:val="both"/>
+      </w:pPr>
+      <w:r>
+        <w:t xml:space="preserve">6.3. При нарушении предусмотренных Договором гарантий Продавца Покупатель вправе требовать с Продавца уплаты неустойки (штрафа) в размере </w:t>
+      </w:r>
+      <w:r>
+        <w:t>${</w:t>
+      </w:r>
+      <w:r>
+        <w:rPr>
+          <w:lang w:val="en-US"/>
+        </w:rPr>
+        <w:t>penalty</w:t>
+      </w:r>
       <w:r>
         <w:t>}</w:t>
       </w:r>
       <w:r>
-        <w:t xml:space="preserve">, </w:t>
-      </w:r>
-      <w:r>
-        <w:t>дата выдачи "</w:t>
-      </w:r>
-      <w:r>
-        <w:t>${</w:t>
-      </w:r>
-      <w:r>
-        <w:rPr>
-          <w:lang w:val="en-US"/>
-        </w:rPr>
-        <w:t>day</w:t>
-      </w:r>
-      <w:r>
-        <w:t>_</w:t>
-      </w:r>
-      <w:r>
-        <w:rPr>
-          <w:lang w:val="en-US"/>
-        </w:rPr>
-        <w:t>car</w:t>
-      </w:r>
-      <w:r>
-        <w:t>}</w:t>
-      </w:r>
-      <w:r>
-        <w:t xml:space="preserve">" </w:t>
-      </w:r>
-      <w:r>
-        <w:t>${</w:t>
-      </w:r>
-      <w:r>
-        <w:rPr>
-          <w:lang w:val="en-US"/>
-        </w:rPr>
-        <w:t>month</w:t>
-      </w:r>
-      <w:r>
-        <w:t>_</w:t>
-      </w:r>
-      <w:r>
-        <w:rPr>
-          <w:lang w:val="en-US"/>
-        </w:rPr>
-        <w:t>car</w:t>
-      </w:r>
-      <w:r>
-        <w:t>} ${</w:t>
-      </w:r>
-      <w:r>
-        <w:rPr>
-          <w:lang w:val="en-US"/>
-        </w:rPr>
-        <w:t>year</w:t>
-      </w:r>
-      <w:r>
-        <w:t>_</w:t>
-      </w:r>
-      <w:r>
-        <w:rPr>
-          <w:lang w:val="en-US"/>
-        </w:rPr>
-        <w:t>car</w:t>
-      </w:r>
-      <w:r>
-        <w:t>}</w:t>
-      </w:r>
-      <w:r>
-        <w:t xml:space="preserve"> г. с подписью Продавца в графе "Подпись прежнего собственника";</w:t>
-      </w:r>
-      <w:r>
-        <w:t>${</w:t>
-      </w:r>
-      <w:r>
-        <w:rPr>
-          <w:lang w:val="en-US"/>
-        </w:rPr>
-        <w:t>other</w:t>
-      </w:r>
-      <w:r>
-        <w:t>_</w:t>
-      </w:r>
-      <w:r>
-        <w:rPr>
-          <w:lang w:val="en-US"/>
-        </w:rPr>
-        <w:t>documents</w:t>
-      </w:r>
-      <w:r>
-        <w:t>_</w:t>
-      </w:r>
-      <w:r>
-        <w:rPr>
-          <w:lang w:val="en-US"/>
-        </w:rPr>
-        <w:t>car</w:t>
-      </w:r>
-      <w:r>
-        <w:t>}</w:t>
-      </w:r>
-    </w:p>
-    <w:p>
-      <w:pPr>
-        <w:pStyle w:val="ConsPlusNormal"/>
-        <w:ind w:firstLine="540"/>
-        <w:jc w:val="both"/>
-      </w:pPr>
-      <w:r>
-        <w:t>4.</w:t>
-      </w:r>
-      <w:r>
-        <w:t>3</w:t>
-      </w:r>
-      <w:r>
-        <w:t>. Одновременно с передачей транспортного средства Продавец передает Покупателю следующие инструменты и принадлежности:</w:t>
-      </w:r>
-      <w:r>
-        <w:t xml:space="preserve"> ${</w:t>
-      </w:r>
-      <w:bookmarkStart w:id="0" w:name="_GoBack"/>
-      <w:bookmarkEnd w:id="0"/>
-      <w:r>
-        <w:t>accessories</w:t>
-      </w:r>
-      <w:r>
-        <w:t>} ${</w:t>
-      </w:r>
-      <w:r>
-        <w:rPr>
-          <w:lang w:val="en-US"/>
-        </w:rPr>
-        <w:t>marriage</w:t>
-      </w:r>
-      <w:r>
-        <w:t>_</w:t>
-      </w:r>
-      <w:r>
-        <w:rPr>
-          <w:lang w:val="en-US"/>
-        </w:rPr>
-        <w:t>info</w:t>
-      </w:r>
-      <w:r>
-        <w:t>}</w:t>
-      </w:r>
-    </w:p>
-    <w:p>
-      <w:pPr>
-        <w:pStyle w:val="ConsPlusNormal"/>
-        <w:ind w:firstLine="540"/>
-        <w:jc w:val="both"/>
-      </w:pPr>
-      <w:r>
-        <w:t>4.</w:t>
-      </w:r>
-      <w:r>
-        <w:t>$</w:t>
-      </w:r>
-      <w:r>
-        <w:t>{</w:t>
-      </w:r>
-      <w:r>
-        <w:rPr>
-          <w:lang w:val="en-US"/>
-        </w:rPr>
-        <w:t>marriage</w:t>
-      </w:r>
-      <w:r>
-        <w:t>_</w:t>
-      </w:r>
-      <w:r>
-        <w:rPr>
-          <w:lang w:val="en-US"/>
-        </w:rPr>
-        <w:t>number</w:t>
-      </w:r>
-      <w:r>
-        <w:t>}</w:t>
-      </w:r>
-      <w:r>
-        <w:t>. Право собственности на транспортное средство, а также риск его случайной гибели и случайного повреждения переходит к Покупателю в момент передачи транспортного средства.</w:t>
+        <w:t xml:space="preserve"> процентов от установленной Договором цены транспортного средства.</w:t>
+      </w:r>
+    </w:p>
+    <w:p>
+      <w:pPr>
+        <w:pStyle w:val="ConsPlusNormal"/>
+        <w:ind w:firstLine="540"/>
+        <w:jc w:val="both"/>
+      </w:pPr>
+      <w:r>
+        <w:t>6.4. При изъятии транспортного средства у Покупателя третьими лицами по основаниям, возникшим до исполнения Договора, Продавец обязан возместить Покупателю понесенные им убытки.</w:t>
       </w:r>
     </w:p>
     <w:p>
@@ -1446,245 +1540,8 @@
         <w:pStyle w:val="ConsPlusNormal"/>
         <w:jc w:val="center"/>
       </w:pPr>
-    </w:p>
-    <w:p>
-      <w:pPr>
-        <w:pStyle w:val="ConsPlusNormal"/>
-        <w:jc w:val="center"/>
-      </w:pPr>
-      <w:r>
-        <w:t>5. Приемка транспортного средства</w:t>
-      </w:r>
-    </w:p>
-    <w:p>
-      <w:pPr>
-        <w:pStyle w:val="ConsPlusNormal"/>
-        <w:jc w:val="center"/>
-      </w:pPr>
-    </w:p>
-    <w:p>
-      <w:pPr>
-        <w:pStyle w:val="ConsPlusNormal"/>
-        <w:ind w:firstLine="540"/>
-        <w:jc w:val="both"/>
-      </w:pPr>
-      <w:r>
-        <w:t>5.1. Приемка транспортного средства осуществляется в месте его передачи Покупателю. Во время приемки производятся идентификация, осмотр и проверка транспортного средства по качеству и комплектности.</w:t>
-      </w:r>
-    </w:p>
-    <w:p>
-      <w:pPr>
-        <w:pStyle w:val="ConsPlusNormal"/>
-        <w:ind w:firstLine="540"/>
-        <w:jc w:val="both"/>
-      </w:pPr>
-      <w:r>
-        <w:t>5.2. Покупатель проверяет наличие документов на транспортное средство.</w:t>
-      </w:r>
-    </w:p>
-    <w:p>
-      <w:pPr>
-        <w:pStyle w:val="ConsPlusNormal"/>
-        <w:ind w:firstLine="540"/>
-        <w:jc w:val="both"/>
-      </w:pPr>
-      <w:r>
-        <w:t xml:space="preserve">5.3. Идентификация транспортного средства заключается в проверке соответствия фактических данных сведениям, содержащимся в ПТС. </w:t>
-      </w:r>
-    </w:p>
-    <w:p>
-      <w:pPr>
-        <w:pStyle w:val="ConsPlusNormal"/>
-        <w:ind w:firstLine="540"/>
-        <w:jc w:val="both"/>
-      </w:pPr>
-      <w:r>
-        <w:t>5.4. Осмотр транспортного средства должен проводиться в светлое время суток либо при искусственном освещении, позволяющем провести такой осмотр.</w:t>
-      </w:r>
-    </w:p>
-    <w:p>
-      <w:pPr>
-        <w:pStyle w:val="ConsPlusNormal"/>
-        <w:ind w:firstLine="540"/>
-        <w:jc w:val="both"/>
-      </w:pPr>
-      <w:r>
-        <w:t>5.</w:t>
-      </w:r>
-      <w:r>
-        <w:t>5</w:t>
-      </w:r>
-      <w:r>
-        <w:t>. Все обнаруженные при приемке недостатки, в том числе по комплектности, заносятся в акт приема-п</w:t>
-      </w:r>
-      <w:r>
-        <w:t>ередачи транспортного средства.</w:t>
-      </w:r>
-    </w:p>
-    <w:p>
-      <w:pPr>
-        <w:pStyle w:val="ConsPlusNormal"/>
-        <w:ind w:firstLine="540"/>
-        <w:jc w:val="both"/>
-      </w:pPr>
-      <w:r>
-        <w:t>5.6</w:t>
-      </w:r>
-      <w:r>
-        <w:t>. Покупатель обязан в течение 10 (десяти) суток после подписания акта приема-передачи транспортного средства изменить регистрационные данные о собственнике транспортного средства, обратившись с соответствующим заявлением в регистрационное подразделение ГИБДД.</w:t>
-      </w:r>
-    </w:p>
-    <w:p>
-      <w:pPr>
-        <w:pStyle w:val="ConsPlusNormal"/>
-        <w:ind w:firstLine="540"/>
-        <w:jc w:val="both"/>
-      </w:pPr>
-      <w:r>
-        <w:t>5.7</w:t>
-      </w:r>
-      <w:r>
-        <w:t>. В случае подачи заявления в регистрирующий орган о сохранении регистрационных знаков</w:t>
-      </w:r>
-      <w:r>
-        <w:t>,</w:t>
-      </w:r>
-      <w:r>
-        <w:t xml:space="preserve"> Продавец должен сообщить об этом Покупателю в день подачи заявления.</w:t>
-      </w:r>
-    </w:p>
-    <w:p>
-      <w:pPr>
-        <w:pStyle w:val="ConsPlusNormal"/>
-        <w:ind w:firstLine="540"/>
-        <w:jc w:val="both"/>
-      </w:pPr>
-    </w:p>
-    <w:p>
-      <w:pPr>
-        <w:pStyle w:val="ConsPlusNormal"/>
-        <w:jc w:val="center"/>
-      </w:pPr>
-      <w:r>
-        <w:t>6. Ответственность Сторон</w:t>
-      </w:r>
-    </w:p>
-    <w:p>
-      <w:pPr>
-        <w:pStyle w:val="ConsPlusNormal"/>
-        <w:jc w:val="center"/>
-      </w:pPr>
-    </w:p>
-    <w:p>
-      <w:pPr>
-        <w:pStyle w:val="ConsPlusNormal"/>
-        <w:ind w:firstLine="540"/>
-        <w:jc w:val="both"/>
-      </w:pPr>
-      <w:r>
-        <w:t xml:space="preserve">6.1. За нарушение сроков оплаты стоимости транспортного средства Продавец вправе требовать с Покупателя уплаты неустойки (пеней) в размере </w:t>
-      </w:r>
-      <w:r>
-        <w:t>${</w:t>
-      </w:r>
-      <w:r>
-        <w:rPr>
-          <w:lang w:val="en-US"/>
-        </w:rPr>
-        <w:t>penalty</w:t>
-      </w:r>
-      <w:r>
-        <w:t>}</w:t>
-      </w:r>
-      <w:r>
-        <w:t xml:space="preserve"> процента от неуплаченной</w:t>
-      </w:r>
-      <w:r>
-        <w:t xml:space="preserve"> суммы за каждый день просрочки</w:t>
-      </w:r>
-      <w:r>
-        <w:t>.</w:t>
-      </w:r>
-    </w:p>
-    <w:p>
-      <w:pPr>
-        <w:pStyle w:val="ConsPlusNormal"/>
-        <w:ind w:firstLine="540"/>
-        <w:jc w:val="both"/>
-      </w:pPr>
-      <w:r>
-        <w:t>6.2. За нарушение сроков передачи транспортного средства Покупатель вправе требовать с Продавца упл</w:t>
-      </w:r>
-      <w:r>
-        <w:t>аты неустойки (пеней) в размере ${</w:t>
-      </w:r>
-      <w:r>
-        <w:rPr>
-          <w:lang w:val="en-US"/>
-        </w:rPr>
-        <w:t>penalty</w:t>
-      </w:r>
-      <w:r>
-        <w:t xml:space="preserve">} </w:t>
-      </w:r>
-      <w:r>
-        <w:t>процента от стоимости транспортного ср</w:t>
-      </w:r>
-      <w:r>
-        <w:t>едства за каждый день просрочки</w:t>
-      </w:r>
-      <w:r>
-        <w:t>.</w:t>
-      </w:r>
-      <w:r>
-        <w:t xml:space="preserve"> </w:t>
-      </w:r>
-    </w:p>
-    <w:p>
-      <w:pPr>
-        <w:pStyle w:val="ConsPlusNormal"/>
-        <w:ind w:firstLine="540"/>
-        <w:jc w:val="both"/>
-      </w:pPr>
-      <w:r>
-        <w:t xml:space="preserve">6.3. При нарушении предусмотренных Договором гарантий Продавца Покупатель вправе требовать с Продавца уплаты неустойки (штрафа) в размере </w:t>
-      </w:r>
-      <w:r>
-        <w:t>${</w:t>
-      </w:r>
-      <w:r>
-        <w:rPr>
-          <w:lang w:val="en-US"/>
-        </w:rPr>
-        <w:t>penalty</w:t>
-      </w:r>
-      <w:r>
-        <w:t>}</w:t>
-      </w:r>
-      <w:r>
-        <w:t xml:space="preserve"> процентов от установленной Договором цены транспортного средства.</w:t>
-      </w:r>
-    </w:p>
-    <w:p>
-      <w:pPr>
-        <w:pStyle w:val="ConsPlusNormal"/>
-        <w:ind w:firstLine="540"/>
-        <w:jc w:val="both"/>
-      </w:pPr>
-      <w:r>
-        <w:t xml:space="preserve">6.4. При изъятии транспортного средства у Покупателя третьими лицами по основаниям, возникшим до исполнения Договора, Продавец обязан возместить Покупателю понесенные им </w:t>
-      </w:r>
       <w:r>
         <w:lastRenderedPageBreak/>
-        <w:t>убытки.</w:t>
-      </w:r>
-    </w:p>
-    <w:p>
-      <w:pPr>
-        <w:pStyle w:val="ConsPlusNormal"/>
-        <w:jc w:val="center"/>
-      </w:pPr>
-      <w:r>
         <w:t>7. Расторжение Договора</w:t>
       </w:r>
     </w:p>
@@ -1811,8 +1668,8 @@
         <w:tblLook w:val="04A0" w:firstRow="1" w:lastRow="0" w:firstColumn="1" w:lastColumn="0" w:noHBand="0" w:noVBand="1"/>
       </w:tblPr>
       <w:tblGrid>
-        <w:gridCol w:w="5177"/>
-        <w:gridCol w:w="4394"/>
+        <w:gridCol w:w="4785"/>
+        <w:gridCol w:w="4786"/>
       </w:tblGrid>
       <w:tr>
         <w:tc>
@@ -1873,76 +1730,10 @@
               <w:t>vendor</w:t>
             </w:r>
             <w:r>
-              <w:t>_</w:t>
-            </w:r>
-            <w:r>
-              <w:rPr>
-                <w:lang w:val="en-US"/>
-              </w:rPr>
-              <w:t>b</w:t>
-            </w:r>
-            <w:r>
-              <w:t>_</w:t>
-            </w:r>
-            <w:r>
-              <w:rPr>
-                <w:lang w:val="en-US"/>
-              </w:rPr>
-              <w:t>day</w:t>
-            </w:r>
-            <w:r>
-              <w:t>}${</w:t>
-            </w:r>
-            <w:r>
-              <w:rPr>
-                <w:lang w:val="en-US"/>
-              </w:rPr>
-              <w:t>vendor</w:t>
-            </w:r>
-            <w:r>
-              <w:t>_</w:t>
-            </w:r>
-            <w:r>
-              <w:rPr>
-                <w:lang w:val="en-US"/>
-              </w:rPr>
-              <w:t>b</w:t>
-            </w:r>
-            <w:r>
-              <w:t>_</w:t>
-            </w:r>
-            <w:r>
-              <w:rPr>
-                <w:lang w:val="en-US"/>
-              </w:rPr>
-              <w:t>month</w:t>
-            </w:r>
-            <w:r>
-              <w:t>}${</w:t>
-            </w:r>
-            <w:r>
-              <w:rPr>
-                <w:lang w:val="en-US"/>
-              </w:rPr>
-              <w:t>vendor</w:t>
-            </w:r>
-            <w:r>
-              <w:t>_</w:t>
-            </w:r>
-            <w:r>
-              <w:rPr>
-                <w:lang w:val="en-US"/>
-              </w:rPr>
-              <w:t>b</w:t>
-            </w:r>
-            <w:r>
-              <w:t>_</w:t>
-            </w:r>
-            <w:r>
-              <w:rPr>
-                <w:lang w:val="en-US"/>
-              </w:rPr>
-              <w:t>year</w:t>
+              <w:rPr>
+                <w:lang w:val="en-US"/>
+              </w:rPr>
+              <w:t>_date</w:t>
             </w:r>
             <w:r>
               <w:t>}</w:t>
@@ -2171,73 +1962,7 @@
               <w:rPr>
                 <w:lang w:val="en-US"/>
               </w:rPr>
-              <w:t>city</w:t>
-            </w:r>
-            <w:r>
-              <w:t>}</w:t>
-            </w:r>
-            <w:r>
-              <w:t>, ул.</w:t>
-            </w:r>
-            <w:r>
-              <w:t>${</w:t>
-            </w:r>
-            <w:r>
-              <w:rPr>
-                <w:lang w:val="en-US"/>
-              </w:rPr>
-              <w:t>vendor</w:t>
-            </w:r>
-            <w:r>
-              <w:t>_</w:t>
-            </w:r>
-            <w:r>
-              <w:rPr>
-                <w:lang w:val="en-US"/>
-              </w:rPr>
-              <w:t>street</w:t>
-            </w:r>
-            <w:r>
-              <w:t>}</w:t>
-            </w:r>
-            <w:r>
-              <w:t>, д.</w:t>
-            </w:r>
-            <w:r>
-              <w:t>${</w:t>
-            </w:r>
-            <w:r>
-              <w:rPr>
-                <w:lang w:val="en-US"/>
-              </w:rPr>
-              <w:t>vendor</w:t>
-            </w:r>
-            <w:r>
-              <w:t>_</w:t>
-            </w:r>
-            <w:r>
-              <w:rPr>
-                <w:lang w:val="en-US"/>
-              </w:rPr>
-              <w:t>house</w:t>
-            </w:r>
-            <w:r>
-              <w:t>}, кв.${</w:t>
-            </w:r>
-            <w:r>
-              <w:rPr>
-                <w:lang w:val="en-US"/>
-              </w:rPr>
-              <w:t>vendor</w:t>
-            </w:r>
-            <w:r>
-              <w:t>_</w:t>
-            </w:r>
-            <w:r>
-              <w:rPr>
-                <w:lang w:val="en-US"/>
-              </w:rPr>
-              <w:t>flat</w:t>
+              <w:t>adress</w:t>
             </w:r>
             <w:r>
               <w:t>}</w:t>
@@ -2378,83 +2103,13 @@
             <w:r>
               <w:t>Дата рождения ${</w:t>
             </w:r>
-            <w:r>
-              <w:rPr>
-                <w:lang w:val="en-US"/>
-              </w:rPr>
-              <w:t>buyer</w:t>
-            </w:r>
-            <w:r>
-              <w:t xml:space="preserve"> _</w:t>
-            </w:r>
-            <w:r>
-              <w:rPr>
-                <w:lang w:val="en-US"/>
-              </w:rPr>
-              <w:t>b</w:t>
-            </w:r>
-            <w:r>
-              <w:t>_</w:t>
-            </w:r>
-            <w:r>
-              <w:rPr>
-                <w:lang w:val="en-US"/>
-              </w:rPr>
-              <w:t>day</w:t>
-            </w:r>
-            <w:r>
-              <w:t>}${</w:t>
-            </w:r>
-            <w:r>
-              <w:rPr>
-                <w:lang w:val="en-US"/>
-              </w:rPr>
-              <w:t>buyer</w:t>
-            </w:r>
-            <w:r>
-              <w:t xml:space="preserve"> _</w:t>
-            </w:r>
-            <w:r>
-              <w:rPr>
-                <w:lang w:val="en-US"/>
-              </w:rPr>
-              <w:t>b</w:t>
-            </w:r>
-            <w:r>
-              <w:t>_</w:t>
-            </w:r>
-            <w:r>
-              <w:rPr>
-                <w:lang w:val="en-US"/>
-              </w:rPr>
-              <w:t>month</w:t>
-            </w:r>
-            <w:r>
-              <w:t>}${</w:t>
-            </w:r>
-            <w:r>
-              <w:rPr>
-                <w:lang w:val="en-US"/>
-              </w:rPr>
-              <w:t>buyer</w:t>
-            </w:r>
-            <w:r>
-              <w:t>_</w:t>
-            </w:r>
-            <w:r>
-              <w:rPr>
-                <w:lang w:val="en-US"/>
-              </w:rPr>
-              <w:t>b</w:t>
-            </w:r>
-            <w:r>
-              <w:t>_</w:t>
-            </w:r>
-            <w:r>
-              <w:rPr>
-                <w:lang w:val="en-US"/>
-              </w:rPr>
-              <w:t>year</w:t>
+            <w:bookmarkStart w:id="0" w:name="_GoBack"/>
+            <w:bookmarkEnd w:id="0"/>
+            <w:r>
+              <w:rPr>
+                <w:lang w:val="en-US"/>
+              </w:rPr>
+              <w:t>buyer_date</w:t>
             </w:r>
             <w:r>
               <w:t>}</w:t>
@@ -2650,61 +2305,7 @@
               <w:rPr>
                 <w:lang w:val="en-US"/>
               </w:rPr>
-              <w:t>city</w:t>
-            </w:r>
-            <w:r>
-              <w:t>}, ул.${</w:t>
-            </w:r>
-            <w:r>
-              <w:rPr>
-                <w:lang w:val="en-US"/>
-              </w:rPr>
-              <w:t>buyer</w:t>
-            </w:r>
-            <w:r>
-              <w:t>_</w:t>
-            </w:r>
-            <w:r>
-              <w:rPr>
-                <w:lang w:val="en-US"/>
-              </w:rPr>
-              <w:t>street</w:t>
-            </w:r>
-            <w:r>
-              <w:t>}, д.${</w:t>
-            </w:r>
-            <w:r>
-              <w:rPr>
-                <w:lang w:val="en-US"/>
-              </w:rPr>
-              <w:t>buyer</w:t>
-            </w:r>
-            <w:r>
-              <w:t>_</w:t>
-            </w:r>
-            <w:r>
-              <w:rPr>
-                <w:lang w:val="en-US"/>
-              </w:rPr>
-              <w:t>house</w:t>
-            </w:r>
-            <w:r>
-              <w:t>}, кв.${</w:t>
-            </w:r>
-            <w:r>
-              <w:rPr>
-                <w:lang w:val="en-US"/>
-              </w:rPr>
-              <w:t>buyer</w:t>
-            </w:r>
-            <w:r>
-              <w:t>_</w:t>
-            </w:r>
-            <w:r>
-              <w:rPr>
-                <w:lang w:val="en-US"/>
-              </w:rPr>
-              <w:t>flat</w:t>
+              <w:t>adress</w:t>
             </w:r>
             <w:r>
               <w:t>}</w:t>
@@ -2805,12 +2406,8 @@
       </w:pPr>
     </w:p>
     <w:sectPr>
-      <w:headerReference w:type="even" r:id="rId6"/>
-      <w:headerReference w:type="default" r:id="rId7"/>
-      <w:footerReference w:type="even" r:id="rId8"/>
-      <w:footerReference w:type="default" r:id="rId9"/>
-      <w:headerReference w:type="first" r:id="rId10"/>
-      <w:footerReference w:type="first" r:id="rId11"/>
+      <w:headerReference w:type="default" r:id="rId6"/>
+      <w:footerReference w:type="default" r:id="rId7"/>
       <w:pgSz w:w="11906" w:h="16838"/>
       <w:pgMar w:top="1134" w:right="850" w:bottom="1134" w:left="1701" w:header="113" w:footer="0" w:gutter="0"/>
       <w:cols w:space="708"/>
@@ -2846,16 +2443,6 @@
 </file>
 
 <file path=word/footer1.xml><?xml version="1.0" encoding="utf-8"?>
-<w:ftr xmlns:wpc="http://schemas.microsoft.com/office/word/2010/wordprocessingCanvas" xmlns:mc="http://schemas.openxmlformats.org/markup-compatibility/2006" xmlns:o="urn:schemas-microsoft-com:office:office" xmlns:r="http://schemas.openxmlformats.org/officeDocument/2006/relationships" xmlns:m="http://schemas.openxmlformats.org/officeDocument/2006/math" xmlns:v="urn:schemas-microsoft-com:vml" xmlns:wp14="http://schemas.microsoft.com/office/word/2010/wordprocessingDrawing" xmlns:wp="http://schemas.openxmlformats.org/drawingml/2006/wordprocessingDrawing" xmlns:w10="urn:schemas-microsoft-com:office:word" xmlns:w="http://schemas.openxmlformats.org/wordprocessingml/2006/main" xmlns:w14="http://schemas.microsoft.com/office/word/2010/wordml" xmlns:w15="http://schemas.microsoft.com/office/word/2012/wordml" xmlns:wpg="http://schemas.microsoft.com/office/word/2010/wordprocessingGroup" xmlns:wpi="http://schemas.microsoft.com/office/word/2010/wordprocessingInk" xmlns:wne="http://schemas.microsoft.com/office/word/2006/wordml" xmlns:wps="http://schemas.microsoft.com/office/word/2010/wordprocessingShape" mc:Ignorable="w14 w15 wp14">
-  <w:p>
-    <w:pPr>
-      <w:pStyle w:val="a5"/>
-    </w:pPr>
-  </w:p>
-</w:ftr>
-</file>
-
-<file path=word/footer2.xml><?xml version="1.0" encoding="utf-8"?>
 <w:ftr xmlns:wpc="http://schemas.microsoft.com/office/word/2010/wordprocessingCanvas" xmlns:mc="http://schemas.openxmlformats.org/markup-compatibility/2006" xmlns:o="urn:schemas-microsoft-com:office:office" xmlns:r="http://schemas.openxmlformats.org/officeDocument/2006/relationships" xmlns:m="http://schemas.openxmlformats.org/officeDocument/2006/math" xmlns:v="urn:schemas-microsoft-com:vml" xmlns:wp14="http://schemas.microsoft.com/office/word/2010/wordprocessingDrawing" xmlns:wp="http://schemas.openxmlformats.org/drawingml/2006/wordprocessingDrawing" xmlns:w10="urn:schemas-microsoft-com:office:word" xmlns:w="http://schemas.openxmlformats.org/wordprocessingml/2006/main" xmlns:w14="http://schemas.microsoft.com/office/word/2010/wordml" xmlns:w15="http://schemas.microsoft.com/office/word/2012/wordml" xmlns:wpg="http://schemas.microsoft.com/office/word/2010/wordprocessingGroup" xmlns:wpi="http://schemas.microsoft.com/office/word/2010/wordprocessingInk" xmlns:wne="http://schemas.microsoft.com/office/word/2006/wordml" xmlns:wps="http://schemas.microsoft.com/office/word/2010/wordprocessingShape" mc:Ignorable="w14 w15 wp14">
   <w:p>
     <w:pPr>
@@ -2872,6 +2459,13 @@
         <w:i/>
       </w:rPr>
       <w:t>(</w:t>
+    </w:r>
+    <w:r>
+      <w:rPr>
+        <w:i/>
+        <w:lang w:val="en-US"/>
+      </w:rPr>
+      <w:t>{</w:t>
     </w:r>
     <w:r>
       <w:rPr>
@@ -2902,6 +2496,13 @@
     <w:r>
       <w:rPr>
         <w:i/>
+        <w:lang w:val="en-US"/>
+      </w:rPr>
+      <w:t>}</w:t>
+    </w:r>
+    <w:r>
+      <w:rPr>
+        <w:i/>
       </w:rPr>
       <w:t>)</w:t>
     </w:r>
@@ -2915,7 +2516,7 @@
       <w:rPr>
         <w:i/>
       </w:rPr>
-      <w:t xml:space="preserve">      </w:t>
+      <w:t xml:space="preserve"> </w:t>
     </w:r>
     <w:r>
       <w:rPr>
@@ -2928,6 +2529,13 @@
         <w:i/>
       </w:rPr>
       <w:t xml:space="preserve"> (</w:t>
+    </w:r>
+    <w:r>
+      <w:rPr>
+        <w:i/>
+        <w:lang w:val="en-US"/>
+      </w:rPr>
+      <w:t>{</w:t>
     </w:r>
     <w:r>
       <w:rPr>
@@ -2958,6 +2566,13 @@
     <w:r>
       <w:rPr>
         <w:i/>
+        <w:lang w:val="en-US"/>
+      </w:rPr>
+      <w:t>}</w:t>
+    </w:r>
+    <w:r>
+      <w:rPr>
+        <w:i/>
       </w:rPr>
       <w:t>)</w:t>
     </w:r>
@@ -2965,16 +2580,6 @@
 </w:ftr>
 </file>
 
-<file path=word/footer3.xml><?xml version="1.0" encoding="utf-8"?>
-<w:ftr xmlns:wpc="http://schemas.microsoft.com/office/word/2010/wordprocessingCanvas" xmlns:mc="http://schemas.openxmlformats.org/markup-compatibility/2006" xmlns:o="urn:schemas-microsoft-com:office:office" xmlns:r="http://schemas.openxmlformats.org/officeDocument/2006/relationships" xmlns:m="http://schemas.openxmlformats.org/officeDocument/2006/math" xmlns:v="urn:schemas-microsoft-com:vml" xmlns:wp14="http://schemas.microsoft.com/office/word/2010/wordprocessingDrawing" xmlns:wp="http://schemas.openxmlformats.org/drawingml/2006/wordprocessingDrawing" xmlns:w10="urn:schemas-microsoft-com:office:word" xmlns:w="http://schemas.openxmlformats.org/wordprocessingml/2006/main" xmlns:w14="http://schemas.microsoft.com/office/word/2010/wordml" xmlns:w15="http://schemas.microsoft.com/office/word/2012/wordml" xmlns:wpg="http://schemas.microsoft.com/office/word/2010/wordprocessingGroup" xmlns:wpi="http://schemas.microsoft.com/office/word/2010/wordprocessingInk" xmlns:wne="http://schemas.microsoft.com/office/word/2006/wordml" xmlns:wps="http://schemas.microsoft.com/office/word/2010/wordprocessingShape" mc:Ignorable="w14 w15 wp14">
-  <w:p>
-    <w:pPr>
-      <w:pStyle w:val="a5"/>
-    </w:pPr>
-  </w:p>
-</w:ftr>
-</file>
-
 <file path=word/footnotes.xml><?xml version="1.0" encoding="utf-8"?>
 <w:footnotes xmlns:wpc="http://schemas.microsoft.com/office/word/2010/wordprocessingCanvas" xmlns:mc="http://schemas.openxmlformats.org/markup-compatibility/2006" xmlns:o="urn:schemas-microsoft-com:office:office" xmlns:r="http://schemas.openxmlformats.org/officeDocument/2006/relationships" xmlns:m="http://schemas.openxmlformats.org/officeDocument/2006/math" xmlns:v="urn:schemas-microsoft-com:vml" xmlns:wp14="http://schemas.microsoft.com/office/word/2010/wordprocessingDrawing" xmlns:wp="http://schemas.openxmlformats.org/drawingml/2006/wordprocessingDrawing" xmlns:w10="urn:schemas-microsoft-com:office:word" xmlns:w="http://schemas.openxmlformats.org/wordprocessingml/2006/main" xmlns:w14="http://schemas.microsoft.com/office/word/2010/wordml" xmlns:w15="http://schemas.microsoft.com/office/word/2012/wordml" xmlns:wpg="http://schemas.microsoft.com/office/word/2010/wordprocessingGroup" xmlns:wpi="http://schemas.microsoft.com/office/word/2010/wordprocessingInk" xmlns:wne="http://schemas.microsoft.com/office/word/2006/wordml" xmlns:wps="http://schemas.microsoft.com/office/word/2010/wordprocessingShape" mc:Ignorable="w14 w15 wp14">
   <w:footnote w:type="separator" w:id="-1">
@@ -3001,16 +2606,6 @@
 </file>
 
 <file path=word/header1.xml><?xml version="1.0" encoding="utf-8"?>
-<w:hdr xmlns:wpc="http://schemas.microsoft.com/office/word/2010/wordprocessingCanvas" xmlns:mc="http://schemas.openxmlformats.org/markup-compatibility/2006" xmlns:o="urn:schemas-microsoft-com:office:office" xmlns:r="http://schemas.openxmlformats.org/officeDocument/2006/relationships" xmlns:m="http://schemas.openxmlformats.org/officeDocument/2006/math" xmlns:v="urn:schemas-microsoft-com:vml" xmlns:wp14="http://schemas.microsoft.com/office/word/2010/wordprocessingDrawing" xmlns:wp="http://schemas.openxmlformats.org/drawingml/2006/wordprocessingDrawing" xmlns:w10="urn:schemas-microsoft-com:office:word" xmlns:w="http://schemas.openxmlformats.org/wordprocessingml/2006/main" xmlns:w14="http://schemas.microsoft.com/office/word/2010/wordml" xmlns:w15="http://schemas.microsoft.com/office/word/2012/wordml" xmlns:wpg="http://schemas.microsoft.com/office/word/2010/wordprocessingGroup" xmlns:wpi="http://schemas.microsoft.com/office/word/2010/wordprocessingInk" xmlns:wne="http://schemas.microsoft.com/office/word/2006/wordml" xmlns:wps="http://schemas.microsoft.com/office/word/2010/wordprocessingShape" mc:Ignorable="w14 w15 wp14">
-  <w:p>
-    <w:pPr>
-      <w:pStyle w:val="a3"/>
-    </w:pPr>
-  </w:p>
-</w:hdr>
-</file>
-
-<file path=word/header2.xml><?xml version="1.0" encoding="utf-8"?>
 <w:hdr xmlns:wpc="http://schemas.microsoft.com/office/word/2010/wordprocessingCanvas" xmlns:mc="http://schemas.openxmlformats.org/markup-compatibility/2006" xmlns:o="urn:schemas-microsoft-com:office:office" xmlns:r="http://schemas.openxmlformats.org/officeDocument/2006/relationships" xmlns:m="http://schemas.openxmlformats.org/officeDocument/2006/math" xmlns:v="urn:schemas-microsoft-com:vml" xmlns:wp14="http://schemas.microsoft.com/office/word/2010/wordprocessingDrawing" xmlns:wp="http://schemas.openxmlformats.org/drawingml/2006/wordprocessingDrawing" xmlns:w10="urn:schemas-microsoft-com:office:word" xmlns:w="http://schemas.openxmlformats.org/wordprocessingml/2006/main" xmlns:w14="http://schemas.microsoft.com/office/word/2010/wordml" xmlns:w15="http://schemas.microsoft.com/office/word/2012/wordml" xmlns:wpg="http://schemas.microsoft.com/office/word/2010/wordprocessingGroup" xmlns:wpi="http://schemas.microsoft.com/office/word/2010/wordprocessingInk" xmlns:wne="http://schemas.microsoft.com/office/word/2006/wordml" xmlns:wps="http://schemas.microsoft.com/office/word/2010/wordprocessingShape" mc:Ignorable="w14 w15 wp14">
   <w:p>
     <w:pPr>
@@ -3036,16 +2631,6 @@
       <w:fldChar w:fldCharType="end"/>
     </w:r>
   </w:p>
-  <w:p>
-    <w:pPr>
-      <w:pStyle w:val="a3"/>
-    </w:pPr>
-  </w:p>
-</w:hdr>
-</file>
-
-<file path=word/header3.xml><?xml version="1.0" encoding="utf-8"?>
-<w:hdr xmlns:wpc="http://schemas.microsoft.com/office/word/2010/wordprocessingCanvas" xmlns:mc="http://schemas.openxmlformats.org/markup-compatibility/2006" xmlns:o="urn:schemas-microsoft-com:office:office" xmlns:r="http://schemas.openxmlformats.org/officeDocument/2006/relationships" xmlns:m="http://schemas.openxmlformats.org/officeDocument/2006/math" xmlns:v="urn:schemas-microsoft-com:vml" xmlns:wp14="http://schemas.microsoft.com/office/word/2010/wordprocessingDrawing" xmlns:wp="http://schemas.openxmlformats.org/drawingml/2006/wordprocessingDrawing" xmlns:w10="urn:schemas-microsoft-com:office:word" xmlns:w="http://schemas.openxmlformats.org/wordprocessingml/2006/main" xmlns:w14="http://schemas.microsoft.com/office/word/2010/wordml" xmlns:w15="http://schemas.microsoft.com/office/word/2012/wordml" xmlns:wpg="http://schemas.microsoft.com/office/word/2010/wordprocessingGroup" xmlns:wpi="http://schemas.microsoft.com/office/word/2010/wordprocessingInk" xmlns:wne="http://schemas.microsoft.com/office/word/2006/wordml" xmlns:wps="http://schemas.microsoft.com/office/word/2010/wordprocessingShape" mc:Ignorable="w14 w15 wp14">
   <w:p>
     <w:pPr>
       <w:pStyle w:val="a3"/>

</xml_diff>

<commit_message>
PUSH FOR SAVE MY WORK
</commit_message>
<xml_diff>
--- a/documents/buy_sale/patterns/buy_sale_deal.docx
+++ b/documents/buy_sale/patterns/buy_sale_deal.docx
@@ -84,7 +84,14 @@
               <w:rPr>
                 <w:lang w:val="en-US"/>
               </w:rPr>
-              <w:t>{city</w:t>
+              <w:t>{</w:t>
+            </w:r>
+            <w:proofErr w:type="spellStart"/>
+            <w:r>
+              <w:rPr>
+                <w:lang w:val="en-US"/>
+              </w:rPr>
+              <w:t>city</w:t>
             </w:r>
             <w:r>
               <w:rPr>
@@ -92,6 +99,7 @@
               </w:rPr>
               <w:t>_contract</w:t>
             </w:r>
+            <w:proofErr w:type="spellEnd"/>
             <w:r>
               <w:rPr>
                 <w:lang w:val="en-US"/>
@@ -124,9 +132,11 @@
               </w:rPr>
               <w:t>${</w:t>
             </w:r>
+            <w:proofErr w:type="spellStart"/>
             <w:r>
               <w:t>date_of_contract</w:t>
             </w:r>
+            <w:proofErr w:type="spellEnd"/>
             <w:r>
               <w:rPr>
                 <w:lang w:val="en-US"/>
@@ -157,7 +167,21 @@
         <w:rPr>
           <w:lang w:val="en-US"/>
         </w:rPr>
-        <w:t>${header_doc}</w:t>
+        <w:t>${</w:t>
+      </w:r>
+      <w:proofErr w:type="spellStart"/>
+      <w:r>
+        <w:rPr>
+          <w:lang w:val="en-US"/>
+        </w:rPr>
+        <w:t>header_doc</w:t>
+      </w:r>
+      <w:proofErr w:type="spellEnd"/>
+      <w:r>
+        <w:rPr>
+          <w:lang w:val="en-US"/>
+        </w:rPr>
+        <w:t>}</w:t>
       </w:r>
     </w:p>
     <w:p>
@@ -232,12 +256,14 @@
       <w:r>
         <w:t>- государственный регистрационный знак: ${</w:t>
       </w:r>
+      <w:proofErr w:type="spellStart"/>
       <w:r>
         <w:rPr>
           <w:lang w:val="en-US"/>
         </w:rPr>
         <w:t>reg</w:t>
       </w:r>
+      <w:proofErr w:type="spellEnd"/>
       <w:r>
         <w:t>_</w:t>
       </w:r>
@@ -372,12 +398,14 @@
       <w:r>
         <w:t>- шасси (рама) N: ${</w:t>
       </w:r>
+      <w:proofErr w:type="spellStart"/>
       <w:r>
         <w:rPr>
           <w:lang w:val="en-US"/>
         </w:rPr>
         <w:t>shassi</w:t>
       </w:r>
+      <w:proofErr w:type="spellEnd"/>
       <w:r>
         <w:t>};</w:t>
       </w:r>
@@ -514,10 +542,18 @@
         <w:t xml:space="preserve">1.3. </w:t>
       </w:r>
       <w:r>
-        <w:t xml:space="preserve">Транспортное средство, отчуждаемое по настоящему договору принадлежит Продавцу на праве собственности, что подтверждается паспортом транспортного средства (ПТС) </w:t>
-      </w:r>
-      <w:r>
-        <w:t xml:space="preserve"> серии </w:t>
+        <w:t>Транспортное средство, отчуждаемое по настоящему договору принадлежит Продавцу на праве собственности, что подтверждается паспортом транспортного средства (</w:t>
+      </w:r>
+      <w:proofErr w:type="gramStart"/>
+      <w:r>
+        <w:t xml:space="preserve">ПТС) </w:t>
+      </w:r>
+      <w:r>
+        <w:t xml:space="preserve"> серии</w:t>
+      </w:r>
+      <w:proofErr w:type="gramEnd"/>
+      <w:r>
+        <w:t xml:space="preserve"> </w:t>
       </w:r>
       <w:r>
         <w:t>${</w:t>
@@ -567,9 +603,11 @@
       <w:r>
         <w:t>_</w:t>
       </w:r>
+      <w:proofErr w:type="spellStart"/>
       <w:r>
         <w:t>serial_car</w:t>
       </w:r>
+      <w:proofErr w:type="spellEnd"/>
       <w:r>
         <w:t>}</w:t>
       </w:r>
@@ -591,12 +629,14 @@
       <w:r>
         <w:t>${</w:t>
       </w:r>
+      <w:proofErr w:type="spellStart"/>
       <w:r>
         <w:rPr>
           <w:lang w:val="en-US"/>
         </w:rPr>
         <w:t>bywho</w:t>
       </w:r>
+      <w:proofErr w:type="spellEnd"/>
       <w:r>
         <w:t>_</w:t>
       </w:r>
@@ -642,9 +682,11 @@
       <w:r>
         <w:t>_</w:t>
       </w:r>
+      <w:proofErr w:type="spellStart"/>
       <w:r>
         <w:t>serial_car</w:t>
       </w:r>
+      <w:proofErr w:type="spellEnd"/>
       <w:r>
         <w:t>}</w:t>
       </w:r>
@@ -758,15 +800,18 @@
       <w:r>
         <w:t>${</w:t>
       </w:r>
+      <w:proofErr w:type="spellStart"/>
       <w:r>
         <w:rPr>
           <w:lang w:val="en-US"/>
         </w:rPr>
         <w:t>ts</w:t>
       </w:r>
+      <w:proofErr w:type="spellEnd"/>
       <w:r>
         <w:t>_</w:t>
       </w:r>
+      <w:proofErr w:type="gramStart"/>
       <w:r>
         <w:rPr>
           <w:lang w:val="en-US"/>
@@ -777,7 +822,11 @@
         <w:t xml:space="preserve">} </w:t>
       </w:r>
       <w:r>
-        <w:t xml:space="preserve">             </w:t>
+        <w:t xml:space="preserve">  </w:t>
+      </w:r>
+      <w:proofErr w:type="gramEnd"/>
+      <w:r>
+        <w:t xml:space="preserve">           </w:t>
       </w:r>
       <w:r>
         <w:t xml:space="preserve">    </w:t>
@@ -785,21 +834,25 @@
       <w:r>
         <w:t>${</w:t>
       </w:r>
+      <w:proofErr w:type="spellStart"/>
       <w:r>
         <w:rPr>
           <w:lang w:val="en-US"/>
         </w:rPr>
         <w:t>ts</w:t>
       </w:r>
+      <w:proofErr w:type="spellEnd"/>
       <w:r>
         <w:t>_</w:t>
       </w:r>
+      <w:proofErr w:type="spellStart"/>
       <w:r>
         <w:rPr>
           <w:lang w:val="en-US"/>
         </w:rPr>
         <w:t>bywho</w:t>
       </w:r>
+      <w:proofErr w:type="spellEnd"/>
       <w:r>
         <w:t xml:space="preserve">} </w:t>
       </w:r>
@@ -874,7 +927,15 @@
         <w:t>2</w:t>
       </w:r>
       <w:r>
-        <w:t xml:space="preserve">. Транспортное средство передается Покупателю со следующими неустраненными повреждениями и эксплуатационными дефектами: </w:t>
+        <w:t xml:space="preserve">. Транспортное средство передается Покупателю со следующими </w:t>
+      </w:r>
+      <w:proofErr w:type="spellStart"/>
+      <w:r>
+        <w:t>неустраненными</w:t>
+      </w:r>
+      <w:proofErr w:type="spellEnd"/>
+      <w:r>
+        <w:t xml:space="preserve"> повреждениями и эксплуатационными дефектами: </w:t>
       </w:r>
       <w:r>
         <w:t>${</w:t>
@@ -888,12 +949,14 @@
       <w:r>
         <w:t>_</w:t>
       </w:r>
+      <w:proofErr w:type="spellStart"/>
       <w:r>
         <w:rPr>
           <w:lang w:val="en-US"/>
         </w:rPr>
         <w:t>rightnow</w:t>
       </w:r>
+      <w:proofErr w:type="spellEnd"/>
       <w:r>
         <w:t>}</w:t>
       </w:r>
@@ -992,12 +1055,14 @@
       <w:r>
         <w:t>_</w:t>
       </w:r>
+      <w:proofErr w:type="spellStart"/>
       <w:r>
         <w:rPr>
           <w:lang w:val="en-US"/>
         </w:rPr>
         <w:t>str</w:t>
       </w:r>
+      <w:proofErr w:type="spellEnd"/>
       <w:r>
         <w:t>}</w:t>
       </w:r>
@@ -1042,7 +1107,15 @@
         <w:t>date</w:t>
       </w:r>
       <w:r>
-        <w:t>_of_pay}</w:t>
+        <w:t>_</w:t>
+      </w:r>
+      <w:proofErr w:type="spellStart"/>
+      <w:r>
+        <w:t>of_pay</w:t>
+      </w:r>
+      <w:proofErr w:type="spellEnd"/>
+      <w:r>
+        <w:t>}</w:t>
       </w:r>
       <w:r>
         <w:t xml:space="preserve">. При получении денежных средств Продавец в соответствии с п. 2 ст. 408 ГК РФ </w:t>
@@ -1134,7 +1207,15 @@
         <w:t xml:space="preserve"> </w:t>
       </w:r>
       <w:r>
-        <w:t>${serial_</w:t>
+        <w:t>${</w:t>
+      </w:r>
+      <w:proofErr w:type="spellStart"/>
+      <w:r>
+        <w:t>serial</w:t>
+      </w:r>
+      <w:proofErr w:type="spellEnd"/>
+      <w:r>
+        <w:t>_</w:t>
       </w:r>
       <w:r>
         <w:rPr>
@@ -1169,9 +1250,11 @@
       <w:r>
         <w:t>_</w:t>
       </w:r>
+      <w:proofErr w:type="spellStart"/>
       <w:r>
         <w:t>serial_car</w:t>
       </w:r>
+      <w:proofErr w:type="spellEnd"/>
       <w:r>
         <w:t>}</w:t>
       </w:r>
@@ -1182,16 +1265,32 @@
         <w:t xml:space="preserve">дата выдачи </w:t>
       </w:r>
       <w:r>
-        <w:t>${date_of_serial_car}</w:t>
+        <w:t>${</w:t>
+      </w:r>
+      <w:proofErr w:type="spellStart"/>
+      <w:r>
+        <w:t>date_of_serial_car</w:t>
+      </w:r>
+      <w:proofErr w:type="spellEnd"/>
+      <w:r>
+        <w:t>}</w:t>
       </w:r>
       <w:r>
         <w:t xml:space="preserve">, </w:t>
       </w:r>
       <w:r>
-        <w:t>с подписью Продавца в графе "Подпись прежнего собственника";</w:t>
-      </w:r>
-      <w:r>
-        <w:t>${</w:t>
+        <w:t>с подписью Продавца в графе "Подпись прежнего собственника</w:t>
+      </w:r>
+      <w:proofErr w:type="gramStart"/>
+      <w:r>
+        <w:t>";</w:t>
+      </w:r>
+      <w:r>
+        <w:t>$</w:t>
+      </w:r>
+      <w:proofErr w:type="gramEnd"/>
+      <w:r>
+        <w:t>{</w:t>
       </w:r>
       <w:r>
         <w:rPr>
@@ -1239,9 +1338,11 @@
       <w:r>
         <w:t xml:space="preserve"> ${</w:t>
       </w:r>
+      <w:proofErr w:type="spellStart"/>
       <w:r>
         <w:t>accessories</w:t>
       </w:r>
+      <w:proofErr w:type="spellEnd"/>
       <w:r>
         <w:t>} ${</w:t>
       </w:r>
@@ -1270,12 +1371,14 @@
         <w:ind w:firstLine="540"/>
         <w:jc w:val="both"/>
       </w:pPr>
+      <w:proofErr w:type="gramStart"/>
       <w:r>
         <w:t>4.</w:t>
       </w:r>
       <w:r>
         <w:t>$</w:t>
       </w:r>
+      <w:proofErr w:type="gramEnd"/>
       <w:r>
         <w:t>{</w:t>
       </w:r>
@@ -1703,12 +1806,14 @@
             <w:r>
               <w:t>_</w:t>
             </w:r>
+            <w:proofErr w:type="spellStart"/>
             <w:r>
               <w:rPr>
                 <w:lang w:val="en-US"/>
               </w:rPr>
               <w:t>fio</w:t>
             </w:r>
+            <w:proofErr w:type="spellEnd"/>
             <w:r>
               <w:t>}</w:t>
             </w:r>
@@ -1730,12 +1835,220 @@
               <w:t>vendor</w:t>
             </w:r>
             <w:r>
-              <w:rPr>
-                <w:lang w:val="en-US"/>
-              </w:rPr>
-              <w:t>_date</w:t>
-            </w:r>
-            <w:r>
+              <w:t>_</w:t>
+            </w:r>
+            <w:r>
+              <w:rPr>
+                <w:lang w:val="en-US"/>
+              </w:rPr>
+              <w:t>date</w:t>
+            </w:r>
+            <w:r>
+              <w:t>}</w:t>
+            </w:r>
+          </w:p>
+          <w:p>
+            <w:pPr>
+              <w:pStyle w:val="ConsPlusNormal"/>
+              <w:rPr>
+                <w:lang w:val="en-US"/>
+              </w:rPr>
+            </w:pPr>
+            <w:r>
+              <w:t>Паспорт</w:t>
+            </w:r>
+            <w:r>
+              <w:rPr>
+                <w:lang w:val="en-US"/>
+              </w:rPr>
+              <w:t xml:space="preserve">: </w:t>
+            </w:r>
+            <w:r>
+              <w:t>серия</w:t>
+            </w:r>
+            <w:r>
+              <w:rPr>
+                <w:lang w:val="en-US"/>
+              </w:rPr>
+              <w:t xml:space="preserve"> </w:t>
+            </w:r>
+            <w:r>
+              <w:rPr>
+                <w:lang w:val="en-US"/>
+              </w:rPr>
+              <w:t>${</w:t>
+            </w:r>
+            <w:proofErr w:type="spellStart"/>
+            <w:r>
+              <w:rPr>
+                <w:lang w:val="en-US"/>
+              </w:rPr>
+              <w:t>vendor</w:t>
+            </w:r>
+            <w:r>
+              <w:rPr>
+                <w:lang w:val="en-US"/>
+              </w:rPr>
+              <w:t>_</w:t>
+            </w:r>
+            <w:r>
+              <w:rPr>
+                <w:lang w:val="en-US"/>
+              </w:rPr>
+              <w:t>serial</w:t>
+            </w:r>
+            <w:r>
+              <w:rPr>
+                <w:lang w:val="en-US"/>
+              </w:rPr>
+              <w:t>_</w:t>
+            </w:r>
+            <w:r>
+              <w:rPr>
+                <w:lang w:val="en-US"/>
+              </w:rPr>
+              <w:t>ch</w:t>
+            </w:r>
+            <w:proofErr w:type="spellEnd"/>
+            <w:r>
+              <w:rPr>
+                <w:lang w:val="en-US"/>
+              </w:rPr>
+              <w:t>}</w:t>
+            </w:r>
+            <w:r>
+              <w:rPr>
+                <w:lang w:val="en-US"/>
+              </w:rPr>
+              <w:t xml:space="preserve"> №</w:t>
+            </w:r>
+            <w:r>
+              <w:rPr>
+                <w:lang w:val="en-US"/>
+              </w:rPr>
+              <w:t xml:space="preserve"> ${</w:t>
+            </w:r>
+            <w:proofErr w:type="spellStart"/>
+            <w:r>
+              <w:rPr>
+                <w:lang w:val="en-US"/>
+              </w:rPr>
+              <w:t>vendor</w:t>
+            </w:r>
+            <w:r>
+              <w:rPr>
+                <w:lang w:val="en-US"/>
+              </w:rPr>
+              <w:t>_</w:t>
+            </w:r>
+            <w:r>
+              <w:rPr>
+                <w:lang w:val="en-US"/>
+              </w:rPr>
+              <w:t>number</w:t>
+            </w:r>
+            <w:r>
+              <w:rPr>
+                <w:lang w:val="en-US"/>
+              </w:rPr>
+              <w:t>_</w:t>
+            </w:r>
+            <w:r>
+              <w:rPr>
+                <w:lang w:val="en-US"/>
+              </w:rPr>
+              <w:t>ser</w:t>
+            </w:r>
+            <w:proofErr w:type="spellEnd"/>
+            <w:r>
+              <w:rPr>
+                <w:lang w:val="en-US"/>
+              </w:rPr>
+              <w:t>}</w:t>
+            </w:r>
+            <w:r>
+              <w:rPr>
+                <w:lang w:val="en-US"/>
+              </w:rPr>
+              <w:t xml:space="preserve"> </w:t>
+            </w:r>
+            <w:r>
+              <w:t>выдан</w:t>
+            </w:r>
+            <w:r>
+              <w:rPr>
+                <w:lang w:val="en-US"/>
+              </w:rPr>
+              <w:t xml:space="preserve"> </w:t>
+            </w:r>
+            <w:r>
+              <w:rPr>
+                <w:lang w:val="en-US"/>
+              </w:rPr>
+              <w:t>${</w:t>
+            </w:r>
+            <w:proofErr w:type="spellStart"/>
+            <w:r>
+              <w:rPr>
+                <w:lang w:val="en-US"/>
+              </w:rPr>
+              <w:t>vendor</w:t>
+            </w:r>
+            <w:r>
+              <w:rPr>
+                <w:lang w:val="en-US"/>
+              </w:rPr>
+              <w:t>_</w:t>
+            </w:r>
+            <w:r>
+              <w:rPr>
+                <w:lang w:val="en-US"/>
+              </w:rPr>
+              <w:t>ser</w:t>
+            </w:r>
+            <w:r>
+              <w:rPr>
+                <w:lang w:val="en-US"/>
+              </w:rPr>
+              <w:t>_</w:t>
+            </w:r>
+            <w:r>
+              <w:rPr>
+                <w:lang w:val="en-US"/>
+              </w:rPr>
+              <w:t>bywho</w:t>
+            </w:r>
+            <w:proofErr w:type="spellEnd"/>
+            <w:r>
+              <w:rPr>
+                <w:lang w:val="en-US"/>
+              </w:rPr>
+              <w:t>}</w:t>
+            </w:r>
+            <w:r>
+              <w:rPr>
+                <w:lang w:val="en-US"/>
+              </w:rPr>
+              <w:t xml:space="preserve"> </w:t>
+            </w:r>
+            <w:r>
+              <w:rPr>
+                <w:lang w:val="en-US"/>
+              </w:rPr>
+              <w:t>${</w:t>
+            </w:r>
+            <w:proofErr w:type="spellStart"/>
+            <w:r>
+              <w:rPr>
+                <w:lang w:val="en-US"/>
+              </w:rPr>
+              <w:t>vendor_bywho_date</w:t>
+            </w:r>
+            <w:proofErr w:type="spellEnd"/>
+            <w:r>
+              <w:rPr>
+                <w:lang w:val="en-US"/>
+              </w:rPr>
               <w:t>}</w:t>
             </w:r>
           </w:p>
@@ -1744,7 +2057,7 @@
               <w:pStyle w:val="ConsPlusNormal"/>
             </w:pPr>
             <w:r>
-              <w:t xml:space="preserve">Паспорт: серия </w:t>
+              <w:t>Место жительства: г.</w:t>
             </w:r>
             <w:r>
               <w:t>${</w:t>
@@ -1758,212 +2071,14 @@
             <w:r>
               <w:t>_</w:t>
             </w:r>
-            <w:r>
-              <w:rPr>
-                <w:lang w:val="en-US"/>
-              </w:rPr>
-              <w:t>serial</w:t>
-            </w:r>
-            <w:r>
-              <w:t>_</w:t>
-            </w:r>
-            <w:r>
-              <w:rPr>
-                <w:lang w:val="en-US"/>
-              </w:rPr>
-              <w:t>ch</w:t>
-            </w:r>
-            <w:r>
-              <w:t>}</w:t>
-            </w:r>
-            <w:r>
-              <w:t xml:space="preserve"> №</w:t>
-            </w:r>
-            <w:r>
-              <w:t xml:space="preserve"> ${</w:t>
-            </w:r>
-            <w:r>
-              <w:rPr>
-                <w:lang w:val="en-US"/>
-              </w:rPr>
-              <w:t>vendor</w:t>
-            </w:r>
-            <w:r>
-              <w:t>_</w:t>
-            </w:r>
-            <w:r>
-              <w:rPr>
-                <w:lang w:val="en-US"/>
-              </w:rPr>
-              <w:t>number</w:t>
-            </w:r>
-            <w:r>
-              <w:t>_</w:t>
-            </w:r>
-            <w:r>
-              <w:rPr>
-                <w:lang w:val="en-US"/>
-              </w:rPr>
-              <w:t>ser</w:t>
-            </w:r>
-            <w:r>
-              <w:t>}</w:t>
-            </w:r>
-            <w:r>
-              <w:t xml:space="preserve"> выдан </w:t>
-            </w:r>
-            <w:r>
-              <w:t>${</w:t>
-            </w:r>
-            <w:r>
-              <w:rPr>
-                <w:lang w:val="en-US"/>
-              </w:rPr>
-              <w:t>vendor</w:t>
-            </w:r>
-            <w:r>
-              <w:t>_</w:t>
-            </w:r>
-            <w:r>
-              <w:rPr>
-                <w:lang w:val="en-US"/>
-              </w:rPr>
-              <w:t>ser</w:t>
-            </w:r>
-            <w:r>
-              <w:t>_</w:t>
-            </w:r>
-            <w:r>
-              <w:rPr>
-                <w:lang w:val="en-US"/>
-              </w:rPr>
-              <w:t>bywho</w:t>
-            </w:r>
-            <w:r>
-              <w:t>}</w:t>
-            </w:r>
-            <w:r>
-              <w:t xml:space="preserve"> «</w:t>
-            </w:r>
-            <w:r>
-              <w:t>${</w:t>
-            </w:r>
-            <w:r>
-              <w:rPr>
-                <w:lang w:val="en-US"/>
-              </w:rPr>
-              <w:t>vendor</w:t>
-            </w:r>
-            <w:r>
-              <w:t>_</w:t>
-            </w:r>
-            <w:r>
-              <w:rPr>
-                <w:lang w:val="en-US"/>
-              </w:rPr>
-              <w:t>bywho</w:t>
-            </w:r>
-            <w:r>
-              <w:t>_</w:t>
-            </w:r>
-            <w:r>
-              <w:rPr>
-                <w:lang w:val="en-US"/>
-              </w:rPr>
-              <w:t>d</w:t>
-            </w:r>
-            <w:r>
-              <w:t>}</w:t>
-            </w:r>
-            <w:r>
-              <w:t xml:space="preserve">» </w:t>
-            </w:r>
-            <w:r>
-              <w:t>«${</w:t>
-            </w:r>
-            <w:r>
-              <w:rPr>
-                <w:lang w:val="en-US"/>
-              </w:rPr>
-              <w:t>vendor</w:t>
-            </w:r>
-            <w:r>
-              <w:t>_</w:t>
-            </w:r>
-            <w:r>
-              <w:rPr>
-                <w:lang w:val="en-US"/>
-              </w:rPr>
-              <w:t>bywho</w:t>
-            </w:r>
-            <w:r>
-              <w:t>_</w:t>
-            </w:r>
-            <w:r>
-              <w:rPr>
-                <w:lang w:val="en-US"/>
-              </w:rPr>
-              <w:t>m</w:t>
-            </w:r>
-            <w:r>
-              <w:t>} «${</w:t>
-            </w:r>
-            <w:r>
-              <w:rPr>
-                <w:lang w:val="en-US"/>
-              </w:rPr>
-              <w:t>vendor</w:t>
-            </w:r>
-            <w:r>
-              <w:t>_</w:t>
-            </w:r>
-            <w:r>
-              <w:rPr>
-                <w:lang w:val="en-US"/>
-              </w:rPr>
-              <w:t>bywho</w:t>
-            </w:r>
-            <w:r>
-              <w:t>_</w:t>
-            </w:r>
-            <w:r>
-              <w:rPr>
-                <w:lang w:val="en-US"/>
-              </w:rPr>
-              <w:t>y</w:t>
-            </w:r>
-            <w:r>
-              <w:t>}</w:t>
-            </w:r>
-            <w:r>
-              <w:t>г.</w:t>
-            </w:r>
-          </w:p>
-          <w:p>
-            <w:pPr>
-              <w:pStyle w:val="ConsPlusNormal"/>
-            </w:pPr>
-            <w:r>
-              <w:t>Место жительства: г.</w:t>
-            </w:r>
-            <w:r>
-              <w:t>${</w:t>
-            </w:r>
-            <w:r>
-              <w:rPr>
-                <w:lang w:val="en-US"/>
-              </w:rPr>
-              <w:t>vendor</w:t>
-            </w:r>
-            <w:r>
-              <w:t>_</w:t>
-            </w:r>
+            <w:proofErr w:type="spellStart"/>
             <w:r>
               <w:rPr>
                 <w:lang w:val="en-US"/>
               </w:rPr>
               <w:t>adress</w:t>
             </w:r>
+            <w:proofErr w:type="spellEnd"/>
             <w:r>
               <w:t>}</w:t>
             </w:r>
@@ -2034,12 +2149,14 @@
             <w:r>
               <w:t>_</w:t>
             </w:r>
+            <w:proofErr w:type="spellStart"/>
             <w:r>
               <w:rPr>
                 <w:lang w:val="en-US"/>
               </w:rPr>
               <w:t>fio</w:t>
             </w:r>
+            <w:proofErr w:type="spellEnd"/>
             <w:r>
               <w:t>}</w:t>
             </w:r>
@@ -2086,12 +2203,14 @@
             <w:r>
               <w:t>_</w:t>
             </w:r>
+            <w:proofErr w:type="spellStart"/>
             <w:r>
               <w:rPr>
                 <w:lang w:val="en-US"/>
               </w:rPr>
               <w:t>fio</w:t>
             </w:r>
+            <w:proofErr w:type="spellEnd"/>
             <w:r>
               <w:t>}</w:t>
             </w:r>
@@ -2103,13 +2222,20 @@
             <w:r>
               <w:t>Дата рождения ${</w:t>
             </w:r>
-            <w:bookmarkStart w:id="0" w:name="_GoBack"/>
-            <w:bookmarkEnd w:id="0"/>
-            <w:r>
-              <w:rPr>
-                <w:lang w:val="en-US"/>
-              </w:rPr>
-              <w:t>buyer_date</w:t>
+            <w:r>
+              <w:rPr>
+                <w:lang w:val="en-US"/>
+              </w:rPr>
+              <w:t>buyer</w:t>
+            </w:r>
+            <w:r>
+              <w:t>_</w:t>
+            </w:r>
+            <w:r>
+              <w:rPr>
+                <w:lang w:val="en-US"/>
+              </w:rPr>
+              <w:t>date</w:t>
             </w:r>
             <w:r>
               <w:t>}</w:t>
@@ -2140,12 +2266,14 @@
             <w:r>
               <w:t>_</w:t>
             </w:r>
+            <w:proofErr w:type="spellStart"/>
             <w:r>
               <w:rPr>
                 <w:lang w:val="en-US"/>
               </w:rPr>
               <w:t>ch</w:t>
             </w:r>
+            <w:proofErr w:type="spellEnd"/>
             <w:r>
               <w:t>} № ${</w:t>
             </w:r>
@@ -2167,12 +2295,14 @@
             <w:r>
               <w:t>_</w:t>
             </w:r>
+            <w:proofErr w:type="spellStart"/>
             <w:r>
               <w:rPr>
                 <w:lang w:val="en-US"/>
               </w:rPr>
               <w:t>ser</w:t>
             </w:r>
+            <w:proofErr w:type="spellEnd"/>
             <w:r>
               <w:t>} выдан ${</w:t>
             </w:r>
@@ -2185,23 +2315,30 @@
             <w:r>
               <w:t>_</w:t>
             </w:r>
+            <w:proofErr w:type="spellStart"/>
             <w:r>
               <w:rPr>
                 <w:lang w:val="en-US"/>
               </w:rPr>
               <w:t>ser</w:t>
             </w:r>
+            <w:proofErr w:type="spellEnd"/>
             <w:r>
               <w:t>_</w:t>
             </w:r>
+            <w:proofErr w:type="spellStart"/>
             <w:r>
               <w:rPr>
                 <w:lang w:val="en-US"/>
               </w:rPr>
               <w:t>bywho</w:t>
             </w:r>
-            <w:r>
-              <w:t>} «${</w:t>
+            <w:proofErr w:type="spellEnd"/>
+            <w:r>
+              <w:t xml:space="preserve">} </w:t>
+            </w:r>
+            <w:r>
+              <w:t>${</w:t>
             </w:r>
             <w:r>
               <w:rPr>
@@ -2212,12 +2349,14 @@
             <w:r>
               <w:t>_</w:t>
             </w:r>
+            <w:proofErr w:type="spellStart"/>
             <w:r>
               <w:rPr>
                 <w:lang w:val="en-US"/>
               </w:rPr>
               <w:t>bywho</w:t>
             </w:r>
+            <w:proofErr w:type="spellEnd"/>
             <w:r>
               <w:t>_</w:t>
             </w:r>
@@ -2228,67 +2367,21 @@
               <w:t>d</w:t>
             </w:r>
             <w:r>
-              <w:t>}» «${</w:t>
-            </w:r>
-            <w:r>
-              <w:rPr>
-                <w:lang w:val="en-US"/>
-              </w:rPr>
-              <w:t>buyer</w:t>
-            </w:r>
-            <w:r>
-              <w:t>_</w:t>
-            </w:r>
-            <w:r>
-              <w:rPr>
-                <w:lang w:val="en-US"/>
-              </w:rPr>
-              <w:t>bywho</w:t>
-            </w:r>
-            <w:r>
-              <w:t>_</w:t>
-            </w:r>
-            <w:r>
-              <w:rPr>
-                <w:lang w:val="en-US"/>
-              </w:rPr>
-              <w:t>m</w:t>
-            </w:r>
-            <w:r>
-              <w:t>} «${</w:t>
-            </w:r>
-            <w:r>
-              <w:rPr>
-                <w:lang w:val="en-US"/>
-              </w:rPr>
-              <w:t>buyer</w:t>
-            </w:r>
-            <w:r>
-              <w:t>_</w:t>
-            </w:r>
-            <w:r>
-              <w:rPr>
-                <w:lang w:val="en-US"/>
-              </w:rPr>
-              <w:t>bywho</w:t>
-            </w:r>
-            <w:r>
-              <w:t>_</w:t>
-            </w:r>
-            <w:r>
-              <w:rPr>
-                <w:lang w:val="en-US"/>
-              </w:rPr>
-              <w:t>y</w:t>
-            </w:r>
-            <w:r>
-              <w:t>}г.</w:t>
+              <w:rPr>
+                <w:lang w:val="en-US"/>
+              </w:rPr>
+              <w:t>ate</w:t>
+            </w:r>
+            <w:r>
+              <w:t>}</w:t>
             </w:r>
           </w:p>
           <w:p>
             <w:pPr>
               <w:pStyle w:val="ConsPlusNormal"/>
             </w:pPr>
+            <w:bookmarkStart w:id="0" w:name="_GoBack"/>
+            <w:bookmarkEnd w:id="0"/>
             <w:r>
               <w:t>Место жительства: г.${</w:t>
             </w:r>
@@ -2301,12 +2394,14 @@
             <w:r>
               <w:t>_</w:t>
             </w:r>
+            <w:proofErr w:type="spellStart"/>
             <w:r>
               <w:rPr>
                 <w:lang w:val="en-US"/>
               </w:rPr>
               <w:t>adress</w:t>
             </w:r>
+            <w:proofErr w:type="spellEnd"/>
             <w:r>
               <w:t>}</w:t>
             </w:r>
@@ -2374,12 +2469,14 @@
             <w:r>
               <w:t>_</w:t>
             </w:r>
+            <w:proofErr w:type="spellStart"/>
             <w:r>
               <w:rPr>
                 <w:lang w:val="en-US"/>
               </w:rPr>
               <w:t>fio</w:t>
             </w:r>
+            <w:proofErr w:type="spellEnd"/>
             <w:r>
               <w:t>}</w:t>
             </w:r>
@@ -2486,6 +2583,7 @@
       </w:rPr>
       <w:t>_</w:t>
     </w:r>
+    <w:proofErr w:type="spellStart"/>
     <w:r>
       <w:rPr>
         <w:i/>
@@ -2493,6 +2591,8 @@
       </w:rPr>
       <w:t>fio</w:t>
     </w:r>
+    <w:proofErr w:type="spellEnd"/>
+    <w:proofErr w:type="gramStart"/>
     <w:r>
       <w:rPr>
         <w:i/>
@@ -2510,7 +2610,14 @@
       <w:rPr>
         <w:i/>
       </w:rPr>
-      <w:t xml:space="preserve">                   </w:t>
+      <w:t xml:space="preserve">   </w:t>
+    </w:r>
+    <w:proofErr w:type="gramEnd"/>
+    <w:r>
+      <w:rPr>
+        <w:i/>
+      </w:rPr>
+      <w:t xml:space="preserve">                </w:t>
     </w:r>
     <w:r>
       <w:rPr>
@@ -2556,6 +2663,7 @@
       </w:rPr>
       <w:t>_</w:t>
     </w:r>
+    <w:proofErr w:type="spellStart"/>
     <w:r>
       <w:rPr>
         <w:i/>
@@ -2563,6 +2671,7 @@
       </w:rPr>
       <w:t>fio</w:t>
     </w:r>
+    <w:proofErr w:type="spellEnd"/>
     <w:r>
       <w:rPr>
         <w:i/>
@@ -2625,7 +2734,7 @@
       <w:rPr>
         <w:noProof/>
       </w:rPr>
-      <w:t>3</w:t>
+      <w:t>2</w:t>
     </w:r>
     <w:r>
       <w:fldChar w:fldCharType="end"/>

</xml_diff>

<commit_message>
INSERT function ended. doc_buy_sale enden. agent_of_vendor/buyer ended.
</commit_message>
<xml_diff>
--- a/documents/buy_sale/patterns/buy_sale_deal.docx
+++ b/documents/buy_sale/patterns/buy_sale_deal.docx
@@ -10,8 +10,6 @@
           <w:b/>
         </w:rPr>
       </w:pPr>
-      <w:bookmarkStart w:id="0" w:name="_GoBack"/>
-      <w:bookmarkEnd w:id="0"/>
       <w:r>
         <w:rPr>
           <w:b/>
@@ -86,13 +84,13 @@
               <w:rPr>
                 <w:lang w:val="en-US"/>
               </w:rPr>
-              <w:t>{city</w:t>
-            </w:r>
-            <w:r>
-              <w:rPr>
-                <w:lang w:val="en-US"/>
-              </w:rPr>
-              <w:t>_contract</w:t>
+              <w:t>{</w:t>
+            </w:r>
+            <w:r>
+              <w:rPr>
+                <w:lang w:val="en-US"/>
+              </w:rPr>
+              <w:t>place_of_contract</w:t>
             </w:r>
             <w:r>
               <w:rPr>
@@ -247,6 +245,15 @@
         <w:rPr>
           <w:lang w:val="en-US"/>
         </w:rPr>
+        <w:t>gov</w:t>
+      </w:r>
+      <w:r>
+        <w:t>_</w:t>
+      </w:r>
+      <w:r>
+        <w:rPr>
+          <w:lang w:val="en-US"/>
+        </w:rPr>
         <w:t>number</w:t>
       </w:r>
       <w:r>
@@ -490,7 +497,7 @@
         <w:rPr>
           <w:lang w:val="en-US"/>
         </w:rPr>
-        <w:t>equip</w:t>
+        <w:t>devices</w:t>
       </w:r>
       <w:r>
         <w:t>}</w:t>
@@ -712,28 +719,7 @@
         <w:t xml:space="preserve"> ${</w:t>
       </w:r>
       <w:r>
-        <w:rPr>
-          <w:lang w:val="en-US"/>
-        </w:rPr>
-        <w:t>status</w:t>
-      </w:r>
-      <w:r>
-        <w:t>_</w:t>
-      </w:r>
-      <w:r>
-        <w:rPr>
-          <w:lang w:val="en-US"/>
-        </w:rPr>
-        <w:t>of</w:t>
-      </w:r>
-      <w:r>
-        <w:t>_</w:t>
-      </w:r>
-      <w:r>
-        <w:rPr>
-          <w:lang w:val="en-US"/>
-        </w:rPr>
-        <w:t>car</w:t>
+        <w:t>car_allstatus</w:t>
       </w:r>
       <w:r>
         <w:t>}</w:t>
@@ -755,46 +741,16 @@
         <w:t>${</w:t>
       </w:r>
       <w:r>
-        <w:rPr>
-          <w:lang w:val="en-US"/>
-        </w:rPr>
-        <w:t>ts</w:t>
-      </w:r>
-      <w:r>
-        <w:t>_</w:t>
-      </w:r>
-      <w:r>
-        <w:rPr>
-          <w:lang w:val="en-US"/>
-        </w:rPr>
-        <w:t>date</w:t>
+        <w:t>maintenance_date</w:t>
       </w:r>
       <w:r>
         <w:t xml:space="preserve">} </w:t>
       </w:r>
       <w:r>
-        <w:t xml:space="preserve">             </w:t>
-      </w:r>
-      <w:r>
-        <w:t xml:space="preserve">    </w:t>
-      </w:r>
-      <w:r>
         <w:t>${</w:t>
       </w:r>
       <w:r>
-        <w:rPr>
-          <w:lang w:val="en-US"/>
-        </w:rPr>
-        <w:t>ts</w:t>
-      </w:r>
-      <w:r>
-        <w:t>_</w:t>
-      </w:r>
-      <w:r>
-        <w:rPr>
-          <w:lang w:val="en-US"/>
-        </w:rPr>
-        <w:t>bywho</w:t>
+        <w:t>maintenance_bywho</w:t>
       </w:r>
       <w:r>
         <w:t xml:space="preserve">} </w:t>
@@ -1014,13 +970,10 @@
         <w:t>${</w:t>
       </w:r>
       <w:r>
-        <w:rPr>
-          <w:lang w:val="en-US"/>
-        </w:rPr>
-        <w:t>date</w:t>
-      </w:r>
-      <w:r>
-        <w:t>_of_pay}</w:t>
+        <w:t>payment_date</w:t>
+      </w:r>
+      <w:r>
+        <w:t>}</w:t>
       </w:r>
       <w:r>
         <w:t xml:space="preserve">. При получении денежных средств Продавец в соответствии с п. 2 ст. 408 ГК РФ </w:t>
@@ -1175,25 +1128,7 @@
         <w:rPr>
           <w:lang w:val="en-US"/>
         </w:rPr>
-        <w:t>other</w:t>
-      </w:r>
-      <w:r>
-        <w:t>_</w:t>
-      </w:r>
-      <w:r>
-        <w:rPr>
-          <w:lang w:val="en-US"/>
-        </w:rPr>
         <w:t>documents</w:t>
-      </w:r>
-      <w:r>
-        <w:t>_</w:t>
-      </w:r>
-      <w:r>
-        <w:rPr>
-          <w:lang w:val="en-US"/>
-        </w:rPr>
-        <w:t>car</w:t>
       </w:r>
       <w:r>
         <w:t>}</w:t>
@@ -1646,8 +1581,8 @@
         <w:tblLook w:val="04A0" w:firstRow="1" w:lastRow="0" w:firstColumn="1" w:lastColumn="0" w:noHBand="0" w:noVBand="1"/>
       </w:tblPr>
       <w:tblGrid>
-        <w:gridCol w:w="4785"/>
-        <w:gridCol w:w="4786"/>
+        <w:gridCol w:w="4632"/>
+        <w:gridCol w:w="4723"/>
       </w:tblGrid>
       <w:tr>
         <w:tc>
@@ -1657,64 +1592,61 @@
           <w:p>
             <w:pPr>
               <w:pStyle w:val="ConsPlusNormal"/>
+              <w:rPr>
+                <w:lang w:val="en-US"/>
+              </w:rPr>
             </w:pPr>
             <w:r>
-              <w:t>Продавец:</w:t>
+              <w:t>Продавец</w:t>
+            </w:r>
+            <w:r>
+              <w:rPr>
+                <w:lang w:val="en-US"/>
+              </w:rPr>
+              <w:t>:</w:t>
             </w:r>
           </w:p>
           <w:p>
             <w:pPr>
               <w:pStyle w:val="ConsPlusNormal"/>
+              <w:rPr>
+                <w:lang w:val="en-US"/>
+              </w:rPr>
             </w:pPr>
             <w:r>
-              <w:t>${</w:t>
-            </w:r>
-            <w:r>
-              <w:rPr>
-                <w:lang w:val="en-US"/>
-              </w:rPr>
-              <w:t>vendor</w:t>
-            </w:r>
-            <w:r>
-              <w:t>_</w:t>
-            </w:r>
-            <w:r>
-              <w:rPr>
-                <w:lang w:val="en-US"/>
-              </w:rPr>
-              <w:t>fio</w:t>
-            </w:r>
-            <w:r>
+              <w:rPr>
+                <w:lang w:val="en-US"/>
+              </w:rPr>
+              <w:t>${firstside_</w:t>
+            </w:r>
+            <w:r>
+              <w:rPr>
+                <w:lang w:val="en-US"/>
+              </w:rPr>
+              <w:t>requisites</w:t>
+            </w:r>
+            <w:r>
+              <w:rPr>
+                <w:lang w:val="en-US"/>
+              </w:rPr>
               <w:t>}</w:t>
             </w:r>
           </w:p>
           <w:p>
             <w:pPr>
               <w:pStyle w:val="ConsPlusNormal"/>
+              <w:rPr>
+                <w:lang w:val="en-US"/>
+              </w:rPr>
             </w:pPr>
             <w:r>
-              <w:t xml:space="preserve">Дата рождения </w:t>
-            </w:r>
-            <w:r>
-              <w:t>${</w:t>
-            </w:r>
-            <w:r>
-              <w:rPr>
-                <w:lang w:val="en-US"/>
-              </w:rPr>
-              <w:t>vendor</w:t>
-            </w:r>
-            <w:r>
-              <w:t>_</w:t>
-            </w:r>
-            <w:r>
-              <w:rPr>
-                <w:lang w:val="en-US"/>
-              </w:rPr>
-              <w:t>birthday</w:t>
-            </w:r>
-            <w:r>
-              <w:t>}</w:t>
+              <w:t>Подпись</w:t>
+            </w:r>
+            <w:r>
+              <w:rPr>
+                <w:lang w:val="en-US"/>
+              </w:rPr>
+              <w:t>:</w:t>
             </w:r>
           </w:p>
           <w:p>
@@ -1725,28 +1657,22 @@
               </w:rPr>
             </w:pPr>
             <w:r>
-              <w:t>Паспорт</w:t>
-            </w:r>
-            <w:r>
-              <w:rPr>
-                <w:lang w:val="en-US"/>
-              </w:rPr>
-              <w:t xml:space="preserve">: </w:t>
-            </w:r>
-            <w:r>
-              <w:t>серия</w:t>
-            </w:r>
-            <w:r>
-              <w:rPr>
-                <w:lang w:val="en-US"/>
-              </w:rPr>
-              <w:t xml:space="preserve"> </w:t>
-            </w:r>
-            <w:r>
-              <w:rPr>
-                <w:lang w:val="en-US"/>
-              </w:rPr>
-              <w:t>${</w:t>
+              <w:rPr>
+                <w:lang w:val="en-US"/>
+              </w:rPr>
+              <w:t>______________</w:t>
+            </w:r>
+            <w:r>
+              <w:rPr>
+                <w:lang w:val="en-US"/>
+              </w:rPr>
+              <w:t>______</w:t>
+            </w:r>
+            <w:r>
+              <w:rPr>
+                <w:lang w:val="en-US"/>
+              </w:rPr>
+              <w:t xml:space="preserve"> /${</w:t>
             </w:r>
             <w:r>
               <w:rPr>
@@ -1764,19 +1690,7 @@
               <w:rPr>
                 <w:lang w:val="en-US"/>
               </w:rPr>
-              <w:t>passport</w:t>
-            </w:r>
-            <w:r>
-              <w:rPr>
-                <w:lang w:val="en-US"/>
-              </w:rPr>
-              <w:t>_</w:t>
-            </w:r>
-            <w:r>
-              <w:rPr>
-                <w:lang w:val="en-US"/>
-              </w:rPr>
-              <w:t>serial</w:t>
+              <w:t>fio</w:t>
             </w:r>
             <w:r>
               <w:rPr>
@@ -1788,188 +1702,15 @@
               <w:rPr>
                 <w:lang w:val="en-US"/>
               </w:rPr>
-              <w:t xml:space="preserve"> №</w:t>
-            </w:r>
-            <w:r>
-              <w:rPr>
-                <w:lang w:val="en-US"/>
-              </w:rPr>
-              <w:t xml:space="preserve"> ${</w:t>
-            </w:r>
-            <w:r>
-              <w:rPr>
-                <w:lang w:val="en-US"/>
-              </w:rPr>
-              <w:t>vendor_passport_number</w:t>
-            </w:r>
-            <w:r>
-              <w:rPr>
-                <w:lang w:val="en-US"/>
-              </w:rPr>
-              <w:t>}</w:t>
-            </w:r>
-            <w:r>
-              <w:rPr>
-                <w:lang w:val="en-US"/>
-              </w:rPr>
-              <w:t xml:space="preserve"> </w:t>
-            </w:r>
-            <w:r>
-              <w:t>выдан</w:t>
-            </w:r>
-            <w:r>
-              <w:rPr>
-                <w:lang w:val="en-US"/>
-              </w:rPr>
-              <w:t xml:space="preserve"> </w:t>
-            </w:r>
-            <w:r>
-              <w:rPr>
-                <w:lang w:val="en-US"/>
-              </w:rPr>
-              <w:t>${</w:t>
-            </w:r>
-            <w:r>
-              <w:rPr>
-                <w:lang w:val="en-US"/>
-              </w:rPr>
-              <w:t>vendor_passport_bywho</w:t>
-            </w:r>
-            <w:r>
-              <w:rPr>
-                <w:lang w:val="en-US"/>
-              </w:rPr>
-              <w:t>}</w:t>
-            </w:r>
-            <w:r>
-              <w:rPr>
-                <w:lang w:val="en-US"/>
-              </w:rPr>
-              <w:t xml:space="preserve"> </w:t>
-            </w:r>
-            <w:r>
-              <w:rPr>
-                <w:lang w:val="en-US"/>
-              </w:rPr>
-              <w:t>${</w:t>
-            </w:r>
-            <w:r>
-              <w:rPr>
-                <w:lang w:val="en-US"/>
-              </w:rPr>
-              <w:t>vendor_passport_date</w:t>
-            </w:r>
-            <w:r>
-              <w:rPr>
-                <w:lang w:val="en-US"/>
-              </w:rPr>
-              <w:t>}</w:t>
+              <w:t>/</w:t>
             </w:r>
           </w:p>
           <w:p>
             <w:pPr>
               <w:pStyle w:val="ConsPlusNormal"/>
-            </w:pPr>
-            <w:r>
-              <w:t>Место жительства: г.</w:t>
-            </w:r>
-            <w:r>
-              <w:t>${</w:t>
-            </w:r>
-            <w:r>
-              <w:rPr>
-                <w:lang w:val="en-US"/>
-              </w:rPr>
-              <w:t>vendor</w:t>
-            </w:r>
-            <w:r>
-              <w:t>_</w:t>
-            </w:r>
-            <w:r>
-              <w:rPr>
-                <w:lang w:val="en-US"/>
-              </w:rPr>
-              <w:t>adress</w:t>
-            </w:r>
-            <w:r>
-              <w:t>}</w:t>
-            </w:r>
-          </w:p>
-          <w:p>
-            <w:pPr>
-              <w:pStyle w:val="ConsPlusNormal"/>
-            </w:pPr>
-            <w:r>
-              <w:t xml:space="preserve">Телефон: </w:t>
-            </w:r>
-            <w:r>
-              <w:t>${</w:t>
-            </w:r>
-            <w:r>
-              <w:rPr>
-                <w:lang w:val="en-US"/>
-              </w:rPr>
-              <w:t>vendor</w:t>
-            </w:r>
-            <w:r>
-              <w:t>_</w:t>
-            </w:r>
-            <w:r>
-              <w:rPr>
-                <w:lang w:val="en-US"/>
-              </w:rPr>
-              <w:t>phone</w:t>
-            </w:r>
-            <w:r>
-              <w:t>}</w:t>
-            </w:r>
-          </w:p>
-          <w:p>
-            <w:pPr>
-              <w:pStyle w:val="ConsPlusNormal"/>
-            </w:pPr>
-            <w:r>
-              <w:t>Подпись:</w:t>
-            </w:r>
-          </w:p>
-          <w:p>
-            <w:pPr>
-              <w:pStyle w:val="ConsPlusNormal"/>
-            </w:pPr>
-            <w:r>
-              <w:t>______________</w:t>
-            </w:r>
-            <w:r>
-              <w:t>______</w:t>
-            </w:r>
-            <w:r>
-              <w:t xml:space="preserve"> /${</w:t>
-            </w:r>
-            <w:r>
-              <w:rPr>
-                <w:lang w:val="en-US"/>
-              </w:rPr>
-              <w:t>vendor</w:t>
-            </w:r>
-            <w:r>
-              <w:t>_</w:t>
-            </w:r>
-            <w:r>
-              <w:rPr>
-                <w:lang w:val="en-US"/>
-              </w:rPr>
-              <w:t>fio</w:t>
-            </w:r>
-            <w:r>
-              <w:t>}</w:t>
-            </w:r>
-            <w:r>
-              <w:t>/</w:t>
-            </w:r>
-          </w:p>
-          <w:p>
-            <w:pPr>
-              <w:pStyle w:val="ConsPlusNormal"/>
+              <w:rPr>
+                <w:lang w:val="en-US"/>
+              </w:rPr>
             </w:pPr>
           </w:p>
         </w:tc>
@@ -1988,217 +1729,34 @@
           <w:p>
             <w:pPr>
               <w:pStyle w:val="ConsPlusNormal"/>
+              <w:rPr>
+                <w:lang w:val="en-US"/>
+              </w:rPr>
             </w:pPr>
             <w:r>
-              <w:t>${</w:t>
-            </w:r>
-            <w:r>
-              <w:rPr>
-                <w:lang w:val="en-US"/>
-              </w:rPr>
-              <w:t>buyer</w:t>
-            </w:r>
-            <w:r>
-              <w:t>_</w:t>
-            </w:r>
-            <w:r>
-              <w:rPr>
-                <w:lang w:val="en-US"/>
-              </w:rPr>
-              <w:t>fio</w:t>
-            </w:r>
-            <w:r>
-              <w:t>}</w:t>
-            </w:r>
-          </w:p>
-          <w:p>
-            <w:pPr>
-              <w:pStyle w:val="ConsPlusNormal"/>
-            </w:pPr>
-            <w:r>
-              <w:t>Дата рождения ${</w:t>
-            </w:r>
-            <w:r>
-              <w:rPr>
-                <w:lang w:val="en-US"/>
-              </w:rPr>
-              <w:t>buyer</w:t>
-            </w:r>
-            <w:r>
-              <w:t>_</w:t>
-            </w:r>
-            <w:r>
-              <w:rPr>
-                <w:lang w:val="en-US"/>
-              </w:rPr>
-              <w:t>birthday</w:t>
-            </w:r>
-            <w:r>
-              <w:t>}</w:t>
-            </w:r>
-          </w:p>
-          <w:p>
-            <w:pPr>
-              <w:pStyle w:val="ConsPlusNormal"/>
-              <w:rPr>
-                <w:lang w:val="en-US"/>
-              </w:rPr>
-            </w:pPr>
-            <w:r>
-              <w:t>Паспорт</w:t>
-            </w:r>
-            <w:r>
-              <w:rPr>
-                <w:lang w:val="en-US"/>
-              </w:rPr>
-              <w:t xml:space="preserve">: </w:t>
-            </w:r>
-            <w:r>
-              <w:t>серия</w:t>
-            </w:r>
-            <w:r>
-              <w:rPr>
-                <w:lang w:val="en-US"/>
-              </w:rPr>
-              <w:t xml:space="preserve"> ${</w:t>
-            </w:r>
-            <w:r>
-              <w:rPr>
-                <w:lang w:val="en-US"/>
-              </w:rPr>
-              <w:t>buyer</w:t>
-            </w:r>
-            <w:r>
-              <w:rPr>
-                <w:lang w:val="en-US"/>
-              </w:rPr>
-              <w:t>_</w:t>
-            </w:r>
-            <w:r>
-              <w:rPr>
-                <w:lang w:val="en-US"/>
-              </w:rPr>
-              <w:t>passport</w:t>
-            </w:r>
-            <w:r>
-              <w:rPr>
-                <w:lang w:val="en-US"/>
-              </w:rPr>
-              <w:t>_</w:t>
-            </w:r>
-            <w:r>
-              <w:rPr>
-                <w:lang w:val="en-US"/>
-              </w:rPr>
-              <w:t>serial</w:t>
-            </w:r>
-            <w:r>
-              <w:rPr>
-                <w:lang w:val="en-US"/>
-              </w:rPr>
-              <w:t>} № ${</w:t>
-            </w:r>
-            <w:r>
-              <w:rPr>
-                <w:lang w:val="en-US"/>
-              </w:rPr>
-              <w:t>buyer_passport_number</w:t>
-            </w:r>
-            <w:r>
-              <w:rPr>
-                <w:lang w:val="en-US"/>
-              </w:rPr>
-              <w:t xml:space="preserve">} </w:t>
-            </w:r>
-            <w:r>
-              <w:t>выдан</w:t>
-            </w:r>
-            <w:r>
-              <w:rPr>
-                <w:lang w:val="en-US"/>
-              </w:rPr>
-              <w:t xml:space="preserve"> ${</w:t>
-            </w:r>
-            <w:r>
-              <w:rPr>
-                <w:lang w:val="en-US"/>
-              </w:rPr>
-              <w:t>buyer_passport_bywho</w:t>
-            </w:r>
-            <w:r>
-              <w:rPr>
-                <w:lang w:val="en-US"/>
-              </w:rPr>
-              <w:t xml:space="preserve">} </w:t>
-            </w:r>
-            <w:r>
-              <w:rPr>
-                <w:lang w:val="en-US"/>
-              </w:rPr>
-              <w:t>${</w:t>
-            </w:r>
-            <w:r>
-              <w:rPr>
-                <w:lang w:val="en-US"/>
-              </w:rPr>
-              <w:t>buyer_passport_date</w:t>
-            </w:r>
-            <w:r>
-              <w:rPr>
-                <w:lang w:val="en-US"/>
-              </w:rPr>
-              <w:t>}</w:t>
-            </w:r>
-          </w:p>
-          <w:p>
-            <w:pPr>
-              <w:pStyle w:val="ConsPlusNormal"/>
-            </w:pPr>
-            <w:r>
-              <w:t>Место жительства: г.${</w:t>
-            </w:r>
-            <w:r>
-              <w:rPr>
-                <w:lang w:val="en-US"/>
-              </w:rPr>
-              <w:t>buyer</w:t>
-            </w:r>
-            <w:r>
-              <w:t>_</w:t>
-            </w:r>
-            <w:r>
-              <w:rPr>
-                <w:lang w:val="en-US"/>
-              </w:rPr>
-              <w:t>adress</w:t>
-            </w:r>
-            <w:r>
-              <w:t>}</w:t>
-            </w:r>
-          </w:p>
-          <w:p>
-            <w:pPr>
-              <w:pStyle w:val="ConsPlusNormal"/>
-            </w:pPr>
-            <w:r>
-              <w:t>Телефон: ${</w:t>
-            </w:r>
-            <w:r>
-              <w:rPr>
-                <w:lang w:val="en-US"/>
-              </w:rPr>
-              <w:t>buyer</w:t>
-            </w:r>
-            <w:r>
-              <w:t>_</w:t>
-            </w:r>
-            <w:r>
-              <w:rPr>
-                <w:lang w:val="en-US"/>
-              </w:rPr>
-              <w:t>phone</w:t>
-            </w:r>
-            <w:r>
+              <w:rPr>
+                <w:lang w:val="en-US"/>
+              </w:rPr>
+              <w:t>${second</w:t>
+            </w:r>
+            <w:bookmarkStart w:id="0" w:name="_GoBack"/>
+            <w:bookmarkEnd w:id="0"/>
+            <w:r>
+              <w:rPr>
+                <w:lang w:val="en-US"/>
+              </w:rPr>
+              <w:t>side_</w:t>
+            </w:r>
+            <w:r>
+              <w:rPr>
+                <w:lang w:val="en-US"/>
+              </w:rPr>
+              <w:t>requisites</w:t>
+            </w:r>
+            <w:r>
+              <w:rPr>
+                <w:lang w:val="en-US"/>
+              </w:rPr>
               <w:t>}</w:t>
             </w:r>
           </w:p>
@@ -2478,7 +2036,7 @@
       <w:rPr>
         <w:noProof/>
       </w:rPr>
-      <w:t>1</w:t>
+      <w:t>2</w:t>
     </w:r>
     <w:r>
       <w:fldChar w:fldCharType="end"/>

</xml_diff>

<commit_message>
Header bold is fixed
</commit_message>
<xml_diff>
--- a/documents/buy_sale/patterns/buy_sale_deal.docx
+++ b/documents/buy_sale/patterns/buy_sale_deal.docx
@@ -87,14 +87,12 @@
               </w:rPr>
               <w:t>{</w:t>
             </w:r>
-            <w:proofErr w:type="spellStart"/>
             <w:r>
               <w:rPr>
                 <w:lang w:val="en-US"/>
               </w:rPr>
               <w:t>place_of_contract</w:t>
             </w:r>
-            <w:proofErr w:type="spellEnd"/>
             <w:r>
               <w:rPr>
                 <w:lang w:val="en-US"/>
@@ -127,11 +125,9 @@
               </w:rPr>
               <w:t>${</w:t>
             </w:r>
-            <w:proofErr w:type="spellStart"/>
             <w:r>
               <w:t>date_of_contract</w:t>
             </w:r>
-            <w:proofErr w:type="spellEnd"/>
             <w:r>
               <w:rPr>
                 <w:lang w:val="en-US"/>
@@ -162,21 +158,7 @@
         <w:rPr>
           <w:lang w:val="en-US"/>
         </w:rPr>
-        <w:t>${</w:t>
-      </w:r>
-      <w:proofErr w:type="spellStart"/>
-      <w:r>
-        <w:rPr>
-          <w:lang w:val="en-US"/>
-        </w:rPr>
-        <w:t>header_doc</w:t>
-      </w:r>
-      <w:proofErr w:type="spellEnd"/>
-      <w:r>
-        <w:rPr>
-          <w:lang w:val="en-US"/>
-        </w:rPr>
-        <w:t>}</w:t>
+        <w:t>${header_doc}</w:t>
       </w:r>
     </w:p>
     <w:p>
@@ -251,25 +233,21 @@
       <w:r>
         <w:t>- государственный регистрационный знак: ${</w:t>
       </w:r>
-      <w:proofErr w:type="spellStart"/>
       <w:r>
         <w:rPr>
           <w:lang w:val="en-US"/>
         </w:rPr>
         <w:t>reg</w:t>
       </w:r>
-      <w:proofErr w:type="spellEnd"/>
       <w:r>
         <w:t>_</w:t>
       </w:r>
-      <w:proofErr w:type="spellStart"/>
       <w:r>
         <w:rPr>
           <w:lang w:val="en-US"/>
         </w:rPr>
         <w:t>gov</w:t>
       </w:r>
-      <w:proofErr w:type="spellEnd"/>
       <w:r>
         <w:t>_</w:t>
       </w:r>
@@ -404,14 +382,12 @@
       <w:r>
         <w:t>- шасси (рама) N: ${</w:t>
       </w:r>
-      <w:proofErr w:type="spellStart"/>
       <w:r>
         <w:rPr>
           <w:lang w:val="en-US"/>
         </w:rPr>
         <w:t>shassi</w:t>
       </w:r>
-      <w:proofErr w:type="spellEnd"/>
       <w:r>
         <w:t>};</w:t>
       </w:r>
@@ -551,26 +527,96 @@
         <w:t xml:space="preserve">1.3. </w:t>
       </w:r>
       <w:r>
-        <w:t>Транспортное средство, отчуждаемое по настоящему договору принадлежит Продавцу на праве собственности, что подтверждается паспортом транспортного средства (</w:t>
-      </w:r>
-      <w:proofErr w:type="gramStart"/>
-      <w:r>
-        <w:t xml:space="preserve">ПТС) </w:t>
-      </w:r>
-      <w:r>
-        <w:t xml:space="preserve"> серии</w:t>
-      </w:r>
-      <w:proofErr w:type="gramEnd"/>
+        <w:t xml:space="preserve">Транспортное средство, отчуждаемое по настоящему договору принадлежит Продавцу на праве собственности, что подтверждается паспортом транспортного средства (ПТС) </w:t>
+      </w:r>
+      <w:r>
+        <w:t xml:space="preserve"> серии </w:t>
+      </w:r>
+      <w:r>
+        <w:t>${</w:t>
+      </w:r>
+      <w:r>
+        <w:rPr>
+          <w:lang w:val="en-US"/>
+        </w:rPr>
+        <w:t>serial</w:t>
+      </w:r>
+      <w:r>
+        <w:t>_</w:t>
+      </w:r>
+      <w:r>
+        <w:rPr>
+          <w:lang w:val="en-US"/>
+        </w:rPr>
+        <w:t>car</w:t>
+      </w:r>
+      <w:r>
+        <w:t>} N</w:t>
+      </w:r>
       <w:r>
         <w:t xml:space="preserve"> </w:t>
       </w:r>
       <w:r>
+        <w:t>$</w:t>
+      </w:r>
+      <w:r>
+        <w:t>{</w:t>
+      </w:r>
+      <w:r>
+        <w:rPr>
+          <w:lang w:val="en-US"/>
+        </w:rPr>
+        <w:t>number</w:t>
+      </w:r>
+      <w:r>
+        <w:t>_</w:t>
+      </w:r>
+      <w:r>
+        <w:rPr>
+          <w:lang w:val="en-US"/>
+        </w:rPr>
+        <w:t>of</w:t>
+      </w:r>
+      <w:r>
+        <w:t>_</w:t>
+      </w:r>
+      <w:r>
+        <w:t>serial_car</w:t>
+      </w:r>
+      <w:r>
+        <w:t>}</w:t>
+      </w:r>
+      <w:r>
+        <w:t>, выдан</w:t>
+      </w:r>
+      <w:r>
+        <w:t>н</w:t>
+      </w:r>
+      <w:r>
+        <w:t>о</w:t>
+      </w:r>
+      <w:r>
+        <w:t>го</w:t>
+      </w:r>
+      <w:r>
+        <w:t xml:space="preserve"> </w:t>
+      </w:r>
+      <w:r>
         <w:t>${</w:t>
       </w:r>
       <w:r>
         <w:rPr>
           <w:lang w:val="en-US"/>
         </w:rPr>
+        <w:t>bywho</w:t>
+      </w:r>
+      <w:r>
+        <w:t>_</w:t>
+      </w:r>
+      <w:r>
+        <w:rPr>
+          <w:lang w:val="en-US"/>
+        </w:rPr>
         <w:t>serial</w:t>
       </w:r>
       <w:r>
@@ -583,22 +629,19 @@
         <w:t>car</w:t>
       </w:r>
       <w:r>
-        <w:t>} N</w:t>
+        <w:t>}</w:t>
       </w:r>
       <w:r>
         <w:t xml:space="preserve"> </w:t>
       </w:r>
       <w:r>
-        <w:t>$</w:t>
-      </w:r>
-      <w:r>
-        <w:t>{</w:t>
-      </w:r>
-      <w:r>
-        <w:rPr>
-          <w:lang w:val="en-US"/>
-        </w:rPr>
-        <w:t>number</w:t>
+        <w:t>${</w:t>
+      </w:r>
+      <w:r>
+        <w:rPr>
+          <w:lang w:val="en-US"/>
+        </w:rPr>
+        <w:t>date</w:t>
       </w:r>
       <w:r>
         <w:t>_</w:t>
@@ -612,90 +655,9 @@
       <w:r>
         <w:t>_</w:t>
       </w:r>
-      <w:proofErr w:type="spellStart"/>
       <w:r>
         <w:t>serial_car</w:t>
       </w:r>
-      <w:proofErr w:type="spellEnd"/>
-      <w:r>
-        <w:t>}</w:t>
-      </w:r>
-      <w:r>
-        <w:t>, выдан</w:t>
-      </w:r>
-      <w:r>
-        <w:t>н</w:t>
-      </w:r>
-      <w:r>
-        <w:t>о</w:t>
-      </w:r>
-      <w:r>
-        <w:t>го</w:t>
-      </w:r>
-      <w:r>
-        <w:t xml:space="preserve"> </w:t>
-      </w:r>
-      <w:r>
-        <w:t>${</w:t>
-      </w:r>
-      <w:proofErr w:type="spellStart"/>
-      <w:r>
-        <w:rPr>
-          <w:lang w:val="en-US"/>
-        </w:rPr>
-        <w:t>bywho</w:t>
-      </w:r>
-      <w:proofErr w:type="spellEnd"/>
-      <w:r>
-        <w:t>_</w:t>
-      </w:r>
-      <w:r>
-        <w:rPr>
-          <w:lang w:val="en-US"/>
-        </w:rPr>
-        <w:t>serial</w:t>
-      </w:r>
-      <w:r>
-        <w:t>_</w:t>
-      </w:r>
-      <w:r>
-        <w:rPr>
-          <w:lang w:val="en-US"/>
-        </w:rPr>
-        <w:t>car</w:t>
-      </w:r>
-      <w:r>
-        <w:t>}</w:t>
-      </w:r>
-      <w:r>
-        <w:t xml:space="preserve"> </w:t>
-      </w:r>
-      <w:r>
-        <w:t>${</w:t>
-      </w:r>
-      <w:r>
-        <w:rPr>
-          <w:lang w:val="en-US"/>
-        </w:rPr>
-        <w:t>date</w:t>
-      </w:r>
-      <w:r>
-        <w:t>_</w:t>
-      </w:r>
-      <w:r>
-        <w:rPr>
-          <w:lang w:val="en-US"/>
-        </w:rPr>
-        <w:t>of</w:t>
-      </w:r>
-      <w:r>
-        <w:t>_</w:t>
-      </w:r>
-      <w:proofErr w:type="spellStart"/>
-      <w:r>
-        <w:t>serial_car</w:t>
-      </w:r>
-      <w:proofErr w:type="spellEnd"/>
       <w:r>
         <w:t>}</w:t>
       </w:r>
@@ -763,11 +725,9 @@
       <w:r>
         <w:t xml:space="preserve"> ${</w:t>
       </w:r>
-      <w:proofErr w:type="spellStart"/>
       <w:r>
         <w:t>car_allstatus</w:t>
       </w:r>
-      <w:proofErr w:type="spellEnd"/>
       <w:r>
         <w:t>}</w:t>
       </w:r>
@@ -787,22 +747,18 @@
       <w:r>
         <w:t>${</w:t>
       </w:r>
-      <w:proofErr w:type="spellStart"/>
       <w:r>
         <w:t>maintenance_date</w:t>
       </w:r>
-      <w:proofErr w:type="spellEnd"/>
       <w:r>
         <w:t xml:space="preserve">} </w:t>
       </w:r>
       <w:r>
         <w:t>${</w:t>
       </w:r>
-      <w:proofErr w:type="spellStart"/>
       <w:r>
         <w:t>maintenance_bywho</w:t>
       </w:r>
-      <w:proofErr w:type="spellEnd"/>
       <w:r>
         <w:t>}</w:t>
       </w:r>
@@ -998,14 +954,12 @@
       <w:r>
         <w:t>_</w:t>
       </w:r>
-      <w:proofErr w:type="spellStart"/>
       <w:r>
         <w:rPr>
           <w:lang w:val="en-US"/>
         </w:rPr>
         <w:t>str</w:t>
       </w:r>
-      <w:proofErr w:type="spellEnd"/>
       <w:r>
         <w:t>}</w:t>
       </w:r>
@@ -1020,12 +974,7 @@
         <w:jc w:val="both"/>
       </w:pPr>
       <w:r>
-        <w:t>3.2. Стоимость указанных в Договоре</w:t>
-      </w:r>
-      <w:bookmarkStart w:id="0" w:name="_GoBack"/>
-      <w:bookmarkEnd w:id="0"/>
-      <w:r>
-        <w:t xml:space="preserve"> инструментов и принадлежностей, а также </w:t>
+        <w:t xml:space="preserve">3.2. Стоимость указанных в Договоре инструментов и принадлежностей, а также </w:t>
       </w:r>
       <w:r>
         <w:lastRenderedPageBreak/>
@@ -1048,11 +997,9 @@
       <w:r>
         <w:t>${</w:t>
       </w:r>
-      <w:proofErr w:type="spellStart"/>
       <w:r>
         <w:t>payment_date</w:t>
       </w:r>
-      <w:proofErr w:type="spellEnd"/>
       <w:r>
         <w:t>}</w:t>
       </w:r>
@@ -1146,13 +1093,29 @@
         <w:t xml:space="preserve"> </w:t>
       </w:r>
       <w:r>
+        <w:t>${serial_</w:t>
+      </w:r>
+      <w:r>
+        <w:rPr>
+          <w:lang w:val="en-US"/>
+        </w:rPr>
+        <w:t>car</w:t>
+      </w:r>
+      <w:r>
+        <w:t>}</w:t>
+      </w:r>
+      <w:r>
+        <w:t xml:space="preserve"> N </w:t>
+      </w:r>
+      <w:r>
         <w:t>${</w:t>
       </w:r>
-      <w:proofErr w:type="spellStart"/>
-      <w:r>
-        <w:t>serial</w:t>
-      </w:r>
-      <w:proofErr w:type="spellEnd"/>
+      <w:r>
+        <w:rPr>
+          <w:lang w:val="en-US"/>
+        </w:rPr>
+        <w:t>number</w:t>
+      </w:r>
       <w:r>
         <w:t>_</w:t>
       </w:r>
@@ -1160,13 +1123,31 @@
         <w:rPr>
           <w:lang w:val="en-US"/>
         </w:rPr>
-        <w:t>car</w:t>
+        <w:t>of</w:t>
+      </w:r>
+      <w:r>
+        <w:t>_</w:t>
+      </w:r>
+      <w:r>
+        <w:t>serial_car</w:t>
       </w:r>
       <w:r>
         <w:t>}</w:t>
       </w:r>
       <w:r>
-        <w:t xml:space="preserve"> N </w:t>
+        <w:t xml:space="preserve">, </w:t>
+      </w:r>
+      <w:r>
+        <w:t xml:space="preserve">дата выдачи </w:t>
+      </w:r>
+      <w:r>
+        <w:t>${date_of_serial_car}</w:t>
+      </w:r>
+      <w:r>
+        <w:t xml:space="preserve">, </w:t>
+      </w:r>
+      <w:r>
+        <w:t>с подписью Продавца в графе "Подпись прежнего собственника";</w:t>
       </w:r>
       <w:r>
         <w:t>${</w:t>
@@ -1175,7 +1156,41 @@
         <w:rPr>
           <w:lang w:val="en-US"/>
         </w:rPr>
-        <w:t>number</w:t>
+        <w:t>documents</w:t>
+      </w:r>
+      <w:r>
+        <w:t>}</w:t>
+      </w:r>
+    </w:p>
+    <w:p>
+      <w:pPr>
+        <w:pStyle w:val="ConsPlusNormal"/>
+        <w:ind w:firstLine="540"/>
+        <w:jc w:val="both"/>
+      </w:pPr>
+      <w:r>
+        <w:t>4.</w:t>
+      </w:r>
+      <w:r>
+        <w:t>3</w:t>
+      </w:r>
+      <w:r>
+        <w:t>. Одновременно с передачей транспортного средства Продавец передает Покупателю следующие инструменты и принадлежности:</w:t>
+      </w:r>
+      <w:r>
+        <w:t xml:space="preserve"> ${</w:t>
+      </w:r>
+      <w:r>
+        <w:t>accessories</w:t>
+      </w:r>
+      <w:r>
+        <w:t>} ${</w:t>
+      </w:r>
+      <w:r>
+        <w:rPr>
+          <w:lang w:val="en-US"/>
+        </w:rPr>
+        <w:t>marriage</w:t>
       </w:r>
       <w:r>
         <w:t>_</w:t>
@@ -1184,122 +1199,24 @@
         <w:rPr>
           <w:lang w:val="en-US"/>
         </w:rPr>
-        <w:t>of</w:t>
-      </w:r>
-      <w:r>
-        <w:t>_</w:t>
-      </w:r>
-      <w:proofErr w:type="spellStart"/>
-      <w:r>
-        <w:t>serial_car</w:t>
-      </w:r>
-      <w:proofErr w:type="spellEnd"/>
+        <w:t>info</w:t>
+      </w:r>
       <w:r>
         <w:t>}</w:t>
       </w:r>
-      <w:r>
-        <w:t xml:space="preserve">, </w:t>
-      </w:r>
-      <w:r>
-        <w:t xml:space="preserve">дата выдачи </w:t>
-      </w:r>
-      <w:r>
-        <w:t>${</w:t>
-      </w:r>
-      <w:proofErr w:type="spellStart"/>
-      <w:r>
-        <w:t>date_of_serial_car</w:t>
-      </w:r>
-      <w:proofErr w:type="spellEnd"/>
-      <w:r>
-        <w:t>}</w:t>
-      </w:r>
-      <w:r>
-        <w:t xml:space="preserve">, </w:t>
-      </w:r>
-      <w:r>
-        <w:t>с подписью Продавца в графе "Подпись прежнего собственника</w:t>
-      </w:r>
-      <w:proofErr w:type="gramStart"/>
-      <w:r>
-        <w:t>";</w:t>
+    </w:p>
+    <w:p>
+      <w:pPr>
+        <w:pStyle w:val="ConsPlusNormal"/>
+        <w:ind w:firstLine="540"/>
+        <w:jc w:val="both"/>
+      </w:pPr>
+      <w:r>
+        <w:t>4.</w:t>
       </w:r>
       <w:r>
         <w:t>$</w:t>
       </w:r>
-      <w:proofErr w:type="gramEnd"/>
-      <w:r>
-        <w:t>{</w:t>
-      </w:r>
-      <w:r>
-        <w:rPr>
-          <w:lang w:val="en-US"/>
-        </w:rPr>
-        <w:t>documents</w:t>
-      </w:r>
-      <w:r>
-        <w:t>}</w:t>
-      </w:r>
-    </w:p>
-    <w:p>
-      <w:pPr>
-        <w:pStyle w:val="ConsPlusNormal"/>
-        <w:ind w:firstLine="540"/>
-        <w:jc w:val="both"/>
-      </w:pPr>
-      <w:r>
-        <w:t>4.</w:t>
-      </w:r>
-      <w:r>
-        <w:t>3</w:t>
-      </w:r>
-      <w:r>
-        <w:t>. Одновременно с передачей транспортного средства Продавец передает Покупателю следующие инструменты и принадлежности:</w:t>
-      </w:r>
-      <w:r>
-        <w:t xml:space="preserve"> ${</w:t>
-      </w:r>
-      <w:proofErr w:type="spellStart"/>
-      <w:r>
-        <w:t>accessories</w:t>
-      </w:r>
-      <w:proofErr w:type="spellEnd"/>
-      <w:r>
-        <w:t>} ${</w:t>
-      </w:r>
-      <w:r>
-        <w:rPr>
-          <w:lang w:val="en-US"/>
-        </w:rPr>
-        <w:t>marriage</w:t>
-      </w:r>
-      <w:r>
-        <w:t>_</w:t>
-      </w:r>
-      <w:r>
-        <w:rPr>
-          <w:lang w:val="en-US"/>
-        </w:rPr>
-        <w:t>info</w:t>
-      </w:r>
-      <w:r>
-        <w:t>}</w:t>
-      </w:r>
-    </w:p>
-    <w:p>
-      <w:pPr>
-        <w:pStyle w:val="ConsPlusNormal"/>
-        <w:ind w:firstLine="540"/>
-        <w:jc w:val="both"/>
-      </w:pPr>
-      <w:proofErr w:type="gramStart"/>
-      <w:r>
-        <w:t>4.</w:t>
-      </w:r>
-      <w:r>
-        <w:t>$</w:t>
-      </w:r>
-      <w:proofErr w:type="gramEnd"/>
       <w:r>
         <w:t>{</w:t>
       </w:r>
@@ -1692,8 +1609,8 @@
         <w:tblLook w:val="04A0" w:firstRow="1" w:lastRow="0" w:firstColumn="1" w:lastColumn="0" w:noHBand="0" w:noVBand="1"/>
       </w:tblPr>
       <w:tblGrid>
-        <w:gridCol w:w="4672"/>
-        <w:gridCol w:w="4683"/>
+        <w:gridCol w:w="4687"/>
+        <w:gridCol w:w="4668"/>
       </w:tblGrid>
       <w:tr>
         <w:tc>
@@ -1708,6 +1625,9 @@
               </w:rPr>
             </w:pPr>
             <w:r>
+              <w:rPr>
+                <w:b/>
+              </w:rPr>
               <w:t>Продавец</w:t>
             </w:r>
             <w:r>
@@ -1730,14 +1650,12 @@
               </w:rPr>
               <w:t>${</w:t>
             </w:r>
-            <w:proofErr w:type="spellStart"/>
             <w:r>
               <w:rPr>
                 <w:lang w:val="en-US"/>
               </w:rPr>
               <w:t>firstside_requisites</w:t>
             </w:r>
-            <w:proofErr w:type="spellEnd"/>
             <w:r>
               <w:rPr>
                 <w:lang w:val="en-US"/>
@@ -1782,12 +1700,28 @@
               <w:t>_</w:t>
             </w:r>
             <w:r>
+              <w:t>_</w:t>
+            </w:r>
+            <w:bookmarkStart w:id="0" w:name="_GoBack"/>
+            <w:bookmarkEnd w:id="0"/>
+            <w:r>
+              <w:rPr>
+                <w:lang w:val="en-US"/>
+              </w:rPr>
+              <w:t>____</w:t>
+            </w:r>
+            <w:r>
+              <w:rPr>
+                <w:lang w:val="en-US"/>
+              </w:rPr>
+              <w:t>_</w:t>
+            </w:r>
+            <w:r>
               <w:rPr>
                 <w:lang w:val="en-US"/>
               </w:rPr>
               <w:t>/${</w:t>
             </w:r>
-            <w:proofErr w:type="spellStart"/>
             <w:r>
               <w:rPr>
                 <w:lang w:val="en-US"/>
@@ -1806,7 +1740,6 @@
               </w:rPr>
               <w:t>name</w:t>
             </w:r>
-            <w:proofErr w:type="spellEnd"/>
             <w:r>
               <w:rPr>
                 <w:lang w:val="en-US"/>
@@ -1841,6 +1774,9 @@
               </w:rPr>
             </w:pPr>
             <w:r>
+              <w:rPr>
+                <w:b/>
+              </w:rPr>
               <w:t>Покупатель</w:t>
             </w:r>
             <w:r>
@@ -1861,14 +1797,7 @@
               <w:rPr>
                 <w:lang w:val="en-US"/>
               </w:rPr>
-              <w:t>${</w:t>
-            </w:r>
-            <w:proofErr w:type="spellStart"/>
-            <w:r>
-              <w:rPr>
-                <w:lang w:val="en-US"/>
-              </w:rPr>
-              <w:t>secondside_</w:t>
+              <w:t>${secondside_</w:t>
             </w:r>
             <w:r>
               <w:rPr>
@@ -1876,7 +1805,6 @@
               </w:rPr>
               <w:t>requisites</w:t>
             </w:r>
-            <w:proofErr w:type="spellEnd"/>
             <w:r>
               <w:rPr>
                 <w:lang w:val="en-US"/>
@@ -1912,7 +1840,31 @@
               <w:rPr>
                 <w:lang w:val="en-US"/>
               </w:rPr>
-              <w:t>_________________</w:t>
+              <w:t>______________</w:t>
+            </w:r>
+            <w:r>
+              <w:rPr>
+                <w:lang w:val="en-US"/>
+              </w:rPr>
+              <w:t>__</w:t>
+            </w:r>
+            <w:r>
+              <w:rPr>
+                <w:lang w:val="en-US"/>
+              </w:rPr>
+              <w:t>_</w:t>
+            </w:r>
+            <w:r>
+              <w:rPr>
+                <w:lang w:val="en-US"/>
+              </w:rPr>
+              <w:t>___</w:t>
+            </w:r>
+            <w:r>
+              <w:rPr>
+                <w:lang w:val="en-US"/>
+              </w:rPr>
+              <w:t>_</w:t>
             </w:r>
             <w:r>
               <w:rPr>
@@ -1926,7 +1878,6 @@
               </w:rPr>
               <w:t>${</w:t>
             </w:r>
-            <w:proofErr w:type="spellStart"/>
             <w:r>
               <w:rPr>
                 <w:lang w:val="en-US"/>
@@ -1945,7 +1896,6 @@
               </w:rPr>
               <w:t>name</w:t>
             </w:r>
-            <w:proofErr w:type="spellEnd"/>
             <w:r>
               <w:rPr>
                 <w:lang w:val="en-US"/>
@@ -2022,7 +1972,13 @@
       <w:pStyle w:val="a5"/>
     </w:pPr>
     <w:r>
-      <w:t>Продавец: ________</w:t>
+      <w:t>Продавец: _______</w:t>
+    </w:r>
+    <w:r>
+      <w:t>_</w:t>
+    </w:r>
+    <w:r>
+      <w:t>_</w:t>
     </w:r>
     <w:r>
       <w:t>(</w:t>
@@ -2033,7 +1989,6 @@
       </w:rPr>
       <w:t>${</w:t>
     </w:r>
-    <w:proofErr w:type="spellStart"/>
     <w:r>
       <w:rPr>
         <w:lang w:val="en-US"/>
@@ -2052,8 +2007,6 @@
       </w:rPr>
       <w:t>name</w:t>
     </w:r>
-    <w:proofErr w:type="spellEnd"/>
-    <w:proofErr w:type="gramStart"/>
     <w:r>
       <w:rPr>
         <w:lang w:val="en-US"/>
@@ -2064,11 +2017,7 @@
       <w:t>)</w:t>
     </w:r>
     <w:r>
-      <w:t xml:space="preserve">   </w:t>
-    </w:r>
-    <w:proofErr w:type="gramEnd"/>
-    <w:r>
-      <w:t xml:space="preserve">     </w:t>
+      <w:t xml:space="preserve">        </w:t>
     </w:r>
     <w:r>
       <w:t xml:space="preserve"> </w:t>
@@ -2098,13 +2047,43 @@
       <w:t xml:space="preserve">       </w:t>
     </w:r>
     <w:r>
+      <w:t xml:space="preserve"> </w:t>
+    </w:r>
+    <w:r>
       <w:rPr>
         <w:lang w:val="en-US"/>
       </w:rPr>
-      <w:t xml:space="preserve">    </w:t>
-    </w:r>
-    <w:r>
-      <w:t>Покупатель: ____</w:t>
+      <w:t xml:space="preserve"> </w:t>
+    </w:r>
+    <w:r>
+      <w:t xml:space="preserve">Покупатель: </w:t>
+    </w:r>
+    <w:r>
+      <w:t>__</w:t>
+    </w:r>
+    <w:r>
+      <w:t>_</w:t>
+    </w:r>
+    <w:r>
+      <w:t>______</w:t>
+    </w:r>
+    <w:r>
+      <w:t xml:space="preserve"> </w:t>
+    </w:r>
+    <w:r>
+      <w:t>(</w:t>
+    </w:r>
+    <w:r>
+      <w:rPr>
+        <w:lang w:val="en-US"/>
+      </w:rPr>
+      <w:t>${</w:t>
+    </w:r>
+    <w:r>
+      <w:rPr>
+        <w:lang w:val="en-US"/>
+      </w:rPr>
+      <w:t>buyer</w:t>
     </w:r>
     <w:r>
       <w:rPr>
@@ -2113,42 +2092,10 @@
       <w:t>_</w:t>
     </w:r>
     <w:r>
-      <w:t>____</w:t>
-    </w:r>
-    <w:r>
-      <w:t>(</w:t>
-    </w:r>
-    <w:r>
       <w:rPr>
         <w:lang w:val="en-US"/>
       </w:rPr>
-      <w:t>${</w:t>
-    </w:r>
-    <w:proofErr w:type="spellStart"/>
-    <w:r>
-      <w:rPr>
-        <w:lang w:val="en-US"/>
-      </w:rPr>
-      <w:t>buyer</w:t>
-    </w:r>
-    <w:r>
-      <w:rPr>
-        <w:lang w:val="en-US"/>
-      </w:rPr>
-      <w:t>_</w:t>
-    </w:r>
-    <w:r>
-      <w:rPr>
-        <w:lang w:val="en-US"/>
-      </w:rPr>
-      <w:t>name</w:t>
-    </w:r>
-    <w:proofErr w:type="spellEnd"/>
-    <w:r>
-      <w:rPr>
-        <w:lang w:val="en-US"/>
-      </w:rPr>
-      <w:t>}</w:t>
+      <w:t>name}</w:t>
     </w:r>
     <w:r>
       <w:t>)</w:t>

</xml_diff>

<commit_message>
Statement_vendor_marriage ended and tested for ph-ph
</commit_message>
<xml_diff>
--- a/documents/buy_sale/patterns/buy_sale_deal.docx
+++ b/documents/buy_sale/patterns/buy_sale_deal.docx
@@ -87,14 +87,12 @@
               </w:rPr>
               <w:t>{</w:t>
             </w:r>
-            <w:proofErr w:type="spellStart"/>
             <w:r>
               <w:rPr>
                 <w:lang w:val="en-US"/>
               </w:rPr>
               <w:t>place_of_contract</w:t>
             </w:r>
-            <w:proofErr w:type="spellEnd"/>
             <w:r>
               <w:rPr>
                 <w:lang w:val="en-US"/>
@@ -127,11 +125,9 @@
               </w:rPr>
               <w:t>${</w:t>
             </w:r>
-            <w:proofErr w:type="spellStart"/>
             <w:r>
               <w:t>date_of_contract</w:t>
             </w:r>
-            <w:proofErr w:type="spellEnd"/>
             <w:r>
               <w:rPr>
                 <w:lang w:val="en-US"/>
@@ -162,21 +158,7 @@
         <w:rPr>
           <w:lang w:val="en-US"/>
         </w:rPr>
-        <w:t>${</w:t>
-      </w:r>
-      <w:proofErr w:type="spellStart"/>
-      <w:r>
-        <w:rPr>
-          <w:lang w:val="en-US"/>
-        </w:rPr>
-        <w:t>header_doc</w:t>
-      </w:r>
-      <w:proofErr w:type="spellEnd"/>
-      <w:r>
-        <w:rPr>
-          <w:lang w:val="en-US"/>
-        </w:rPr>
-        <w:t>}</w:t>
+        <w:t>${header_doc}</w:t>
       </w:r>
     </w:p>
     <w:p>
@@ -251,25 +233,21 @@
       <w:r>
         <w:t>- государственный регистрационный знак: ${</w:t>
       </w:r>
-      <w:proofErr w:type="spellStart"/>
       <w:r>
         <w:rPr>
           <w:lang w:val="en-US"/>
         </w:rPr>
         <w:t>reg</w:t>
       </w:r>
-      <w:proofErr w:type="spellEnd"/>
       <w:r>
         <w:t>_</w:t>
       </w:r>
-      <w:proofErr w:type="spellStart"/>
       <w:r>
         <w:rPr>
           <w:lang w:val="en-US"/>
         </w:rPr>
         <w:t>gov</w:t>
       </w:r>
-      <w:proofErr w:type="spellEnd"/>
       <w:r>
         <w:t>_</w:t>
       </w:r>
@@ -404,14 +382,12 @@
       <w:r>
         <w:t>- шасси (рама) N: ${</w:t>
       </w:r>
-      <w:proofErr w:type="spellStart"/>
       <w:r>
         <w:rPr>
           <w:lang w:val="en-US"/>
         </w:rPr>
         <w:t>shassi</w:t>
       </w:r>
-      <w:proofErr w:type="spellEnd"/>
       <w:r>
         <w:t>};</w:t>
       </w:r>
@@ -551,26 +527,96 @@
         <w:t xml:space="preserve">1.3. </w:t>
       </w:r>
       <w:r>
-        <w:t>Транспортное средство, отчуждаемое по настоящему договору принадлежит Продавцу на праве собственности, что подтверждается паспортом транспортного средства (</w:t>
-      </w:r>
-      <w:proofErr w:type="gramStart"/>
-      <w:r>
-        <w:t xml:space="preserve">ПТС) </w:t>
-      </w:r>
-      <w:r>
-        <w:t xml:space="preserve"> серии</w:t>
-      </w:r>
-      <w:proofErr w:type="gramEnd"/>
+        <w:t xml:space="preserve">Транспортное средство, отчуждаемое по настоящему договору принадлежит Продавцу на праве собственности, что подтверждается паспортом транспортного средства (ПТС) </w:t>
+      </w:r>
+      <w:r>
+        <w:t xml:space="preserve"> серии </w:t>
+      </w:r>
+      <w:r>
+        <w:t>${</w:t>
+      </w:r>
+      <w:r>
+        <w:rPr>
+          <w:lang w:val="en-US"/>
+        </w:rPr>
+        <w:t>serial</w:t>
+      </w:r>
+      <w:r>
+        <w:t>_</w:t>
+      </w:r>
+      <w:r>
+        <w:rPr>
+          <w:lang w:val="en-US"/>
+        </w:rPr>
+        <w:t>car</w:t>
+      </w:r>
+      <w:r>
+        <w:t>} N</w:t>
+      </w:r>
       <w:r>
         <w:t xml:space="preserve"> </w:t>
       </w:r>
       <w:r>
+        <w:t>$</w:t>
+      </w:r>
+      <w:r>
+        <w:t>{</w:t>
+      </w:r>
+      <w:r>
+        <w:rPr>
+          <w:lang w:val="en-US"/>
+        </w:rPr>
+        <w:t>number</w:t>
+      </w:r>
+      <w:r>
+        <w:t>_</w:t>
+      </w:r>
+      <w:r>
+        <w:rPr>
+          <w:lang w:val="en-US"/>
+        </w:rPr>
+        <w:t>of</w:t>
+      </w:r>
+      <w:r>
+        <w:t>_</w:t>
+      </w:r>
+      <w:r>
+        <w:t>serial_car</w:t>
+      </w:r>
+      <w:r>
+        <w:t>}</w:t>
+      </w:r>
+      <w:r>
+        <w:t>, выдан</w:t>
+      </w:r>
+      <w:r>
+        <w:t>н</w:t>
+      </w:r>
+      <w:r>
+        <w:t>о</w:t>
+      </w:r>
+      <w:r>
+        <w:t>го</w:t>
+      </w:r>
+      <w:r>
+        <w:t xml:space="preserve"> </w:t>
+      </w:r>
+      <w:r>
         <w:t>${</w:t>
       </w:r>
       <w:r>
         <w:rPr>
           <w:lang w:val="en-US"/>
         </w:rPr>
+        <w:t>bywho</w:t>
+      </w:r>
+      <w:r>
+        <w:t>_</w:t>
+      </w:r>
+      <w:r>
+        <w:rPr>
+          <w:lang w:val="en-US"/>
+        </w:rPr>
         <w:t>serial</w:t>
       </w:r>
       <w:r>
@@ -583,22 +629,19 @@
         <w:t>car</w:t>
       </w:r>
       <w:r>
-        <w:t>} N</w:t>
+        <w:t>}</w:t>
       </w:r>
       <w:r>
         <w:t xml:space="preserve"> </w:t>
       </w:r>
       <w:r>
-        <w:t>$</w:t>
-      </w:r>
-      <w:r>
-        <w:t>{</w:t>
-      </w:r>
-      <w:r>
-        <w:rPr>
-          <w:lang w:val="en-US"/>
-        </w:rPr>
-        <w:t>number</w:t>
+        <w:t>${</w:t>
+      </w:r>
+      <w:r>
+        <w:rPr>
+          <w:lang w:val="en-US"/>
+        </w:rPr>
+        <w:t>date</w:t>
       </w:r>
       <w:r>
         <w:t>_</w:t>
@@ -612,90 +655,9 @@
       <w:r>
         <w:t>_</w:t>
       </w:r>
-      <w:proofErr w:type="spellStart"/>
       <w:r>
         <w:t>serial_car</w:t>
       </w:r>
-      <w:proofErr w:type="spellEnd"/>
-      <w:r>
-        <w:t>}</w:t>
-      </w:r>
-      <w:r>
-        <w:t>, выдан</w:t>
-      </w:r>
-      <w:r>
-        <w:t>н</w:t>
-      </w:r>
-      <w:r>
-        <w:t>о</w:t>
-      </w:r>
-      <w:r>
-        <w:t>го</w:t>
-      </w:r>
-      <w:r>
-        <w:t xml:space="preserve"> </w:t>
-      </w:r>
-      <w:r>
-        <w:t>${</w:t>
-      </w:r>
-      <w:proofErr w:type="spellStart"/>
-      <w:r>
-        <w:rPr>
-          <w:lang w:val="en-US"/>
-        </w:rPr>
-        <w:t>bywho</w:t>
-      </w:r>
-      <w:proofErr w:type="spellEnd"/>
-      <w:r>
-        <w:t>_</w:t>
-      </w:r>
-      <w:r>
-        <w:rPr>
-          <w:lang w:val="en-US"/>
-        </w:rPr>
-        <w:t>serial</w:t>
-      </w:r>
-      <w:r>
-        <w:t>_</w:t>
-      </w:r>
-      <w:r>
-        <w:rPr>
-          <w:lang w:val="en-US"/>
-        </w:rPr>
-        <w:t>car</w:t>
-      </w:r>
-      <w:r>
-        <w:t>}</w:t>
-      </w:r>
-      <w:r>
-        <w:t xml:space="preserve"> </w:t>
-      </w:r>
-      <w:r>
-        <w:t>${</w:t>
-      </w:r>
-      <w:r>
-        <w:rPr>
-          <w:lang w:val="en-US"/>
-        </w:rPr>
-        <w:t>date</w:t>
-      </w:r>
-      <w:r>
-        <w:t>_</w:t>
-      </w:r>
-      <w:r>
-        <w:rPr>
-          <w:lang w:val="en-US"/>
-        </w:rPr>
-        <w:t>of</w:t>
-      </w:r>
-      <w:r>
-        <w:t>_</w:t>
-      </w:r>
-      <w:proofErr w:type="spellStart"/>
-      <w:r>
-        <w:t>serial_car</w:t>
-      </w:r>
-      <w:proofErr w:type="spellEnd"/>
       <w:r>
         <w:t>}</w:t>
       </w:r>
@@ -763,11 +725,9 @@
       <w:r>
         <w:t xml:space="preserve"> ${</w:t>
       </w:r>
-      <w:proofErr w:type="spellStart"/>
       <w:r>
         <w:t>car_allstatus</w:t>
       </w:r>
-      <w:proofErr w:type="spellEnd"/>
       <w:r>
         <w:t>}</w:t>
       </w:r>
@@ -787,22 +747,18 @@
       <w:r>
         <w:t>${</w:t>
       </w:r>
-      <w:proofErr w:type="spellStart"/>
       <w:r>
         <w:t>maintenance_date</w:t>
       </w:r>
-      <w:proofErr w:type="spellEnd"/>
       <w:r>
         <w:t xml:space="preserve">} </w:t>
       </w:r>
       <w:r>
         <w:t>${</w:t>
       </w:r>
-      <w:proofErr w:type="spellStart"/>
       <w:r>
         <w:t>maintenance_bywho</w:t>
       </w:r>
-      <w:proofErr w:type="spellEnd"/>
       <w:r>
         <w:t>}</w:t>
       </w:r>
@@ -998,33 +954,39 @@
       <w:r>
         <w:t>_</w:t>
       </w:r>
-      <w:proofErr w:type="spellStart"/>
       <w:r>
         <w:rPr>
           <w:lang w:val="en-US"/>
         </w:rPr>
         <w:t>str</w:t>
       </w:r>
-      <w:proofErr w:type="spellEnd"/>
       <w:r>
         <w:t>}</w:t>
       </w:r>
       <w:r>
-        <w:t>) руб.</w:t>
-      </w:r>
-    </w:p>
-    <w:p>
-      <w:pPr>
-        <w:pStyle w:val="ConsPlusNormal"/>
-        <w:ind w:firstLine="540"/>
-        <w:jc w:val="both"/>
-      </w:pPr>
-      <w:r>
-        <w:t xml:space="preserve">3.2. Стоимость указанных в Договоре инструментов и принадлежностей, а также </w:t>
-      </w:r>
+        <w:t xml:space="preserve">) </w:t>
+      </w:r>
+      <w:r>
+        <w:t>{</w:t>
+      </w:r>
+      <w:r>
+        <w:rPr>
+          <w:lang w:val="en-US"/>
+        </w:rPr>
+        <w:t>currency}</w:t>
+      </w:r>
+      <w:bookmarkStart w:id="0" w:name="_GoBack"/>
+      <w:bookmarkEnd w:id="0"/>
+    </w:p>
+    <w:p>
+      <w:pPr>
+        <w:pStyle w:val="ConsPlusNormal"/>
+        <w:ind w:firstLine="540"/>
+        <w:jc w:val="both"/>
+      </w:pPr>
       <w:r>
         <w:lastRenderedPageBreak/>
-        <w:t>дополнительно установленного оборудования включена в цену транспортного средства.</w:t>
+        <w:t>3.2. Стоимость указанных в Договоре инструментов и принадлежностей, а также дополнительно установленного оборудования включена в цену транспортного средства.</w:t>
       </w:r>
     </w:p>
     <w:p>
@@ -1043,11 +1005,9 @@
       <w:r>
         <w:t>${</w:t>
       </w:r>
-      <w:proofErr w:type="spellStart"/>
       <w:r>
         <w:t>payment_date</w:t>
       </w:r>
-      <w:proofErr w:type="spellEnd"/>
       <w:r>
         <w:t>}</w:t>
       </w:r>
@@ -1128,197 +1088,396 @@
         <w:t>. Одновременно с передачей транспортного средства Продавец передает Покупателю следующие документы:</w:t>
       </w:r>
       <w:r>
+        <w:t xml:space="preserve"> п</w:t>
+      </w:r>
+      <w:r>
+        <w:t>аспорт транспортного средства серия</w:t>
+      </w:r>
+      <w:r>
         <w:t xml:space="preserve"> </w:t>
       </w:r>
-      <w:bookmarkStart w:id="0" w:name="_GoBack"/>
-      <w:bookmarkEnd w:id="0"/>
-      <w:r>
-        <w:t>п</w:t>
-      </w:r>
-      <w:r>
-        <w:t>аспорт транспортного средства серия</w:t>
+      <w:r>
+        <w:t>${serial_</w:t>
+      </w:r>
+      <w:r>
+        <w:rPr>
+          <w:lang w:val="en-US"/>
+        </w:rPr>
+        <w:t>car</w:t>
+      </w:r>
+      <w:r>
+        <w:t>}</w:t>
+      </w:r>
+      <w:r>
+        <w:t xml:space="preserve"> N </w:t>
+      </w:r>
+      <w:r>
+        <w:t>${</w:t>
+      </w:r>
+      <w:r>
+        <w:rPr>
+          <w:lang w:val="en-US"/>
+        </w:rPr>
+        <w:t>number</w:t>
+      </w:r>
+      <w:r>
+        <w:t>_</w:t>
+      </w:r>
+      <w:r>
+        <w:rPr>
+          <w:lang w:val="en-US"/>
+        </w:rPr>
+        <w:t>of</w:t>
+      </w:r>
+      <w:r>
+        <w:t>_</w:t>
+      </w:r>
+      <w:r>
+        <w:t>serial_car</w:t>
+      </w:r>
+      <w:r>
+        <w:t>}</w:t>
+      </w:r>
+      <w:r>
+        <w:t xml:space="preserve">, </w:t>
+      </w:r>
+      <w:r>
+        <w:t xml:space="preserve">дата выдачи </w:t>
+      </w:r>
+      <w:r>
+        <w:t>${date_of_serial_car}</w:t>
+      </w:r>
+      <w:r>
+        <w:t xml:space="preserve">, </w:t>
+      </w:r>
+      <w:r>
+        <w:t>с подписью Продавца в графе "Подпись прежнего собственника";</w:t>
+      </w:r>
+      <w:r>
+        <w:t>${</w:t>
+      </w:r>
+      <w:r>
+        <w:rPr>
+          <w:lang w:val="en-US"/>
+        </w:rPr>
+        <w:t>documents</w:t>
+      </w:r>
+      <w:r>
+        <w:t>}</w:t>
+      </w:r>
+    </w:p>
+    <w:p>
+      <w:pPr>
+        <w:pStyle w:val="ConsPlusNormal"/>
+        <w:ind w:firstLine="540"/>
+        <w:jc w:val="both"/>
+      </w:pPr>
+      <w:r>
+        <w:t>4.</w:t>
+      </w:r>
+      <w:r>
+        <w:t>3</w:t>
+      </w:r>
+      <w:r>
+        <w:t>. Одновременно с передачей транспортного средства Продавец передает Покупателю следующие инструменты и принадлежности:</w:t>
+      </w:r>
+      <w:r>
+        <w:t xml:space="preserve"> ${</w:t>
+      </w:r>
+      <w:r>
+        <w:t>accessories</w:t>
+      </w:r>
+      <w:r>
+        <w:t>} ${</w:t>
+      </w:r>
+      <w:r>
+        <w:rPr>
+          <w:lang w:val="en-US"/>
+        </w:rPr>
+        <w:t>marriage</w:t>
+      </w:r>
+      <w:r>
+        <w:t>_</w:t>
+      </w:r>
+      <w:r>
+        <w:rPr>
+          <w:lang w:val="en-US"/>
+        </w:rPr>
+        <w:t>info</w:t>
+      </w:r>
+      <w:r>
+        <w:t>}</w:t>
+      </w:r>
+    </w:p>
+    <w:p>
+      <w:pPr>
+        <w:pStyle w:val="ConsPlusNormal"/>
+        <w:ind w:firstLine="540"/>
+        <w:jc w:val="both"/>
+      </w:pPr>
+      <w:r>
+        <w:t>4.</w:t>
+      </w:r>
+      <w:r>
+        <w:t>$</w:t>
+      </w:r>
+      <w:r>
+        <w:t>{</w:t>
+      </w:r>
+      <w:r>
+        <w:rPr>
+          <w:lang w:val="en-US"/>
+        </w:rPr>
+        <w:t>marriage</w:t>
+      </w:r>
+      <w:r>
+        <w:t>_</w:t>
+      </w:r>
+      <w:r>
+        <w:rPr>
+          <w:lang w:val="en-US"/>
+        </w:rPr>
+        <w:t>number</w:t>
+      </w:r>
+      <w:r>
+        <w:t>}</w:t>
+      </w:r>
+      <w:r>
+        <w:t>. Право собственности на транспортное средство, а также риск его случайной гибели и случайного повреждения переходит к Покупателю в момент передачи транспортного средства.</w:t>
+      </w:r>
+    </w:p>
+    <w:p>
+      <w:pPr>
+        <w:pStyle w:val="ConsPlusNormal"/>
+        <w:jc w:val="center"/>
+      </w:pPr>
+    </w:p>
+    <w:p>
+      <w:pPr>
+        <w:pStyle w:val="ConsPlusNormal"/>
+        <w:jc w:val="center"/>
+      </w:pPr>
+      <w:r>
+        <w:t>5. Приемка транспортного средства</w:t>
+      </w:r>
+    </w:p>
+    <w:p>
+      <w:pPr>
+        <w:pStyle w:val="ConsPlusNormal"/>
+        <w:jc w:val="center"/>
+      </w:pPr>
+    </w:p>
+    <w:p>
+      <w:pPr>
+        <w:pStyle w:val="ConsPlusNormal"/>
+        <w:ind w:firstLine="540"/>
+        <w:jc w:val="both"/>
+      </w:pPr>
+      <w:r>
+        <w:t>5.1. Приемка транспортного средства осуществляется в месте его передачи Покупателю. Во время приемки производятся идентификация, осмотр и проверка транспортного средства по качеству и комплектности.</w:t>
+      </w:r>
+    </w:p>
+    <w:p>
+      <w:pPr>
+        <w:pStyle w:val="ConsPlusNormal"/>
+        <w:ind w:firstLine="540"/>
+        <w:jc w:val="both"/>
+      </w:pPr>
+      <w:r>
+        <w:t>5.2. Покупатель проверяет наличие документов на транспортное средство.</w:t>
+      </w:r>
+    </w:p>
+    <w:p>
+      <w:pPr>
+        <w:pStyle w:val="ConsPlusNormal"/>
+        <w:ind w:firstLine="540"/>
+        <w:jc w:val="both"/>
+      </w:pPr>
+      <w:r>
+        <w:t xml:space="preserve">5.3. Идентификация транспортного средства заключается в проверке соответствия фактических данных сведениям, содержащимся в ПТС. </w:t>
+      </w:r>
+    </w:p>
+    <w:p>
+      <w:pPr>
+        <w:pStyle w:val="ConsPlusNormal"/>
+        <w:ind w:firstLine="540"/>
+        <w:jc w:val="both"/>
+      </w:pPr>
+      <w:r>
+        <w:t>5.4. Осмотр транспортного средства должен проводиться в светлое время суток либо при искусственном освещении, позволяющем провести такой осмотр.</w:t>
+      </w:r>
+    </w:p>
+    <w:p>
+      <w:pPr>
+        <w:pStyle w:val="ConsPlusNormal"/>
+        <w:ind w:firstLine="540"/>
+        <w:jc w:val="both"/>
+      </w:pPr>
+      <w:r>
+        <w:t>5.</w:t>
+      </w:r>
+      <w:r>
+        <w:t>5</w:t>
+      </w:r>
+      <w:r>
+        <w:t>. Все обнаруженные при приемке недостатки, в том числе по комплектности, заносятся в акт приема-п</w:t>
+      </w:r>
+      <w:r>
+        <w:t>ередачи транспортного средства.</w:t>
+      </w:r>
+    </w:p>
+    <w:p>
+      <w:pPr>
+        <w:pStyle w:val="ConsPlusNormal"/>
+        <w:ind w:firstLine="540"/>
+        <w:jc w:val="both"/>
+      </w:pPr>
+      <w:r>
+        <w:t>5.6</w:t>
+      </w:r>
+      <w:r>
+        <w:t>. Покупатель обязан в течение 10 (десяти) суток после подписания акта приема-передачи транспортного средства изменить регистрационные данные о собственнике транспортного средства, обратившись с соответствующим заявлением в регистрационное подразделение ГИБДД.</w:t>
+      </w:r>
+    </w:p>
+    <w:p>
+      <w:pPr>
+        <w:pStyle w:val="ConsPlusNormal"/>
+        <w:ind w:firstLine="540"/>
+        <w:jc w:val="both"/>
+      </w:pPr>
+      <w:r>
+        <w:t>5.7</w:t>
+      </w:r>
+      <w:r>
+        <w:t>. В случае подачи заявления в регистрирующий орган о сохранении регистрационных знаков</w:t>
+      </w:r>
+      <w:r>
+        <w:t>,</w:t>
+      </w:r>
+      <w:r>
+        <w:t xml:space="preserve"> Продавец должен сообщить об этом Покупателю в день подачи заявления.</w:t>
+      </w:r>
+    </w:p>
+    <w:p>
+      <w:pPr>
+        <w:pStyle w:val="ConsPlusNormal"/>
+        <w:ind w:firstLine="540"/>
+        <w:jc w:val="both"/>
+      </w:pPr>
+    </w:p>
+    <w:p>
+      <w:pPr>
+        <w:pStyle w:val="ConsPlusNormal"/>
+        <w:jc w:val="center"/>
+      </w:pPr>
+      <w:r>
+        <w:t>6. Ответственность Сторон</w:t>
+      </w:r>
+    </w:p>
+    <w:p>
+      <w:pPr>
+        <w:pStyle w:val="ConsPlusNormal"/>
+        <w:jc w:val="center"/>
+      </w:pPr>
+    </w:p>
+    <w:p>
+      <w:pPr>
+        <w:pStyle w:val="ConsPlusNormal"/>
+        <w:ind w:firstLine="540"/>
+        <w:jc w:val="both"/>
+      </w:pPr>
+      <w:r>
+        <w:t xml:space="preserve">6.1. За нарушение сроков оплаты стоимости транспортного средства Продавец вправе требовать с Покупателя уплаты неустойки (пеней) в размере </w:t>
+      </w:r>
+      <w:r>
+        <w:t>${</w:t>
+      </w:r>
+      <w:r>
+        <w:rPr>
+          <w:lang w:val="en-US"/>
+        </w:rPr>
+        <w:t>penalty</w:t>
+      </w:r>
+      <w:r>
+        <w:t>}</w:t>
+      </w:r>
+      <w:r>
+        <w:t xml:space="preserve"> процента от неуплаченной</w:t>
+      </w:r>
+      <w:r>
+        <w:t xml:space="preserve"> суммы за каждый день просрочки</w:t>
+      </w:r>
+      <w:r>
+        <w:t>.</w:t>
+      </w:r>
+    </w:p>
+    <w:p>
+      <w:pPr>
+        <w:pStyle w:val="ConsPlusNormal"/>
+        <w:ind w:firstLine="540"/>
+        <w:jc w:val="both"/>
+      </w:pPr>
+      <w:r>
+        <w:t>6.2. За нарушение сроков передачи транспортного средства Покупатель вправе требовать с Продавца упл</w:t>
+      </w:r>
+      <w:r>
+        <w:t>аты неустойки (пеней) в размере ${</w:t>
+      </w:r>
+      <w:r>
+        <w:rPr>
+          <w:lang w:val="en-US"/>
+        </w:rPr>
+        <w:t>penalty</w:t>
+      </w:r>
+      <w:r>
+        <w:t xml:space="preserve">} </w:t>
+      </w:r>
+      <w:r>
+        <w:t>процента от стоимости транспортного ср</w:t>
+      </w:r>
+      <w:r>
+        <w:t>едства за каждый день просрочки</w:t>
+      </w:r>
+      <w:r>
+        <w:t>.</w:t>
       </w:r>
       <w:r>
         <w:t xml:space="preserve"> </w:t>
       </w:r>
+    </w:p>
+    <w:p>
+      <w:pPr>
+        <w:pStyle w:val="ConsPlusNormal"/>
+        <w:ind w:firstLine="540"/>
+        <w:jc w:val="both"/>
+      </w:pPr>
+      <w:r>
+        <w:t xml:space="preserve">6.3. При нарушении предусмотренных Договором гарантий Продавца Покупатель вправе требовать с Продавца уплаты неустойки (штрафа) в размере </w:t>
+      </w:r>
       <w:r>
         <w:t>${</w:t>
       </w:r>
-      <w:proofErr w:type="spellStart"/>
-      <w:r>
-        <w:t>serial</w:t>
-      </w:r>
-      <w:proofErr w:type="spellEnd"/>
-      <w:r>
-        <w:t>_</w:t>
-      </w:r>
-      <w:r>
-        <w:rPr>
-          <w:lang w:val="en-US"/>
-        </w:rPr>
-        <w:t>car</w:t>
+      <w:r>
+        <w:rPr>
+          <w:lang w:val="en-US"/>
+        </w:rPr>
+        <w:t>penalty</w:t>
       </w:r>
       <w:r>
         <w:t>}</w:t>
       </w:r>
       <w:r>
-        <w:t xml:space="preserve"> N </w:t>
-      </w:r>
-      <w:r>
-        <w:t>${</w:t>
-      </w:r>
-      <w:r>
-        <w:rPr>
-          <w:lang w:val="en-US"/>
-        </w:rPr>
-        <w:t>number</w:t>
-      </w:r>
-      <w:r>
-        <w:t>_</w:t>
-      </w:r>
-      <w:r>
-        <w:rPr>
-          <w:lang w:val="en-US"/>
-        </w:rPr>
-        <w:t>of</w:t>
-      </w:r>
-      <w:r>
-        <w:t>_</w:t>
-      </w:r>
-      <w:proofErr w:type="spellStart"/>
-      <w:r>
-        <w:t>serial_car</w:t>
-      </w:r>
-      <w:proofErr w:type="spellEnd"/>
-      <w:r>
-        <w:t>}</w:t>
-      </w:r>
-      <w:r>
-        <w:t xml:space="preserve">, </w:t>
-      </w:r>
-      <w:r>
-        <w:t xml:space="preserve">дата выдачи </w:t>
-      </w:r>
-      <w:r>
-        <w:t>${</w:t>
-      </w:r>
-      <w:proofErr w:type="spellStart"/>
-      <w:r>
-        <w:t>date_of_serial_car</w:t>
-      </w:r>
-      <w:proofErr w:type="spellEnd"/>
-      <w:r>
-        <w:t>}</w:t>
-      </w:r>
-      <w:r>
-        <w:t xml:space="preserve">, </w:t>
-      </w:r>
-      <w:r>
-        <w:t>с подписью Продавца в графе "Подпись прежнего собственника</w:t>
-      </w:r>
-      <w:proofErr w:type="gramStart"/>
-      <w:r>
-        <w:t>";</w:t>
-      </w:r>
-      <w:r>
-        <w:t>$</w:t>
-      </w:r>
-      <w:proofErr w:type="gramEnd"/>
-      <w:r>
-        <w:t>{</w:t>
-      </w:r>
-      <w:r>
-        <w:rPr>
-          <w:lang w:val="en-US"/>
-        </w:rPr>
-        <w:t>documents</w:t>
-      </w:r>
-      <w:r>
-        <w:t>}</w:t>
-      </w:r>
-    </w:p>
-    <w:p>
-      <w:pPr>
-        <w:pStyle w:val="ConsPlusNormal"/>
-        <w:ind w:firstLine="540"/>
-        <w:jc w:val="both"/>
-      </w:pPr>
-      <w:r>
-        <w:t>4.</w:t>
-      </w:r>
-      <w:r>
-        <w:t>3</w:t>
-      </w:r>
-      <w:r>
-        <w:t>. Одновременно с передачей транспортного средства Продавец передает Покупателю следующие инструменты и принадлежности:</w:t>
-      </w:r>
-      <w:r>
-        <w:t xml:space="preserve"> ${</w:t>
-      </w:r>
-      <w:proofErr w:type="spellStart"/>
-      <w:r>
-        <w:t>accessories</w:t>
-      </w:r>
-      <w:proofErr w:type="spellEnd"/>
-      <w:r>
-        <w:t>} ${</w:t>
-      </w:r>
-      <w:r>
-        <w:rPr>
-          <w:lang w:val="en-US"/>
-        </w:rPr>
-        <w:t>marriage</w:t>
-      </w:r>
-      <w:r>
-        <w:t>_</w:t>
-      </w:r>
-      <w:r>
-        <w:rPr>
-          <w:lang w:val="en-US"/>
-        </w:rPr>
-        <w:t>info</w:t>
-      </w:r>
-      <w:r>
-        <w:t>}</w:t>
-      </w:r>
-    </w:p>
-    <w:p>
-      <w:pPr>
-        <w:pStyle w:val="ConsPlusNormal"/>
-        <w:ind w:firstLine="540"/>
-        <w:jc w:val="both"/>
-      </w:pPr>
-      <w:proofErr w:type="gramStart"/>
-      <w:r>
-        <w:t>4.</w:t>
-      </w:r>
-      <w:r>
-        <w:t>$</w:t>
-      </w:r>
-      <w:proofErr w:type="gramEnd"/>
-      <w:r>
-        <w:t>{</w:t>
-      </w:r>
-      <w:r>
-        <w:rPr>
-          <w:lang w:val="en-US"/>
-        </w:rPr>
-        <w:t>marriage</w:t>
-      </w:r>
-      <w:r>
-        <w:t>_</w:t>
-      </w:r>
-      <w:r>
-        <w:rPr>
-          <w:lang w:val="en-US"/>
-        </w:rPr>
-        <w:t>number</w:t>
-      </w:r>
-      <w:r>
-        <w:t>}</w:t>
-      </w:r>
-      <w:r>
-        <w:t>. Право собственности на транспортное средство, а также риск его случайной гибели и случайного повреждения переходит к Покупателю в момент передачи транспортного средства.</w:t>
+        <w:t xml:space="preserve"> процентов от установленной Договором цены транспортного средства.</w:t>
+      </w:r>
+    </w:p>
+    <w:p>
+      <w:pPr>
+        <w:pStyle w:val="ConsPlusNormal"/>
+        <w:ind w:firstLine="540"/>
+        <w:jc w:val="both"/>
+      </w:pPr>
+      <w:r>
+        <w:t>6.4. При изъятии транспортного средства у Покупателя третьими лицами по основаниям, возникшим до исполнения Договора, Продавец обязан возместить Покупателю понесенные им убытки.</w:t>
       </w:r>
     </w:p>
     <w:p>
@@ -1326,241 +1485,8 @@
         <w:pStyle w:val="ConsPlusNormal"/>
         <w:jc w:val="center"/>
       </w:pPr>
-    </w:p>
-    <w:p>
-      <w:pPr>
-        <w:pStyle w:val="ConsPlusNormal"/>
-        <w:jc w:val="center"/>
-      </w:pPr>
-      <w:r>
-        <w:t>5. Приемка транспортного средства</w:t>
-      </w:r>
-    </w:p>
-    <w:p>
-      <w:pPr>
-        <w:pStyle w:val="ConsPlusNormal"/>
-        <w:jc w:val="center"/>
-      </w:pPr>
-    </w:p>
-    <w:p>
-      <w:pPr>
-        <w:pStyle w:val="ConsPlusNormal"/>
-        <w:ind w:firstLine="540"/>
-        <w:jc w:val="both"/>
-      </w:pPr>
-      <w:r>
-        <w:t>5.1. Приемка транспортного средства осуществляется в месте его передачи Покупателю. Во время приемки производятся идентификация, осмотр и проверка транспортного средства по качеству и комплектности.</w:t>
-      </w:r>
-    </w:p>
-    <w:p>
-      <w:pPr>
-        <w:pStyle w:val="ConsPlusNormal"/>
-        <w:ind w:firstLine="540"/>
-        <w:jc w:val="both"/>
-      </w:pPr>
-      <w:r>
-        <w:t>5.2. Покупатель проверяет наличие документов на транспортное средство.</w:t>
-      </w:r>
-    </w:p>
-    <w:p>
-      <w:pPr>
-        <w:pStyle w:val="ConsPlusNormal"/>
-        <w:ind w:firstLine="540"/>
-        <w:jc w:val="both"/>
-      </w:pPr>
-      <w:r>
-        <w:t xml:space="preserve">5.3. Идентификация транспортного средства заключается в проверке соответствия фактических данных сведениям, содержащимся в ПТС. </w:t>
-      </w:r>
-    </w:p>
-    <w:p>
-      <w:pPr>
-        <w:pStyle w:val="ConsPlusNormal"/>
-        <w:ind w:firstLine="540"/>
-        <w:jc w:val="both"/>
-      </w:pPr>
-      <w:r>
-        <w:t>5.4. Осмотр транспортного средства должен проводиться в светлое время суток либо при искусственном освещении, позволяющем провести такой осмотр.</w:t>
-      </w:r>
-    </w:p>
-    <w:p>
-      <w:pPr>
-        <w:pStyle w:val="ConsPlusNormal"/>
-        <w:ind w:firstLine="540"/>
-        <w:jc w:val="both"/>
-      </w:pPr>
-      <w:r>
-        <w:t>5.</w:t>
-      </w:r>
-      <w:r>
-        <w:t>5</w:t>
-      </w:r>
-      <w:r>
-        <w:t>. Все обнаруженные при приемке недостатки, в том числе по комплектности, заносятся в акт приема-п</w:t>
-      </w:r>
-      <w:r>
-        <w:t>ередачи транспортного средства.</w:t>
-      </w:r>
-    </w:p>
-    <w:p>
-      <w:pPr>
-        <w:pStyle w:val="ConsPlusNormal"/>
-        <w:ind w:firstLine="540"/>
-        <w:jc w:val="both"/>
-      </w:pPr>
-      <w:r>
-        <w:t>5.6</w:t>
-      </w:r>
-      <w:r>
-        <w:t>. Покупатель обязан в течение 10 (десяти) суток после подписания акта приема-передачи транспортного средства изменить регистрационные данные о собственнике транспортного средства, обратившись с соответствующим заявлением в регистрационное подразделение ГИБДД.</w:t>
-      </w:r>
-    </w:p>
-    <w:p>
-      <w:pPr>
-        <w:pStyle w:val="ConsPlusNormal"/>
-        <w:ind w:firstLine="540"/>
-        <w:jc w:val="both"/>
-      </w:pPr>
-      <w:r>
-        <w:t>5.7</w:t>
-      </w:r>
-      <w:r>
-        <w:t>. В случае подачи заявления в регистрирующий орган о сохранении регистрационных знаков</w:t>
-      </w:r>
-      <w:r>
-        <w:t>,</w:t>
-      </w:r>
-      <w:r>
-        <w:t xml:space="preserve"> Продавец должен сообщить об этом Покупателю в день подачи заявления.</w:t>
-      </w:r>
-    </w:p>
-    <w:p>
-      <w:pPr>
-        <w:pStyle w:val="ConsPlusNormal"/>
-        <w:ind w:firstLine="540"/>
-        <w:jc w:val="both"/>
-      </w:pPr>
-    </w:p>
-    <w:p>
-      <w:pPr>
-        <w:pStyle w:val="ConsPlusNormal"/>
-        <w:jc w:val="center"/>
-      </w:pPr>
-      <w:r>
-        <w:t>6. Ответственность Сторон</w:t>
-      </w:r>
-    </w:p>
-    <w:p>
-      <w:pPr>
-        <w:pStyle w:val="ConsPlusNormal"/>
-        <w:jc w:val="center"/>
-      </w:pPr>
-    </w:p>
-    <w:p>
-      <w:pPr>
-        <w:pStyle w:val="ConsPlusNormal"/>
-        <w:ind w:firstLine="540"/>
-        <w:jc w:val="both"/>
-      </w:pPr>
-      <w:r>
-        <w:t xml:space="preserve">6.1. За нарушение сроков оплаты стоимости транспортного средства Продавец вправе требовать с Покупателя уплаты неустойки (пеней) в размере </w:t>
-      </w:r>
-      <w:r>
-        <w:t>${</w:t>
-      </w:r>
-      <w:r>
-        <w:rPr>
-          <w:lang w:val="en-US"/>
-        </w:rPr>
-        <w:t>penalty</w:t>
-      </w:r>
-      <w:r>
-        <w:t>}</w:t>
-      </w:r>
-      <w:r>
-        <w:t xml:space="preserve"> процента от неуплаченной</w:t>
-      </w:r>
-      <w:r>
-        <w:t xml:space="preserve"> суммы за каждый день просрочки</w:t>
-      </w:r>
-      <w:r>
-        <w:t>.</w:t>
-      </w:r>
-    </w:p>
-    <w:p>
-      <w:pPr>
-        <w:pStyle w:val="ConsPlusNormal"/>
-        <w:ind w:firstLine="540"/>
-        <w:jc w:val="both"/>
-      </w:pPr>
-      <w:r>
-        <w:t>6.2. За нарушение сроков передачи транспортного средства Покупатель вправе требовать с Продавца упл</w:t>
-      </w:r>
-      <w:r>
-        <w:t>аты неустойки (пеней) в размере ${</w:t>
-      </w:r>
-      <w:r>
-        <w:rPr>
-          <w:lang w:val="en-US"/>
-        </w:rPr>
-        <w:t>penalty</w:t>
-      </w:r>
-      <w:r>
-        <w:t xml:space="preserve">} </w:t>
-      </w:r>
-      <w:r>
-        <w:t>процента от стоимости транспортного ср</w:t>
-      </w:r>
-      <w:r>
-        <w:t>едства за каждый день просрочки</w:t>
-      </w:r>
-      <w:r>
-        <w:t>.</w:t>
-      </w:r>
-      <w:r>
-        <w:t xml:space="preserve"> </w:t>
-      </w:r>
-    </w:p>
-    <w:p>
-      <w:pPr>
-        <w:pStyle w:val="ConsPlusNormal"/>
-        <w:ind w:firstLine="540"/>
-        <w:jc w:val="both"/>
-      </w:pPr>
-      <w:r>
-        <w:t xml:space="preserve">6.3. При нарушении предусмотренных Договором гарантий Продавца Покупатель вправе требовать с Продавца уплаты неустойки (штрафа) в размере </w:t>
-      </w:r>
-      <w:r>
-        <w:t>${</w:t>
-      </w:r>
-      <w:r>
-        <w:rPr>
-          <w:lang w:val="en-US"/>
-        </w:rPr>
-        <w:t>penalty</w:t>
-      </w:r>
-      <w:r>
-        <w:t>}</w:t>
-      </w:r>
-      <w:r>
-        <w:t xml:space="preserve"> процентов от установленной Договором цены транспортного средства.</w:t>
-      </w:r>
-    </w:p>
-    <w:p>
-      <w:pPr>
-        <w:pStyle w:val="ConsPlusNormal"/>
-        <w:ind w:firstLine="540"/>
-        <w:jc w:val="both"/>
-      </w:pPr>
-      <w:r>
-        <w:t>6.4. При изъятии транспортного средства у Покупателя третьими лицами по основаниям, возникшим до исполнения Договора, Продавец обязан возместить Покупателю понесенные им убытки.</w:t>
-      </w:r>
-    </w:p>
-    <w:p>
-      <w:pPr>
-        <w:pStyle w:val="ConsPlusNormal"/>
-        <w:jc w:val="center"/>
-      </w:pPr>
-      <w:r>
+      <w:r>
+        <w:lastRenderedPageBreak/>
         <w:t>7. Расторжение Договора</w:t>
       </w:r>
     </w:p>
@@ -1728,14 +1654,12 @@
               </w:rPr>
               <w:t>${</w:t>
             </w:r>
-            <w:proofErr w:type="spellStart"/>
             <w:r>
               <w:rPr>
                 <w:lang w:val="en-US"/>
               </w:rPr>
               <w:t>firstside_requisites</w:t>
             </w:r>
-            <w:proofErr w:type="spellEnd"/>
             <w:r>
               <w:rPr>
                 <w:lang w:val="en-US"/>
@@ -1803,7 +1727,6 @@
               </w:rPr>
               <w:t>/${</w:t>
             </w:r>
-            <w:proofErr w:type="spellStart"/>
             <w:r>
               <w:rPr>
                 <w:lang w:val="en-US"/>
@@ -1822,7 +1745,6 @@
               </w:rPr>
               <w:t>name</w:t>
             </w:r>
-            <w:proofErr w:type="spellEnd"/>
             <w:r>
               <w:rPr>
                 <w:lang w:val="en-US"/>
@@ -1880,14 +1802,7 @@
               <w:rPr>
                 <w:lang w:val="en-US"/>
               </w:rPr>
-              <w:t>${</w:t>
-            </w:r>
-            <w:proofErr w:type="spellStart"/>
-            <w:r>
-              <w:rPr>
-                <w:lang w:val="en-US"/>
-              </w:rPr>
-              <w:t>secondside_</w:t>
+              <w:t>${secondside_</w:t>
             </w:r>
             <w:r>
               <w:rPr>
@@ -1895,7 +1810,6 @@
               </w:rPr>
               <w:t>requisites</w:t>
             </w:r>
-            <w:proofErr w:type="spellEnd"/>
             <w:r>
               <w:rPr>
                 <w:lang w:val="en-US"/>
@@ -1969,7 +1883,6 @@
               </w:rPr>
               <w:t>${</w:t>
             </w:r>
-            <w:proofErr w:type="spellStart"/>
             <w:r>
               <w:rPr>
                 <w:lang w:val="en-US"/>
@@ -1988,7 +1901,6 @@
               </w:rPr>
               <w:t>name</w:t>
             </w:r>
-            <w:proofErr w:type="spellEnd"/>
             <w:r>
               <w:rPr>
                 <w:lang w:val="en-US"/>
@@ -2082,7 +1994,6 @@
       </w:rPr>
       <w:t>${</w:t>
     </w:r>
-    <w:proofErr w:type="spellStart"/>
     <w:r>
       <w:rPr>
         <w:lang w:val="en-US"/>
@@ -2101,8 +2012,6 @@
       </w:rPr>
       <w:t>name</w:t>
     </w:r>
-    <w:proofErr w:type="spellEnd"/>
-    <w:proofErr w:type="gramStart"/>
     <w:r>
       <w:rPr>
         <w:lang w:val="en-US"/>
@@ -2113,11 +2022,7 @@
       <w:t>)</w:t>
     </w:r>
     <w:r>
-      <w:t xml:space="preserve">   </w:t>
-    </w:r>
-    <w:proofErr w:type="gramEnd"/>
-    <w:r>
-      <w:t xml:space="preserve">     </w:t>
+      <w:t xml:space="preserve">        </w:t>
     </w:r>
     <w:r>
       <w:t xml:space="preserve"> </w:t>
@@ -2179,7 +2084,6 @@
       </w:rPr>
       <w:t>${</w:t>
     </w:r>
-    <w:proofErr w:type="spellStart"/>
     <w:r>
       <w:rPr>
         <w:lang w:val="en-US"/>
@@ -2196,14 +2100,7 @@
       <w:rPr>
         <w:lang w:val="en-US"/>
       </w:rPr>
-      <w:t>name</w:t>
-    </w:r>
-    <w:proofErr w:type="spellEnd"/>
-    <w:r>
-      <w:rPr>
-        <w:lang w:val="en-US"/>
-      </w:rPr>
-      <w:t>}</w:t>
+      <w:t>name}</w:t>
     </w:r>
     <w:r>
       <w:t>)</w:t>

</xml_diff>

<commit_message>
Edit pack of documents Law-law almsot done
</commit_message>
<xml_diff>
--- a/documents/buy_sale/patterns/buy_sale_deal.docx
+++ b/documents/buy_sale/patterns/buy_sale_deal.docx
@@ -87,12 +87,14 @@
               </w:rPr>
               <w:t>{</w:t>
             </w:r>
+            <w:proofErr w:type="spellStart"/>
             <w:r>
               <w:rPr>
                 <w:lang w:val="en-US"/>
               </w:rPr>
               <w:t>place_of_contract</w:t>
             </w:r>
+            <w:proofErr w:type="spellEnd"/>
             <w:r>
               <w:rPr>
                 <w:lang w:val="en-US"/>
@@ -125,9 +127,11 @@
               </w:rPr>
               <w:t>${</w:t>
             </w:r>
+            <w:proofErr w:type="spellStart"/>
             <w:r>
               <w:t>date_of_contract</w:t>
             </w:r>
+            <w:proofErr w:type="spellEnd"/>
             <w:r>
               <w:rPr>
                 <w:lang w:val="en-US"/>
@@ -158,7 +162,21 @@
         <w:rPr>
           <w:lang w:val="en-US"/>
         </w:rPr>
-        <w:t>${header_doc}</w:t>
+        <w:t>${</w:t>
+      </w:r>
+      <w:proofErr w:type="spellStart"/>
+      <w:r>
+        <w:rPr>
+          <w:lang w:val="en-US"/>
+        </w:rPr>
+        <w:t>header_doc</w:t>
+      </w:r>
+      <w:proofErr w:type="spellEnd"/>
+      <w:r>
+        <w:rPr>
+          <w:lang w:val="en-US"/>
+        </w:rPr>
+        <w:t>}</w:t>
       </w:r>
     </w:p>
     <w:p>
@@ -233,21 +251,25 @@
       <w:r>
         <w:t>- государственный регистрационный знак: ${</w:t>
       </w:r>
+      <w:proofErr w:type="spellStart"/>
       <w:r>
         <w:rPr>
           <w:lang w:val="en-US"/>
         </w:rPr>
         <w:t>reg</w:t>
       </w:r>
+      <w:proofErr w:type="spellEnd"/>
       <w:r>
         <w:t>_</w:t>
       </w:r>
+      <w:proofErr w:type="spellStart"/>
       <w:r>
         <w:rPr>
           <w:lang w:val="en-US"/>
         </w:rPr>
         <w:t>gov</w:t>
       </w:r>
+      <w:proofErr w:type="spellEnd"/>
       <w:r>
         <w:t>_</w:t>
       </w:r>
@@ -382,12 +404,14 @@
       <w:r>
         <w:t>- шасси (рама) N: ${</w:t>
       </w:r>
+      <w:proofErr w:type="spellStart"/>
       <w:r>
         <w:rPr>
           <w:lang w:val="en-US"/>
         </w:rPr>
         <w:t>shassi</w:t>
       </w:r>
+      <w:proofErr w:type="spellEnd"/>
       <w:r>
         <w:t>};</w:t>
       </w:r>
@@ -527,10 +551,18 @@
         <w:t xml:space="preserve">1.3. </w:t>
       </w:r>
       <w:r>
-        <w:t xml:space="preserve">Транспортное средство, отчуждаемое по настоящему договору принадлежит Продавцу на праве собственности, что подтверждается паспортом транспортного средства (ПТС) </w:t>
-      </w:r>
-      <w:r>
-        <w:t xml:space="preserve"> серии </w:t>
+        <w:t>Транспортное средство, отчуждаемое по настоящему договору принадлежит Продавцу на праве собственности, что подтверждается паспортом транспортного средства (</w:t>
+      </w:r>
+      <w:proofErr w:type="gramStart"/>
+      <w:r>
+        <w:t xml:space="preserve">ПТС) </w:t>
+      </w:r>
+      <w:r>
+        <w:t xml:space="preserve"> серии</w:t>
+      </w:r>
+      <w:proofErr w:type="gramEnd"/>
+      <w:r>
+        <w:t xml:space="preserve"> </w:t>
       </w:r>
       <w:r>
         <w:t>${</w:t>
@@ -580,9 +612,11 @@
       <w:r>
         <w:t>_</w:t>
       </w:r>
+      <w:proofErr w:type="spellStart"/>
       <w:r>
         <w:t>serial_car</w:t>
       </w:r>
+      <w:proofErr w:type="spellEnd"/>
       <w:r>
         <w:t>}</w:t>
       </w:r>
@@ -604,12 +638,14 @@
       <w:r>
         <w:t>${</w:t>
       </w:r>
+      <w:proofErr w:type="spellStart"/>
       <w:r>
         <w:rPr>
           <w:lang w:val="en-US"/>
         </w:rPr>
         <w:t>bywho</w:t>
       </w:r>
+      <w:proofErr w:type="spellEnd"/>
       <w:r>
         <w:t>_</w:t>
       </w:r>
@@ -655,9 +691,11 @@
       <w:r>
         <w:t>_</w:t>
       </w:r>
+      <w:proofErr w:type="spellStart"/>
       <w:r>
         <w:t>serial_car</w:t>
       </w:r>
+      <w:proofErr w:type="spellEnd"/>
       <w:r>
         <w:t>}</w:t>
       </w:r>
@@ -725,9 +763,11 @@
       <w:r>
         <w:t xml:space="preserve"> ${</w:t>
       </w:r>
+      <w:proofErr w:type="spellStart"/>
       <w:r>
         <w:t>car_allstatus</w:t>
       </w:r>
+      <w:proofErr w:type="spellEnd"/>
       <w:r>
         <w:t>}</w:t>
       </w:r>
@@ -747,18 +787,22 @@
       <w:r>
         <w:t>${</w:t>
       </w:r>
+      <w:proofErr w:type="spellStart"/>
       <w:r>
         <w:t>maintenance_date</w:t>
       </w:r>
+      <w:proofErr w:type="spellEnd"/>
       <w:r>
         <w:t xml:space="preserve">} </w:t>
       </w:r>
       <w:r>
         <w:t>${</w:t>
       </w:r>
+      <w:proofErr w:type="spellStart"/>
       <w:r>
         <w:t>maintenance_bywho</w:t>
       </w:r>
+      <w:proofErr w:type="spellEnd"/>
       <w:r>
         <w:t>}</w:t>
       </w:r>
@@ -954,12 +998,14 @@
       <w:r>
         <w:t>_</w:t>
       </w:r>
+      <w:proofErr w:type="spellStart"/>
       <w:r>
         <w:rPr>
           <w:lang w:val="en-US"/>
         </w:rPr>
         <w:t>str</w:t>
       </w:r>
+      <w:proofErr w:type="spellEnd"/>
       <w:r>
         <w:t>}</w:t>
       </w:r>
@@ -967,16 +1013,22 @@
         <w:t xml:space="preserve">) </w:t>
       </w:r>
       <w:r>
-        <w:t>{</w:t>
-      </w:r>
-      <w:r>
-        <w:rPr>
-          <w:lang w:val="en-US"/>
-        </w:rPr>
-        <w:t>currency}</w:t>
+        <w:t>$</w:t>
       </w:r>
       <w:bookmarkStart w:id="0" w:name="_GoBack"/>
       <w:bookmarkEnd w:id="0"/>
+      <w:r>
+        <w:t>{</w:t>
+      </w:r>
+      <w:r>
+        <w:rPr>
+          <w:lang w:val="en-US"/>
+        </w:rPr>
+        <w:t>currency</w:t>
+      </w:r>
+      <w:r>
+        <w:t>}</w:t>
+      </w:r>
     </w:p>
     <w:p>
       <w:pPr>
@@ -1005,9 +1057,11 @@
       <w:r>
         <w:t>${</w:t>
       </w:r>
+      <w:proofErr w:type="spellStart"/>
       <w:r>
         <w:t>payment_date</w:t>
       </w:r>
+      <w:proofErr w:type="spellEnd"/>
       <w:r>
         <w:t>}</w:t>
       </w:r>
@@ -1097,7 +1151,15 @@
         <w:t xml:space="preserve"> </w:t>
       </w:r>
       <w:r>
-        <w:t>${serial_</w:t>
+        <w:t>${</w:t>
+      </w:r>
+      <w:proofErr w:type="spellStart"/>
+      <w:r>
+        <w:t>serial</w:t>
+      </w:r>
+      <w:proofErr w:type="spellEnd"/>
+      <w:r>
+        <w:t>_</w:t>
       </w:r>
       <w:r>
         <w:rPr>
@@ -1132,9 +1194,11 @@
       <w:r>
         <w:t>_</w:t>
       </w:r>
+      <w:proofErr w:type="spellStart"/>
       <w:r>
         <w:t>serial_car</w:t>
       </w:r>
+      <w:proofErr w:type="spellEnd"/>
       <w:r>
         <w:t>}</w:t>
       </w:r>
@@ -1145,16 +1209,32 @@
         <w:t xml:space="preserve">дата выдачи </w:t>
       </w:r>
       <w:r>
-        <w:t>${date_of_serial_car}</w:t>
+        <w:t>${</w:t>
+      </w:r>
+      <w:proofErr w:type="spellStart"/>
+      <w:r>
+        <w:t>date_of_serial_car</w:t>
+      </w:r>
+      <w:proofErr w:type="spellEnd"/>
+      <w:r>
+        <w:t>}</w:t>
       </w:r>
       <w:r>
         <w:t xml:space="preserve">, </w:t>
       </w:r>
       <w:r>
-        <w:t>с подписью Продавца в графе "Подпись прежнего собственника";</w:t>
-      </w:r>
-      <w:r>
-        <w:t>${</w:t>
+        <w:t>с подписью Продавца в графе "Подпись прежнего собственника</w:t>
+      </w:r>
+      <w:proofErr w:type="gramStart"/>
+      <w:r>
+        <w:t>";</w:t>
+      </w:r>
+      <w:r>
+        <w:t>$</w:t>
+      </w:r>
+      <w:proofErr w:type="gramEnd"/>
+      <w:r>
+        <w:t>{</w:t>
       </w:r>
       <w:r>
         <w:rPr>
@@ -1184,9 +1264,11 @@
       <w:r>
         <w:t xml:space="preserve"> ${</w:t>
       </w:r>
+      <w:proofErr w:type="spellStart"/>
       <w:r>
         <w:t>accessories</w:t>
       </w:r>
+      <w:proofErr w:type="spellEnd"/>
       <w:r>
         <w:t>} ${</w:t>
       </w:r>
@@ -1215,12 +1297,14 @@
         <w:ind w:firstLine="540"/>
         <w:jc w:val="both"/>
       </w:pPr>
+      <w:proofErr w:type="gramStart"/>
       <w:r>
         <w:t>4.</w:t>
       </w:r>
       <w:r>
         <w:t>$</w:t>
       </w:r>
+      <w:proofErr w:type="gramEnd"/>
       <w:r>
         <w:t>{</w:t>
       </w:r>
@@ -1654,12 +1738,14 @@
               </w:rPr>
               <w:t>${</w:t>
             </w:r>
+            <w:proofErr w:type="spellStart"/>
             <w:r>
               <w:rPr>
                 <w:lang w:val="en-US"/>
               </w:rPr>
               <w:t>firstside_requisites</w:t>
             </w:r>
+            <w:proofErr w:type="spellEnd"/>
             <w:r>
               <w:rPr>
                 <w:lang w:val="en-US"/>
@@ -1727,6 +1813,7 @@
               </w:rPr>
               <w:t>/${</w:t>
             </w:r>
+            <w:proofErr w:type="spellStart"/>
             <w:r>
               <w:rPr>
                 <w:lang w:val="en-US"/>
@@ -1745,6 +1832,7 @@
               </w:rPr>
               <w:t>name</w:t>
             </w:r>
+            <w:proofErr w:type="spellEnd"/>
             <w:r>
               <w:rPr>
                 <w:lang w:val="en-US"/>
@@ -1802,7 +1890,14 @@
               <w:rPr>
                 <w:lang w:val="en-US"/>
               </w:rPr>
-              <w:t>${secondside_</w:t>
+              <w:t>${</w:t>
+            </w:r>
+            <w:proofErr w:type="spellStart"/>
+            <w:r>
+              <w:rPr>
+                <w:lang w:val="en-US"/>
+              </w:rPr>
+              <w:t>secondside_</w:t>
             </w:r>
             <w:r>
               <w:rPr>
@@ -1810,6 +1905,7 @@
               </w:rPr>
               <w:t>requisites</w:t>
             </w:r>
+            <w:proofErr w:type="spellEnd"/>
             <w:r>
               <w:rPr>
                 <w:lang w:val="en-US"/>
@@ -1883,6 +1979,7 @@
               </w:rPr>
               <w:t>${</w:t>
             </w:r>
+            <w:proofErr w:type="spellStart"/>
             <w:r>
               <w:rPr>
                 <w:lang w:val="en-US"/>
@@ -1901,6 +1998,7 @@
               </w:rPr>
               <w:t>name</w:t>
             </w:r>
+            <w:proofErr w:type="spellEnd"/>
             <w:r>
               <w:rPr>
                 <w:lang w:val="en-US"/>
@@ -1994,6 +2092,7 @@
       </w:rPr>
       <w:t>${</w:t>
     </w:r>
+    <w:proofErr w:type="spellStart"/>
     <w:r>
       <w:rPr>
         <w:lang w:val="en-US"/>
@@ -2012,6 +2111,8 @@
       </w:rPr>
       <w:t>name</w:t>
     </w:r>
+    <w:proofErr w:type="spellEnd"/>
+    <w:proofErr w:type="gramStart"/>
     <w:r>
       <w:rPr>
         <w:lang w:val="en-US"/>
@@ -2022,7 +2123,11 @@
       <w:t>)</w:t>
     </w:r>
     <w:r>
-      <w:t xml:space="preserve">        </w:t>
+      <w:t xml:space="preserve">   </w:t>
+    </w:r>
+    <w:proofErr w:type="gramEnd"/>
+    <w:r>
+      <w:t xml:space="preserve">     </w:t>
     </w:r>
     <w:r>
       <w:t xml:space="preserve"> </w:t>
@@ -2084,6 +2189,7 @@
       </w:rPr>
       <w:t>${</w:t>
     </w:r>
+    <w:proofErr w:type="spellStart"/>
     <w:r>
       <w:rPr>
         <w:lang w:val="en-US"/>
@@ -2100,7 +2206,14 @@
       <w:rPr>
         <w:lang w:val="en-US"/>
       </w:rPr>
-      <w:t>name}</w:t>
+      <w:t>name</w:t>
+    </w:r>
+    <w:proofErr w:type="spellEnd"/>
+    <w:r>
+      <w:rPr>
+        <w:lang w:val="en-US"/>
+      </w:rPr>
+      <w:t>}</w:t>
     </w:r>
     <w:r>
       <w:t>)</w:t>

</xml_diff>

<commit_message>
Document save fix, colontitul fix
</commit_message>
<xml_diff>
--- a/documents/buy_sale/patterns/buy_sale_deal.docx
+++ b/documents/buy_sale/patterns/buy_sale_deal.docx
@@ -908,7 +908,12 @@
         </w:rPr>
       </w:pPr>
       <w:r>
-        <w:t>2.4. Транспортное средство имеет следующие особенности, которые не влияют на безопасность товара и не являются недостатками: (например, вибрация при эксплуатации, визг тормозов, превышение нормы потребления моторного масла, толчки при переключении трансмиссии и т.д.).</w:t>
+        <w:t>2.4. Транспортное средство имеет следующие особе</w:t>
+      </w:r>
+      <w:bookmarkStart w:id="0" w:name="_GoBack"/>
+      <w:bookmarkEnd w:id="0"/>
+      <w:r>
+        <w:t>нности, которые не влияют на безопасность товара и не являются недостатками: (например, вибрация при эксплуатации, визг тормозов, превышение нормы потребления моторного масла, толчки при переключении трансмиссии и т.д.).</w:t>
       </w:r>
       <w:r>
         <w:rPr>
@@ -1048,14 +1053,9 @@
           <w:szCs w:val="2"/>
         </w:rPr>
       </w:pPr>
-      <w:bookmarkStart w:id="0" w:name="_GoBack"/>
-      <w:bookmarkEnd w:id="0"/>
-      <w:r>
-        <w:t xml:space="preserve">3.3. Покупатель оплачивает стоимость транспортного средства путем передачи наличных денег </w:t>
-      </w:r>
       <w:r>
         <w:lastRenderedPageBreak/>
-        <w:t xml:space="preserve">Продавцу не позднее </w:t>
+        <w:t xml:space="preserve">3.3. Покупатель оплачивает стоимость транспортного средства путем передачи наличных денег Продавцу не позднее </w:t>
       </w:r>
       <w:r>
         <w:t>${</w:t>
@@ -1589,7 +1589,11 @@
         <w:jc w:val="both"/>
       </w:pPr>
       <w:r>
-        <w:t>7.1. Договор может быть расторгнут по требованию Покупателя в судебном порядке в случае выявления после подписания акта приема-передачи транспортного средства хотя бы одного из следующих фактов:</w:t>
+        <w:t xml:space="preserve">7.1. Договор может быть расторгнут по требованию Покупателя в судебном порядке в случае выявления после подписания акта приема-передачи транспортного средства хотя бы одного из следующих </w:t>
+      </w:r>
+      <w:r>
+        <w:lastRenderedPageBreak/>
+        <w:t>фактов:</w:t>
       </w:r>
     </w:p>
     <w:p>
@@ -1602,11 +1606,7 @@
         <w:t xml:space="preserve">- </w:t>
       </w:r>
       <w:r>
-        <w:t xml:space="preserve">обнаружены дефекты и повреждения, не отраженные в Договоре (скрытые дефекты), которые не </w:t>
-      </w:r>
-      <w:r>
-        <w:lastRenderedPageBreak/>
-        <w:t>позволяют в дальнейшем эксплуатировать транспортное средство в соответствии с его назначением</w:t>
+        <w:t>обнаружены дефекты и повреждения, не отраженные в Договоре (скрытые дефекты), которые не позволяют в дальнейшем эксплуатировать транспортное средство в соответствии с его назначением</w:t>
       </w:r>
       <w:r>
         <w:t>;</w:t>
@@ -2076,6 +2076,99 @@
 
 <file path=word/footer1.xml><?xml version="1.0" encoding="utf-8"?>
 <w:ftr xmlns:wpc="http://schemas.microsoft.com/office/word/2010/wordprocessingCanvas" xmlns:mc="http://schemas.openxmlformats.org/markup-compatibility/2006" xmlns:o="urn:schemas-microsoft-com:office:office" xmlns:r="http://schemas.openxmlformats.org/officeDocument/2006/relationships" xmlns:m="http://schemas.openxmlformats.org/officeDocument/2006/math" xmlns:v="urn:schemas-microsoft-com:vml" xmlns:wp14="http://schemas.microsoft.com/office/word/2010/wordprocessingDrawing" xmlns:wp="http://schemas.openxmlformats.org/drawingml/2006/wordprocessingDrawing" xmlns:w10="urn:schemas-microsoft-com:office:word" xmlns:w="http://schemas.openxmlformats.org/wordprocessingml/2006/main" xmlns:w14="http://schemas.microsoft.com/office/word/2010/wordml" xmlns:w15="http://schemas.microsoft.com/office/word/2012/wordml" xmlns:wpg="http://schemas.microsoft.com/office/word/2010/wordprocessingGroup" xmlns:wpi="http://schemas.microsoft.com/office/word/2010/wordprocessingInk" xmlns:wne="http://schemas.microsoft.com/office/word/2006/wordml" xmlns:wps="http://schemas.microsoft.com/office/word/2010/wordprocessingShape" mc:Ignorable="w14 w15 wp14">
+  <w:tbl>
+    <w:tblPr>
+      <w:tblStyle w:val="a9"/>
+      <w:tblW w:w="5000" w:type="pct"/>
+      <w:tblBorders>
+        <w:top w:val="none" w:sz="0" w:space="0" w:color="auto"/>
+        <w:left w:val="none" w:sz="0" w:space="0" w:color="auto"/>
+        <w:bottom w:val="none" w:sz="0" w:space="0" w:color="auto"/>
+        <w:right w:val="none" w:sz="0" w:space="0" w:color="auto"/>
+        <w:insideH w:val="none" w:sz="0" w:space="0" w:color="auto"/>
+        <w:insideV w:val="none" w:sz="0" w:space="0" w:color="auto"/>
+      </w:tblBorders>
+      <w:tblLook w:val="04A0" w:firstRow="1" w:lastRow="0" w:firstColumn="1" w:lastColumn="0" w:noHBand="0" w:noVBand="1"/>
+    </w:tblPr>
+    <w:tblGrid>
+      <w:gridCol w:w="5046"/>
+      <w:gridCol w:w="5160"/>
+    </w:tblGrid>
+    <w:tr>
+      <w:trPr>
+        <w:trHeight w:val="371"/>
+      </w:trPr>
+      <w:tc>
+        <w:tcPr>
+          <w:tcW w:w="2472" w:type="pct"/>
+        </w:tcPr>
+        <w:p>
+          <w:pPr>
+            <w:pStyle w:val="a5"/>
+            <w:tabs>
+              <w:tab w:val="clear" w:pos="4677"/>
+              <w:tab w:val="center" w:pos="4536"/>
+            </w:tabs>
+          </w:pPr>
+          <w:r>
+            <w:t>Продавец: _________(${</w:t>
+          </w:r>
+          <w:r>
+            <w:rPr>
+              <w:lang w:val="en-US"/>
+            </w:rPr>
+            <w:t>vendor</w:t>
+          </w:r>
+          <w:r>
+            <w:t>_</w:t>
+          </w:r>
+          <w:r>
+            <w:rPr>
+              <w:lang w:val="en-US"/>
+            </w:rPr>
+            <w:t>name</w:t>
+          </w:r>
+          <w:r>
+            <w:t>})</w:t>
+          </w:r>
+        </w:p>
+      </w:tc>
+      <w:tc>
+        <w:tcPr>
+          <w:tcW w:w="2528" w:type="pct"/>
+        </w:tcPr>
+        <w:p>
+          <w:pPr>
+            <w:pStyle w:val="a5"/>
+            <w:tabs>
+              <w:tab w:val="center" w:pos="4536"/>
+            </w:tabs>
+          </w:pPr>
+          <w:r>
+            <w:t>Покупатель: _________ (${</w:t>
+          </w:r>
+          <w:r>
+            <w:rPr>
+              <w:lang w:val="en-US"/>
+            </w:rPr>
+            <w:t>buyer</w:t>
+          </w:r>
+          <w:r>
+            <w:t>_</w:t>
+          </w:r>
+          <w:r>
+            <w:rPr>
+              <w:lang w:val="en-US"/>
+            </w:rPr>
+            <w:t>name</w:t>
+          </w:r>
+          <w:r>
+            <w:t>})</w:t>
+          </w:r>
+        </w:p>
+      </w:tc>
+    </w:tr>
+  </w:tbl>
   <w:p>
     <w:pPr>
       <w:pStyle w:val="a5"/>
@@ -2084,129 +2177,6 @@
         <w:tab w:val="center" w:pos="4536"/>
       </w:tabs>
     </w:pPr>
-    <w:r>
-      <w:t>Продавец: _______</w:t>
-    </w:r>
-    <w:r>
-      <w:t>_</w:t>
-    </w:r>
-    <w:r>
-      <w:t>_</w:t>
-    </w:r>
-    <w:r>
-      <w:t>(</w:t>
-    </w:r>
-    <w:r>
-      <w:rPr>
-        <w:lang w:val="en-US"/>
-      </w:rPr>
-      <w:t>${</w:t>
-    </w:r>
-    <w:proofErr w:type="spellStart"/>
-    <w:r>
-      <w:rPr>
-        <w:lang w:val="en-US"/>
-      </w:rPr>
-      <w:t>vendor</w:t>
-    </w:r>
-    <w:r>
-      <w:rPr>
-        <w:lang w:val="en-US"/>
-      </w:rPr>
-      <w:t>_</w:t>
-    </w:r>
-    <w:r>
-      <w:rPr>
-        <w:lang w:val="en-US"/>
-      </w:rPr>
-      <w:t>name</w:t>
-    </w:r>
-    <w:proofErr w:type="spellEnd"/>
-    <w:proofErr w:type="gramStart"/>
-    <w:r>
-      <w:rPr>
-        <w:lang w:val="en-US"/>
-      </w:rPr>
-      <w:t>}</w:t>
-    </w:r>
-    <w:r>
-      <w:t>)</w:t>
-    </w:r>
-    <w:r>
-      <w:t xml:space="preserve">   </w:t>
-    </w:r>
-    <w:proofErr w:type="gramEnd"/>
-    <w:r>
-      <w:t xml:space="preserve">     </w:t>
-    </w:r>
-    <w:r>
-      <w:t xml:space="preserve"> </w:t>
-    </w:r>
-    <w:r>
-      <w:rPr>
-        <w:lang w:val="en-US"/>
-      </w:rPr>
-      <w:t xml:space="preserve">     </w:t>
-    </w:r>
-    <w:r>
-      <w:rPr>
-        <w:lang w:val="en-US"/>
-      </w:rPr>
-      <w:t xml:space="preserve">       </w:t>
-    </w:r>
-    <w:r>
-      <w:t xml:space="preserve">Покупатель: </w:t>
-    </w:r>
-    <w:r>
-      <w:t>__</w:t>
-    </w:r>
-    <w:r>
-      <w:t>_</w:t>
-    </w:r>
-    <w:r>
-      <w:t>______</w:t>
-    </w:r>
-    <w:r>
-      <w:t xml:space="preserve"> </w:t>
-    </w:r>
-    <w:r>
-      <w:t>(</w:t>
-    </w:r>
-    <w:r>
-      <w:rPr>
-        <w:lang w:val="en-US"/>
-      </w:rPr>
-      <w:t>${</w:t>
-    </w:r>
-    <w:proofErr w:type="spellStart"/>
-    <w:r>
-      <w:rPr>
-        <w:lang w:val="en-US"/>
-      </w:rPr>
-      <w:t>buyer</w:t>
-    </w:r>
-    <w:r>
-      <w:rPr>
-        <w:lang w:val="en-US"/>
-      </w:rPr>
-      <w:t>_</w:t>
-    </w:r>
-    <w:r>
-      <w:rPr>
-        <w:lang w:val="en-US"/>
-      </w:rPr>
-      <w:t>name</w:t>
-    </w:r>
-    <w:proofErr w:type="spellEnd"/>
-    <w:r>
-      <w:rPr>
-        <w:lang w:val="en-US"/>
-      </w:rPr>
-      <w:t>}</w:t>
-    </w:r>
-    <w:r>
-      <w:t>)</w:t>
-    </w:r>
   </w:p>
 </w:ftr>
 </file>

</xml_diff>

<commit_message>
fix list of documents
</commit_message>
<xml_diff>
--- a/documents/buy_sale/patterns/buy_sale_deal.docx
+++ b/documents/buy_sale/patterns/buy_sale_deal.docx
@@ -87,12 +87,14 @@
               </w:rPr>
               <w:t>{</w:t>
             </w:r>
+            <w:proofErr w:type="spellStart"/>
             <w:r>
               <w:rPr>
                 <w:lang w:val="en-US"/>
               </w:rPr>
               <w:t>place_of_contract</w:t>
             </w:r>
+            <w:proofErr w:type="spellEnd"/>
             <w:r>
               <w:rPr>
                 <w:lang w:val="en-US"/>
@@ -125,9 +127,11 @@
               </w:rPr>
               <w:t>${</w:t>
             </w:r>
+            <w:proofErr w:type="spellStart"/>
             <w:r>
               <w:t>date_of_contract</w:t>
             </w:r>
+            <w:proofErr w:type="spellEnd"/>
             <w:r>
               <w:rPr>
                 <w:lang w:val="en-US"/>
@@ -158,7 +162,21 @@
         <w:rPr>
           <w:lang w:val="en-US"/>
         </w:rPr>
-        <w:t>${header_doc}</w:t>
+        <w:t>${</w:t>
+      </w:r>
+      <w:proofErr w:type="spellStart"/>
+      <w:r>
+        <w:rPr>
+          <w:lang w:val="en-US"/>
+        </w:rPr>
+        <w:t>header_doc</w:t>
+      </w:r>
+      <w:proofErr w:type="spellEnd"/>
+      <w:r>
+        <w:rPr>
+          <w:lang w:val="en-US"/>
+        </w:rPr>
+        <w:t>}</w:t>
       </w:r>
     </w:p>
     <w:p>
@@ -233,21 +251,25 @@
       <w:r>
         <w:t>- государственный регистрационный знак: ${</w:t>
       </w:r>
+      <w:proofErr w:type="spellStart"/>
       <w:r>
         <w:rPr>
           <w:lang w:val="en-US"/>
         </w:rPr>
         <w:t>reg</w:t>
       </w:r>
+      <w:proofErr w:type="spellEnd"/>
       <w:r>
         <w:t>_</w:t>
       </w:r>
+      <w:proofErr w:type="spellStart"/>
       <w:r>
         <w:rPr>
           <w:lang w:val="en-US"/>
         </w:rPr>
         <w:t>gov</w:t>
       </w:r>
+      <w:proofErr w:type="spellEnd"/>
       <w:r>
         <w:t>_</w:t>
       </w:r>
@@ -382,12 +404,14 @@
       <w:r>
         <w:t>- шасси (рама) N: ${</w:t>
       </w:r>
+      <w:proofErr w:type="spellStart"/>
       <w:r>
         <w:rPr>
           <w:lang w:val="en-US"/>
         </w:rPr>
         <w:t>shassi</w:t>
       </w:r>
+      <w:proofErr w:type="spellEnd"/>
       <w:r>
         <w:t>};</w:t>
       </w:r>
@@ -446,7 +470,18 @@
         <w:jc w:val="both"/>
       </w:pPr>
       <w:r>
-        <w:t>-иные индивидуализирующие признаки</w:t>
+        <w:t>-</w:t>
+      </w:r>
+      <w:r>
+        <w:rPr>
+          <w:lang w:val="en-US"/>
+        </w:rPr>
+        <w:t xml:space="preserve"> </w:t>
+      </w:r>
+      <w:bookmarkStart w:id="0" w:name="_GoBack"/>
+      <w:bookmarkEnd w:id="0"/>
+      <w:r>
+        <w:t>иные индивидуализирующие признаки</w:t>
       </w:r>
       <w:r>
         <w:t>: ${</w:t>
@@ -535,8 +570,13 @@
       <w:r>
         <w:t xml:space="preserve">ство, отчуждаемое по настоящему </w:t>
       </w:r>
-      <w:r>
-        <w:t xml:space="preserve">договору принадлежит Продавцу на праве собственности, что подтверждается паспортом транспортного средства (ПТС) </w:t>
+      <w:proofErr w:type="gramStart"/>
+      <w:r>
+        <w:t>договору</w:t>
+      </w:r>
+      <w:proofErr w:type="gramEnd"/>
+      <w:r>
+        <w:t xml:space="preserve"> принадлежит Продавцу на праве собственности, что подтверждается паспортом транспортного средства (ПТС) </w:t>
       </w:r>
       <w:r>
         <w:t xml:space="preserve">серии </w:t>
@@ -589,9 +629,11 @@
       <w:r>
         <w:t>_</w:t>
       </w:r>
+      <w:proofErr w:type="spellStart"/>
       <w:r>
         <w:t>serial_car</w:t>
       </w:r>
+      <w:proofErr w:type="spellEnd"/>
       <w:r>
         <w:t>}</w:t>
       </w:r>
@@ -613,12 +655,14 @@
       <w:r>
         <w:t>${</w:t>
       </w:r>
+      <w:proofErr w:type="spellStart"/>
       <w:r>
         <w:rPr>
           <w:lang w:val="en-US"/>
         </w:rPr>
         <w:t>bywho</w:t>
       </w:r>
+      <w:proofErr w:type="spellEnd"/>
       <w:r>
         <w:t>_</w:t>
       </w:r>
@@ -664,9 +708,11 @@
       <w:r>
         <w:t>_</w:t>
       </w:r>
+      <w:proofErr w:type="spellStart"/>
       <w:r>
         <w:t>serial_car</w:t>
       </w:r>
+      <w:proofErr w:type="spellEnd"/>
       <w:r>
         <w:t>}</w:t>
       </w:r>
@@ -734,9 +780,11 @@
       <w:r>
         <w:t xml:space="preserve"> ${</w:t>
       </w:r>
+      <w:proofErr w:type="spellStart"/>
       <w:r>
         <w:t>car_allstatus</w:t>
       </w:r>
+      <w:proofErr w:type="spellEnd"/>
       <w:r>
         <w:t>}</w:t>
       </w:r>
@@ -771,18 +819,30 @@
       <w:r>
         <w:t>${</w:t>
       </w:r>
-      <w:r>
-        <w:t>maintenance_date</w:t>
-      </w:r>
+      <w:proofErr w:type="spellStart"/>
+      <w:r>
+        <w:t>maintenance_</w:t>
+      </w:r>
+      <w:proofErr w:type="gramStart"/>
+      <w:r>
+        <w:t>date</w:t>
+      </w:r>
+      <w:proofErr w:type="spellEnd"/>
       <w:r>
         <w:t xml:space="preserve">}  </w:t>
       </w:r>
       <w:r>
-        <w:t>${</w:t>
-      </w:r>
+        <w:t>$</w:t>
+      </w:r>
+      <w:proofErr w:type="gramEnd"/>
+      <w:r>
+        <w:t>{</w:t>
+      </w:r>
+      <w:proofErr w:type="spellStart"/>
       <w:r>
         <w:t>maintenance_bywho</w:t>
       </w:r>
+      <w:proofErr w:type="spellEnd"/>
       <w:r>
         <w:t>}</w:t>
       </w:r>
@@ -963,12 +1023,14 @@
       <w:r>
         <w:t>_</w:t>
       </w:r>
+      <w:proofErr w:type="spellStart"/>
       <w:r>
         <w:rPr>
           <w:lang w:val="en-US"/>
         </w:rPr>
         <w:t>str</w:t>
       </w:r>
+      <w:proofErr w:type="spellEnd"/>
       <w:r>
         <w:t>}</w:t>
       </w:r>
@@ -1027,14 +1089,24 @@
       <w:r>
         <w:t>${</w:t>
       </w:r>
-      <w:r>
-        <w:t>payment_date</w:t>
-      </w:r>
+      <w:proofErr w:type="spellStart"/>
+      <w:r>
+        <w:t>payment_</w:t>
+      </w:r>
+      <w:proofErr w:type="gramStart"/>
+      <w:r>
+        <w:t>date</w:t>
+      </w:r>
+      <w:proofErr w:type="spellEnd"/>
       <w:r>
         <w:t>}</w:t>
       </w:r>
       <w:r>
-        <w:t>${</w:t>
+        <w:t>$</w:t>
+      </w:r>
+      <w:proofErr w:type="gramEnd"/>
+      <w:r>
+        <w:t>{</w:t>
       </w:r>
       <w:r>
         <w:rPr>
@@ -1048,8 +1120,6 @@
       <w:r>
         <w:t>.</w:t>
       </w:r>
-      <w:bookmarkStart w:id="0" w:name="_GoBack"/>
-      <w:bookmarkEnd w:id="0"/>
       <w:r>
         <w:t xml:space="preserve"> </w:t>
       </w:r>
@@ -1139,7 +1209,15 @@
         <w:t xml:space="preserve"> </w:t>
       </w:r>
       <w:r>
-        <w:t>${serial_</w:t>
+        <w:t>${</w:t>
+      </w:r>
+      <w:proofErr w:type="spellStart"/>
+      <w:r>
+        <w:t>serial</w:t>
+      </w:r>
+      <w:proofErr w:type="spellEnd"/>
+      <w:r>
+        <w:t>_</w:t>
       </w:r>
       <w:r>
         <w:rPr>
@@ -1174,9 +1252,11 @@
       <w:r>
         <w:t>_</w:t>
       </w:r>
+      <w:proofErr w:type="spellStart"/>
       <w:r>
         <w:t>serial_car</w:t>
       </w:r>
+      <w:proofErr w:type="spellEnd"/>
       <w:r>
         <w:t>}</w:t>
       </w:r>
@@ -1187,13 +1267,71 @@
         <w:t xml:space="preserve">дата выдачи </w:t>
       </w:r>
       <w:r>
-        <w:t>${date_of_serial_car}</w:t>
+        <w:t>${</w:t>
+      </w:r>
+      <w:proofErr w:type="spellStart"/>
+      <w:r>
+        <w:t>date_of_serial_car</w:t>
+      </w:r>
+      <w:proofErr w:type="spellEnd"/>
+      <w:r>
+        <w:t>}</w:t>
       </w:r>
       <w:r>
         <w:t xml:space="preserve">, </w:t>
       </w:r>
       <w:r>
-        <w:t>с подписью Продавца в графе "Подпись прежнего собственника";</w:t>
+        <w:t>с подписью Продавца в графе "Подпись прежнего собственника</w:t>
+      </w:r>
+      <w:proofErr w:type="gramStart"/>
+      <w:r>
+        <w:t>";</w:t>
+      </w:r>
+      <w:r>
+        <w:t>$</w:t>
+      </w:r>
+      <w:proofErr w:type="gramEnd"/>
+      <w:r>
+        <w:t>{</w:t>
+      </w:r>
+      <w:r>
+        <w:rPr>
+          <w:lang w:val="en-US"/>
+        </w:rPr>
+        <w:t>documents</w:t>
+      </w:r>
+      <w:r>
+        <w:t>}</w:t>
+      </w:r>
+      <w:r>
+        <w:t>.</w:t>
+      </w:r>
+    </w:p>
+    <w:p>
+      <w:pPr>
+        <w:pStyle w:val="ConsPlusNormal"/>
+        <w:ind w:firstLine="540"/>
+        <w:jc w:val="both"/>
+      </w:pPr>
+      <w:r>
+        <w:t>4.</w:t>
+      </w:r>
+      <w:r>
+        <w:t>3</w:t>
+      </w:r>
+      <w:r>
+        <w:t>. Одновременно с передачей транспортного средства Продавец передает Покупателю следующие инструменты и принадлежности:</w:t>
+      </w:r>
+      <w:r>
+        <w:t xml:space="preserve"> ${</w:t>
+      </w:r>
+      <w:proofErr w:type="spellStart"/>
+      <w:r>
+        <w:t>accessories</w:t>
+      </w:r>
+      <w:proofErr w:type="spellEnd"/>
+      <w:r>
+        <w:t xml:space="preserve">} </w:t>
       </w:r>
       <w:r>
         <w:t>${</w:t>
@@ -1202,73 +1340,35 @@
         <w:rPr>
           <w:lang w:val="en-US"/>
         </w:rPr>
-        <w:t>documents</w:t>
+        <w:t>marriage</w:t>
+      </w:r>
+      <w:r>
+        <w:t>_</w:t>
+      </w:r>
+      <w:r>
+        <w:rPr>
+          <w:lang w:val="en-US"/>
+        </w:rPr>
+        <w:t>info</w:t>
       </w:r>
       <w:r>
         <w:t>}</w:t>
       </w:r>
-      <w:r>
-        <w:t>.</w:t>
-      </w:r>
-    </w:p>
-    <w:p>
-      <w:pPr>
-        <w:pStyle w:val="ConsPlusNormal"/>
-        <w:ind w:firstLine="540"/>
-        <w:jc w:val="both"/>
-      </w:pPr>
+    </w:p>
+    <w:p>
+      <w:pPr>
+        <w:pStyle w:val="ConsPlusNormal"/>
+        <w:ind w:firstLine="540"/>
+        <w:jc w:val="both"/>
+      </w:pPr>
+      <w:proofErr w:type="gramStart"/>
       <w:r>
         <w:t>4.</w:t>
       </w:r>
       <w:r>
-        <w:t>3</w:t>
-      </w:r>
-      <w:r>
-        <w:t>. Одновременно с передачей транспортного средства Продавец передает Покупателю следующие инструменты и принадлежности:</w:t>
-      </w:r>
-      <w:r>
-        <w:t xml:space="preserve"> ${</w:t>
-      </w:r>
-      <w:r>
-        <w:t>accessories</w:t>
-      </w:r>
-      <w:r>
-        <w:t xml:space="preserve">} </w:t>
-      </w:r>
-      <w:r>
-        <w:t>${</w:t>
-      </w:r>
-      <w:r>
-        <w:rPr>
-          <w:lang w:val="en-US"/>
-        </w:rPr>
-        <w:t>marriage</w:t>
-      </w:r>
-      <w:r>
-        <w:t>_</w:t>
-      </w:r>
-      <w:r>
-        <w:rPr>
-          <w:lang w:val="en-US"/>
-        </w:rPr>
-        <w:t>info</w:t>
-      </w:r>
-      <w:r>
-        <w:t>}</w:t>
-      </w:r>
-    </w:p>
-    <w:p>
-      <w:pPr>
-        <w:pStyle w:val="ConsPlusNormal"/>
-        <w:ind w:firstLine="540"/>
-        <w:jc w:val="both"/>
-      </w:pPr>
-      <w:r>
-        <w:t>4.</w:t>
-      </w:r>
-      <w:r>
         <w:t>$</w:t>
       </w:r>
+      <w:proofErr w:type="gramEnd"/>
       <w:r>
         <w:t>{</w:t>
       </w:r>
@@ -1757,12 +1857,14 @@
               </w:rPr>
               <w:t>${</w:t>
             </w:r>
+            <w:proofErr w:type="spellStart"/>
             <w:r>
               <w:rPr>
                 <w:lang w:val="en-US"/>
               </w:rPr>
               <w:t>firstside_requisites</w:t>
             </w:r>
+            <w:proofErr w:type="spellEnd"/>
             <w:r>
               <w:rPr>
                 <w:lang w:val="en-US"/>
@@ -1820,7 +1922,14 @@
               <w:rPr>
                 <w:lang w:val="en-US"/>
               </w:rPr>
-              <w:t>${secondside_</w:t>
+              <w:t>${</w:t>
+            </w:r>
+            <w:proofErr w:type="spellStart"/>
+            <w:r>
+              <w:rPr>
+                <w:lang w:val="en-US"/>
+              </w:rPr>
+              <w:t>secondside_</w:t>
             </w:r>
             <w:r>
               <w:rPr>
@@ -1828,6 +1937,7 @@
               </w:rPr>
               <w:t>requisites</w:t>
             </w:r>
+            <w:proofErr w:type="spellEnd"/>
             <w:r>
               <w:rPr>
                 <w:lang w:val="en-US"/>
@@ -1895,7 +2005,21 @@
               <w:rPr>
                 <w:lang w:val="en-US"/>
               </w:rPr>
-              <w:t>${vendor_agent_sign}</w:t>
+              <w:t>${</w:t>
+            </w:r>
+            <w:proofErr w:type="spellStart"/>
+            <w:r>
+              <w:rPr>
+                <w:lang w:val="en-US"/>
+              </w:rPr>
+              <w:t>vendor_agent_sign</w:t>
+            </w:r>
+            <w:proofErr w:type="spellEnd"/>
+            <w:r>
+              <w:rPr>
+                <w:lang w:val="en-US"/>
+              </w:rPr>
+              <w:t>}</w:t>
             </w:r>
           </w:p>
           <w:p>
@@ -1953,6 +2077,7 @@
               </w:rPr>
               <w:t>/${</w:t>
             </w:r>
+            <w:proofErr w:type="spellStart"/>
             <w:r>
               <w:rPr>
                 <w:lang w:val="en-US"/>
@@ -1971,6 +2096,7 @@
               </w:rPr>
               <w:t>name</w:t>
             </w:r>
+            <w:proofErr w:type="spellEnd"/>
             <w:r>
               <w:rPr>
                 <w:lang w:val="en-US"/>
@@ -2026,7 +2152,21 @@
               <w:rPr>
                 <w:lang w:val="en-US"/>
               </w:rPr>
-              <w:t>${buyer_agent_sign}</w:t>
+              <w:t>${</w:t>
+            </w:r>
+            <w:proofErr w:type="spellStart"/>
+            <w:r>
+              <w:rPr>
+                <w:lang w:val="en-US"/>
+              </w:rPr>
+              <w:t>buyer_agent_sign</w:t>
+            </w:r>
+            <w:proofErr w:type="spellEnd"/>
+            <w:r>
+              <w:rPr>
+                <w:lang w:val="en-US"/>
+              </w:rPr>
+              <w:t>}</w:t>
             </w:r>
           </w:p>
           <w:p>
@@ -2072,6 +2212,7 @@
               </w:rPr>
               <w:t>/${</w:t>
             </w:r>
+            <w:proofErr w:type="spellStart"/>
             <w:r>
               <w:rPr>
                 <w:lang w:val="en-US"/>
@@ -2090,6 +2231,7 @@
               </w:rPr>
               <w:t>name</w:t>
             </w:r>
+            <w:proofErr w:type="spellEnd"/>
             <w:r>
               <w:rPr>
                 <w:lang w:val="en-US"/>

</xml_diff>